<commit_message>
[doc] (Rapport) Ecriture de la mise en place du backend
</commit_message>
<xml_diff>
--- a/WIP/rapport de projet/Rapport de projet.docx
+++ b/WIP/rapport de projet/Rapport de projet.docx
@@ -91,7 +91,13 @@
         <w:sdt>
           <w:sdtPr>
             <w:rPr>
-              <w:lang w:val="fr-FR"/>
+              <w:rFonts w:asciiTheme="minorHAnsi" w:eastAsiaTheme="minorHAnsi" w:hAnsiTheme="minorHAnsi" w:cstheme="minorBidi"/>
+              <w:color w:val="auto"/>
+              <w:kern w:val="2"/>
+              <w:sz w:val="22"/>
+              <w:szCs w:val="22"/>
+              <w:lang w:val="fr-FR" w:eastAsia="en-US"/>
+              <w14:ligatures w14:val="standardContextual"/>
             </w:rPr>
             <w:id w:val="42643196"/>
             <w:docPartObj>
@@ -101,15 +107,8 @@
           </w:sdtPr>
           <w:sdtEndPr>
             <w:rPr>
-              <w:rFonts w:asciiTheme="minorHAnsi" w:eastAsiaTheme="minorHAnsi" w:hAnsiTheme="minorHAnsi" w:cstheme="minorBidi"/>
               <w:b/>
               <w:bCs/>
-              <w:color w:val="auto"/>
-              <w:kern w:val="2"/>
-              <w:sz w:val="22"/>
-              <w:szCs w:val="22"/>
-              <w:lang w:eastAsia="en-US"/>
-              <w14:ligatures w14:val="standardContextual"/>
             </w:rPr>
           </w:sdtEndPr>
           <w:sdtContent>
@@ -661,31 +660,7 @@
         <w:jc w:val="both"/>
       </w:pPr>
       <w:r>
-        <w:t>Le projet « </w:t>
-      </w:r>
-      <w:proofErr w:type="spellStart"/>
-      <w:r>
-        <w:t>P_DevOps</w:t>
-      </w:r>
-      <w:proofErr w:type="spellEnd"/>
-      <w:r>
-        <w:t xml:space="preserve"> » est réalisé dans le cadre du module 324, qui a comme thème les processus DevOps. Le but est déployé une application de To Do List en CI/CD avec </w:t>
-      </w:r>
-      <w:proofErr w:type="spellStart"/>
-      <w:r>
-        <w:t>Github</w:t>
-      </w:r>
-      <w:proofErr w:type="spellEnd"/>
-      <w:r>
-        <w:t xml:space="preserve"> Action, tout en utilisant les outils et méthodes vue en classe. Le projet utilise GitHub Project pour la gestion des taches et un journal de travail afin de suivre le déroulement du projet. Le chef de projet est Cédric </w:t>
-      </w:r>
-      <w:proofErr w:type="spellStart"/>
-      <w:r>
-        <w:t>Schaffter</w:t>
-      </w:r>
-      <w:proofErr w:type="spellEnd"/>
-      <w:r>
-        <w:t xml:space="preserve"> notre enseignant.</w:t>
+        <w:t>Le projet « P_DevOps » est réalisé dans le cadre du module 324, qui a comme thème les processus DevOps. Le but est déployé une application de To Do List en CI/CD avec Github Action, tout en utilisant les outils et méthodes vue en classe. Le projet utilise GitHub Project pour la gestion des taches et un journal de travail afin de suivre le déroulement du projet. Le chef de projet est Cédric Schaffter notre enseignant.</w:t>
       </w:r>
     </w:p>
     <w:p>
@@ -709,15 +684,7 @@
         <w:jc w:val="both"/>
       </w:pPr>
       <w:r>
-        <w:t xml:space="preserve">Les objectifs du projet « </w:t>
-      </w:r>
-      <w:proofErr w:type="spellStart"/>
-      <w:r>
-        <w:t>P_DevOps</w:t>
-      </w:r>
-      <w:proofErr w:type="spellEnd"/>
-      <w:r>
-        <w:t> » sont les suivants :</w:t>
+        <w:t>Les objectifs du projet « P_DevOps » sont les suivants :</w:t>
       </w:r>
     </w:p>
     <w:p>
@@ -839,19 +806,11 @@
           <w:szCs w:val="14"/>
         </w:rPr>
       </w:pPr>
-      <w:proofErr w:type="spellStart"/>
-      <w:r>
-        <w:rPr>
-          <w:szCs w:val="14"/>
-        </w:rPr>
-        <w:t>Linting</w:t>
-      </w:r>
-      <w:proofErr w:type="spellEnd"/>
-      <w:r>
-        <w:rPr>
-          <w:szCs w:val="14"/>
-        </w:rPr>
-        <w:t xml:space="preserve"> pour détecter les erreurs potentielles dans le code.</w:t>
+      <w:r>
+        <w:rPr>
+          <w:szCs w:val="14"/>
+        </w:rPr>
+        <w:t>Linting pour détecter les erreurs potentielles dans le code.</w:t>
       </w:r>
     </w:p>
     <w:p>
@@ -970,15 +929,7 @@
         <w:jc w:val="both"/>
       </w:pPr>
       <w:r>
-        <w:t xml:space="preserve">Ce projet est effectué en groupe de deux. Pour cela, nous utilisons l'outil GitHub Project afin de lister les tâches et attribuer les tâches à réaliser. Nous utilisons également GitHub Desktop ainsi que des </w:t>
-      </w:r>
-      <w:proofErr w:type="spellStart"/>
-      <w:r>
-        <w:t>commits</w:t>
-      </w:r>
-      <w:proofErr w:type="spellEnd"/>
-      <w:r>
-        <w:t xml:space="preserve"> pour que chacun puisse voir une version du projet à jour. </w:t>
+        <w:t xml:space="preserve">Ce projet est effectué en groupe de deux. Pour cela, nous utilisons l'outil GitHub Project afin de lister les tâches et attribuer les tâches à réaliser. Nous utilisons également GitHub Desktop ainsi que des commits pour que chacun puisse voir une version du projet à jour. </w:t>
       </w:r>
     </w:p>
     <w:p>
@@ -996,15 +947,7 @@
         <w:jc w:val="both"/>
       </w:pPr>
       <w:r>
-        <w:t xml:space="preserve">Le nommage des </w:t>
-      </w:r>
-      <w:proofErr w:type="spellStart"/>
-      <w:r>
-        <w:t>commits</w:t>
-      </w:r>
-      <w:proofErr w:type="spellEnd"/>
-      <w:r>
-        <w:t xml:space="preserve"> est également un point important, car il permet au professeur d'évaluer le projet à 80 % et d'obtenir un retour.</w:t>
+        <w:t>Le nommage des commits est également un point important, car il permet au professeur d'évaluer le projet à 80 % et d'obtenir un retour.</w:t>
       </w:r>
     </w:p>
     <w:p>
@@ -1123,34 +1066,16 @@
                               </w:rPr>
                             </w:pPr>
                             <w:r>
-                              <w:t xml:space="preserve">To do </w:t>
+                              <w:t xml:space="preserve">To do list </w:t>
                             </w:r>
-                            <w:proofErr w:type="spellStart"/>
-                            <w:r>
-                              <w:t>list</w:t>
-                            </w:r>
-                            <w:proofErr w:type="spellEnd"/>
-                            <w:r>
-                              <w:t xml:space="preserve"> </w:t>
-                            </w:r>
-                            <w:r>
-                              <w:fldChar w:fldCharType="begin"/>
-                            </w:r>
-                            <w:r>
-                              <w:instrText xml:space="preserve"> SEQ To_do_list \* ARABIC </w:instrText>
-                            </w:r>
-                            <w:r>
-                              <w:fldChar w:fldCharType="separate"/>
-                            </w:r>
-                            <w:r>
-                              <w:rPr>
-                                <w:noProof/>
-                              </w:rPr>
-                              <w:t>1</w:t>
-                            </w:r>
-                            <w:r>
-                              <w:fldChar w:fldCharType="end"/>
-                            </w:r>
+                            <w:fldSimple w:instr=" SEQ To_do_list \* ARABIC ">
+                              <w:r>
+                                <w:rPr>
+                                  <w:noProof/>
+                                </w:rPr>
+                                <w:t>1</w:t>
+                              </w:r>
+                            </w:fldSimple>
                           </w:p>
                         </w:txbxContent>
                       </wps:txbx>
@@ -1184,34 +1109,16 @@
                         </w:rPr>
                       </w:pPr>
                       <w:r>
-                        <w:t xml:space="preserve">To do </w:t>
+                        <w:t xml:space="preserve">To do list </w:t>
                       </w:r>
-                      <w:proofErr w:type="spellStart"/>
-                      <w:r>
-                        <w:t>list</w:t>
-                      </w:r>
-                      <w:proofErr w:type="spellEnd"/>
-                      <w:r>
-                        <w:t xml:space="preserve"> </w:t>
-                      </w:r>
-                      <w:r>
-                        <w:fldChar w:fldCharType="begin"/>
-                      </w:r>
-                      <w:r>
-                        <w:instrText xml:space="preserve"> SEQ To_do_list \* ARABIC </w:instrText>
-                      </w:r>
-                      <w:r>
-                        <w:fldChar w:fldCharType="separate"/>
-                      </w:r>
-                      <w:r>
-                        <w:rPr>
-                          <w:noProof/>
-                        </w:rPr>
-                        <w:t>1</w:t>
-                      </w:r>
-                      <w:r>
-                        <w:fldChar w:fldCharType="end"/>
-                      </w:r>
+                      <w:fldSimple w:instr=" SEQ To_do_list \* ARABIC ">
+                        <w:r>
+                          <w:rPr>
+                            <w:noProof/>
+                          </w:rPr>
+                          <w:t>1</w:t>
+                        </w:r>
+                      </w:fldSimple>
                     </w:p>
                   </w:txbxContent>
                 </v:textbox>
@@ -1223,6 +1130,7 @@
       </w:r>
       <w:r>
         <w:rPr>
+          <w:noProof/>
           <w:szCs w:val="14"/>
         </w:rPr>
         <w:drawing>
@@ -1279,19 +1187,7 @@
         <w:rPr>
           <w:szCs w:val="14"/>
         </w:rPr>
-        <w:t xml:space="preserve">Nous </w:t>
-      </w:r>
-      <w:r>
-        <w:rPr>
-          <w:szCs w:val="14"/>
-        </w:rPr>
-        <w:t>n’allons</w:t>
-      </w:r>
-      <w:r>
-        <w:rPr>
-          <w:szCs w:val="14"/>
-        </w:rPr>
-        <w:t xml:space="preserve"> pas directement commencer par le CI/CD, mais d'abord déployer l'application petit à petit, ce qui donne les tâches ci-dessous :</w:t>
+        <w:t>Nous n’allons pas directement commencer par le CI/CD, mais d'abord déployer l'application petit à petit, ce qui donne les tâches ci-dessous :</w:t>
       </w:r>
     </w:p>
     <w:p>
@@ -1303,9 +1199,431 @@
         </w:rPr>
       </w:pPr>
     </w:p>
+    <w:p>
+      <w:pPr>
+        <w:ind w:left="360"/>
+        <w:jc w:val="both"/>
+        <w:rPr>
+          <w:szCs w:val="14"/>
+        </w:rPr>
+      </w:pPr>
+    </w:p>
+    <w:p>
+      <w:pPr>
+        <w:ind w:left="360"/>
+        <w:jc w:val="both"/>
+        <w:rPr>
+          <w:szCs w:val="14"/>
+        </w:rPr>
+      </w:pPr>
+    </w:p>
+    <w:p>
+      <w:pPr>
+        <w:ind w:left="360"/>
+        <w:jc w:val="both"/>
+        <w:rPr>
+          <w:szCs w:val="14"/>
+        </w:rPr>
+      </w:pPr>
+    </w:p>
+    <w:p>
+      <w:pPr>
+        <w:ind w:left="360"/>
+        <w:jc w:val="both"/>
+        <w:rPr>
+          <w:szCs w:val="14"/>
+        </w:rPr>
+      </w:pPr>
+    </w:p>
+    <w:p>
+      <w:pPr>
+        <w:ind w:left="360"/>
+        <w:jc w:val="both"/>
+        <w:rPr>
+          <w:szCs w:val="14"/>
+        </w:rPr>
+      </w:pPr>
+    </w:p>
+    <w:p>
+      <w:pPr>
+        <w:ind w:left="360"/>
+        <w:jc w:val="both"/>
+        <w:rPr>
+          <w:szCs w:val="14"/>
+        </w:rPr>
+      </w:pPr>
+    </w:p>
+    <w:p>
+      <w:pPr>
+        <w:ind w:left="360"/>
+        <w:jc w:val="both"/>
+        <w:rPr>
+          <w:szCs w:val="14"/>
+        </w:rPr>
+      </w:pPr>
+    </w:p>
+    <w:p>
+      <w:pPr>
+        <w:ind w:left="360"/>
+        <w:jc w:val="both"/>
+        <w:rPr>
+          <w:szCs w:val="14"/>
+        </w:rPr>
+      </w:pPr>
+    </w:p>
+    <w:p>
+      <w:pPr>
+        <w:ind w:left="360"/>
+        <w:jc w:val="both"/>
+        <w:rPr>
+          <w:szCs w:val="14"/>
+        </w:rPr>
+      </w:pPr>
+    </w:p>
+    <w:p>
+      <w:pPr>
+        <w:ind w:left="360"/>
+        <w:jc w:val="both"/>
+        <w:rPr>
+          <w:szCs w:val="14"/>
+        </w:rPr>
+      </w:pPr>
+    </w:p>
+    <w:p>
+      <w:pPr>
+        <w:ind w:left="360"/>
+        <w:jc w:val="both"/>
+        <w:rPr>
+          <w:szCs w:val="14"/>
+        </w:rPr>
+      </w:pPr>
+    </w:p>
+    <w:p>
+      <w:pPr>
+        <w:ind w:left="360"/>
+        <w:jc w:val="both"/>
+        <w:rPr>
+          <w:szCs w:val="14"/>
+        </w:rPr>
+      </w:pPr>
+    </w:p>
+    <w:p>
+      <w:pPr>
+        <w:pStyle w:val="Titre1"/>
+        <w:numPr>
+          <w:ilvl w:val="0"/>
+          <w:numId w:val="1"/>
+        </w:numPr>
+      </w:pPr>
+      <w:r>
+        <w:t>Mise en place</w:t>
+      </w:r>
+    </w:p>
+    <w:p>
+      <w:pPr>
+        <w:pStyle w:val="Titre2"/>
+        <w:numPr>
+          <w:ilvl w:val="1"/>
+          <w:numId w:val="1"/>
+        </w:numPr>
+      </w:pPr>
+      <w:r>
+        <w:t>Prérequis</w:t>
+      </w:r>
+    </w:p>
+    <w:p>
+      <w:pPr>
+        <w:ind w:left="360"/>
+        <w:rPr>
+          <w:b/>
+          <w:bCs/>
+          <w:i/>
+          <w:iCs/>
+          <w:sz w:val="26"/>
+          <w:szCs w:val="26"/>
+          <w:u w:val="single"/>
+        </w:rPr>
+      </w:pPr>
+      <w:r>
+        <w:rPr>
+          <w:b/>
+          <w:bCs/>
+          <w:i/>
+          <w:iCs/>
+          <w:sz w:val="26"/>
+          <w:szCs w:val="26"/>
+          <w:u w:val="single"/>
+        </w:rPr>
+        <w:t>Installation</w:t>
+      </w:r>
+    </w:p>
+    <w:p>
+      <w:pPr>
+        <w:ind w:left="360"/>
+      </w:pPr>
+      <w:r>
+        <w:t>La première étape</w:t>
+      </w:r>
+      <w:r>
+        <w:t xml:space="preserve"> afin de pouvoir mettre en place</w:t>
+      </w:r>
+      <w:r>
+        <w:t xml:space="preserve"> le projet est d’installer le dossier zip « todo-app.zip » </w:t>
+      </w:r>
+      <w:hyperlink r:id="rId10" w:history="1">
+        <w:r>
+          <w:rPr>
+            <w:rStyle w:val="Lienhypertexte"/>
+          </w:rPr>
+          <w:t>ici</w:t>
+        </w:r>
+      </w:hyperlink>
+      <w:r>
+        <w:t>.</w:t>
+      </w:r>
+    </w:p>
+    <w:p>
+      <w:pPr>
+        <w:ind w:left="360"/>
+        <w:rPr>
+          <w:b/>
+          <w:bCs/>
+          <w:i/>
+          <w:iCs/>
+          <w:sz w:val="26"/>
+          <w:szCs w:val="26"/>
+          <w:u w:val="single"/>
+        </w:rPr>
+      </w:pPr>
+      <w:r>
+        <w:rPr>
+          <w:b/>
+          <w:bCs/>
+          <w:i/>
+          <w:iCs/>
+          <w:sz w:val="26"/>
+          <w:szCs w:val="26"/>
+          <w:u w:val="single"/>
+        </w:rPr>
+        <w:t>Backend</w:t>
+      </w:r>
+    </w:p>
+    <w:p>
+      <w:pPr>
+        <w:ind w:left="360"/>
+      </w:pPr>
+      <w:r>
+        <w:t>Une fois le dossier installé il est possible de créer le « dockerfile » à la racine du dossier « frontend ».</w:t>
+      </w:r>
+    </w:p>
+    <w:p>
+      <w:pPr>
+        <w:ind w:left="360"/>
+      </w:pPr>
+      <w:r>
+        <w:t>Pour que le « dockerfile » fonctionne il doit exécuter les étapes suivantes :</w:t>
+      </w:r>
+    </w:p>
+    <w:p>
+      <w:pPr>
+        <w:pStyle w:val="Paragraphedeliste"/>
+        <w:numPr>
+          <w:ilvl w:val="0"/>
+          <w:numId w:val="17"/>
+        </w:numPr>
+      </w:pPr>
+      <w:r>
+        <w:t>Pull Node.js version 20.12.</w:t>
+      </w:r>
+    </w:p>
+    <w:p>
+      <w:pPr>
+        <w:pStyle w:val="Paragraphedeliste"/>
+        <w:numPr>
+          <w:ilvl w:val="0"/>
+          <w:numId w:val="17"/>
+        </w:numPr>
+      </w:pPr>
+      <w:r>
+        <w:t>Indiquer le répertoire de travail.</w:t>
+      </w:r>
+    </w:p>
+    <w:p>
+      <w:pPr>
+        <w:pStyle w:val="Paragraphedeliste"/>
+        <w:numPr>
+          <w:ilvl w:val="0"/>
+          <w:numId w:val="17"/>
+        </w:numPr>
+      </w:pPr>
+      <w:r>
+        <w:t>Copier le fichier « package.json » dans le répertoire de travail.</w:t>
+      </w:r>
+    </w:p>
+    <w:p>
+      <w:pPr>
+        <w:pStyle w:val="Paragraphedeliste"/>
+        <w:numPr>
+          <w:ilvl w:val="0"/>
+          <w:numId w:val="17"/>
+        </w:numPr>
+      </w:pPr>
+      <w:r>
+        <w:t>Installer les dépendances du projet.</w:t>
+      </w:r>
+    </w:p>
+    <w:p>
+      <w:pPr>
+        <w:pStyle w:val="Paragraphedeliste"/>
+        <w:numPr>
+          <w:ilvl w:val="0"/>
+          <w:numId w:val="17"/>
+        </w:numPr>
+      </w:pPr>
+      <w:r>
+        <w:t>Recopier les fichiers dans le répertoire de travail.</w:t>
+      </w:r>
+    </w:p>
+    <w:p>
+      <w:pPr>
+        <w:pStyle w:val="Paragraphedeliste"/>
+        <w:numPr>
+          <w:ilvl w:val="0"/>
+          <w:numId w:val="17"/>
+        </w:numPr>
+      </w:pPr>
+      <w:r>
+        <w:t>Exposer le port 3000 du container.</w:t>
+      </w:r>
+    </w:p>
+    <w:p>
+      <w:pPr>
+        <w:pStyle w:val="Paragraphedeliste"/>
+        <w:numPr>
+          <w:ilvl w:val="0"/>
+          <w:numId w:val="17"/>
+        </w:numPr>
+      </w:pPr>
+      <w:r>
+        <w:t>Exécuter la commande « node index.js »</w:t>
+      </w:r>
+    </w:p>
+    <w:p>
+      <w:pPr>
+        <w:ind w:left="360"/>
+        <w:rPr>
+          <w:b/>
+          <w:bCs/>
+          <w:i/>
+          <w:iCs/>
+          <w:sz w:val="26"/>
+          <w:szCs w:val="26"/>
+          <w:u w:val="single"/>
+        </w:rPr>
+      </w:pPr>
+      <w:r>
+        <w:rPr>
+          <w:b/>
+          <w:bCs/>
+          <w:i/>
+          <w:iCs/>
+          <w:sz w:val="26"/>
+          <w:szCs w:val="26"/>
+          <w:u w:val="single"/>
+        </w:rPr>
+        <w:t>Contenu du dockerfile</w:t>
+      </w:r>
+    </w:p>
+    <w:p>
+      <w:pPr>
+        <w:ind w:left="360"/>
+        <w:rPr>
+          <w:b/>
+          <w:bCs/>
+          <w:i/>
+          <w:iCs/>
+          <w:sz w:val="26"/>
+          <w:szCs w:val="26"/>
+          <w:u w:val="single"/>
+        </w:rPr>
+      </w:pPr>
+      <w:r>
+        <w:rPr>
+          <w:b/>
+          <w:bCs/>
+          <w:i/>
+          <w:iCs/>
+          <w:sz w:val="26"/>
+          <w:szCs w:val="26"/>
+          <w:u w:val="single"/>
+        </w:rPr>
+        <w:drawing>
+          <wp:inline distT="0" distB="0" distL="0" distR="0" wp14:anchorId="3329A80A" wp14:editId="60205D20">
+            <wp:extent cx="2476846" cy="1381318"/>
+            <wp:effectExtent l="0" t="0" r="0" b="9525"/>
+            <wp:docPr id="6" name="Image 6"/>
+            <wp:cNvGraphicFramePr>
+              <a:graphicFrameLocks xmlns:a="http://schemas.openxmlformats.org/drawingml/2006/main" noChangeAspect="1"/>
+            </wp:cNvGraphicFramePr>
+            <a:graphic xmlns:a="http://schemas.openxmlformats.org/drawingml/2006/main">
+              <a:graphicData uri="http://schemas.openxmlformats.org/drawingml/2006/picture">
+                <pic:pic xmlns:pic="http://schemas.openxmlformats.org/drawingml/2006/picture">
+                  <pic:nvPicPr>
+                    <pic:cNvPr id="1" name=""/>
+                    <pic:cNvPicPr/>
+                  </pic:nvPicPr>
+                  <pic:blipFill>
+                    <a:blip r:embed="rId11"/>
+                    <a:stretch>
+                      <a:fillRect/>
+                    </a:stretch>
+                  </pic:blipFill>
+                  <pic:spPr>
+                    <a:xfrm>
+                      <a:off x="0" y="0"/>
+                      <a:ext cx="2476846" cy="1381318"/>
+                    </a:xfrm>
+                    <a:prstGeom prst="rect">
+                      <a:avLst/>
+                    </a:prstGeom>
+                  </pic:spPr>
+                </pic:pic>
+              </a:graphicData>
+            </a:graphic>
+          </wp:inline>
+        </w:drawing>
+      </w:r>
+    </w:p>
+    <w:p>
+      <w:pPr>
+        <w:pStyle w:val="Paragraphedeliste"/>
+        <w:numPr>
+          <w:ilvl w:val="0"/>
+          <w:numId w:val="16"/>
+        </w:numPr>
+      </w:pPr>
+    </w:p>
+    <w:p>
+      <w:pPr>
+        <w:pStyle w:val="Titre2"/>
+        <w:ind w:firstLine="360"/>
+      </w:pPr>
+      <w:r>
+        <w:t xml:space="preserve">2.2 </w:t>
+      </w:r>
+    </w:p>
+    <w:p>
+      <w:pPr>
+        <w:ind w:left="360"/>
+        <w:jc w:val="both"/>
+        <w:rPr>
+          <w:szCs w:val="14"/>
+        </w:rPr>
+      </w:pPr>
+    </w:p>
     <w:sectPr>
-      <w:headerReference w:type="default" r:id="rId10"/>
-      <w:headerReference w:type="first" r:id="rId11"/>
+      <w:headerReference w:type="default" r:id="rId12"/>
+      <w:headerReference w:type="first" r:id="rId13"/>
       <w:pgSz w:w="11906" w:h="16838"/>
       <w:pgMar w:top="1417" w:right="1417" w:bottom="1417" w:left="1417" w:header="709" w:footer="708" w:gutter="0"/>
       <w:pgNumType w:start="0"/>
@@ -1378,7 +1696,6 @@
         <w:lang w:val="en-US"/>
       </w:rPr>
     </w:pPr>
-    <w:proofErr w:type="spellStart"/>
     <w:r>
       <w:rPr>
         <w:szCs w:val="14"/>
@@ -1386,7 +1703,6 @@
       </w:rPr>
       <w:t>P_DevOps</w:t>
     </w:r>
-    <w:proofErr w:type="spellEnd"/>
     <w:r>
       <w:rPr>
         <w:szCs w:val="14"/>
@@ -1682,6 +1998,345 @@
     </w:lvl>
   </w:abstractNum>
   <w:abstractNum w:abstractNumId="1" w15:restartNumberingAfterBreak="0">
+    <w:nsid w:val="13BE1039"/>
+    <w:multiLevelType w:val="hybridMultilevel"/>
+    <w:tmpl w:val="160875BE"/>
+    <w:lvl w:ilvl="0" w:tplc="A4141D8E">
+      <w:start w:val="2"/>
+      <w:numFmt w:val="bullet"/>
+      <w:lvlText w:val=""/>
+      <w:lvlJc w:val="left"/>
+      <w:pPr>
+        <w:ind w:left="720" w:hanging="360"/>
+      </w:pPr>
+      <w:rPr>
+        <w:rFonts w:ascii="Calibri" w:eastAsiaTheme="minorHAnsi" w:hAnsi="Calibri" w:cs="Calibri" w:hint="default"/>
+      </w:rPr>
+    </w:lvl>
+    <w:lvl w:ilvl="1" w:tplc="100C0003" w:tentative="1">
+      <w:start w:val="1"/>
+      <w:numFmt w:val="bullet"/>
+      <w:lvlText w:val="o"/>
+      <w:lvlJc w:val="left"/>
+      <w:pPr>
+        <w:ind w:left="1440" w:hanging="360"/>
+      </w:pPr>
+      <w:rPr>
+        <w:rFonts w:ascii="Courier New" w:hAnsi="Courier New" w:cs="Courier New" w:hint="default"/>
+      </w:rPr>
+    </w:lvl>
+    <w:lvl w:ilvl="2" w:tplc="100C0005" w:tentative="1">
+      <w:start w:val="1"/>
+      <w:numFmt w:val="bullet"/>
+      <w:lvlText w:val=""/>
+      <w:lvlJc w:val="left"/>
+      <w:pPr>
+        <w:ind w:left="2160" w:hanging="360"/>
+      </w:pPr>
+      <w:rPr>
+        <w:rFonts w:ascii="Wingdings" w:hAnsi="Wingdings" w:hint="default"/>
+      </w:rPr>
+    </w:lvl>
+    <w:lvl w:ilvl="3" w:tplc="100C0001" w:tentative="1">
+      <w:start w:val="1"/>
+      <w:numFmt w:val="bullet"/>
+      <w:lvlText w:val=""/>
+      <w:lvlJc w:val="left"/>
+      <w:pPr>
+        <w:ind w:left="2880" w:hanging="360"/>
+      </w:pPr>
+      <w:rPr>
+        <w:rFonts w:ascii="Symbol" w:hAnsi="Symbol" w:hint="default"/>
+      </w:rPr>
+    </w:lvl>
+    <w:lvl w:ilvl="4" w:tplc="100C0003" w:tentative="1">
+      <w:start w:val="1"/>
+      <w:numFmt w:val="bullet"/>
+      <w:lvlText w:val="o"/>
+      <w:lvlJc w:val="left"/>
+      <w:pPr>
+        <w:ind w:left="3600" w:hanging="360"/>
+      </w:pPr>
+      <w:rPr>
+        <w:rFonts w:ascii="Courier New" w:hAnsi="Courier New" w:cs="Courier New" w:hint="default"/>
+      </w:rPr>
+    </w:lvl>
+    <w:lvl w:ilvl="5" w:tplc="100C0005" w:tentative="1">
+      <w:start w:val="1"/>
+      <w:numFmt w:val="bullet"/>
+      <w:lvlText w:val=""/>
+      <w:lvlJc w:val="left"/>
+      <w:pPr>
+        <w:ind w:left="4320" w:hanging="360"/>
+      </w:pPr>
+      <w:rPr>
+        <w:rFonts w:ascii="Wingdings" w:hAnsi="Wingdings" w:hint="default"/>
+      </w:rPr>
+    </w:lvl>
+    <w:lvl w:ilvl="6" w:tplc="100C0001" w:tentative="1">
+      <w:start w:val="1"/>
+      <w:numFmt w:val="bullet"/>
+      <w:lvlText w:val=""/>
+      <w:lvlJc w:val="left"/>
+      <w:pPr>
+        <w:ind w:left="5040" w:hanging="360"/>
+      </w:pPr>
+      <w:rPr>
+        <w:rFonts w:ascii="Symbol" w:hAnsi="Symbol" w:hint="default"/>
+      </w:rPr>
+    </w:lvl>
+    <w:lvl w:ilvl="7" w:tplc="100C0003" w:tentative="1">
+      <w:start w:val="1"/>
+      <w:numFmt w:val="bullet"/>
+      <w:lvlText w:val="o"/>
+      <w:lvlJc w:val="left"/>
+      <w:pPr>
+        <w:ind w:left="5760" w:hanging="360"/>
+      </w:pPr>
+      <w:rPr>
+        <w:rFonts w:ascii="Courier New" w:hAnsi="Courier New" w:cs="Courier New" w:hint="default"/>
+      </w:rPr>
+    </w:lvl>
+    <w:lvl w:ilvl="8" w:tplc="100C0005" w:tentative="1">
+      <w:start w:val="1"/>
+      <w:numFmt w:val="bullet"/>
+      <w:lvlText w:val=""/>
+      <w:lvlJc w:val="left"/>
+      <w:pPr>
+        <w:ind w:left="6480" w:hanging="360"/>
+      </w:pPr>
+      <w:rPr>
+        <w:rFonts w:ascii="Wingdings" w:hAnsi="Wingdings" w:hint="default"/>
+      </w:rPr>
+    </w:lvl>
+  </w:abstractNum>
+  <w:abstractNum w:abstractNumId="2" w15:restartNumberingAfterBreak="0">
+    <w:nsid w:val="2A5417FE"/>
+    <w:multiLevelType w:val="hybridMultilevel"/>
+    <w:tmpl w:val="53E25DEA"/>
+    <w:lvl w:ilvl="0" w:tplc="D166C006">
+      <w:start w:val="2"/>
+      <w:numFmt w:val="bullet"/>
+      <w:lvlText w:val="-"/>
+      <w:lvlJc w:val="left"/>
+      <w:pPr>
+        <w:ind w:left="720" w:hanging="360"/>
+      </w:pPr>
+      <w:rPr>
+        <w:rFonts w:ascii="Calibri" w:eastAsiaTheme="minorHAnsi" w:hAnsi="Calibri" w:cs="Calibri" w:hint="default"/>
+      </w:rPr>
+    </w:lvl>
+    <w:lvl w:ilvl="1" w:tplc="100C0003" w:tentative="1">
+      <w:start w:val="1"/>
+      <w:numFmt w:val="bullet"/>
+      <w:lvlText w:val="o"/>
+      <w:lvlJc w:val="left"/>
+      <w:pPr>
+        <w:ind w:left="1440" w:hanging="360"/>
+      </w:pPr>
+      <w:rPr>
+        <w:rFonts w:ascii="Courier New" w:hAnsi="Courier New" w:cs="Courier New" w:hint="default"/>
+      </w:rPr>
+    </w:lvl>
+    <w:lvl w:ilvl="2" w:tplc="100C0005" w:tentative="1">
+      <w:start w:val="1"/>
+      <w:numFmt w:val="bullet"/>
+      <w:lvlText w:val=""/>
+      <w:lvlJc w:val="left"/>
+      <w:pPr>
+        <w:ind w:left="2160" w:hanging="360"/>
+      </w:pPr>
+      <w:rPr>
+        <w:rFonts w:ascii="Wingdings" w:hAnsi="Wingdings" w:hint="default"/>
+      </w:rPr>
+    </w:lvl>
+    <w:lvl w:ilvl="3" w:tplc="100C0001" w:tentative="1">
+      <w:start w:val="1"/>
+      <w:numFmt w:val="bullet"/>
+      <w:lvlText w:val=""/>
+      <w:lvlJc w:val="left"/>
+      <w:pPr>
+        <w:ind w:left="2880" w:hanging="360"/>
+      </w:pPr>
+      <w:rPr>
+        <w:rFonts w:ascii="Symbol" w:hAnsi="Symbol" w:hint="default"/>
+      </w:rPr>
+    </w:lvl>
+    <w:lvl w:ilvl="4" w:tplc="100C0003" w:tentative="1">
+      <w:start w:val="1"/>
+      <w:numFmt w:val="bullet"/>
+      <w:lvlText w:val="o"/>
+      <w:lvlJc w:val="left"/>
+      <w:pPr>
+        <w:ind w:left="3600" w:hanging="360"/>
+      </w:pPr>
+      <w:rPr>
+        <w:rFonts w:ascii="Courier New" w:hAnsi="Courier New" w:cs="Courier New" w:hint="default"/>
+      </w:rPr>
+    </w:lvl>
+    <w:lvl w:ilvl="5" w:tplc="100C0005" w:tentative="1">
+      <w:start w:val="1"/>
+      <w:numFmt w:val="bullet"/>
+      <w:lvlText w:val=""/>
+      <w:lvlJc w:val="left"/>
+      <w:pPr>
+        <w:ind w:left="4320" w:hanging="360"/>
+      </w:pPr>
+      <w:rPr>
+        <w:rFonts w:ascii="Wingdings" w:hAnsi="Wingdings" w:hint="default"/>
+      </w:rPr>
+    </w:lvl>
+    <w:lvl w:ilvl="6" w:tplc="100C0001" w:tentative="1">
+      <w:start w:val="1"/>
+      <w:numFmt w:val="bullet"/>
+      <w:lvlText w:val=""/>
+      <w:lvlJc w:val="left"/>
+      <w:pPr>
+        <w:ind w:left="5040" w:hanging="360"/>
+      </w:pPr>
+      <w:rPr>
+        <w:rFonts w:ascii="Symbol" w:hAnsi="Symbol" w:hint="default"/>
+      </w:rPr>
+    </w:lvl>
+    <w:lvl w:ilvl="7" w:tplc="100C0003" w:tentative="1">
+      <w:start w:val="1"/>
+      <w:numFmt w:val="bullet"/>
+      <w:lvlText w:val="o"/>
+      <w:lvlJc w:val="left"/>
+      <w:pPr>
+        <w:ind w:left="5760" w:hanging="360"/>
+      </w:pPr>
+      <w:rPr>
+        <w:rFonts w:ascii="Courier New" w:hAnsi="Courier New" w:cs="Courier New" w:hint="default"/>
+      </w:rPr>
+    </w:lvl>
+    <w:lvl w:ilvl="8" w:tplc="100C0005" w:tentative="1">
+      <w:start w:val="1"/>
+      <w:numFmt w:val="bullet"/>
+      <w:lvlText w:val=""/>
+      <w:lvlJc w:val="left"/>
+      <w:pPr>
+        <w:ind w:left="6480" w:hanging="360"/>
+      </w:pPr>
+      <w:rPr>
+        <w:rFonts w:ascii="Wingdings" w:hAnsi="Wingdings" w:hint="default"/>
+      </w:rPr>
+    </w:lvl>
+  </w:abstractNum>
+  <w:abstractNum w:abstractNumId="3" w15:restartNumberingAfterBreak="0">
+    <w:nsid w:val="35DD2AA3"/>
+    <w:multiLevelType w:val="hybridMultilevel"/>
+    <w:tmpl w:val="C0AE6D94"/>
+    <w:lvl w:ilvl="0" w:tplc="483210F4">
+      <w:start w:val="2"/>
+      <w:numFmt w:val="bullet"/>
+      <w:lvlText w:val="-"/>
+      <w:lvlJc w:val="left"/>
+      <w:pPr>
+        <w:ind w:left="1080" w:hanging="360"/>
+      </w:pPr>
+      <w:rPr>
+        <w:rFonts w:ascii="Calibri" w:eastAsiaTheme="minorHAnsi" w:hAnsi="Calibri" w:cs="Calibri" w:hint="default"/>
+      </w:rPr>
+    </w:lvl>
+    <w:lvl w:ilvl="1" w:tplc="100C0003" w:tentative="1">
+      <w:start w:val="1"/>
+      <w:numFmt w:val="bullet"/>
+      <w:lvlText w:val="o"/>
+      <w:lvlJc w:val="left"/>
+      <w:pPr>
+        <w:ind w:left="1800" w:hanging="360"/>
+      </w:pPr>
+      <w:rPr>
+        <w:rFonts w:ascii="Courier New" w:hAnsi="Courier New" w:cs="Courier New" w:hint="default"/>
+      </w:rPr>
+    </w:lvl>
+    <w:lvl w:ilvl="2" w:tplc="100C0005" w:tentative="1">
+      <w:start w:val="1"/>
+      <w:numFmt w:val="bullet"/>
+      <w:lvlText w:val=""/>
+      <w:lvlJc w:val="left"/>
+      <w:pPr>
+        <w:ind w:left="2520" w:hanging="360"/>
+      </w:pPr>
+      <w:rPr>
+        <w:rFonts w:ascii="Wingdings" w:hAnsi="Wingdings" w:hint="default"/>
+      </w:rPr>
+    </w:lvl>
+    <w:lvl w:ilvl="3" w:tplc="100C0001" w:tentative="1">
+      <w:start w:val="1"/>
+      <w:numFmt w:val="bullet"/>
+      <w:lvlText w:val=""/>
+      <w:lvlJc w:val="left"/>
+      <w:pPr>
+        <w:ind w:left="3240" w:hanging="360"/>
+      </w:pPr>
+      <w:rPr>
+        <w:rFonts w:ascii="Symbol" w:hAnsi="Symbol" w:hint="default"/>
+      </w:rPr>
+    </w:lvl>
+    <w:lvl w:ilvl="4" w:tplc="100C0003" w:tentative="1">
+      <w:start w:val="1"/>
+      <w:numFmt w:val="bullet"/>
+      <w:lvlText w:val="o"/>
+      <w:lvlJc w:val="left"/>
+      <w:pPr>
+        <w:ind w:left="3960" w:hanging="360"/>
+      </w:pPr>
+      <w:rPr>
+        <w:rFonts w:ascii="Courier New" w:hAnsi="Courier New" w:cs="Courier New" w:hint="default"/>
+      </w:rPr>
+    </w:lvl>
+    <w:lvl w:ilvl="5" w:tplc="100C0005" w:tentative="1">
+      <w:start w:val="1"/>
+      <w:numFmt w:val="bullet"/>
+      <w:lvlText w:val=""/>
+      <w:lvlJc w:val="left"/>
+      <w:pPr>
+        <w:ind w:left="4680" w:hanging="360"/>
+      </w:pPr>
+      <w:rPr>
+        <w:rFonts w:ascii="Wingdings" w:hAnsi="Wingdings" w:hint="default"/>
+      </w:rPr>
+    </w:lvl>
+    <w:lvl w:ilvl="6" w:tplc="100C0001" w:tentative="1">
+      <w:start w:val="1"/>
+      <w:numFmt w:val="bullet"/>
+      <w:lvlText w:val=""/>
+      <w:lvlJc w:val="left"/>
+      <w:pPr>
+        <w:ind w:left="5400" w:hanging="360"/>
+      </w:pPr>
+      <w:rPr>
+        <w:rFonts w:ascii="Symbol" w:hAnsi="Symbol" w:hint="default"/>
+      </w:rPr>
+    </w:lvl>
+    <w:lvl w:ilvl="7" w:tplc="100C0003" w:tentative="1">
+      <w:start w:val="1"/>
+      <w:numFmt w:val="bullet"/>
+      <w:lvlText w:val="o"/>
+      <w:lvlJc w:val="left"/>
+      <w:pPr>
+        <w:ind w:left="6120" w:hanging="360"/>
+      </w:pPr>
+      <w:rPr>
+        <w:rFonts w:ascii="Courier New" w:hAnsi="Courier New" w:cs="Courier New" w:hint="default"/>
+      </w:rPr>
+    </w:lvl>
+    <w:lvl w:ilvl="8" w:tplc="100C0005" w:tentative="1">
+      <w:start w:val="1"/>
+      <w:numFmt w:val="bullet"/>
+      <w:lvlText w:val=""/>
+      <w:lvlJc w:val="left"/>
+      <w:pPr>
+        <w:ind w:left="6840" w:hanging="360"/>
+      </w:pPr>
+      <w:rPr>
+        <w:rFonts w:ascii="Wingdings" w:hAnsi="Wingdings" w:hint="default"/>
+      </w:rPr>
+    </w:lvl>
+  </w:abstractNum>
+  <w:abstractNum w:abstractNumId="4" w15:restartNumberingAfterBreak="0">
     <w:nsid w:val="3DE24D8C"/>
     <w:multiLevelType w:val="hybridMultilevel"/>
     <w:tmpl w:val="FF425546"/>
@@ -1770,7 +2425,7 @@
       </w:pPr>
     </w:lvl>
   </w:abstractNum>
-  <w:abstractNum w:abstractNumId="2" w15:restartNumberingAfterBreak="0">
+  <w:abstractNum w:abstractNumId="5" w15:restartNumberingAfterBreak="0">
     <w:nsid w:val="409D0152"/>
     <w:multiLevelType w:val="hybridMultilevel"/>
     <w:tmpl w:val="ECCAA098"/>
@@ -1859,7 +2514,7 @@
       </w:pPr>
     </w:lvl>
   </w:abstractNum>
-  <w:abstractNum w:abstractNumId="3" w15:restartNumberingAfterBreak="0">
+  <w:abstractNum w:abstractNumId="6" w15:restartNumberingAfterBreak="0">
     <w:nsid w:val="40F656A2"/>
     <w:multiLevelType w:val="hybridMultilevel"/>
     <w:tmpl w:val="6C8EE962"/>
@@ -1948,7 +2603,7 @@
       </w:pPr>
     </w:lvl>
   </w:abstractNum>
-  <w:abstractNum w:abstractNumId="4" w15:restartNumberingAfterBreak="0">
+  <w:abstractNum w:abstractNumId="7" w15:restartNumberingAfterBreak="0">
     <w:nsid w:val="435A14FD"/>
     <w:multiLevelType w:val="hybridMultilevel"/>
     <w:tmpl w:val="12024242"/>
@@ -2037,7 +2692,7 @@
       </w:pPr>
     </w:lvl>
   </w:abstractNum>
-  <w:abstractNum w:abstractNumId="5" w15:restartNumberingAfterBreak="0">
+  <w:abstractNum w:abstractNumId="8" w15:restartNumberingAfterBreak="0">
     <w:nsid w:val="52FE2E9D"/>
     <w:multiLevelType w:val="hybridMultilevel"/>
     <w:tmpl w:val="59CE9F8A"/>
@@ -2126,7 +2781,7 @@
       </w:pPr>
     </w:lvl>
   </w:abstractNum>
-  <w:abstractNum w:abstractNumId="6" w15:restartNumberingAfterBreak="0">
+  <w:abstractNum w:abstractNumId="9" w15:restartNumberingAfterBreak="0">
     <w:nsid w:val="54F575DD"/>
     <w:multiLevelType w:val="hybridMultilevel"/>
     <w:tmpl w:val="72187D18"/>
@@ -2215,7 +2870,7 @@
       </w:pPr>
     </w:lvl>
   </w:abstractNum>
-  <w:abstractNum w:abstractNumId="7" w15:restartNumberingAfterBreak="0">
+  <w:abstractNum w:abstractNumId="10" w15:restartNumberingAfterBreak="0">
     <w:nsid w:val="592C3193"/>
     <w:multiLevelType w:val="hybridMultilevel"/>
     <w:tmpl w:val="3B38282A"/>
@@ -2304,7 +2959,7 @@
       </w:pPr>
     </w:lvl>
   </w:abstractNum>
-  <w:abstractNum w:abstractNumId="8" w15:restartNumberingAfterBreak="0">
+  <w:abstractNum w:abstractNumId="11" w15:restartNumberingAfterBreak="0">
     <w:nsid w:val="5A4F4CA5"/>
     <w:multiLevelType w:val="hybridMultilevel"/>
     <w:tmpl w:val="1CA08AB8"/>
@@ -2393,7 +3048,7 @@
       </w:pPr>
     </w:lvl>
   </w:abstractNum>
-  <w:abstractNum w:abstractNumId="9" w15:restartNumberingAfterBreak="0">
+  <w:abstractNum w:abstractNumId="12" w15:restartNumberingAfterBreak="0">
     <w:nsid w:val="5A6C2FB3"/>
     <w:multiLevelType w:val="hybridMultilevel"/>
     <w:tmpl w:val="E7A0842C"/>
@@ -2482,7 +3137,7 @@
       </w:pPr>
     </w:lvl>
   </w:abstractNum>
-  <w:abstractNum w:abstractNumId="10" w15:restartNumberingAfterBreak="0">
+  <w:abstractNum w:abstractNumId="13" w15:restartNumberingAfterBreak="0">
     <w:nsid w:val="6B3F167A"/>
     <w:multiLevelType w:val="hybridMultilevel"/>
     <w:tmpl w:val="B3204C64"/>
@@ -2571,7 +3226,7 @@
       </w:pPr>
     </w:lvl>
   </w:abstractNum>
-  <w:abstractNum w:abstractNumId="11" w15:restartNumberingAfterBreak="0">
+  <w:abstractNum w:abstractNumId="14" w15:restartNumberingAfterBreak="0">
     <w:nsid w:val="70BF0E87"/>
     <w:multiLevelType w:val="multilevel"/>
     <w:tmpl w:val="D5944422"/>
@@ -2692,7 +3347,7 @@
       </w:rPr>
     </w:lvl>
   </w:abstractNum>
-  <w:abstractNum w:abstractNumId="12" w15:restartNumberingAfterBreak="0">
+  <w:abstractNum w:abstractNumId="15" w15:restartNumberingAfterBreak="0">
     <w:nsid w:val="7CB45ADD"/>
     <w:multiLevelType w:val="hybridMultilevel"/>
     <w:tmpl w:val="F7DAF148"/>
@@ -2781,7 +3436,7 @@
       </w:pPr>
     </w:lvl>
   </w:abstractNum>
-  <w:abstractNum w:abstractNumId="13" w15:restartNumberingAfterBreak="0">
+  <w:abstractNum w:abstractNumId="16" w15:restartNumberingAfterBreak="0">
     <w:nsid w:val="7D161309"/>
     <w:multiLevelType w:val="hybridMultilevel"/>
     <w:tmpl w:val="2C46CF0C"/>
@@ -2871,46 +3526,55 @@
     </w:lvl>
   </w:abstractNum>
   <w:num w:numId="1" w16cid:durableId="886915133">
-    <w:abstractNumId w:val="11"/>
+    <w:abstractNumId w:val="14"/>
   </w:num>
   <w:num w:numId="2" w16cid:durableId="260184172">
-    <w:abstractNumId w:val="13"/>
+    <w:abstractNumId w:val="16"/>
   </w:num>
   <w:num w:numId="3" w16cid:durableId="1738160831">
     <w:abstractNumId w:val="0"/>
   </w:num>
   <w:num w:numId="4" w16cid:durableId="2002734290">
+    <w:abstractNumId w:val="13"/>
+  </w:num>
+  <w:num w:numId="5" w16cid:durableId="1966042056">
+    <w:abstractNumId w:val="11"/>
+  </w:num>
+  <w:num w:numId="6" w16cid:durableId="250549568">
+    <w:abstractNumId w:val="12"/>
+  </w:num>
+  <w:num w:numId="7" w16cid:durableId="1322662321">
+    <w:abstractNumId w:val="6"/>
+  </w:num>
+  <w:num w:numId="8" w16cid:durableId="1139374756">
+    <w:abstractNumId w:val="9"/>
+  </w:num>
+  <w:num w:numId="9" w16cid:durableId="1418283196">
     <w:abstractNumId w:val="10"/>
   </w:num>
-  <w:num w:numId="5" w16cid:durableId="1966042056">
+  <w:num w:numId="10" w16cid:durableId="317924423">
+    <w:abstractNumId w:val="4"/>
+  </w:num>
+  <w:num w:numId="11" w16cid:durableId="1052847847">
     <w:abstractNumId w:val="8"/>
   </w:num>
-  <w:num w:numId="6" w16cid:durableId="250549568">
-    <w:abstractNumId w:val="9"/>
+  <w:num w:numId="12" w16cid:durableId="752707573">
+    <w:abstractNumId w:val="5"/>
   </w:num>
-  <w:num w:numId="7" w16cid:durableId="1322662321">
-    <w:abstractNumId w:val="3"/>
+  <w:num w:numId="13" w16cid:durableId="728310756">
+    <w:abstractNumId w:val="15"/>
   </w:num>
-  <w:num w:numId="8" w16cid:durableId="1139374756">
-    <w:abstractNumId w:val="6"/>
-  </w:num>
-  <w:num w:numId="9" w16cid:durableId="1418283196">
+  <w:num w:numId="14" w16cid:durableId="1184242767">
     <w:abstractNumId w:val="7"/>
   </w:num>
-  <w:num w:numId="10" w16cid:durableId="317924423">
+  <w:num w:numId="15" w16cid:durableId="1138492108">
+    <w:abstractNumId w:val="2"/>
+  </w:num>
+  <w:num w:numId="16" w16cid:durableId="1321076024">
     <w:abstractNumId w:val="1"/>
   </w:num>
-  <w:num w:numId="11" w16cid:durableId="1052847847">
-    <w:abstractNumId w:val="5"/>
-  </w:num>
-  <w:num w:numId="12" w16cid:durableId="752707573">
-    <w:abstractNumId w:val="2"/>
-  </w:num>
-  <w:num w:numId="13" w16cid:durableId="728310756">
-    <w:abstractNumId w:val="12"/>
-  </w:num>
-  <w:num w:numId="14" w16cid:durableId="1184242767">
-    <w:abstractNumId w:val="4"/>
+  <w:num w:numId="17" w16cid:durableId="5330189">
+    <w:abstractNumId w:val="3"/>
   </w:num>
 </w:numbering>
 </file>
@@ -3598,6 +4262,18 @@
       <w:szCs w:val="18"/>
     </w:rPr>
   </w:style>
+  <w:style w:type="character" w:styleId="Mentionnonrsolue">
+    <w:name w:val="Unresolved Mention"/>
+    <w:basedOn w:val="Policepardfaut"/>
+    <w:uiPriority w:val="99"/>
+    <w:semiHidden/>
+    <w:unhideWhenUsed/>
+    <w:rsid w:val="001D7493"/>
+    <w:rPr>
+      <w:color w:val="605E5C"/>
+      <w:shd w:val="clear" w:color="auto" w:fill="E1DFDD"/>
+    </w:rPr>
+  </w:style>
 </w:styles>
 </file>
 

</xml_diff>

<commit_message>
[doc] (rapport CI/CD): Ecriture du point 2.1
</commit_message>
<xml_diff>
--- a/WIP/rapport de projet/Rapport de projet.docx
+++ b/WIP/rapport de projet/Rapport de projet.docx
@@ -660,7 +660,31 @@
         <w:jc w:val="both"/>
       </w:pPr>
       <w:r>
-        <w:t>Le projet « P_DevOps » est réalisé dans le cadre du module 324, qui a comme thème les processus DevOps. Le but est déployé une application de To Do List en CI/CD avec Github Action, tout en utilisant les outils et méthodes vue en classe. Le projet utilise GitHub Project pour la gestion des taches et un journal de travail afin de suivre le déroulement du projet. Le chef de projet est Cédric Schaffter notre enseignant.</w:t>
+        <w:t>Le projet « </w:t>
+      </w:r>
+      <w:proofErr w:type="spellStart"/>
+      <w:r>
+        <w:t>P_DevOps</w:t>
+      </w:r>
+      <w:proofErr w:type="spellEnd"/>
+      <w:r>
+        <w:t xml:space="preserve"> » est réalisé dans le cadre du module 324, qui a comme thème les processus DevOps. Le but est déployé une application de To Do List en CI/CD avec </w:t>
+      </w:r>
+      <w:proofErr w:type="spellStart"/>
+      <w:r>
+        <w:t>Github</w:t>
+      </w:r>
+      <w:proofErr w:type="spellEnd"/>
+      <w:r>
+        <w:t xml:space="preserve"> Action, tout en utilisant les outils et méthodes vue en classe. Le projet utilise GitHub Project pour la gestion des taches et un journal de travail afin de suivre le déroulement du projet. Le chef de projet est Cédric </w:t>
+      </w:r>
+      <w:proofErr w:type="spellStart"/>
+      <w:r>
+        <w:t>Schaffter</w:t>
+      </w:r>
+      <w:proofErr w:type="spellEnd"/>
+      <w:r>
+        <w:t xml:space="preserve"> notre enseignant.</w:t>
       </w:r>
     </w:p>
     <w:p>
@@ -684,7 +708,15 @@
         <w:jc w:val="both"/>
       </w:pPr>
       <w:r>
-        <w:t>Les objectifs du projet « P_DevOps » sont les suivants :</w:t>
+        <w:t xml:space="preserve">Les objectifs du projet « </w:t>
+      </w:r>
+      <w:proofErr w:type="spellStart"/>
+      <w:r>
+        <w:t>P_DevOps</w:t>
+      </w:r>
+      <w:proofErr w:type="spellEnd"/>
+      <w:r>
+        <w:t> » sont les suivants :</w:t>
       </w:r>
     </w:p>
     <w:p>
@@ -806,11 +838,19 @@
           <w:szCs w:val="14"/>
         </w:rPr>
       </w:pPr>
+      <w:proofErr w:type="spellStart"/>
       <w:r>
         <w:rPr>
           <w:szCs w:val="14"/>
         </w:rPr>
-        <w:t>Linting pour détecter les erreurs potentielles dans le code.</w:t>
+        <w:t>Linting</w:t>
+      </w:r>
+      <w:proofErr w:type="spellEnd"/>
+      <w:r>
+        <w:rPr>
+          <w:szCs w:val="14"/>
+        </w:rPr>
+        <w:t xml:space="preserve"> pour détecter les erreurs potentielles dans le code.</w:t>
       </w:r>
     </w:p>
     <w:p>
@@ -929,7 +969,15 @@
         <w:jc w:val="both"/>
       </w:pPr>
       <w:r>
-        <w:t xml:space="preserve">Ce projet est effectué en groupe de deux. Pour cela, nous utilisons l'outil GitHub Project afin de lister les tâches et attribuer les tâches à réaliser. Nous utilisons également GitHub Desktop ainsi que des commits pour que chacun puisse voir une version du projet à jour. </w:t>
+        <w:t xml:space="preserve">Ce projet est effectué en groupe de deux. Pour cela, nous utilisons l'outil GitHub Project afin de lister les tâches et attribuer les tâches à réaliser. Nous utilisons également GitHub Desktop ainsi que des </w:t>
+      </w:r>
+      <w:proofErr w:type="spellStart"/>
+      <w:r>
+        <w:t>commits</w:t>
+      </w:r>
+      <w:proofErr w:type="spellEnd"/>
+      <w:r>
+        <w:t xml:space="preserve"> pour que chacun puisse voir une version du projet à jour. </w:t>
       </w:r>
     </w:p>
     <w:p>
@@ -947,7 +995,15 @@
         <w:jc w:val="both"/>
       </w:pPr>
       <w:r>
-        <w:t>Le nommage des commits est également un point important, car il permet au professeur d'évaluer le projet à 80 % et d'obtenir un retour.</w:t>
+        <w:t xml:space="preserve">Le nommage des </w:t>
+      </w:r>
+      <w:proofErr w:type="spellStart"/>
+      <w:r>
+        <w:t>commits</w:t>
+      </w:r>
+      <w:proofErr w:type="spellEnd"/>
+      <w:r>
+        <w:t xml:space="preserve"> est également un point important, car il permet au professeur d'évaluer le projet à 80 % et d'obtenir un retour.</w:t>
       </w:r>
     </w:p>
     <w:p>
@@ -1066,7 +1122,15 @@
                               </w:rPr>
                             </w:pPr>
                             <w:r>
-                              <w:t xml:space="preserve">To do list </w:t>
+                              <w:t xml:space="preserve">To do </w:t>
+                            </w:r>
+                            <w:proofErr w:type="spellStart"/>
+                            <w:r>
+                              <w:t>list</w:t>
+                            </w:r>
+                            <w:proofErr w:type="spellEnd"/>
+                            <w:r>
+                              <w:t xml:space="preserve"> </w:t>
                             </w:r>
                             <w:fldSimple w:instr=" SEQ To_do_list \* ARABIC ">
                               <w:r>
@@ -1109,7 +1173,15 @@
                         </w:rPr>
                       </w:pPr>
                       <w:r>
-                        <w:t xml:space="preserve">To do list </w:t>
+                        <w:t xml:space="preserve">To do </w:t>
+                      </w:r>
+                      <w:proofErr w:type="spellStart"/>
+                      <w:r>
+                        <w:t>list</w:t>
+                      </w:r>
+                      <w:proofErr w:type="spellEnd"/>
+                      <w:r>
+                        <w:t xml:space="preserve"> </w:t>
                       </w:r>
                       <w:fldSimple w:instr=" SEQ To_do_list \* ARABIC ">
                         <w:r>
@@ -1395,6 +1467,7 @@
           <w:u w:val="single"/>
         </w:rPr>
       </w:pPr>
+      <w:proofErr w:type="spellStart"/>
       <w:r>
         <w:rPr>
           <w:b/>
@@ -1405,112 +1478,9 @@
           <w:szCs w:val="26"/>
           <w:u w:val="single"/>
         </w:rPr>
-        <w:t>Backend</w:t>
-      </w:r>
-    </w:p>
-    <w:p>
-      <w:pPr>
-        <w:ind w:left="360"/>
-      </w:pPr>
-      <w:r>
-        <w:t>Une fois le dossier installé il est possible de créer le « dockerfile » à la racine du dossier « frontend ».</w:t>
-      </w:r>
-    </w:p>
-    <w:p>
-      <w:pPr>
-        <w:ind w:left="360"/>
-      </w:pPr>
-      <w:r>
-        <w:t>Pour que le « dockerfile » fonctionne il doit exécuter les étapes suivantes :</w:t>
-      </w:r>
-    </w:p>
-    <w:p>
-      <w:pPr>
-        <w:pStyle w:val="Paragraphedeliste"/>
-        <w:numPr>
-          <w:ilvl w:val="0"/>
-          <w:numId w:val="17"/>
-        </w:numPr>
-      </w:pPr>
-      <w:r>
-        <w:t>Pull Node.js version 20.12.</w:t>
-      </w:r>
-    </w:p>
-    <w:p>
-      <w:pPr>
-        <w:pStyle w:val="Paragraphedeliste"/>
-        <w:numPr>
-          <w:ilvl w:val="0"/>
-          <w:numId w:val="17"/>
-        </w:numPr>
-      </w:pPr>
-      <w:r>
-        <w:t>Indiquer le répertoire de travail.</w:t>
-      </w:r>
-    </w:p>
-    <w:p>
-      <w:pPr>
-        <w:pStyle w:val="Paragraphedeliste"/>
-        <w:numPr>
-          <w:ilvl w:val="0"/>
-          <w:numId w:val="17"/>
-        </w:numPr>
-      </w:pPr>
-      <w:r>
-        <w:t>Copier le fichier « package.json » dans le répertoire de travail.</w:t>
-      </w:r>
-    </w:p>
-    <w:p>
-      <w:pPr>
-        <w:pStyle w:val="Paragraphedeliste"/>
-        <w:numPr>
-          <w:ilvl w:val="0"/>
-          <w:numId w:val="17"/>
-        </w:numPr>
-      </w:pPr>
-      <w:r>
-        <w:t>Installer les dépendances du projet.</w:t>
-      </w:r>
-    </w:p>
-    <w:p>
-      <w:pPr>
-        <w:pStyle w:val="Paragraphedeliste"/>
-        <w:numPr>
-          <w:ilvl w:val="0"/>
-          <w:numId w:val="17"/>
-        </w:numPr>
-      </w:pPr>
-      <w:r>
-        <w:t>Recopier les fichiers dans le répertoire de travail.</w:t>
-      </w:r>
-    </w:p>
-    <w:p>
-      <w:pPr>
-        <w:pStyle w:val="Paragraphedeliste"/>
-        <w:numPr>
-          <w:ilvl w:val="0"/>
-          <w:numId w:val="17"/>
-        </w:numPr>
-      </w:pPr>
-      <w:r>
-        <w:t>Exposer le port 3000 du container.</w:t>
-      </w:r>
-    </w:p>
-    <w:p>
-      <w:pPr>
-        <w:pStyle w:val="Paragraphedeliste"/>
-        <w:numPr>
-          <w:ilvl w:val="0"/>
-          <w:numId w:val="17"/>
-        </w:numPr>
-      </w:pPr>
-      <w:r>
-        <w:t>Exécuter la commande « node index.js »</w:t>
-      </w:r>
-    </w:p>
-    <w:p>
-      <w:pPr>
-        <w:ind w:left="360"/>
+        <w:t>Back</w:t>
+      </w:r>
+      <w:r>
         <w:rPr>
           <w:b/>
           <w:bCs/>
@@ -1520,7 +1490,8 @@
           <w:szCs w:val="26"/>
           <w:u w:val="single"/>
         </w:rPr>
-      </w:pPr>
+        <w:t>E</w:t>
+      </w:r>
       <w:r>
         <w:rPr>
           <w:b/>
@@ -1531,7 +1502,148 @@
           <w:szCs w:val="26"/>
           <w:u w:val="single"/>
         </w:rPr>
-        <w:t>Contenu du dockerfile</w:t>
+        <w:t>nd</w:t>
+      </w:r>
+      <w:proofErr w:type="spellEnd"/>
+    </w:p>
+    <w:p>
+      <w:pPr>
+        <w:ind w:left="360"/>
+      </w:pPr>
+      <w:r>
+        <w:t>Une fois le dossier installé il est possible de créer le « </w:t>
+      </w:r>
+      <w:proofErr w:type="spellStart"/>
+      <w:r>
+        <w:t>dockerfile</w:t>
+      </w:r>
+      <w:proofErr w:type="spellEnd"/>
+      <w:r>
+        <w:t> » à la racine du dossier « </w:t>
+      </w:r>
+      <w:r>
+        <w:t>backend</w:t>
+      </w:r>
+      <w:r>
+        <w:t> ».</w:t>
+      </w:r>
+    </w:p>
+    <w:p>
+      <w:pPr>
+        <w:ind w:left="360"/>
+      </w:pPr>
+      <w:r>
+        <w:t>Pour que le « </w:t>
+      </w:r>
+      <w:proofErr w:type="spellStart"/>
+      <w:r>
+        <w:t>dockerfile</w:t>
+      </w:r>
+      <w:proofErr w:type="spellEnd"/>
+      <w:r>
+        <w:t> » fonctionne il doit exécuter les étapes suivantes :</w:t>
+      </w:r>
+    </w:p>
+    <w:p>
+      <w:pPr>
+        <w:pStyle w:val="Paragraphedeliste"/>
+        <w:numPr>
+          <w:ilvl w:val="0"/>
+          <w:numId w:val="17"/>
+        </w:numPr>
+      </w:pPr>
+      <w:r>
+        <w:t>Pull Node.js version 20.12.</w:t>
+      </w:r>
+    </w:p>
+    <w:p>
+      <w:pPr>
+        <w:pStyle w:val="Paragraphedeliste"/>
+        <w:numPr>
+          <w:ilvl w:val="0"/>
+          <w:numId w:val="17"/>
+        </w:numPr>
+      </w:pPr>
+      <w:r>
+        <w:t>Indiquer le répertoire de travail.</w:t>
+      </w:r>
+    </w:p>
+    <w:p>
+      <w:pPr>
+        <w:pStyle w:val="Paragraphedeliste"/>
+        <w:numPr>
+          <w:ilvl w:val="0"/>
+          <w:numId w:val="17"/>
+        </w:numPr>
+      </w:pPr>
+      <w:r>
+        <w:t>Copier le fichier « </w:t>
+      </w:r>
+      <w:proofErr w:type="spellStart"/>
+      <w:proofErr w:type="gramStart"/>
+      <w:r>
+        <w:t>package.json</w:t>
+      </w:r>
+      <w:proofErr w:type="spellEnd"/>
+      <w:proofErr w:type="gramEnd"/>
+      <w:r>
+        <w:t> » dans le répertoire de travail.</w:t>
+      </w:r>
+    </w:p>
+    <w:p>
+      <w:pPr>
+        <w:pStyle w:val="Paragraphedeliste"/>
+        <w:numPr>
+          <w:ilvl w:val="0"/>
+          <w:numId w:val="17"/>
+        </w:numPr>
+      </w:pPr>
+      <w:r>
+        <w:t>Installer les dépendances du projet.</w:t>
+      </w:r>
+    </w:p>
+    <w:p>
+      <w:pPr>
+        <w:pStyle w:val="Paragraphedeliste"/>
+        <w:numPr>
+          <w:ilvl w:val="0"/>
+          <w:numId w:val="17"/>
+        </w:numPr>
+      </w:pPr>
+      <w:r>
+        <w:t>Recopier les fichiers dans le répertoire de travail.</w:t>
+      </w:r>
+    </w:p>
+    <w:p>
+      <w:pPr>
+        <w:pStyle w:val="Paragraphedeliste"/>
+        <w:numPr>
+          <w:ilvl w:val="0"/>
+          <w:numId w:val="17"/>
+        </w:numPr>
+      </w:pPr>
+      <w:r>
+        <w:t>Exposer le port 3000 du container.</w:t>
+      </w:r>
+    </w:p>
+    <w:p>
+      <w:pPr>
+        <w:pStyle w:val="Paragraphedeliste"/>
+        <w:numPr>
+          <w:ilvl w:val="0"/>
+          <w:numId w:val="17"/>
+        </w:numPr>
+      </w:pPr>
+      <w:r>
+        <w:t>Exécuter la commande « </w:t>
+      </w:r>
+      <w:proofErr w:type="spellStart"/>
+      <w:r>
+        <w:t>node</w:t>
+      </w:r>
+      <w:proofErr w:type="spellEnd"/>
+      <w:r>
+        <w:t xml:space="preserve"> index.js »</w:t>
       </w:r>
     </w:p>
     <w:p>
@@ -1553,6 +1665,47 @@
           <w:bCs/>
           <w:i/>
           <w:iCs/>
+          <w:sz w:val="26"/>
+          <w:szCs w:val="26"/>
+          <w:u w:val="single"/>
+        </w:rPr>
+        <w:t xml:space="preserve">Contenu du </w:t>
+      </w:r>
+      <w:proofErr w:type="spellStart"/>
+      <w:r>
+        <w:rPr>
+          <w:b/>
+          <w:bCs/>
+          <w:i/>
+          <w:iCs/>
+          <w:sz w:val="26"/>
+          <w:szCs w:val="26"/>
+          <w:u w:val="single"/>
+        </w:rPr>
+        <w:t>dockerfile</w:t>
+      </w:r>
+      <w:proofErr w:type="spellEnd"/>
+    </w:p>
+    <w:p>
+      <w:pPr>
+        <w:ind w:left="360"/>
+        <w:rPr>
+          <w:b/>
+          <w:bCs/>
+          <w:i/>
+          <w:iCs/>
+          <w:sz w:val="26"/>
+          <w:szCs w:val="26"/>
+          <w:u w:val="single"/>
+        </w:rPr>
+      </w:pPr>
+      <w:r>
+        <w:rPr>
+          <w:b/>
+          <w:bCs/>
+          <w:i/>
+          <w:iCs/>
+          <w:noProof/>
           <w:sz w:val="26"/>
           <w:szCs w:val="26"/>
           <w:u w:val="single"/>
@@ -1596,12 +1749,1154 @@
     </w:p>
     <w:p>
       <w:pPr>
+        <w:ind w:firstLine="360"/>
+        <w:rPr>
+          <w:b/>
+          <w:bCs/>
+          <w:i/>
+          <w:iCs/>
+          <w:sz w:val="26"/>
+          <w:szCs w:val="26"/>
+          <w:u w:val="single"/>
+        </w:rPr>
+      </w:pPr>
+      <w:r>
+        <w:rPr>
+          <w:b/>
+          <w:bCs/>
+          <w:i/>
+          <w:iCs/>
+          <w:sz w:val="26"/>
+          <w:szCs w:val="26"/>
+          <w:u w:val="single"/>
+        </w:rPr>
+        <w:t>Modifications dans le code</w:t>
+      </w:r>
+    </w:p>
+    <w:p>
+      <w:pPr>
+        <w:ind w:left="360"/>
+      </w:pPr>
+      <w:r>
+        <w:t xml:space="preserve">Avant de pouvoir </w:t>
+      </w:r>
+      <w:proofErr w:type="spellStart"/>
+      <w:r>
+        <w:t>build</w:t>
+      </w:r>
+      <w:proofErr w:type="spellEnd"/>
+      <w:r>
+        <w:t xml:space="preserve"> l’image du frontend il est primordiale de </w:t>
+      </w:r>
+      <w:r>
+        <w:t>modifier quelques lignes du frontend.</w:t>
+      </w:r>
+    </w:p>
+    <w:p>
+      <w:pPr>
+        <w:ind w:left="360"/>
+      </w:pPr>
+      <w:r>
+        <w:t>Pour ce faire :</w:t>
+      </w:r>
+    </w:p>
+    <w:p>
+      <w:pPr>
         <w:pStyle w:val="Paragraphedeliste"/>
         <w:numPr>
           <w:ilvl w:val="0"/>
-          <w:numId w:val="16"/>
+          <w:numId w:val="17"/>
         </w:numPr>
       </w:pPr>
+      <w:r>
+        <w:t xml:space="preserve">Ouvrez le fichier </w:t>
+      </w:r>
+      <w:proofErr w:type="spellStart"/>
+      <w:proofErr w:type="gramStart"/>
+      <w:r>
+        <w:t>package.json</w:t>
+      </w:r>
+      <w:proofErr w:type="spellEnd"/>
+      <w:proofErr w:type="gramEnd"/>
+      <w:r>
+        <w:t xml:space="preserve"> du dossier frontend</w:t>
+      </w:r>
+    </w:p>
+    <w:p>
+      <w:pPr>
+        <w:pStyle w:val="Paragraphedeliste"/>
+        <w:numPr>
+          <w:ilvl w:val="0"/>
+          <w:numId w:val="17"/>
+        </w:numPr>
+      </w:pPr>
+      <w:r>
+        <w:t>Trouver la ligne « dev » de la partie s’occupant des scripts</w:t>
+      </w:r>
+      <w:r>
+        <w:rPr>
+          <w:noProof/>
+        </w:rPr>
+        <w:t xml:space="preserve"> </w:t>
+      </w:r>
+      <w:r>
+        <w:rPr>
+          <w:noProof/>
+        </w:rPr>
+        <w:t xml:space="preserve">                           </w:t>
+      </w:r>
+      <w:r>
+        <w:rPr>
+          <w:noProof/>
+        </w:rPr>
+        <w:drawing>
+          <wp:inline distT="0" distB="0" distL="0" distR="0" wp14:anchorId="7DADA5E4" wp14:editId="09C20C4D">
+            <wp:extent cx="1162212" cy="209579"/>
+            <wp:effectExtent l="0" t="0" r="0" b="0"/>
+            <wp:docPr id="10" name="Image 10"/>
+            <wp:cNvGraphicFramePr>
+              <a:graphicFrameLocks xmlns:a="http://schemas.openxmlformats.org/drawingml/2006/main" noChangeAspect="1"/>
+            </wp:cNvGraphicFramePr>
+            <a:graphic xmlns:a="http://schemas.openxmlformats.org/drawingml/2006/main">
+              <a:graphicData uri="http://schemas.openxmlformats.org/drawingml/2006/picture">
+                <pic:pic xmlns:pic="http://schemas.openxmlformats.org/drawingml/2006/picture">
+                  <pic:nvPicPr>
+                    <pic:cNvPr id="1" name=""/>
+                    <pic:cNvPicPr/>
+                  </pic:nvPicPr>
+                  <pic:blipFill>
+                    <a:blip r:embed="rId12"/>
+                    <a:stretch>
+                      <a:fillRect/>
+                    </a:stretch>
+                  </pic:blipFill>
+                  <pic:spPr>
+                    <a:xfrm>
+                      <a:off x="0" y="0"/>
+                      <a:ext cx="1162212" cy="209579"/>
+                    </a:xfrm>
+                    <a:prstGeom prst="rect">
+                      <a:avLst/>
+                    </a:prstGeom>
+                  </pic:spPr>
+                </pic:pic>
+              </a:graphicData>
+            </a:graphic>
+          </wp:inline>
+        </w:drawing>
+      </w:r>
+    </w:p>
+    <w:p>
+      <w:pPr>
+        <w:pStyle w:val="Paragraphedeliste"/>
+        <w:numPr>
+          <w:ilvl w:val="0"/>
+          <w:numId w:val="17"/>
+        </w:numPr>
+      </w:pPr>
+      <w:r>
+        <w:t xml:space="preserve">Modifier la ligne afin que vite s’exécute sur le port 4173 </w:t>
+      </w:r>
+      <w:r>
+        <w:drawing>
+          <wp:inline distT="0" distB="0" distL="0" distR="0" wp14:anchorId="00694CA9" wp14:editId="62AE8FD6">
+            <wp:extent cx="1933845" cy="181000"/>
+            <wp:effectExtent l="0" t="0" r="9525" b="9525"/>
+            <wp:docPr id="11" name="Image 11"/>
+            <wp:cNvGraphicFramePr>
+              <a:graphicFrameLocks xmlns:a="http://schemas.openxmlformats.org/drawingml/2006/main" noChangeAspect="1"/>
+            </wp:cNvGraphicFramePr>
+            <a:graphic xmlns:a="http://schemas.openxmlformats.org/drawingml/2006/main">
+              <a:graphicData uri="http://schemas.openxmlformats.org/drawingml/2006/picture">
+                <pic:pic xmlns:pic="http://schemas.openxmlformats.org/drawingml/2006/picture">
+                  <pic:nvPicPr>
+                    <pic:cNvPr id="1" name=""/>
+                    <pic:cNvPicPr/>
+                  </pic:nvPicPr>
+                  <pic:blipFill>
+                    <a:blip r:embed="rId13"/>
+                    <a:stretch>
+                      <a:fillRect/>
+                    </a:stretch>
+                  </pic:blipFill>
+                  <pic:spPr>
+                    <a:xfrm>
+                      <a:off x="0" y="0"/>
+                      <a:ext cx="1933845" cy="181000"/>
+                    </a:xfrm>
+                    <a:prstGeom prst="rect">
+                      <a:avLst/>
+                    </a:prstGeom>
+                  </pic:spPr>
+                </pic:pic>
+              </a:graphicData>
+            </a:graphic>
+          </wp:inline>
+        </w:drawing>
+      </w:r>
+    </w:p>
+    <w:p/>
+    <w:p/>
+    <w:p/>
+    <w:p>
+      <w:pPr>
+        <w:ind w:left="360"/>
+      </w:pPr>
+      <w:r>
+        <w:lastRenderedPageBreak/>
+        <w:t>Puis :</w:t>
+      </w:r>
+    </w:p>
+    <w:p>
+      <w:pPr>
+        <w:pStyle w:val="Paragraphedeliste"/>
+        <w:numPr>
+          <w:ilvl w:val="0"/>
+          <w:numId w:val="17"/>
+        </w:numPr>
+      </w:pPr>
+      <w:r>
+        <w:t xml:space="preserve">Ouvrir le fichier </w:t>
+      </w:r>
+      <w:r>
+        <w:t>« </w:t>
+      </w:r>
+      <w:proofErr w:type="spellStart"/>
+      <w:r>
+        <w:t>vite.config.ts</w:t>
+      </w:r>
+      <w:proofErr w:type="spellEnd"/>
+      <w:r>
+        <w:t> »</w:t>
+      </w:r>
+    </w:p>
+    <w:p>
+      <w:pPr>
+        <w:pStyle w:val="Paragraphedeliste"/>
+        <w:numPr>
+          <w:ilvl w:val="0"/>
+          <w:numId w:val="17"/>
+        </w:numPr>
+      </w:pPr>
+      <w:r>
+        <w:t xml:space="preserve">Modifier la ligne </w:t>
+      </w:r>
+      <w:proofErr w:type="spellStart"/>
+      <w:r>
+        <w:t>target</w:t>
+      </w:r>
+      <w:proofErr w:type="spellEnd"/>
+      <w:r>
+        <w:t xml:space="preserve"> :                                         </w:t>
+      </w:r>
+      <w:r>
+        <w:drawing>
+          <wp:inline distT="0" distB="0" distL="0" distR="0" wp14:anchorId="5B8671B1" wp14:editId="4FC4712F">
+            <wp:extent cx="2429214" cy="181000"/>
+            <wp:effectExtent l="0" t="0" r="9525" b="9525"/>
+            <wp:docPr id="12" name="Image 12"/>
+            <wp:cNvGraphicFramePr>
+              <a:graphicFrameLocks xmlns:a="http://schemas.openxmlformats.org/drawingml/2006/main" noChangeAspect="1"/>
+            </wp:cNvGraphicFramePr>
+            <a:graphic xmlns:a="http://schemas.openxmlformats.org/drawingml/2006/main">
+              <a:graphicData uri="http://schemas.openxmlformats.org/drawingml/2006/picture">
+                <pic:pic xmlns:pic="http://schemas.openxmlformats.org/drawingml/2006/picture">
+                  <pic:nvPicPr>
+                    <pic:cNvPr id="1" name=""/>
+                    <pic:cNvPicPr/>
+                  </pic:nvPicPr>
+                  <pic:blipFill>
+                    <a:blip r:embed="rId14"/>
+                    <a:stretch>
+                      <a:fillRect/>
+                    </a:stretch>
+                  </pic:blipFill>
+                  <pic:spPr>
+                    <a:xfrm>
+                      <a:off x="0" y="0"/>
+                      <a:ext cx="2429214" cy="181000"/>
+                    </a:xfrm>
+                    <a:prstGeom prst="rect">
+                      <a:avLst/>
+                    </a:prstGeom>
+                  </pic:spPr>
+                </pic:pic>
+              </a:graphicData>
+            </a:graphic>
+          </wp:inline>
+        </w:drawing>
+      </w:r>
+    </w:p>
+    <w:p>
+      <w:pPr>
+        <w:pStyle w:val="Paragraphedeliste"/>
+        <w:numPr>
+          <w:ilvl w:val="0"/>
+          <w:numId w:val="17"/>
+        </w:numPr>
+      </w:pPr>
+      <w:r>
+        <w:t xml:space="preserve">En </w:t>
+      </w:r>
+      <w:r>
+        <w:drawing>
+          <wp:inline distT="0" distB="0" distL="0" distR="0" wp14:anchorId="1E58EC59" wp14:editId="546FD5FE">
+            <wp:extent cx="2295845" cy="181000"/>
+            <wp:effectExtent l="0" t="0" r="9525" b="9525"/>
+            <wp:docPr id="13" name="Image 13"/>
+            <wp:cNvGraphicFramePr>
+              <a:graphicFrameLocks xmlns:a="http://schemas.openxmlformats.org/drawingml/2006/main" noChangeAspect="1"/>
+            </wp:cNvGraphicFramePr>
+            <a:graphic xmlns:a="http://schemas.openxmlformats.org/drawingml/2006/main">
+              <a:graphicData uri="http://schemas.openxmlformats.org/drawingml/2006/picture">
+                <pic:pic xmlns:pic="http://schemas.openxmlformats.org/drawingml/2006/picture">
+                  <pic:nvPicPr>
+                    <pic:cNvPr id="1" name=""/>
+                    <pic:cNvPicPr/>
+                  </pic:nvPicPr>
+                  <pic:blipFill>
+                    <a:blip r:embed="rId15"/>
+                    <a:stretch>
+                      <a:fillRect/>
+                    </a:stretch>
+                  </pic:blipFill>
+                  <pic:spPr>
+                    <a:xfrm>
+                      <a:off x="0" y="0"/>
+                      <a:ext cx="2295845" cy="181000"/>
+                    </a:xfrm>
+                    <a:prstGeom prst="rect">
+                      <a:avLst/>
+                    </a:prstGeom>
+                  </pic:spPr>
+                </pic:pic>
+              </a:graphicData>
+            </a:graphic>
+          </wp:inline>
+        </w:drawing>
+      </w:r>
+    </w:p>
+    <w:p>
+      <w:pPr>
+        <w:ind w:left="360"/>
+        <w:rPr>
+          <w:b/>
+          <w:bCs/>
+          <w:i/>
+          <w:iCs/>
+          <w:sz w:val="26"/>
+          <w:szCs w:val="26"/>
+          <w:u w:val="single"/>
+        </w:rPr>
+      </w:pPr>
+      <w:proofErr w:type="spellStart"/>
+      <w:r>
+        <w:rPr>
+          <w:b/>
+          <w:bCs/>
+          <w:i/>
+          <w:iCs/>
+          <w:sz w:val="26"/>
+          <w:szCs w:val="26"/>
+          <w:u w:val="single"/>
+        </w:rPr>
+        <w:t>FrontEnd</w:t>
+      </w:r>
+      <w:proofErr w:type="spellEnd"/>
+    </w:p>
+    <w:p>
+      <w:pPr>
+        <w:ind w:left="360"/>
+      </w:pPr>
+      <w:r>
+        <w:t>Tout comme le backend il est nécessaire de créer le « </w:t>
+      </w:r>
+      <w:proofErr w:type="spellStart"/>
+      <w:r>
+        <w:t>dockerfile</w:t>
+      </w:r>
+      <w:proofErr w:type="spellEnd"/>
+      <w:r>
+        <w:t> » à la racine du dossier « frontend »</w:t>
+      </w:r>
+    </w:p>
+    <w:p>
+      <w:pPr>
+        <w:ind w:left="360"/>
+      </w:pPr>
+      <w:r>
+        <w:t xml:space="preserve">Pour que le </w:t>
+      </w:r>
+      <w:proofErr w:type="spellStart"/>
+      <w:r>
+        <w:t>dockerfile</w:t>
+      </w:r>
+      <w:proofErr w:type="spellEnd"/>
+      <w:r>
+        <w:t xml:space="preserve"> fonctionne il doit exécuter les étapes suivantes :</w:t>
+      </w:r>
+    </w:p>
+    <w:p>
+      <w:pPr>
+        <w:pStyle w:val="Paragraphedeliste"/>
+        <w:numPr>
+          <w:ilvl w:val="0"/>
+          <w:numId w:val="17"/>
+        </w:numPr>
+      </w:pPr>
+      <w:r>
+        <w:t>Pull Node.js version 20.12.</w:t>
+      </w:r>
+    </w:p>
+    <w:p>
+      <w:pPr>
+        <w:pStyle w:val="Paragraphedeliste"/>
+        <w:numPr>
+          <w:ilvl w:val="0"/>
+          <w:numId w:val="17"/>
+        </w:numPr>
+      </w:pPr>
+      <w:r>
+        <w:t>Indiquer le répertoire de travail.</w:t>
+      </w:r>
+    </w:p>
+    <w:p>
+      <w:pPr>
+        <w:pStyle w:val="Paragraphedeliste"/>
+        <w:numPr>
+          <w:ilvl w:val="0"/>
+          <w:numId w:val="17"/>
+        </w:numPr>
+      </w:pPr>
+      <w:r>
+        <w:t>Copier le fichier « </w:t>
+      </w:r>
+      <w:proofErr w:type="spellStart"/>
+      <w:proofErr w:type="gramStart"/>
+      <w:r>
+        <w:t>package.json</w:t>
+      </w:r>
+      <w:proofErr w:type="spellEnd"/>
+      <w:proofErr w:type="gramEnd"/>
+      <w:r>
+        <w:t> » dans le répertoire de travail.</w:t>
+      </w:r>
+    </w:p>
+    <w:p>
+      <w:pPr>
+        <w:pStyle w:val="Paragraphedeliste"/>
+        <w:numPr>
+          <w:ilvl w:val="0"/>
+          <w:numId w:val="17"/>
+        </w:numPr>
+      </w:pPr>
+      <w:r>
+        <w:t>Installer les dépendances du projet.</w:t>
+      </w:r>
+    </w:p>
+    <w:p>
+      <w:pPr>
+        <w:pStyle w:val="Paragraphedeliste"/>
+        <w:numPr>
+          <w:ilvl w:val="0"/>
+          <w:numId w:val="17"/>
+        </w:numPr>
+      </w:pPr>
+      <w:r>
+        <w:t xml:space="preserve">Recopier </w:t>
+      </w:r>
+      <w:r>
+        <w:t>les fichiers</w:t>
+      </w:r>
+      <w:r>
+        <w:t xml:space="preserve"> </w:t>
+      </w:r>
+      <w:r>
+        <w:t>dans le répertoire de travail.</w:t>
+      </w:r>
+    </w:p>
+    <w:p>
+      <w:pPr>
+        <w:pStyle w:val="Paragraphedeliste"/>
+        <w:numPr>
+          <w:ilvl w:val="0"/>
+          <w:numId w:val="17"/>
+        </w:numPr>
+      </w:pPr>
+      <w:r>
+        <w:t>Exposer le port 4173 du container.</w:t>
+      </w:r>
+    </w:p>
+    <w:p>
+      <w:pPr>
+        <w:pStyle w:val="Paragraphedeliste"/>
+        <w:numPr>
+          <w:ilvl w:val="0"/>
+          <w:numId w:val="17"/>
+        </w:numPr>
+      </w:pPr>
+      <w:r>
+        <w:t>Ajouter « </w:t>
+      </w:r>
+      <w:proofErr w:type="spellStart"/>
+      <w:r>
+        <w:t>npm</w:t>
+      </w:r>
+      <w:proofErr w:type="spellEnd"/>
+      <w:r>
+        <w:t> » comme exécutable principale du container.</w:t>
+      </w:r>
+    </w:p>
+    <w:p>
+      <w:pPr>
+        <w:pStyle w:val="Paragraphedeliste"/>
+        <w:numPr>
+          <w:ilvl w:val="0"/>
+          <w:numId w:val="17"/>
+        </w:numPr>
+      </w:pPr>
+      <w:r>
+        <w:t xml:space="preserve">Lancer le script « dev » du </w:t>
+      </w:r>
+      <w:proofErr w:type="spellStart"/>
+      <w:proofErr w:type="gramStart"/>
+      <w:r>
+        <w:t>package.json</w:t>
+      </w:r>
+      <w:proofErr w:type="spellEnd"/>
+      <w:proofErr w:type="gramEnd"/>
+      <w:r>
+        <w:t xml:space="preserve"> avec comme paramètre de dev « --host ».</w:t>
+      </w:r>
+    </w:p>
+    <w:p/>
+    <w:p>
+      <w:pPr>
+        <w:ind w:firstLine="360"/>
+        <w:rPr>
+          <w:b/>
+          <w:bCs/>
+          <w:i/>
+          <w:iCs/>
+          <w:sz w:val="26"/>
+          <w:szCs w:val="26"/>
+          <w:u w:val="single"/>
+        </w:rPr>
+      </w:pPr>
+      <w:r>
+        <w:rPr>
+          <w:b/>
+          <w:bCs/>
+          <w:i/>
+          <w:iCs/>
+          <w:sz w:val="26"/>
+          <w:szCs w:val="26"/>
+          <w:u w:val="single"/>
+        </w:rPr>
+        <w:t xml:space="preserve">Contenu du </w:t>
+      </w:r>
+      <w:proofErr w:type="spellStart"/>
+      <w:r>
+        <w:rPr>
+          <w:b/>
+          <w:bCs/>
+          <w:i/>
+          <w:iCs/>
+          <w:sz w:val="26"/>
+          <w:szCs w:val="26"/>
+          <w:u w:val="single"/>
+        </w:rPr>
+        <w:t>dockerfile</w:t>
+      </w:r>
+      <w:proofErr w:type="spellEnd"/>
+    </w:p>
+    <w:p>
+      <w:pPr>
+        <w:ind w:firstLine="360"/>
+        <w:rPr>
+          <w:b/>
+          <w:bCs/>
+          <w:i/>
+          <w:iCs/>
+          <w:sz w:val="26"/>
+          <w:szCs w:val="26"/>
+          <w:u w:val="single"/>
+        </w:rPr>
+      </w:pPr>
+      <w:r>
+        <w:rPr>
+          <w:b/>
+          <w:bCs/>
+          <w:i/>
+          <w:iCs/>
+          <w:noProof/>
+          <w:sz w:val="26"/>
+          <w:szCs w:val="26"/>
+          <w:u w:val="single"/>
+        </w:rPr>
+        <w:drawing>
+          <wp:inline distT="0" distB="0" distL="0" distR="0" wp14:anchorId="5A5593FD" wp14:editId="201B2F79">
+            <wp:extent cx="2762636" cy="1638529"/>
+            <wp:effectExtent l="0" t="0" r="0" b="0"/>
+            <wp:docPr id="7" name="Image 7"/>
+            <wp:cNvGraphicFramePr>
+              <a:graphicFrameLocks xmlns:a="http://schemas.openxmlformats.org/drawingml/2006/main" noChangeAspect="1"/>
+            </wp:cNvGraphicFramePr>
+            <a:graphic xmlns:a="http://schemas.openxmlformats.org/drawingml/2006/main">
+              <a:graphicData uri="http://schemas.openxmlformats.org/drawingml/2006/picture">
+                <pic:pic xmlns:pic="http://schemas.openxmlformats.org/drawingml/2006/picture">
+                  <pic:nvPicPr>
+                    <pic:cNvPr id="1" name=""/>
+                    <pic:cNvPicPr/>
+                  </pic:nvPicPr>
+                  <pic:blipFill>
+                    <a:blip r:embed="rId16"/>
+                    <a:stretch>
+                      <a:fillRect/>
+                    </a:stretch>
+                  </pic:blipFill>
+                  <pic:spPr>
+                    <a:xfrm>
+                      <a:off x="0" y="0"/>
+                      <a:ext cx="2762636" cy="1638529"/>
+                    </a:xfrm>
+                    <a:prstGeom prst="rect">
+                      <a:avLst/>
+                    </a:prstGeom>
+                  </pic:spPr>
+                </pic:pic>
+              </a:graphicData>
+            </a:graphic>
+          </wp:inline>
+        </w:drawing>
+      </w:r>
+    </w:p>
+    <w:p>
+      <w:pPr>
+        <w:ind w:firstLine="360"/>
+        <w:rPr>
+          <w:b/>
+          <w:bCs/>
+          <w:i/>
+          <w:iCs/>
+          <w:sz w:val="26"/>
+          <w:szCs w:val="26"/>
+          <w:u w:val="single"/>
+        </w:rPr>
+      </w:pPr>
+      <w:r>
+        <w:rPr>
+          <w:b/>
+          <w:bCs/>
+          <w:i/>
+          <w:iCs/>
+          <w:sz w:val="26"/>
+          <w:szCs w:val="26"/>
+          <w:u w:val="single"/>
+        </w:rPr>
+        <w:t xml:space="preserve">Publication des images sur </w:t>
+      </w:r>
+      <w:proofErr w:type="spellStart"/>
+      <w:r>
+        <w:rPr>
+          <w:b/>
+          <w:bCs/>
+          <w:i/>
+          <w:iCs/>
+          <w:sz w:val="26"/>
+          <w:szCs w:val="26"/>
+          <w:u w:val="single"/>
+        </w:rPr>
+        <w:t>dockerHub</w:t>
+      </w:r>
+      <w:proofErr w:type="spellEnd"/>
+    </w:p>
+    <w:p>
+      <w:pPr>
+        <w:ind w:left="360"/>
+      </w:pPr>
+      <w:r>
+        <w:t xml:space="preserve">Une fois les différents </w:t>
+      </w:r>
+      <w:proofErr w:type="spellStart"/>
+      <w:r>
+        <w:t>dockerfiles</w:t>
+      </w:r>
+      <w:proofErr w:type="spellEnd"/>
+      <w:r>
+        <w:t xml:space="preserve"> effectué il est nécessaire de les </w:t>
+      </w:r>
+      <w:proofErr w:type="spellStart"/>
+      <w:r>
+        <w:t>build</w:t>
+      </w:r>
+      <w:proofErr w:type="spellEnd"/>
+      <w:r>
+        <w:t xml:space="preserve"> et de les publié sur </w:t>
+      </w:r>
+      <w:proofErr w:type="spellStart"/>
+      <w:r>
+        <w:t>docckerhub</w:t>
+      </w:r>
+      <w:proofErr w:type="spellEnd"/>
+      <w:r>
+        <w:t xml:space="preserve"> afin de les utiliser dans le docker compose.</w:t>
+      </w:r>
+    </w:p>
+    <w:p>
+      <w:pPr>
+        <w:ind w:left="360"/>
+      </w:pPr>
+      <w:r>
+        <w:t xml:space="preserve">Pour </w:t>
+      </w:r>
+      <w:proofErr w:type="spellStart"/>
+      <w:r>
+        <w:t>build</w:t>
+      </w:r>
+      <w:proofErr w:type="spellEnd"/>
+      <w:r>
+        <w:t xml:space="preserve"> les images il suffit d’exécuter, pour chacune des images, depuis le dossier ou elles se trouve</w:t>
+      </w:r>
+      <w:r>
+        <w:t xml:space="preserve">, </w:t>
+      </w:r>
+      <w:r>
+        <w:t>cette commande :</w:t>
+      </w:r>
+    </w:p>
+    <w:p>
+      <w:pPr>
+        <w:pStyle w:val="Paragraphedeliste"/>
+        <w:numPr>
+          <w:ilvl w:val="0"/>
+          <w:numId w:val="17"/>
+        </w:numPr>
+      </w:pPr>
+      <w:proofErr w:type="gramStart"/>
+      <w:r>
+        <w:t>docker</w:t>
+      </w:r>
+      <w:proofErr w:type="gramEnd"/>
+      <w:r>
+        <w:t xml:space="preserve"> </w:t>
+      </w:r>
+      <w:proofErr w:type="spellStart"/>
+      <w:r>
+        <w:t>build</w:t>
+      </w:r>
+      <w:proofErr w:type="spellEnd"/>
+      <w:r>
+        <w:t xml:space="preserve"> -t </w:t>
+      </w:r>
+      <w:proofErr w:type="spellStart"/>
+      <w:r>
+        <w:t>nomDeLimage</w:t>
+      </w:r>
+      <w:proofErr w:type="spellEnd"/>
+      <w:r>
+        <w:t xml:space="preserve"> . (Le </w:t>
+      </w:r>
+      <w:r>
+        <w:t>«.</w:t>
+      </w:r>
+      <w:r>
+        <w:t> » est nécessaire)</w:t>
+      </w:r>
+      <w:r>
+        <w:t>.</w:t>
+      </w:r>
+    </w:p>
+    <w:p>
+      <w:pPr>
+        <w:ind w:left="360"/>
+      </w:pPr>
+      <w:r>
+        <w:t xml:space="preserve">Une fois que les images ont été </w:t>
+      </w:r>
+      <w:proofErr w:type="spellStart"/>
+      <w:r>
+        <w:t>build</w:t>
+      </w:r>
+      <w:proofErr w:type="spellEnd"/>
+      <w:r>
+        <w:t xml:space="preserve">, il est possible de les publié, pour cela il suffit de suivre les différentes étapes </w:t>
+      </w:r>
+      <w:r>
+        <w:t>ci-dessous :</w:t>
+      </w:r>
+    </w:p>
+    <w:p>
+      <w:pPr>
+        <w:pStyle w:val="Paragraphedeliste"/>
+        <w:numPr>
+          <w:ilvl w:val="0"/>
+          <w:numId w:val="17"/>
+        </w:numPr>
+      </w:pPr>
+      <w:r>
+        <w:t xml:space="preserve">Créer un compte docker sur </w:t>
+      </w:r>
+      <w:proofErr w:type="spellStart"/>
+      <w:r>
+        <w:t>dockerhub</w:t>
+      </w:r>
+      <w:proofErr w:type="spellEnd"/>
+    </w:p>
+    <w:p>
+      <w:pPr>
+        <w:pStyle w:val="Paragraphedeliste"/>
+        <w:numPr>
+          <w:ilvl w:val="0"/>
+          <w:numId w:val="17"/>
+        </w:numPr>
+      </w:pPr>
+      <w:r>
+        <w:t>Depuis le cmd se connecter à docker avec la commande :</w:t>
+      </w:r>
+    </w:p>
+    <w:p>
+      <w:pPr>
+        <w:pStyle w:val="Paragraphedeliste"/>
+        <w:numPr>
+          <w:ilvl w:val="1"/>
+          <w:numId w:val="17"/>
+        </w:numPr>
+      </w:pPr>
+      <w:proofErr w:type="gramStart"/>
+      <w:r>
+        <w:t>docker</w:t>
+      </w:r>
+      <w:proofErr w:type="gramEnd"/>
+      <w:r>
+        <w:t xml:space="preserve"> login -u </w:t>
+      </w:r>
+      <w:proofErr w:type="spellStart"/>
+      <w:r>
+        <w:t>nomUtilisateur</w:t>
+      </w:r>
+      <w:proofErr w:type="spellEnd"/>
+      <w:r>
+        <w:t xml:space="preserve"> -p </w:t>
+      </w:r>
+      <w:proofErr w:type="spellStart"/>
+      <w:r>
+        <w:t>motDePasse</w:t>
+      </w:r>
+      <w:proofErr w:type="spellEnd"/>
+    </w:p>
+    <w:p>
+      <w:pPr>
+        <w:pStyle w:val="Paragraphedeliste"/>
+        <w:numPr>
+          <w:ilvl w:val="0"/>
+          <w:numId w:val="17"/>
+        </w:numPr>
+      </w:pPr>
+      <w:proofErr w:type="spellStart"/>
+      <w:r>
+        <w:lastRenderedPageBreak/>
+        <w:t>Tager</w:t>
+      </w:r>
+      <w:proofErr w:type="spellEnd"/>
+      <w:r>
+        <w:t xml:space="preserve"> l’image avec cette commande :</w:t>
+      </w:r>
+    </w:p>
+    <w:p>
+      <w:pPr>
+        <w:pStyle w:val="Paragraphedeliste"/>
+        <w:numPr>
+          <w:ilvl w:val="1"/>
+          <w:numId w:val="17"/>
+        </w:numPr>
+      </w:pPr>
+      <w:proofErr w:type="gramStart"/>
+      <w:r>
+        <w:t>docker</w:t>
+      </w:r>
+      <w:proofErr w:type="gramEnd"/>
+      <w:r>
+        <w:t xml:space="preserve"> tag nom-de-limage nom</w:t>
+      </w:r>
+      <w:r>
+        <w:t>-utilisateur/nom-de-limage :version</w:t>
+      </w:r>
+    </w:p>
+    <w:p>
+      <w:pPr>
+        <w:pStyle w:val="Paragraphedeliste"/>
+        <w:numPr>
+          <w:ilvl w:val="1"/>
+          <w:numId w:val="17"/>
+        </w:numPr>
+      </w:pPr>
+      <w:r>
+        <w:t>Mettre « </w:t>
+      </w:r>
+      <w:proofErr w:type="spellStart"/>
+      <w:r>
+        <w:t>latest</w:t>
+      </w:r>
+      <w:proofErr w:type="spellEnd"/>
+      <w:r>
+        <w:t> » a la place de version si c’est la version la plus récente.</w:t>
+      </w:r>
+    </w:p>
+    <w:p>
+      <w:pPr>
+        <w:pStyle w:val="Paragraphedeliste"/>
+        <w:numPr>
+          <w:ilvl w:val="0"/>
+          <w:numId w:val="17"/>
+        </w:numPr>
+      </w:pPr>
+      <w:r>
+        <w:t>Publier l’image avec la commande :</w:t>
+      </w:r>
+    </w:p>
+    <w:p>
+      <w:pPr>
+        <w:pStyle w:val="Paragraphedeliste"/>
+        <w:numPr>
+          <w:ilvl w:val="1"/>
+          <w:numId w:val="17"/>
+        </w:numPr>
+      </w:pPr>
+      <w:proofErr w:type="gramStart"/>
+      <w:r>
+        <w:t>docker</w:t>
+      </w:r>
+      <w:proofErr w:type="gramEnd"/>
+      <w:r>
+        <w:t xml:space="preserve"> push nom-utilisateur/nom-image :version</w:t>
+      </w:r>
+    </w:p>
+    <w:p>
+      <w:pPr>
+        <w:ind w:left="360"/>
+        <w:rPr>
+          <w:b/>
+          <w:bCs/>
+          <w:i/>
+          <w:iCs/>
+          <w:sz w:val="26"/>
+          <w:szCs w:val="26"/>
+          <w:u w:val="single"/>
+        </w:rPr>
+      </w:pPr>
+      <w:r>
+        <w:rPr>
+          <w:b/>
+          <w:bCs/>
+          <w:i/>
+          <w:iCs/>
+          <w:sz w:val="26"/>
+          <w:szCs w:val="26"/>
+          <w:u w:val="single"/>
+        </w:rPr>
+        <w:t>Docker compose</w:t>
+      </w:r>
+    </w:p>
+    <w:p>
+      <w:pPr>
+        <w:ind w:left="360"/>
+      </w:pPr>
+      <w:r>
+        <w:t xml:space="preserve">Une fois toutes </w:t>
+      </w:r>
+      <w:r>
+        <w:t>ces étapes effectuées</w:t>
+      </w:r>
+      <w:r>
+        <w:t xml:space="preserve"> il </w:t>
+      </w:r>
+      <w:r>
+        <w:t>est désormais temps de</w:t>
+      </w:r>
+      <w:r>
+        <w:t xml:space="preserve"> mettre en place le docker compose</w:t>
+      </w:r>
+      <w:r>
+        <w:t>, pour ce faire il suffit :</w:t>
+      </w:r>
+    </w:p>
+    <w:p>
+      <w:pPr>
+        <w:pStyle w:val="Paragraphedeliste"/>
+        <w:numPr>
+          <w:ilvl w:val="0"/>
+          <w:numId w:val="17"/>
+        </w:numPr>
+      </w:pPr>
+      <w:r>
+        <w:t>Créer la section services.</w:t>
+      </w:r>
+    </w:p>
+    <w:p>
+      <w:pPr>
+        <w:pStyle w:val="Paragraphedeliste"/>
+        <w:numPr>
+          <w:ilvl w:val="0"/>
+          <w:numId w:val="17"/>
+        </w:numPr>
+      </w:pPr>
+      <w:r>
+        <w:t>Mettre dedans le service « backend »</w:t>
+      </w:r>
+    </w:p>
+    <w:p>
+      <w:pPr>
+        <w:pStyle w:val="Paragraphedeliste"/>
+        <w:numPr>
+          <w:ilvl w:val="1"/>
+          <w:numId w:val="17"/>
+        </w:numPr>
+      </w:pPr>
+      <w:r>
+        <w:t>Lui attribuer le port 3000</w:t>
+      </w:r>
+    </w:p>
+    <w:p>
+      <w:pPr>
+        <w:pStyle w:val="Paragraphedeliste"/>
+        <w:numPr>
+          <w:ilvl w:val="0"/>
+          <w:numId w:val="17"/>
+        </w:numPr>
+      </w:pPr>
+      <w:r>
+        <w:t>Mettre en place le service « frontend »</w:t>
+      </w:r>
+    </w:p>
+    <w:p>
+      <w:pPr>
+        <w:pStyle w:val="Paragraphedeliste"/>
+        <w:numPr>
+          <w:ilvl w:val="1"/>
+          <w:numId w:val="17"/>
+        </w:numPr>
+      </w:pPr>
+      <w:r>
+        <w:t>Lui attribuer le port 4173.</w:t>
+      </w:r>
+    </w:p>
+    <w:p>
+      <w:pPr>
+        <w:pStyle w:val="Paragraphedeliste"/>
+        <w:numPr>
+          <w:ilvl w:val="1"/>
+          <w:numId w:val="17"/>
+        </w:numPr>
+      </w:pPr>
+      <w:r>
+        <w:t>Ne le lancer que si le backend s’est lancé correctement.</w:t>
+      </w:r>
+    </w:p>
+    <w:p/>
+    <w:p/>
+    <w:p/>
+    <w:p>
+      <w:pPr>
+        <w:ind w:left="360"/>
+        <w:rPr>
+          <w:b/>
+          <w:bCs/>
+          <w:i/>
+          <w:iCs/>
+          <w:sz w:val="26"/>
+          <w:szCs w:val="26"/>
+          <w:u w:val="single"/>
+        </w:rPr>
+      </w:pPr>
+      <w:r>
+        <w:rPr>
+          <w:b/>
+          <w:bCs/>
+          <w:i/>
+          <w:iCs/>
+          <w:sz w:val="26"/>
+          <w:szCs w:val="26"/>
+          <w:u w:val="single"/>
+        </w:rPr>
+        <w:t>Contenu du docker compose</w:t>
+      </w:r>
+    </w:p>
+    <w:p>
+      <w:pPr>
+        <w:ind w:left="360"/>
+        <w:rPr>
+          <w:b/>
+          <w:bCs/>
+          <w:i/>
+          <w:iCs/>
+          <w:sz w:val="26"/>
+          <w:szCs w:val="26"/>
+          <w:u w:val="single"/>
+        </w:rPr>
+      </w:pPr>
+      <w:r>
+        <w:rPr>
+          <w:b/>
+          <w:bCs/>
+          <w:i/>
+          <w:iCs/>
+          <w:sz w:val="26"/>
+          <w:szCs w:val="26"/>
+          <w:u w:val="single"/>
+        </w:rPr>
+        <w:drawing>
+          <wp:inline distT="0" distB="0" distL="0" distR="0" wp14:anchorId="7BF55C13" wp14:editId="0EDA43C2">
+            <wp:extent cx="3629532" cy="3724795"/>
+            <wp:effectExtent l="0" t="0" r="9525" b="9525"/>
+            <wp:docPr id="8" name="Image 8"/>
+            <wp:cNvGraphicFramePr>
+              <a:graphicFrameLocks xmlns:a="http://schemas.openxmlformats.org/drawingml/2006/main" noChangeAspect="1"/>
+            </wp:cNvGraphicFramePr>
+            <a:graphic xmlns:a="http://schemas.openxmlformats.org/drawingml/2006/main">
+              <a:graphicData uri="http://schemas.openxmlformats.org/drawingml/2006/picture">
+                <pic:pic xmlns:pic="http://schemas.openxmlformats.org/drawingml/2006/picture">
+                  <pic:nvPicPr>
+                    <pic:cNvPr id="1" name=""/>
+                    <pic:cNvPicPr/>
+                  </pic:nvPicPr>
+                  <pic:blipFill>
+                    <a:blip r:embed="rId17"/>
+                    <a:stretch>
+                      <a:fillRect/>
+                    </a:stretch>
+                  </pic:blipFill>
+                  <pic:spPr>
+                    <a:xfrm>
+                      <a:off x="0" y="0"/>
+                      <a:ext cx="3629532" cy="3724795"/>
+                    </a:xfrm>
+                    <a:prstGeom prst="rect">
+                      <a:avLst/>
+                    </a:prstGeom>
+                  </pic:spPr>
+                </pic:pic>
+              </a:graphicData>
+            </a:graphic>
+          </wp:inline>
+        </w:drawing>
+      </w:r>
+    </w:p>
+    <w:p>
+      <w:pPr>
+        <w:ind w:left="360"/>
+      </w:pPr>
+      <w:r>
+        <w:t xml:space="preserve">A noté que tous ce qui est lié au container </w:t>
+      </w:r>
+      <w:proofErr w:type="spellStart"/>
+      <w:r>
+        <w:t>mongoDb</w:t>
+      </w:r>
+      <w:proofErr w:type="spellEnd"/>
+      <w:r>
+        <w:t xml:space="preserve"> est facultatif et n’est pas encore fonctionnel.</w:t>
+      </w:r>
     </w:p>
     <w:p>
       <w:pPr>
@@ -1622,8 +2917,8 @@
       </w:pPr>
     </w:p>
     <w:sectPr>
-      <w:headerReference w:type="default" r:id="rId12"/>
-      <w:headerReference w:type="first" r:id="rId13"/>
+      <w:headerReference w:type="default" r:id="rId18"/>
+      <w:headerReference w:type="first" r:id="rId19"/>
       <w:pgSz w:w="11906" w:h="16838"/>
       <w:pgMar w:top="1417" w:right="1417" w:bottom="1417" w:left="1417" w:header="709" w:footer="708" w:gutter="0"/>
       <w:pgNumType w:start="0"/>
@@ -1696,6 +2991,7 @@
         <w:lang w:val="en-US"/>
       </w:rPr>
     </w:pPr>
+    <w:proofErr w:type="spellStart"/>
     <w:r>
       <w:rPr>
         <w:szCs w:val="14"/>
@@ -1703,6 +2999,7 @@
       </w:rPr>
       <w:t>P_DevOps</w:t>
     </w:r>
+    <w:proofErr w:type="spellEnd"/>
     <w:r>
       <w:rPr>
         <w:szCs w:val="14"/>
@@ -2239,7 +3536,7 @@
         <w:rFonts w:ascii="Calibri" w:eastAsiaTheme="minorHAnsi" w:hAnsi="Calibri" w:cs="Calibri" w:hint="default"/>
       </w:rPr>
     </w:lvl>
-    <w:lvl w:ilvl="1" w:tplc="100C0003" w:tentative="1">
+    <w:lvl w:ilvl="1" w:tplc="100C0003">
       <w:start w:val="1"/>
       <w:numFmt w:val="bullet"/>
       <w:lvlText w:val="o"/>
@@ -3138,6 +4435,118 @@
     </w:lvl>
   </w:abstractNum>
   <w:abstractNum w:abstractNumId="13" w15:restartNumberingAfterBreak="0">
+    <w:nsid w:val="5CC1222F"/>
+    <w:multiLevelType w:val="hybridMultilevel"/>
+    <w:tmpl w:val="1A0A690E"/>
+    <w:lvl w:ilvl="0" w:tplc="15DC017A">
+      <w:numFmt w:val="bullet"/>
+      <w:lvlText w:val=""/>
+      <w:lvlJc w:val="left"/>
+      <w:pPr>
+        <w:ind w:left="720" w:hanging="360"/>
+      </w:pPr>
+      <w:rPr>
+        <w:rFonts w:ascii="Calibri" w:eastAsiaTheme="minorHAnsi" w:hAnsi="Calibri" w:cs="Calibri" w:hint="default"/>
+      </w:rPr>
+    </w:lvl>
+    <w:lvl w:ilvl="1" w:tplc="100C0003" w:tentative="1">
+      <w:start w:val="1"/>
+      <w:numFmt w:val="bullet"/>
+      <w:lvlText w:val="o"/>
+      <w:lvlJc w:val="left"/>
+      <w:pPr>
+        <w:ind w:left="1440" w:hanging="360"/>
+      </w:pPr>
+      <w:rPr>
+        <w:rFonts w:ascii="Courier New" w:hAnsi="Courier New" w:cs="Courier New" w:hint="default"/>
+      </w:rPr>
+    </w:lvl>
+    <w:lvl w:ilvl="2" w:tplc="100C0005" w:tentative="1">
+      <w:start w:val="1"/>
+      <w:numFmt w:val="bullet"/>
+      <w:lvlText w:val=""/>
+      <w:lvlJc w:val="left"/>
+      <w:pPr>
+        <w:ind w:left="2160" w:hanging="360"/>
+      </w:pPr>
+      <w:rPr>
+        <w:rFonts w:ascii="Wingdings" w:hAnsi="Wingdings" w:hint="default"/>
+      </w:rPr>
+    </w:lvl>
+    <w:lvl w:ilvl="3" w:tplc="100C0001" w:tentative="1">
+      <w:start w:val="1"/>
+      <w:numFmt w:val="bullet"/>
+      <w:lvlText w:val=""/>
+      <w:lvlJc w:val="left"/>
+      <w:pPr>
+        <w:ind w:left="2880" w:hanging="360"/>
+      </w:pPr>
+      <w:rPr>
+        <w:rFonts w:ascii="Symbol" w:hAnsi="Symbol" w:hint="default"/>
+      </w:rPr>
+    </w:lvl>
+    <w:lvl w:ilvl="4" w:tplc="100C0003" w:tentative="1">
+      <w:start w:val="1"/>
+      <w:numFmt w:val="bullet"/>
+      <w:lvlText w:val="o"/>
+      <w:lvlJc w:val="left"/>
+      <w:pPr>
+        <w:ind w:left="3600" w:hanging="360"/>
+      </w:pPr>
+      <w:rPr>
+        <w:rFonts w:ascii="Courier New" w:hAnsi="Courier New" w:cs="Courier New" w:hint="default"/>
+      </w:rPr>
+    </w:lvl>
+    <w:lvl w:ilvl="5" w:tplc="100C0005" w:tentative="1">
+      <w:start w:val="1"/>
+      <w:numFmt w:val="bullet"/>
+      <w:lvlText w:val=""/>
+      <w:lvlJc w:val="left"/>
+      <w:pPr>
+        <w:ind w:left="4320" w:hanging="360"/>
+      </w:pPr>
+      <w:rPr>
+        <w:rFonts w:ascii="Wingdings" w:hAnsi="Wingdings" w:hint="default"/>
+      </w:rPr>
+    </w:lvl>
+    <w:lvl w:ilvl="6" w:tplc="100C0001" w:tentative="1">
+      <w:start w:val="1"/>
+      <w:numFmt w:val="bullet"/>
+      <w:lvlText w:val=""/>
+      <w:lvlJc w:val="left"/>
+      <w:pPr>
+        <w:ind w:left="5040" w:hanging="360"/>
+      </w:pPr>
+      <w:rPr>
+        <w:rFonts w:ascii="Symbol" w:hAnsi="Symbol" w:hint="default"/>
+      </w:rPr>
+    </w:lvl>
+    <w:lvl w:ilvl="7" w:tplc="100C0003" w:tentative="1">
+      <w:start w:val="1"/>
+      <w:numFmt w:val="bullet"/>
+      <w:lvlText w:val="o"/>
+      <w:lvlJc w:val="left"/>
+      <w:pPr>
+        <w:ind w:left="5760" w:hanging="360"/>
+      </w:pPr>
+      <w:rPr>
+        <w:rFonts w:ascii="Courier New" w:hAnsi="Courier New" w:cs="Courier New" w:hint="default"/>
+      </w:rPr>
+    </w:lvl>
+    <w:lvl w:ilvl="8" w:tplc="100C0005" w:tentative="1">
+      <w:start w:val="1"/>
+      <w:numFmt w:val="bullet"/>
+      <w:lvlText w:val=""/>
+      <w:lvlJc w:val="left"/>
+      <w:pPr>
+        <w:ind w:left="6480" w:hanging="360"/>
+      </w:pPr>
+      <w:rPr>
+        <w:rFonts w:ascii="Wingdings" w:hAnsi="Wingdings" w:hint="default"/>
+      </w:rPr>
+    </w:lvl>
+  </w:abstractNum>
+  <w:abstractNum w:abstractNumId="14" w15:restartNumberingAfterBreak="0">
     <w:nsid w:val="6B3F167A"/>
     <w:multiLevelType w:val="hybridMultilevel"/>
     <w:tmpl w:val="B3204C64"/>
@@ -3226,7 +4635,7 @@
       </w:pPr>
     </w:lvl>
   </w:abstractNum>
-  <w:abstractNum w:abstractNumId="14" w15:restartNumberingAfterBreak="0">
+  <w:abstractNum w:abstractNumId="15" w15:restartNumberingAfterBreak="0">
     <w:nsid w:val="70BF0E87"/>
     <w:multiLevelType w:val="multilevel"/>
     <w:tmpl w:val="D5944422"/>
@@ -3347,7 +4756,7 @@
       </w:rPr>
     </w:lvl>
   </w:abstractNum>
-  <w:abstractNum w:abstractNumId="15" w15:restartNumberingAfterBreak="0">
+  <w:abstractNum w:abstractNumId="16" w15:restartNumberingAfterBreak="0">
     <w:nsid w:val="7CB45ADD"/>
     <w:multiLevelType w:val="hybridMultilevel"/>
     <w:tmpl w:val="F7DAF148"/>
@@ -3436,7 +4845,7 @@
       </w:pPr>
     </w:lvl>
   </w:abstractNum>
-  <w:abstractNum w:abstractNumId="16" w15:restartNumberingAfterBreak="0">
+  <w:abstractNum w:abstractNumId="17" w15:restartNumberingAfterBreak="0">
     <w:nsid w:val="7D161309"/>
     <w:multiLevelType w:val="hybridMultilevel"/>
     <w:tmpl w:val="2C46CF0C"/>
@@ -3526,16 +4935,16 @@
     </w:lvl>
   </w:abstractNum>
   <w:num w:numId="1" w16cid:durableId="886915133">
-    <w:abstractNumId w:val="14"/>
+    <w:abstractNumId w:val="15"/>
   </w:num>
   <w:num w:numId="2" w16cid:durableId="260184172">
-    <w:abstractNumId w:val="16"/>
+    <w:abstractNumId w:val="17"/>
   </w:num>
   <w:num w:numId="3" w16cid:durableId="1738160831">
     <w:abstractNumId w:val="0"/>
   </w:num>
   <w:num w:numId="4" w16cid:durableId="2002734290">
-    <w:abstractNumId w:val="13"/>
+    <w:abstractNumId w:val="14"/>
   </w:num>
   <w:num w:numId="5" w16cid:durableId="1966042056">
     <w:abstractNumId w:val="11"/>
@@ -3562,7 +4971,7 @@
     <w:abstractNumId w:val="5"/>
   </w:num>
   <w:num w:numId="13" w16cid:durableId="728310756">
-    <w:abstractNumId w:val="15"/>
+    <w:abstractNumId w:val="16"/>
   </w:num>
   <w:num w:numId="14" w16cid:durableId="1184242767">
     <w:abstractNumId w:val="7"/>
@@ -3575,6 +4984,9 @@
   </w:num>
   <w:num w:numId="17" w16cid:durableId="5330189">
     <w:abstractNumId w:val="3"/>
+  </w:num>
+  <w:num w:numId="18" w16cid:durableId="153498764">
+    <w:abstractNumId w:val="13"/>
   </w:num>
 </w:numbering>
 </file>

</xml_diff>

<commit_message>
[doc] (rapport de projet): Ecriture de la description du workflow & Mise en place du diagramme du de flux du workflow
</commit_message>
<xml_diff>
--- a/WIP/rapport de projet/Rapport de projet.docx
+++ b/WIP/rapport de projet/Rapport de projet.docx
@@ -1,6 +1,6 @@
 
 <file path=word/document.xml><?xml version="1.0" encoding="utf-8"?>
-<w:document xmlns:wpc="http://schemas.microsoft.com/office/word/2010/wordprocessingCanvas" xmlns:cx="http://schemas.microsoft.com/office/drawing/2014/chartex" xmlns:cx1="http://schemas.microsoft.com/office/drawing/2015/9/8/chartex" xmlns:cx2="http://schemas.microsoft.com/office/drawing/2015/10/21/chartex" xmlns:cx3="http://schemas.microsoft.com/office/drawing/2016/5/9/chartex" xmlns:cx4="http://schemas.microsoft.com/office/drawing/2016/5/10/chartex" xmlns:cx5="http://schemas.microsoft.com/office/drawing/2016/5/11/chartex" xmlns:cx6="http://schemas.microsoft.com/office/drawing/2016/5/12/chartex" xmlns:cx7="http://schemas.microsoft.com/office/drawing/2016/5/13/chartex" xmlns:cx8="http://schemas.microsoft.com/office/drawing/2016/5/14/chartex" xmlns:mc="http://schemas.openxmlformats.org/markup-compatibility/2006" xmlns:aink="http://schemas.microsoft.com/office/drawing/2016/ink" xmlns:am3d="http://schemas.microsoft.com/office/drawing/2017/model3d" xmlns:o="urn:schemas-microsoft-com:office:office" xmlns:oel="http://schemas.microsoft.com/office/2019/extlst" xmlns:r="http://schemas.openxmlformats.org/officeDocument/2006/relationships" xmlns:m="http://schemas.openxmlformats.org/officeDocument/2006/math" xmlns:v="urn:schemas-microsoft-com:vml" xmlns:wp14="http://schemas.microsoft.com/office/word/2010/wordprocessingDrawing" xmlns:wp="http://schemas.openxmlformats.org/drawingml/2006/wordprocessingDrawing" xmlns:w10="urn:schemas-microsoft-com:office:word" xmlns:w="http://schemas.openxmlformats.org/wordprocessingml/2006/main" xmlns:w14="http://schemas.microsoft.com/office/word/2010/wordml" xmlns:w15="http://schemas.microsoft.com/office/word/2012/wordml" xmlns:w16cex="http://schemas.microsoft.com/office/word/2018/wordml/cex" xmlns:w16cid="http://schemas.microsoft.com/office/word/2016/wordml/cid" xmlns:w16="http://schemas.microsoft.com/office/word/2018/wordml" xmlns:w16sdtdh="http://schemas.microsoft.com/office/word/2020/wordml/sdtdatahash" xmlns:w16se="http://schemas.microsoft.com/office/word/2015/wordml/symex" xmlns:wpg="http://schemas.microsoft.com/office/word/2010/wordprocessingGroup" xmlns:wpi="http://schemas.microsoft.com/office/word/2010/wordprocessingInk" xmlns:wne="http://schemas.microsoft.com/office/word/2006/wordml" xmlns:wps="http://schemas.microsoft.com/office/word/2010/wordprocessingShape" mc:Ignorable="w14 w15 w16se w16cid w16 w16cex w16sdtdh wp14">
+<w:document xmlns:wpc="http://schemas.microsoft.com/office/word/2010/wordprocessingCanvas" xmlns:cx="http://schemas.microsoft.com/office/drawing/2014/chartex" xmlns:cx1="http://schemas.microsoft.com/office/drawing/2015/9/8/chartex" xmlns:cx2="http://schemas.microsoft.com/office/drawing/2015/10/21/chartex" xmlns:cx3="http://schemas.microsoft.com/office/drawing/2016/5/9/chartex" xmlns:cx4="http://schemas.microsoft.com/office/drawing/2016/5/10/chartex" xmlns:cx5="http://schemas.microsoft.com/office/drawing/2016/5/11/chartex" xmlns:cx6="http://schemas.microsoft.com/office/drawing/2016/5/12/chartex" xmlns:cx7="http://schemas.microsoft.com/office/drawing/2016/5/13/chartex" xmlns:cx8="http://schemas.microsoft.com/office/drawing/2016/5/14/chartex" xmlns:mc="http://schemas.openxmlformats.org/markup-compatibility/2006" xmlns:aink="http://schemas.microsoft.com/office/drawing/2016/ink" xmlns:am3d="http://schemas.microsoft.com/office/drawing/2017/model3d" xmlns:o="urn:schemas-microsoft-com:office:office" xmlns:oel="http://schemas.microsoft.com/office/2019/extlst" xmlns:r="http://schemas.openxmlformats.org/officeDocument/2006/relationships" xmlns:m="http://schemas.openxmlformats.org/officeDocument/2006/math" xmlns:v="urn:schemas-microsoft-com:vml" xmlns:wp14="http://schemas.microsoft.com/office/word/2010/wordprocessingDrawing" xmlns:wp="http://schemas.openxmlformats.org/drawingml/2006/wordprocessingDrawing" xmlns:w10="urn:schemas-microsoft-com:office:word" xmlns:w="http://schemas.openxmlformats.org/wordprocessingml/2006/main" xmlns:w14="http://schemas.microsoft.com/office/word/2010/wordml" xmlns:w15="http://schemas.microsoft.com/office/word/2012/wordml" xmlns:w16cex="http://schemas.microsoft.com/office/word/2018/wordml/cex" xmlns:w16cid="http://schemas.microsoft.com/office/word/2016/wordml/cid" xmlns:w16="http://schemas.microsoft.com/office/word/2018/wordml" xmlns:w16du="http://schemas.microsoft.com/office/word/2023/wordml/word16du" xmlns:w16sdtdh="http://schemas.microsoft.com/office/word/2020/wordml/sdtdatahash" xmlns:w16se="http://schemas.microsoft.com/office/word/2015/wordml/symex" xmlns:wpg="http://schemas.microsoft.com/office/word/2010/wordprocessingGroup" xmlns:wpi="http://schemas.microsoft.com/office/word/2010/wordprocessingInk" xmlns:wne="http://schemas.microsoft.com/office/word/2006/wordml" xmlns:wps="http://schemas.microsoft.com/office/word/2010/wordprocessingShape" mc:Ignorable="w14 w15 w16se w16cid w16 w16cex w16sdtdh w16du wp14">
   <w:body>
     <w:sdt>
       <w:sdtPr>
@@ -1898,6 +1898,9 @@
         <w:t xml:space="preserve">Modifier la ligne afin que vite s’exécute sur le port 4173 </w:t>
       </w:r>
       <w:r>
+        <w:rPr>
+          <w:noProof/>
+        </w:rPr>
         <w:drawing>
           <wp:inline distT="0" distB="0" distL="0" distR="0" wp14:anchorId="00694CA9" wp14:editId="62AE8FD6">
             <wp:extent cx="1933845" cy="181000"/>
@@ -1990,6 +1993,9 @@
         <w:t xml:space="preserve"> :                                         </w:t>
       </w:r>
       <w:r>
+        <w:rPr>
+          <w:noProof/>
+        </w:rPr>
         <w:drawing>
           <wp:inline distT="0" distB="0" distL="0" distR="0" wp14:anchorId="5B8671B1" wp14:editId="4FC4712F">
             <wp:extent cx="2429214" cy="181000"/>
@@ -2039,6 +2045,9 @@
         <w:t xml:space="preserve">En </w:t>
       </w:r>
       <w:r>
+        <w:rPr>
+          <w:noProof/>
+        </w:rPr>
         <w:drawing>
           <wp:inline distT="0" distB="0" distL="0" distR="0" wp14:anchorId="1E58EC59" wp14:editId="546FD5FE">
             <wp:extent cx="2295845" cy="181000"/>
@@ -2841,6 +2850,7 @@
           <w:bCs/>
           <w:i/>
           <w:iCs/>
+          <w:noProof/>
           <w:sz w:val="26"/>
           <w:szCs w:val="26"/>
           <w:u w:val="single"/>
@@ -2900,12 +2910,1933 @@
     </w:p>
     <w:p>
       <w:pPr>
+        <w:ind w:left="360"/>
+      </w:pPr>
+    </w:p>
+    <w:p>
+      <w:pPr>
         <w:pStyle w:val="Titre2"/>
-        <w:ind w:firstLine="360"/>
-      </w:pPr>
-      <w:r>
-        <w:t xml:space="preserve">2.2 </w:t>
-      </w:r>
+        <w:numPr>
+          <w:ilvl w:val="1"/>
+          <w:numId w:val="1"/>
+        </w:numPr>
+      </w:pPr>
+      <w:r>
+        <w:lastRenderedPageBreak/>
+        <w:t>Description du Workflow</w:t>
+      </w:r>
+    </w:p>
+    <w:p>
+      <w:pPr>
+        <w:ind w:left="360"/>
+        <w:rPr>
+          <w:b/>
+          <w:bCs/>
+          <w:i/>
+          <w:iCs/>
+          <w:sz w:val="26"/>
+          <w:szCs w:val="26"/>
+          <w:u w:val="single"/>
+        </w:rPr>
+      </w:pPr>
+      <w:r>
+        <w:rPr>
+          <w:b/>
+          <w:bCs/>
+          <w:i/>
+          <w:iCs/>
+          <w:sz w:val="26"/>
+          <w:szCs w:val="26"/>
+          <w:u w:val="single"/>
+        </w:rPr>
+        <w:t xml:space="preserve">Audit &amp; </w:t>
+      </w:r>
+      <w:proofErr w:type="spellStart"/>
+      <w:r>
+        <w:rPr>
+          <w:b/>
+          <w:bCs/>
+          <w:i/>
+          <w:iCs/>
+          <w:sz w:val="26"/>
+          <w:szCs w:val="26"/>
+          <w:u w:val="single"/>
+        </w:rPr>
+        <w:t>Linting</w:t>
+      </w:r>
+      <w:proofErr w:type="spellEnd"/>
+    </w:p>
+    <w:p>
+      <w:pPr>
+        <w:ind w:left="360"/>
+      </w:pPr>
+      <w:r>
+        <w:t>La première étape du workflow consiste à vérifier le code grâce a au linter (</w:t>
+      </w:r>
+      <w:proofErr w:type="spellStart"/>
+      <w:r>
+        <w:t>lint</w:t>
+      </w:r>
+      <w:proofErr w:type="spellEnd"/>
+      <w:r>
+        <w:t>) et vérifier les différentes dépendances grâce à l’audit.</w:t>
+      </w:r>
+    </w:p>
+    <w:p>
+      <w:pPr>
+        <w:ind w:left="360"/>
+        <w:rPr>
+          <w:i/>
+          <w:iCs/>
+          <w:sz w:val="26"/>
+          <w:szCs w:val="26"/>
+          <w:u w:val="single"/>
+        </w:rPr>
+      </w:pPr>
+      <w:r>
+        <w:rPr>
+          <w:i/>
+          <w:iCs/>
+          <w:sz w:val="26"/>
+          <w:szCs w:val="26"/>
+          <w:u w:val="single"/>
+        </w:rPr>
+        <w:t>Etapes :</w:t>
+      </w:r>
+    </w:p>
+    <w:p>
+      <w:pPr>
+        <w:pStyle w:val="Paragraphedeliste"/>
+        <w:numPr>
+          <w:ilvl w:val="0"/>
+          <w:numId w:val="17"/>
+        </w:numPr>
+      </w:pPr>
+      <w:r>
+        <w:t>Installer les dépendances du backend.</w:t>
+      </w:r>
+    </w:p>
+    <w:p>
+      <w:pPr>
+        <w:pStyle w:val="Paragraphedeliste"/>
+        <w:ind w:left="1080"/>
+      </w:pPr>
+      <w:r>
+        <w:rPr>
+          <w:noProof/>
+        </w:rPr>
+        <w:drawing>
+          <wp:inline distT="0" distB="0" distL="0" distR="0" wp14:anchorId="3E7157DA" wp14:editId="1D440E34">
+            <wp:extent cx="2362530" cy="819264"/>
+            <wp:effectExtent l="0" t="0" r="0" b="0"/>
+            <wp:docPr id="1360164160" name="Image 3" descr="Une image contenant texte, Police, capture d’écran, algèbre&#10;&#10;Description générée automatiquement"/>
+            <wp:cNvGraphicFramePr>
+              <a:graphicFrameLocks xmlns:a="http://schemas.openxmlformats.org/drawingml/2006/main" noChangeAspect="1"/>
+            </wp:cNvGraphicFramePr>
+            <a:graphic xmlns:a="http://schemas.openxmlformats.org/drawingml/2006/main">
+              <a:graphicData uri="http://schemas.openxmlformats.org/drawingml/2006/picture">
+                <pic:pic xmlns:pic="http://schemas.openxmlformats.org/drawingml/2006/picture">
+                  <pic:nvPicPr>
+                    <pic:cNvPr id="1360164160" name="Image 3" descr="Une image contenant texte, Police, capture d’écran, algèbre&#10;&#10;Description générée automatiquement"/>
+                    <pic:cNvPicPr/>
+                  </pic:nvPicPr>
+                  <pic:blipFill>
+                    <a:blip r:embed="rId18">
+                      <a:extLst>
+                        <a:ext uri="{28A0092B-C50C-407E-A947-70E740481C1C}">
+                          <a14:useLocalDpi xmlns:a14="http://schemas.microsoft.com/office/drawing/2010/main" val="0"/>
+                        </a:ext>
+                      </a:extLst>
+                    </a:blip>
+                    <a:stretch>
+                      <a:fillRect/>
+                    </a:stretch>
+                  </pic:blipFill>
+                  <pic:spPr>
+                    <a:xfrm>
+                      <a:off x="0" y="0"/>
+                      <a:ext cx="2362530" cy="819264"/>
+                    </a:xfrm>
+                    <a:prstGeom prst="rect">
+                      <a:avLst/>
+                    </a:prstGeom>
+                  </pic:spPr>
+                </pic:pic>
+              </a:graphicData>
+            </a:graphic>
+          </wp:inline>
+        </w:drawing>
+      </w:r>
+    </w:p>
+    <w:p>
+      <w:pPr>
+        <w:pStyle w:val="Paragraphedeliste"/>
+        <w:numPr>
+          <w:ilvl w:val="0"/>
+          <w:numId w:val="17"/>
+        </w:numPr>
+      </w:pPr>
+      <w:r>
+        <w:t xml:space="preserve">Installer les dépendances du </w:t>
+      </w:r>
+      <w:r>
+        <w:t>frontend</w:t>
+      </w:r>
+      <w:r>
+        <w:t>.</w:t>
+      </w:r>
+    </w:p>
+    <w:p>
+      <w:pPr>
+        <w:pStyle w:val="Paragraphedeliste"/>
+        <w:ind w:left="1080"/>
+      </w:pPr>
+      <w:r>
+        <w:rPr>
+          <w:noProof/>
+        </w:rPr>
+        <w:drawing>
+          <wp:inline distT="0" distB="0" distL="0" distR="0" wp14:anchorId="646286E8" wp14:editId="39F6C0A2">
+            <wp:extent cx="2400635" cy="762106"/>
+            <wp:effectExtent l="0" t="0" r="0" b="0"/>
+            <wp:docPr id="1738358853" name="Image 5" descr="Une image contenant texte, Police, capture d’écran, algèbre&#10;&#10;Description générée automatiquement"/>
+            <wp:cNvGraphicFramePr>
+              <a:graphicFrameLocks xmlns:a="http://schemas.openxmlformats.org/drawingml/2006/main" noChangeAspect="1"/>
+            </wp:cNvGraphicFramePr>
+            <a:graphic xmlns:a="http://schemas.openxmlformats.org/drawingml/2006/main">
+              <a:graphicData uri="http://schemas.openxmlformats.org/drawingml/2006/picture">
+                <pic:pic xmlns:pic="http://schemas.openxmlformats.org/drawingml/2006/picture">
+                  <pic:nvPicPr>
+                    <pic:cNvPr id="1738358853" name="Image 5" descr="Une image contenant texte, Police, capture d’écran, algèbre&#10;&#10;Description générée automatiquement"/>
+                    <pic:cNvPicPr/>
+                  </pic:nvPicPr>
+                  <pic:blipFill>
+                    <a:blip r:embed="rId19">
+                      <a:extLst>
+                        <a:ext uri="{28A0092B-C50C-407E-A947-70E740481C1C}">
+                          <a14:useLocalDpi xmlns:a14="http://schemas.microsoft.com/office/drawing/2010/main" val="0"/>
+                        </a:ext>
+                      </a:extLst>
+                    </a:blip>
+                    <a:stretch>
+                      <a:fillRect/>
+                    </a:stretch>
+                  </pic:blipFill>
+                  <pic:spPr>
+                    <a:xfrm>
+                      <a:off x="0" y="0"/>
+                      <a:ext cx="2400635" cy="762106"/>
+                    </a:xfrm>
+                    <a:prstGeom prst="rect">
+                      <a:avLst/>
+                    </a:prstGeom>
+                  </pic:spPr>
+                </pic:pic>
+              </a:graphicData>
+            </a:graphic>
+          </wp:inline>
+        </w:drawing>
+      </w:r>
+    </w:p>
+    <w:p>
+      <w:pPr>
+        <w:pStyle w:val="Paragraphedeliste"/>
+        <w:numPr>
+          <w:ilvl w:val="0"/>
+          <w:numId w:val="17"/>
+        </w:numPr>
+      </w:pPr>
+      <w:r>
+        <w:t>Mise en place du linter pour le backend.</w:t>
+      </w:r>
+    </w:p>
+    <w:p>
+      <w:pPr>
+        <w:pStyle w:val="Paragraphedeliste"/>
+        <w:ind w:left="1080"/>
+      </w:pPr>
+      <w:r>
+        <w:rPr>
+          <w:noProof/>
+        </w:rPr>
+        <w:drawing>
+          <wp:inline distT="0" distB="0" distL="0" distR="0" wp14:anchorId="0870AC33" wp14:editId="165554B8">
+            <wp:extent cx="1676634" cy="724001"/>
+            <wp:effectExtent l="0" t="0" r="0" b="0"/>
+            <wp:docPr id="1989690670" name="Image 6" descr="Une image contenant texte, Police, capture d’écran, algèbre&#10;&#10;Description générée automatiquement"/>
+            <wp:cNvGraphicFramePr>
+              <a:graphicFrameLocks xmlns:a="http://schemas.openxmlformats.org/drawingml/2006/main" noChangeAspect="1"/>
+            </wp:cNvGraphicFramePr>
+            <a:graphic xmlns:a="http://schemas.openxmlformats.org/drawingml/2006/main">
+              <a:graphicData uri="http://schemas.openxmlformats.org/drawingml/2006/picture">
+                <pic:pic xmlns:pic="http://schemas.openxmlformats.org/drawingml/2006/picture">
+                  <pic:nvPicPr>
+                    <pic:cNvPr id="1989690670" name="Image 6" descr="Une image contenant texte, Police, capture d’écran, algèbre&#10;&#10;Description générée automatiquement"/>
+                    <pic:cNvPicPr/>
+                  </pic:nvPicPr>
+                  <pic:blipFill>
+                    <a:blip r:embed="rId20">
+                      <a:extLst>
+                        <a:ext uri="{28A0092B-C50C-407E-A947-70E740481C1C}">
+                          <a14:useLocalDpi xmlns:a14="http://schemas.microsoft.com/office/drawing/2010/main" val="0"/>
+                        </a:ext>
+                      </a:extLst>
+                    </a:blip>
+                    <a:stretch>
+                      <a:fillRect/>
+                    </a:stretch>
+                  </pic:blipFill>
+                  <pic:spPr>
+                    <a:xfrm>
+                      <a:off x="0" y="0"/>
+                      <a:ext cx="1676634" cy="724001"/>
+                    </a:xfrm>
+                    <a:prstGeom prst="rect">
+                      <a:avLst/>
+                    </a:prstGeom>
+                  </pic:spPr>
+                </pic:pic>
+              </a:graphicData>
+            </a:graphic>
+          </wp:inline>
+        </w:drawing>
+      </w:r>
+    </w:p>
+    <w:p>
+      <w:pPr>
+        <w:pStyle w:val="Paragraphedeliste"/>
+        <w:numPr>
+          <w:ilvl w:val="0"/>
+          <w:numId w:val="17"/>
+        </w:numPr>
+      </w:pPr>
+      <w:r>
+        <w:t>Mise en place di linter pour le frontend.</w:t>
+      </w:r>
+    </w:p>
+    <w:p>
+      <w:pPr>
+        <w:pStyle w:val="Paragraphedeliste"/>
+        <w:ind w:left="1080"/>
+      </w:pPr>
+      <w:r>
+        <w:rPr>
+          <w:noProof/>
+        </w:rPr>
+        <w:drawing>
+          <wp:inline distT="0" distB="0" distL="0" distR="0" wp14:anchorId="3CFEDEF9" wp14:editId="60838A3A">
+            <wp:extent cx="1733792" cy="676369"/>
+            <wp:effectExtent l="0" t="0" r="0" b="9525"/>
+            <wp:docPr id="1611388585" name="Image 7" descr="Une image contenant texte, Police, capture d’écran, algèbre&#10;&#10;Description générée automatiquement"/>
+            <wp:cNvGraphicFramePr>
+              <a:graphicFrameLocks xmlns:a="http://schemas.openxmlformats.org/drawingml/2006/main" noChangeAspect="1"/>
+            </wp:cNvGraphicFramePr>
+            <a:graphic xmlns:a="http://schemas.openxmlformats.org/drawingml/2006/main">
+              <a:graphicData uri="http://schemas.openxmlformats.org/drawingml/2006/picture">
+                <pic:pic xmlns:pic="http://schemas.openxmlformats.org/drawingml/2006/picture">
+                  <pic:nvPicPr>
+                    <pic:cNvPr id="1611388585" name="Image 7" descr="Une image contenant texte, Police, capture d’écran, algèbre&#10;&#10;Description générée automatiquement"/>
+                    <pic:cNvPicPr/>
+                  </pic:nvPicPr>
+                  <pic:blipFill>
+                    <a:blip r:embed="rId21">
+                      <a:extLst>
+                        <a:ext uri="{28A0092B-C50C-407E-A947-70E740481C1C}">
+                          <a14:useLocalDpi xmlns:a14="http://schemas.microsoft.com/office/drawing/2010/main" val="0"/>
+                        </a:ext>
+                      </a:extLst>
+                    </a:blip>
+                    <a:stretch>
+                      <a:fillRect/>
+                    </a:stretch>
+                  </pic:blipFill>
+                  <pic:spPr>
+                    <a:xfrm>
+                      <a:off x="0" y="0"/>
+                      <a:ext cx="1733792" cy="676369"/>
+                    </a:xfrm>
+                    <a:prstGeom prst="rect">
+                      <a:avLst/>
+                    </a:prstGeom>
+                  </pic:spPr>
+                </pic:pic>
+              </a:graphicData>
+            </a:graphic>
+          </wp:inline>
+        </w:drawing>
+      </w:r>
+    </w:p>
+    <w:p>
+      <w:pPr>
+        <w:pStyle w:val="Paragraphedeliste"/>
+        <w:numPr>
+          <w:ilvl w:val="0"/>
+          <w:numId w:val="17"/>
+        </w:numPr>
+      </w:pPr>
+      <w:r>
+        <w:t>Mise en place de l’audit pour le backend en fixant les problèmes dans le cas où des vulnérabilités sont détecté.</w:t>
+      </w:r>
+    </w:p>
+    <w:p>
+      <w:pPr>
+        <w:pStyle w:val="Paragraphedeliste"/>
+        <w:ind w:left="1080"/>
+      </w:pPr>
+      <w:r>
+        <w:rPr>
+          <w:noProof/>
+        </w:rPr>
+        <w:drawing>
+          <wp:inline distT="0" distB="0" distL="0" distR="0" wp14:anchorId="2A0ED668" wp14:editId="0ACE35F7">
+            <wp:extent cx="3553321" cy="1657581"/>
+            <wp:effectExtent l="0" t="0" r="9525" b="0"/>
+            <wp:docPr id="1037464783" name="Image 8" descr="Une image contenant texte, capture d’écran, Police, nombre&#10;&#10;Description générée automatiquement"/>
+            <wp:cNvGraphicFramePr>
+              <a:graphicFrameLocks xmlns:a="http://schemas.openxmlformats.org/drawingml/2006/main" noChangeAspect="1"/>
+            </wp:cNvGraphicFramePr>
+            <a:graphic xmlns:a="http://schemas.openxmlformats.org/drawingml/2006/main">
+              <a:graphicData uri="http://schemas.openxmlformats.org/drawingml/2006/picture">
+                <pic:pic xmlns:pic="http://schemas.openxmlformats.org/drawingml/2006/picture">
+                  <pic:nvPicPr>
+                    <pic:cNvPr id="1037464783" name="Image 8" descr="Une image contenant texte, capture d’écran, Police, nombre&#10;&#10;Description générée automatiquement"/>
+                    <pic:cNvPicPr/>
+                  </pic:nvPicPr>
+                  <pic:blipFill>
+                    <a:blip r:embed="rId22">
+                      <a:extLst>
+                        <a:ext uri="{28A0092B-C50C-407E-A947-70E740481C1C}">
+                          <a14:useLocalDpi xmlns:a14="http://schemas.microsoft.com/office/drawing/2010/main" val="0"/>
+                        </a:ext>
+                      </a:extLst>
+                    </a:blip>
+                    <a:stretch>
+                      <a:fillRect/>
+                    </a:stretch>
+                  </pic:blipFill>
+                  <pic:spPr>
+                    <a:xfrm>
+                      <a:off x="0" y="0"/>
+                      <a:ext cx="3553321" cy="1657581"/>
+                    </a:xfrm>
+                    <a:prstGeom prst="rect">
+                      <a:avLst/>
+                    </a:prstGeom>
+                  </pic:spPr>
+                </pic:pic>
+              </a:graphicData>
+            </a:graphic>
+          </wp:inline>
+        </w:drawing>
+      </w:r>
+    </w:p>
+    <w:p>
+      <w:pPr>
+        <w:pStyle w:val="Paragraphedeliste"/>
+        <w:ind w:left="1080"/>
+      </w:pPr>
+    </w:p>
+    <w:p>
+      <w:pPr>
+        <w:pStyle w:val="Paragraphedeliste"/>
+        <w:ind w:left="1080"/>
+      </w:pPr>
+    </w:p>
+    <w:p>
+      <w:pPr>
+        <w:pStyle w:val="Paragraphedeliste"/>
+        <w:ind w:left="1080"/>
+      </w:pPr>
+    </w:p>
+    <w:p>
+      <w:pPr>
+        <w:pStyle w:val="Paragraphedeliste"/>
+        <w:ind w:left="1080"/>
+      </w:pPr>
+    </w:p>
+    <w:p>
+      <w:pPr>
+        <w:pStyle w:val="Paragraphedeliste"/>
+        <w:ind w:left="1080"/>
+      </w:pPr>
+    </w:p>
+    <w:p>
+      <w:pPr>
+        <w:pStyle w:val="Paragraphedeliste"/>
+        <w:ind w:left="1080"/>
+      </w:pPr>
+    </w:p>
+    <w:p>
+      <w:pPr>
+        <w:pStyle w:val="Paragraphedeliste"/>
+        <w:ind w:left="1080"/>
+      </w:pPr>
+    </w:p>
+    <w:p>
+      <w:pPr>
+        <w:pStyle w:val="Paragraphedeliste"/>
+        <w:ind w:left="1080"/>
+      </w:pPr>
+    </w:p>
+    <w:p>
+      <w:pPr>
+        <w:pStyle w:val="Paragraphedeliste"/>
+        <w:numPr>
+          <w:ilvl w:val="0"/>
+          <w:numId w:val="17"/>
+        </w:numPr>
+      </w:pPr>
+      <w:r>
+        <w:lastRenderedPageBreak/>
+        <w:t>Mise en place de l’audit pour le backend en fixant les problèmes dans le cas où des vulnérabilités sont détecté.</w:t>
+      </w:r>
+    </w:p>
+    <w:p>
+      <w:pPr>
+        <w:pStyle w:val="Paragraphedeliste"/>
+        <w:ind w:left="1080"/>
+      </w:pPr>
+      <w:r>
+        <w:rPr>
+          <w:noProof/>
+        </w:rPr>
+        <w:drawing>
+          <wp:inline distT="0" distB="0" distL="0" distR="0" wp14:anchorId="07ABDC8A" wp14:editId="7C400526">
+            <wp:extent cx="3562847" cy="1676634"/>
+            <wp:effectExtent l="0" t="0" r="0" b="0"/>
+            <wp:docPr id="1853847694" name="Image 9" descr="Une image contenant texte, capture d’écran, Police&#10;&#10;Description générée automatiquement"/>
+            <wp:cNvGraphicFramePr>
+              <a:graphicFrameLocks xmlns:a="http://schemas.openxmlformats.org/drawingml/2006/main" noChangeAspect="1"/>
+            </wp:cNvGraphicFramePr>
+            <a:graphic xmlns:a="http://schemas.openxmlformats.org/drawingml/2006/main">
+              <a:graphicData uri="http://schemas.openxmlformats.org/drawingml/2006/picture">
+                <pic:pic xmlns:pic="http://schemas.openxmlformats.org/drawingml/2006/picture">
+                  <pic:nvPicPr>
+                    <pic:cNvPr id="1853847694" name="Image 9" descr="Une image contenant texte, capture d’écran, Police&#10;&#10;Description générée automatiquement"/>
+                    <pic:cNvPicPr/>
+                  </pic:nvPicPr>
+                  <pic:blipFill>
+                    <a:blip r:embed="rId23">
+                      <a:extLst>
+                        <a:ext uri="{28A0092B-C50C-407E-A947-70E740481C1C}">
+                          <a14:useLocalDpi xmlns:a14="http://schemas.microsoft.com/office/drawing/2010/main" val="0"/>
+                        </a:ext>
+                      </a:extLst>
+                    </a:blip>
+                    <a:stretch>
+                      <a:fillRect/>
+                    </a:stretch>
+                  </pic:blipFill>
+                  <pic:spPr>
+                    <a:xfrm>
+                      <a:off x="0" y="0"/>
+                      <a:ext cx="3562847" cy="1676634"/>
+                    </a:xfrm>
+                    <a:prstGeom prst="rect">
+                      <a:avLst/>
+                    </a:prstGeom>
+                  </pic:spPr>
+                </pic:pic>
+              </a:graphicData>
+            </a:graphic>
+          </wp:inline>
+        </w:drawing>
+      </w:r>
+    </w:p>
+    <w:p>
+      <w:pPr>
+        <w:rPr>
+          <w:b/>
+          <w:bCs/>
+          <w:i/>
+          <w:iCs/>
+          <w:sz w:val="26"/>
+          <w:szCs w:val="26"/>
+          <w:u w:val="single"/>
+        </w:rPr>
+      </w:pPr>
+      <w:r>
+        <w:rPr>
+          <w:b/>
+          <w:bCs/>
+          <w:i/>
+          <w:iCs/>
+          <w:sz w:val="26"/>
+          <w:szCs w:val="26"/>
+          <w:u w:val="single"/>
+        </w:rPr>
+        <w:t xml:space="preserve">Déploiement de l’image du backend sur </w:t>
+      </w:r>
+      <w:proofErr w:type="spellStart"/>
+      <w:r>
+        <w:rPr>
+          <w:b/>
+          <w:bCs/>
+          <w:i/>
+          <w:iCs/>
+          <w:sz w:val="26"/>
+          <w:szCs w:val="26"/>
+          <w:u w:val="single"/>
+        </w:rPr>
+        <w:t>DockerHub</w:t>
+      </w:r>
+      <w:proofErr w:type="spellEnd"/>
+    </w:p>
+    <w:p>
+      <w:r>
+        <w:t xml:space="preserve">Cette étape permet au workflow de déployer l’image du backend sur </w:t>
+      </w:r>
+      <w:proofErr w:type="spellStart"/>
+      <w:r>
+        <w:t>DockerHub</w:t>
+      </w:r>
+      <w:proofErr w:type="spellEnd"/>
+      <w:r>
+        <w:t xml:space="preserve"> une fois que l’audit est passée.</w:t>
+      </w:r>
+    </w:p>
+    <w:p>
+      <w:pPr>
+        <w:rPr>
+          <w:i/>
+          <w:iCs/>
+          <w:sz w:val="26"/>
+          <w:szCs w:val="26"/>
+          <w:u w:val="single"/>
+        </w:rPr>
+      </w:pPr>
+      <w:r>
+        <w:rPr>
+          <w:i/>
+          <w:iCs/>
+          <w:sz w:val="26"/>
+          <w:szCs w:val="26"/>
+          <w:u w:val="single"/>
+        </w:rPr>
+        <w:t>Etapes :</w:t>
+      </w:r>
+    </w:p>
+    <w:p>
+      <w:pPr>
+        <w:pStyle w:val="Paragraphedeliste"/>
+        <w:numPr>
+          <w:ilvl w:val="0"/>
+          <w:numId w:val="17"/>
+        </w:numPr>
+      </w:pPr>
+      <w:r>
+        <w:t>Ne démarrer le déploiement que quand l’audit est passé.</w:t>
+      </w:r>
+    </w:p>
+    <w:p>
+      <w:pPr>
+        <w:pStyle w:val="Paragraphedeliste"/>
+        <w:ind w:left="1080"/>
+      </w:pPr>
+      <w:r>
+        <w:rPr>
+          <w:noProof/>
+        </w:rPr>
+        <w:drawing>
+          <wp:inline distT="0" distB="0" distL="0" distR="0" wp14:anchorId="6BA1B74B" wp14:editId="4C04406C">
+            <wp:extent cx="1181265" cy="371527"/>
+            <wp:effectExtent l="0" t="0" r="0" b="9525"/>
+            <wp:docPr id="1370770821" name="Image 10"/>
+            <wp:cNvGraphicFramePr>
+              <a:graphicFrameLocks xmlns:a="http://schemas.openxmlformats.org/drawingml/2006/main" noChangeAspect="1"/>
+            </wp:cNvGraphicFramePr>
+            <a:graphic xmlns:a="http://schemas.openxmlformats.org/drawingml/2006/main">
+              <a:graphicData uri="http://schemas.openxmlformats.org/drawingml/2006/picture">
+                <pic:pic xmlns:pic="http://schemas.openxmlformats.org/drawingml/2006/picture">
+                  <pic:nvPicPr>
+                    <pic:cNvPr id="1370770821" name="Image 1370770821"/>
+                    <pic:cNvPicPr/>
+                  </pic:nvPicPr>
+                  <pic:blipFill>
+                    <a:blip r:embed="rId24">
+                      <a:extLst>
+                        <a:ext uri="{28A0092B-C50C-407E-A947-70E740481C1C}">
+                          <a14:useLocalDpi xmlns:a14="http://schemas.microsoft.com/office/drawing/2010/main" val="0"/>
+                        </a:ext>
+                      </a:extLst>
+                    </a:blip>
+                    <a:stretch>
+                      <a:fillRect/>
+                    </a:stretch>
+                  </pic:blipFill>
+                  <pic:spPr>
+                    <a:xfrm>
+                      <a:off x="0" y="0"/>
+                      <a:ext cx="1181265" cy="371527"/>
+                    </a:xfrm>
+                    <a:prstGeom prst="rect">
+                      <a:avLst/>
+                    </a:prstGeom>
+                  </pic:spPr>
+                </pic:pic>
+              </a:graphicData>
+            </a:graphic>
+          </wp:inline>
+        </w:drawing>
+      </w:r>
+    </w:p>
+    <w:p>
+      <w:pPr>
+        <w:pStyle w:val="Paragraphedeliste"/>
+        <w:numPr>
+          <w:ilvl w:val="0"/>
+          <w:numId w:val="17"/>
+        </w:numPr>
+      </w:pPr>
+      <w:r>
+        <w:t xml:space="preserve">Login a docker afin de déployer l’image en utilisant les différends secrets du répertoire </w:t>
+      </w:r>
+      <w:proofErr w:type="spellStart"/>
+      <w:r>
+        <w:t>githiub</w:t>
+      </w:r>
+      <w:proofErr w:type="spellEnd"/>
+      <w:r>
+        <w:t>.</w:t>
+      </w:r>
+    </w:p>
+    <w:p>
+      <w:pPr>
+        <w:pStyle w:val="Paragraphedeliste"/>
+        <w:ind w:left="1080"/>
+      </w:pPr>
+      <w:r>
+        <w:rPr>
+          <w:noProof/>
+        </w:rPr>
+        <w:drawing>
+          <wp:inline distT="0" distB="0" distL="0" distR="0" wp14:anchorId="49606727" wp14:editId="62E4EA8D">
+            <wp:extent cx="2981741" cy="1514686"/>
+            <wp:effectExtent l="0" t="0" r="9525" b="9525"/>
+            <wp:docPr id="1919256788" name="Image 11"/>
+            <wp:cNvGraphicFramePr>
+              <a:graphicFrameLocks xmlns:a="http://schemas.openxmlformats.org/drawingml/2006/main" noChangeAspect="1"/>
+            </wp:cNvGraphicFramePr>
+            <a:graphic xmlns:a="http://schemas.openxmlformats.org/drawingml/2006/main">
+              <a:graphicData uri="http://schemas.openxmlformats.org/drawingml/2006/picture">
+                <pic:pic xmlns:pic="http://schemas.openxmlformats.org/drawingml/2006/picture">
+                  <pic:nvPicPr>
+                    <pic:cNvPr id="1919256788" name="Image 1919256788"/>
+                    <pic:cNvPicPr/>
+                  </pic:nvPicPr>
+                  <pic:blipFill>
+                    <a:blip r:embed="rId25">
+                      <a:extLst>
+                        <a:ext uri="{28A0092B-C50C-407E-A947-70E740481C1C}">
+                          <a14:useLocalDpi xmlns:a14="http://schemas.microsoft.com/office/drawing/2010/main" val="0"/>
+                        </a:ext>
+                      </a:extLst>
+                    </a:blip>
+                    <a:stretch>
+                      <a:fillRect/>
+                    </a:stretch>
+                  </pic:blipFill>
+                  <pic:spPr>
+                    <a:xfrm>
+                      <a:off x="0" y="0"/>
+                      <a:ext cx="2981741" cy="1514686"/>
+                    </a:xfrm>
+                    <a:prstGeom prst="rect">
+                      <a:avLst/>
+                    </a:prstGeom>
+                  </pic:spPr>
+                </pic:pic>
+              </a:graphicData>
+            </a:graphic>
+          </wp:inline>
+        </w:drawing>
+      </w:r>
+    </w:p>
+    <w:p>
+      <w:pPr>
+        <w:pStyle w:val="Paragraphedeliste"/>
+        <w:numPr>
+          <w:ilvl w:val="0"/>
+          <w:numId w:val="17"/>
+        </w:numPr>
+      </w:pPr>
+      <w:proofErr w:type="spellStart"/>
+      <w:r>
+        <w:t>Build</w:t>
+      </w:r>
+      <w:proofErr w:type="spellEnd"/>
+      <w:r>
+        <w:t xml:space="preserve"> de l’image du backend.</w:t>
+      </w:r>
+    </w:p>
+    <w:p>
+      <w:pPr>
+        <w:pStyle w:val="Paragraphedeliste"/>
+        <w:ind w:left="1080"/>
+      </w:pPr>
+      <w:r>
+        <w:rPr>
+          <w:noProof/>
+        </w:rPr>
+        <w:drawing>
+          <wp:inline distT="0" distB="0" distL="0" distR="0" wp14:anchorId="65F653B2" wp14:editId="049BA829">
+            <wp:extent cx="4439270" cy="752580"/>
+            <wp:effectExtent l="0" t="0" r="0" b="9525"/>
+            <wp:docPr id="1066177667" name="Image 12"/>
+            <wp:cNvGraphicFramePr>
+              <a:graphicFrameLocks xmlns:a="http://schemas.openxmlformats.org/drawingml/2006/main" noChangeAspect="1"/>
+            </wp:cNvGraphicFramePr>
+            <a:graphic xmlns:a="http://schemas.openxmlformats.org/drawingml/2006/main">
+              <a:graphicData uri="http://schemas.openxmlformats.org/drawingml/2006/picture">
+                <pic:pic xmlns:pic="http://schemas.openxmlformats.org/drawingml/2006/picture">
+                  <pic:nvPicPr>
+                    <pic:cNvPr id="1066177667" name="Image 1066177667"/>
+                    <pic:cNvPicPr/>
+                  </pic:nvPicPr>
+                  <pic:blipFill>
+                    <a:blip r:embed="rId26">
+                      <a:extLst>
+                        <a:ext uri="{28A0092B-C50C-407E-A947-70E740481C1C}">
+                          <a14:useLocalDpi xmlns:a14="http://schemas.microsoft.com/office/drawing/2010/main" val="0"/>
+                        </a:ext>
+                      </a:extLst>
+                    </a:blip>
+                    <a:stretch>
+                      <a:fillRect/>
+                    </a:stretch>
+                  </pic:blipFill>
+                  <pic:spPr>
+                    <a:xfrm>
+                      <a:off x="0" y="0"/>
+                      <a:ext cx="4439270" cy="752580"/>
+                    </a:xfrm>
+                    <a:prstGeom prst="rect">
+                      <a:avLst/>
+                    </a:prstGeom>
+                  </pic:spPr>
+                </pic:pic>
+              </a:graphicData>
+            </a:graphic>
+          </wp:inline>
+        </w:drawing>
+      </w:r>
+    </w:p>
+    <w:p>
+      <w:pPr>
+        <w:pStyle w:val="Paragraphedeliste"/>
+        <w:numPr>
+          <w:ilvl w:val="0"/>
+          <w:numId w:val="17"/>
+        </w:numPr>
+      </w:pPr>
+      <w:r>
+        <w:t xml:space="preserve">Tag de l’image du backend avec le tag </w:t>
+      </w:r>
+      <w:proofErr w:type="spellStart"/>
+      <w:r>
+        <w:t>latest</w:t>
+      </w:r>
+      <w:proofErr w:type="spellEnd"/>
+      <w:r>
+        <w:t>.</w:t>
+      </w:r>
+    </w:p>
+    <w:p>
+      <w:pPr>
+        <w:pStyle w:val="Paragraphedeliste"/>
+        <w:ind w:left="1080"/>
+      </w:pPr>
+      <w:r>
+        <w:rPr>
+          <w:noProof/>
+        </w:rPr>
+        <w:drawing>
+          <wp:inline distT="0" distB="0" distL="0" distR="0" wp14:anchorId="30B56ED2" wp14:editId="2F698E20">
+            <wp:extent cx="3677163" cy="771633"/>
+            <wp:effectExtent l="0" t="0" r="0" b="9525"/>
+            <wp:docPr id="1174297701" name="Image 13"/>
+            <wp:cNvGraphicFramePr>
+              <a:graphicFrameLocks xmlns:a="http://schemas.openxmlformats.org/drawingml/2006/main" noChangeAspect="1"/>
+            </wp:cNvGraphicFramePr>
+            <a:graphic xmlns:a="http://schemas.openxmlformats.org/drawingml/2006/main">
+              <a:graphicData uri="http://schemas.openxmlformats.org/drawingml/2006/picture">
+                <pic:pic xmlns:pic="http://schemas.openxmlformats.org/drawingml/2006/picture">
+                  <pic:nvPicPr>
+                    <pic:cNvPr id="1174297701" name="Image 1174297701"/>
+                    <pic:cNvPicPr/>
+                  </pic:nvPicPr>
+                  <pic:blipFill>
+                    <a:blip r:embed="rId27">
+                      <a:extLst>
+                        <a:ext uri="{28A0092B-C50C-407E-A947-70E740481C1C}">
+                          <a14:useLocalDpi xmlns:a14="http://schemas.microsoft.com/office/drawing/2010/main" val="0"/>
+                        </a:ext>
+                      </a:extLst>
+                    </a:blip>
+                    <a:stretch>
+                      <a:fillRect/>
+                    </a:stretch>
+                  </pic:blipFill>
+                  <pic:spPr>
+                    <a:xfrm>
+                      <a:off x="0" y="0"/>
+                      <a:ext cx="3677163" cy="771633"/>
+                    </a:xfrm>
+                    <a:prstGeom prst="rect">
+                      <a:avLst/>
+                    </a:prstGeom>
+                  </pic:spPr>
+                </pic:pic>
+              </a:graphicData>
+            </a:graphic>
+          </wp:inline>
+        </w:drawing>
+      </w:r>
+    </w:p>
+    <w:p>
+      <w:pPr>
+        <w:pStyle w:val="Paragraphedeliste"/>
+        <w:numPr>
+          <w:ilvl w:val="0"/>
+          <w:numId w:val="17"/>
+        </w:numPr>
+      </w:pPr>
+      <w:r>
+        <w:t xml:space="preserve">Push de l’image du backend sur </w:t>
+      </w:r>
+      <w:proofErr w:type="spellStart"/>
+      <w:r>
+        <w:t>DockerHub</w:t>
+      </w:r>
+      <w:proofErr w:type="spellEnd"/>
+      <w:r>
+        <w:t>.</w:t>
+      </w:r>
+    </w:p>
+    <w:p>
+      <w:pPr>
+        <w:pStyle w:val="Paragraphedeliste"/>
+        <w:ind w:left="1080"/>
+      </w:pPr>
+      <w:r>
+        <w:rPr>
+          <w:noProof/>
+        </w:rPr>
+        <w:drawing>
+          <wp:inline distT="0" distB="0" distL="0" distR="0" wp14:anchorId="4002FC05" wp14:editId="1A207E38">
+            <wp:extent cx="2915057" cy="771633"/>
+            <wp:effectExtent l="0" t="0" r="0" b="9525"/>
+            <wp:docPr id="1946512614" name="Image 14"/>
+            <wp:cNvGraphicFramePr>
+              <a:graphicFrameLocks xmlns:a="http://schemas.openxmlformats.org/drawingml/2006/main" noChangeAspect="1"/>
+            </wp:cNvGraphicFramePr>
+            <a:graphic xmlns:a="http://schemas.openxmlformats.org/drawingml/2006/main">
+              <a:graphicData uri="http://schemas.openxmlformats.org/drawingml/2006/picture">
+                <pic:pic xmlns:pic="http://schemas.openxmlformats.org/drawingml/2006/picture">
+                  <pic:nvPicPr>
+                    <pic:cNvPr id="1946512614" name="Image 1946512614"/>
+                    <pic:cNvPicPr/>
+                  </pic:nvPicPr>
+                  <pic:blipFill>
+                    <a:blip r:embed="rId28">
+                      <a:extLst>
+                        <a:ext uri="{28A0092B-C50C-407E-A947-70E740481C1C}">
+                          <a14:useLocalDpi xmlns:a14="http://schemas.microsoft.com/office/drawing/2010/main" val="0"/>
+                        </a:ext>
+                      </a:extLst>
+                    </a:blip>
+                    <a:stretch>
+                      <a:fillRect/>
+                    </a:stretch>
+                  </pic:blipFill>
+                  <pic:spPr>
+                    <a:xfrm>
+                      <a:off x="0" y="0"/>
+                      <a:ext cx="2915057" cy="771633"/>
+                    </a:xfrm>
+                    <a:prstGeom prst="rect">
+                      <a:avLst/>
+                    </a:prstGeom>
+                  </pic:spPr>
+                </pic:pic>
+              </a:graphicData>
+            </a:graphic>
+          </wp:inline>
+        </w:drawing>
+      </w:r>
+    </w:p>
+    <w:p>
+      <w:pPr>
+        <w:rPr>
+          <w:b/>
+          <w:bCs/>
+          <w:i/>
+          <w:iCs/>
+          <w:sz w:val="26"/>
+          <w:szCs w:val="26"/>
+          <w:u w:val="single"/>
+        </w:rPr>
+      </w:pPr>
+      <w:r>
+        <w:rPr>
+          <w:b/>
+          <w:bCs/>
+          <w:i/>
+          <w:iCs/>
+          <w:sz w:val="26"/>
+          <w:szCs w:val="26"/>
+          <w:u w:val="single"/>
+        </w:rPr>
+        <w:lastRenderedPageBreak/>
+        <w:t xml:space="preserve">Déploiement de l’image du frontend sur </w:t>
+      </w:r>
+      <w:proofErr w:type="spellStart"/>
+      <w:r>
+        <w:rPr>
+          <w:b/>
+          <w:bCs/>
+          <w:i/>
+          <w:iCs/>
+          <w:sz w:val="26"/>
+          <w:szCs w:val="26"/>
+          <w:u w:val="single"/>
+        </w:rPr>
+        <w:t>DockerHub</w:t>
+      </w:r>
+      <w:proofErr w:type="spellEnd"/>
+    </w:p>
+    <w:p>
+      <w:r>
+        <w:t xml:space="preserve">Cette étape permet au workflow de déployer l’image du backend sur </w:t>
+      </w:r>
+      <w:proofErr w:type="spellStart"/>
+      <w:r>
+        <w:t>DockerHub</w:t>
+      </w:r>
+      <w:proofErr w:type="spellEnd"/>
+      <w:r>
+        <w:t xml:space="preserve"> une fois que l’audit est passée.</w:t>
+      </w:r>
+    </w:p>
+    <w:p>
+      <w:pPr>
+        <w:rPr>
+          <w:i/>
+          <w:iCs/>
+          <w:sz w:val="26"/>
+          <w:szCs w:val="26"/>
+          <w:u w:val="single"/>
+        </w:rPr>
+      </w:pPr>
+      <w:r>
+        <w:rPr>
+          <w:i/>
+          <w:iCs/>
+          <w:sz w:val="26"/>
+          <w:szCs w:val="26"/>
+          <w:u w:val="single"/>
+        </w:rPr>
+        <w:t>Etapes :</w:t>
+      </w:r>
+    </w:p>
+    <w:p>
+      <w:pPr>
+        <w:pStyle w:val="Paragraphedeliste"/>
+        <w:numPr>
+          <w:ilvl w:val="0"/>
+          <w:numId w:val="17"/>
+        </w:numPr>
+      </w:pPr>
+      <w:r>
+        <w:t>Ne démarrer le déploiement que quand l’audit est passé.</w:t>
+      </w:r>
+    </w:p>
+    <w:p>
+      <w:pPr>
+        <w:pStyle w:val="Paragraphedeliste"/>
+        <w:ind w:left="1080"/>
+      </w:pPr>
+      <w:r>
+        <w:rPr>
+          <w:noProof/>
+        </w:rPr>
+        <w:drawing>
+          <wp:inline distT="0" distB="0" distL="0" distR="0" wp14:anchorId="181FEB21" wp14:editId="67BEED71">
+            <wp:extent cx="1257475" cy="362001"/>
+            <wp:effectExtent l="0" t="0" r="0" b="0"/>
+            <wp:docPr id="1424478312" name="Image 15"/>
+            <wp:cNvGraphicFramePr>
+              <a:graphicFrameLocks xmlns:a="http://schemas.openxmlformats.org/drawingml/2006/main" noChangeAspect="1"/>
+            </wp:cNvGraphicFramePr>
+            <a:graphic xmlns:a="http://schemas.openxmlformats.org/drawingml/2006/main">
+              <a:graphicData uri="http://schemas.openxmlformats.org/drawingml/2006/picture">
+                <pic:pic xmlns:pic="http://schemas.openxmlformats.org/drawingml/2006/picture">
+                  <pic:nvPicPr>
+                    <pic:cNvPr id="1424478312" name="Image 1424478312"/>
+                    <pic:cNvPicPr/>
+                  </pic:nvPicPr>
+                  <pic:blipFill>
+                    <a:blip r:embed="rId29">
+                      <a:extLst>
+                        <a:ext uri="{28A0092B-C50C-407E-A947-70E740481C1C}">
+                          <a14:useLocalDpi xmlns:a14="http://schemas.microsoft.com/office/drawing/2010/main" val="0"/>
+                        </a:ext>
+                      </a:extLst>
+                    </a:blip>
+                    <a:stretch>
+                      <a:fillRect/>
+                    </a:stretch>
+                  </pic:blipFill>
+                  <pic:spPr>
+                    <a:xfrm>
+                      <a:off x="0" y="0"/>
+                      <a:ext cx="1257475" cy="362001"/>
+                    </a:xfrm>
+                    <a:prstGeom prst="rect">
+                      <a:avLst/>
+                    </a:prstGeom>
+                  </pic:spPr>
+                </pic:pic>
+              </a:graphicData>
+            </a:graphic>
+          </wp:inline>
+        </w:drawing>
+      </w:r>
+    </w:p>
+    <w:p>
+      <w:pPr>
+        <w:pStyle w:val="Paragraphedeliste"/>
+        <w:numPr>
+          <w:ilvl w:val="0"/>
+          <w:numId w:val="17"/>
+        </w:numPr>
+      </w:pPr>
+      <w:r>
+        <w:t xml:space="preserve">Login a docker afin de déployer l’image en utilisant les différends secrets du répertoire </w:t>
+      </w:r>
+      <w:proofErr w:type="spellStart"/>
+      <w:r>
+        <w:t>githiub</w:t>
+      </w:r>
+      <w:proofErr w:type="spellEnd"/>
+      <w:r>
+        <w:t>.</w:t>
+      </w:r>
+    </w:p>
+    <w:p>
+      <w:pPr>
+        <w:pStyle w:val="Paragraphedeliste"/>
+        <w:ind w:left="1080"/>
+      </w:pPr>
+      <w:r>
+        <w:rPr>
+          <w:noProof/>
+        </w:rPr>
+        <w:drawing>
+          <wp:inline distT="0" distB="0" distL="0" distR="0" wp14:anchorId="4AFAC65A" wp14:editId="478320BC">
+            <wp:extent cx="3010320" cy="1543265"/>
+            <wp:effectExtent l="0" t="0" r="0" b="0"/>
+            <wp:docPr id="1180929066" name="Image 16" descr="Une image contenant texte, capture d’écran, Police&#10;&#10;Description générée automatiquement"/>
+            <wp:cNvGraphicFramePr>
+              <a:graphicFrameLocks xmlns:a="http://schemas.openxmlformats.org/drawingml/2006/main" noChangeAspect="1"/>
+            </wp:cNvGraphicFramePr>
+            <a:graphic xmlns:a="http://schemas.openxmlformats.org/drawingml/2006/main">
+              <a:graphicData uri="http://schemas.openxmlformats.org/drawingml/2006/picture">
+                <pic:pic xmlns:pic="http://schemas.openxmlformats.org/drawingml/2006/picture">
+                  <pic:nvPicPr>
+                    <pic:cNvPr id="1180929066" name="Image 16" descr="Une image contenant texte, capture d’écran, Police&#10;&#10;Description générée automatiquement"/>
+                    <pic:cNvPicPr/>
+                  </pic:nvPicPr>
+                  <pic:blipFill>
+                    <a:blip r:embed="rId30">
+                      <a:extLst>
+                        <a:ext uri="{28A0092B-C50C-407E-A947-70E740481C1C}">
+                          <a14:useLocalDpi xmlns:a14="http://schemas.microsoft.com/office/drawing/2010/main" val="0"/>
+                        </a:ext>
+                      </a:extLst>
+                    </a:blip>
+                    <a:stretch>
+                      <a:fillRect/>
+                    </a:stretch>
+                  </pic:blipFill>
+                  <pic:spPr>
+                    <a:xfrm>
+                      <a:off x="0" y="0"/>
+                      <a:ext cx="3010320" cy="1543265"/>
+                    </a:xfrm>
+                    <a:prstGeom prst="rect">
+                      <a:avLst/>
+                    </a:prstGeom>
+                  </pic:spPr>
+                </pic:pic>
+              </a:graphicData>
+            </a:graphic>
+          </wp:inline>
+        </w:drawing>
+      </w:r>
+    </w:p>
+    <w:p>
+      <w:pPr>
+        <w:pStyle w:val="Paragraphedeliste"/>
+        <w:numPr>
+          <w:ilvl w:val="0"/>
+          <w:numId w:val="17"/>
+        </w:numPr>
+      </w:pPr>
+      <w:proofErr w:type="spellStart"/>
+      <w:r>
+        <w:t>Build</w:t>
+      </w:r>
+      <w:proofErr w:type="spellEnd"/>
+      <w:r>
+        <w:t xml:space="preserve"> de l’image du </w:t>
+      </w:r>
+      <w:r>
+        <w:t>frontend</w:t>
+      </w:r>
+      <w:r>
+        <w:t>.</w:t>
+      </w:r>
+    </w:p>
+    <w:p>
+      <w:pPr>
+        <w:pStyle w:val="Paragraphedeliste"/>
+        <w:ind w:left="1080"/>
+      </w:pPr>
+      <w:r>
+        <w:rPr>
+          <w:noProof/>
+        </w:rPr>
+        <w:drawing>
+          <wp:inline distT="0" distB="0" distL="0" distR="0" wp14:anchorId="5A6215CC" wp14:editId="434FA8DE">
+            <wp:extent cx="4715533" cy="762106"/>
+            <wp:effectExtent l="0" t="0" r="8890" b="0"/>
+            <wp:docPr id="209783032" name="Image 17" descr="Une image contenant texte, capture d’écran, Police, ligne&#10;&#10;Description générée automatiquement"/>
+            <wp:cNvGraphicFramePr>
+              <a:graphicFrameLocks xmlns:a="http://schemas.openxmlformats.org/drawingml/2006/main" noChangeAspect="1"/>
+            </wp:cNvGraphicFramePr>
+            <a:graphic xmlns:a="http://schemas.openxmlformats.org/drawingml/2006/main">
+              <a:graphicData uri="http://schemas.openxmlformats.org/drawingml/2006/picture">
+                <pic:pic xmlns:pic="http://schemas.openxmlformats.org/drawingml/2006/picture">
+                  <pic:nvPicPr>
+                    <pic:cNvPr id="209783032" name="Image 17" descr="Une image contenant texte, capture d’écran, Police, ligne&#10;&#10;Description générée automatiquement"/>
+                    <pic:cNvPicPr/>
+                  </pic:nvPicPr>
+                  <pic:blipFill>
+                    <a:blip r:embed="rId31">
+                      <a:extLst>
+                        <a:ext uri="{28A0092B-C50C-407E-A947-70E740481C1C}">
+                          <a14:useLocalDpi xmlns:a14="http://schemas.microsoft.com/office/drawing/2010/main" val="0"/>
+                        </a:ext>
+                      </a:extLst>
+                    </a:blip>
+                    <a:stretch>
+                      <a:fillRect/>
+                    </a:stretch>
+                  </pic:blipFill>
+                  <pic:spPr>
+                    <a:xfrm>
+                      <a:off x="0" y="0"/>
+                      <a:ext cx="4715533" cy="762106"/>
+                    </a:xfrm>
+                    <a:prstGeom prst="rect">
+                      <a:avLst/>
+                    </a:prstGeom>
+                  </pic:spPr>
+                </pic:pic>
+              </a:graphicData>
+            </a:graphic>
+          </wp:inline>
+        </w:drawing>
+      </w:r>
+    </w:p>
+    <w:p>
+      <w:pPr>
+        <w:pStyle w:val="Paragraphedeliste"/>
+        <w:numPr>
+          <w:ilvl w:val="0"/>
+          <w:numId w:val="17"/>
+        </w:numPr>
+      </w:pPr>
+      <w:r>
+        <w:t xml:space="preserve">Tag de l’image du </w:t>
+      </w:r>
+      <w:r>
+        <w:t>frontend</w:t>
+      </w:r>
+      <w:r>
+        <w:t xml:space="preserve"> avec le tag </w:t>
+      </w:r>
+      <w:proofErr w:type="spellStart"/>
+      <w:r>
+        <w:t>latest</w:t>
+      </w:r>
+      <w:proofErr w:type="spellEnd"/>
+      <w:r>
+        <w:t>.</w:t>
+      </w:r>
+    </w:p>
+    <w:p>
+      <w:pPr>
+        <w:pStyle w:val="Paragraphedeliste"/>
+        <w:ind w:left="1080"/>
+      </w:pPr>
+      <w:r>
+        <w:rPr>
+          <w:noProof/>
+        </w:rPr>
+        <w:drawing>
+          <wp:inline distT="0" distB="0" distL="0" distR="0" wp14:anchorId="4F1BA41C" wp14:editId="4B83E927">
+            <wp:extent cx="3772426" cy="752580"/>
+            <wp:effectExtent l="0" t="0" r="0" b="9525"/>
+            <wp:docPr id="1538048504" name="Image 18" descr="Une image contenant texte, capture d’écran, Police, ligne&#10;&#10;Description générée automatiquement"/>
+            <wp:cNvGraphicFramePr>
+              <a:graphicFrameLocks xmlns:a="http://schemas.openxmlformats.org/drawingml/2006/main" noChangeAspect="1"/>
+            </wp:cNvGraphicFramePr>
+            <a:graphic xmlns:a="http://schemas.openxmlformats.org/drawingml/2006/main">
+              <a:graphicData uri="http://schemas.openxmlformats.org/drawingml/2006/picture">
+                <pic:pic xmlns:pic="http://schemas.openxmlformats.org/drawingml/2006/picture">
+                  <pic:nvPicPr>
+                    <pic:cNvPr id="1538048504" name="Image 18" descr="Une image contenant texte, capture d’écran, Police, ligne&#10;&#10;Description générée automatiquement"/>
+                    <pic:cNvPicPr/>
+                  </pic:nvPicPr>
+                  <pic:blipFill>
+                    <a:blip r:embed="rId32">
+                      <a:extLst>
+                        <a:ext uri="{28A0092B-C50C-407E-A947-70E740481C1C}">
+                          <a14:useLocalDpi xmlns:a14="http://schemas.microsoft.com/office/drawing/2010/main" val="0"/>
+                        </a:ext>
+                      </a:extLst>
+                    </a:blip>
+                    <a:stretch>
+                      <a:fillRect/>
+                    </a:stretch>
+                  </pic:blipFill>
+                  <pic:spPr>
+                    <a:xfrm>
+                      <a:off x="0" y="0"/>
+                      <a:ext cx="3772426" cy="752580"/>
+                    </a:xfrm>
+                    <a:prstGeom prst="rect">
+                      <a:avLst/>
+                    </a:prstGeom>
+                  </pic:spPr>
+                </pic:pic>
+              </a:graphicData>
+            </a:graphic>
+          </wp:inline>
+        </w:drawing>
+      </w:r>
+    </w:p>
+    <w:p>
+      <w:pPr>
+        <w:pStyle w:val="Paragraphedeliste"/>
+        <w:numPr>
+          <w:ilvl w:val="0"/>
+          <w:numId w:val="17"/>
+        </w:numPr>
+      </w:pPr>
+      <w:r>
+        <w:t xml:space="preserve">Push de l’image du </w:t>
+      </w:r>
+      <w:r>
+        <w:t>frontend</w:t>
+      </w:r>
+      <w:r>
+        <w:t xml:space="preserve"> sur </w:t>
+      </w:r>
+      <w:proofErr w:type="spellStart"/>
+      <w:r>
+        <w:t>DockerHub</w:t>
+      </w:r>
+      <w:proofErr w:type="spellEnd"/>
+      <w:r>
+        <w:t>.</w:t>
+      </w:r>
+    </w:p>
+    <w:p>
+      <w:pPr>
+        <w:pStyle w:val="Paragraphedeliste"/>
+        <w:ind w:left="1080"/>
+      </w:pPr>
+      <w:r>
+        <w:rPr>
+          <w:noProof/>
+        </w:rPr>
+        <w:drawing>
+          <wp:inline distT="0" distB="0" distL="0" distR="0" wp14:anchorId="26505D06" wp14:editId="26C20FA6">
+            <wp:extent cx="2972215" cy="752580"/>
+            <wp:effectExtent l="0" t="0" r="0" b="9525"/>
+            <wp:docPr id="289067849" name="Image 19" descr="Une image contenant texte, Police, capture d’écran, ligne&#10;&#10;Description générée automatiquement"/>
+            <wp:cNvGraphicFramePr>
+              <a:graphicFrameLocks xmlns:a="http://schemas.openxmlformats.org/drawingml/2006/main" noChangeAspect="1"/>
+            </wp:cNvGraphicFramePr>
+            <a:graphic xmlns:a="http://schemas.openxmlformats.org/drawingml/2006/main">
+              <a:graphicData uri="http://schemas.openxmlformats.org/drawingml/2006/picture">
+                <pic:pic xmlns:pic="http://schemas.openxmlformats.org/drawingml/2006/picture">
+                  <pic:nvPicPr>
+                    <pic:cNvPr id="289067849" name="Image 19" descr="Une image contenant texte, Police, capture d’écran, ligne&#10;&#10;Description générée automatiquement"/>
+                    <pic:cNvPicPr/>
+                  </pic:nvPicPr>
+                  <pic:blipFill>
+                    <a:blip r:embed="rId33">
+                      <a:extLst>
+                        <a:ext uri="{28A0092B-C50C-407E-A947-70E740481C1C}">
+                          <a14:useLocalDpi xmlns:a14="http://schemas.microsoft.com/office/drawing/2010/main" val="0"/>
+                        </a:ext>
+                      </a:extLst>
+                    </a:blip>
+                    <a:stretch>
+                      <a:fillRect/>
+                    </a:stretch>
+                  </pic:blipFill>
+                  <pic:spPr>
+                    <a:xfrm>
+                      <a:off x="0" y="0"/>
+                      <a:ext cx="2972215" cy="752580"/>
+                    </a:xfrm>
+                    <a:prstGeom prst="rect">
+                      <a:avLst/>
+                    </a:prstGeom>
+                  </pic:spPr>
+                </pic:pic>
+              </a:graphicData>
+            </a:graphic>
+          </wp:inline>
+        </w:drawing>
+      </w:r>
+    </w:p>
+    <w:p>
+      <w:pPr>
+        <w:rPr>
+          <w:b/>
+          <w:bCs/>
+          <w:i/>
+          <w:iCs/>
+          <w:sz w:val="26"/>
+          <w:szCs w:val="26"/>
+          <w:u w:val="single"/>
+        </w:rPr>
+      </w:pPr>
+      <w:r>
+        <w:rPr>
+          <w:b/>
+          <w:bCs/>
+          <w:i/>
+          <w:iCs/>
+          <w:sz w:val="26"/>
+          <w:szCs w:val="26"/>
+          <w:u w:val="single"/>
+        </w:rPr>
+        <w:t>Installation de docker-compose et test des containers</w:t>
+      </w:r>
+    </w:p>
+    <w:p>
+      <w:r>
+        <w:t xml:space="preserve">Installation de docker-compose afin de lancer et vérifier le bon fonctionnement des containers backend et frontend en lançant une requête </w:t>
+      </w:r>
+      <w:proofErr w:type="spellStart"/>
+      <w:r>
+        <w:t>curl</w:t>
+      </w:r>
+      <w:proofErr w:type="spellEnd"/>
+      <w:r>
+        <w:t xml:space="preserve"> aux différents services.</w:t>
+      </w:r>
+    </w:p>
+    <w:p>
+      <w:r>
+        <w:rPr>
+          <w:i/>
+          <w:iCs/>
+          <w:sz w:val="26"/>
+          <w:szCs w:val="26"/>
+          <w:u w:val="single"/>
+        </w:rPr>
+        <w:t xml:space="preserve">Etapes : </w:t>
+      </w:r>
+    </w:p>
+    <w:p>
+      <w:pPr>
+        <w:pStyle w:val="Paragraphedeliste"/>
+        <w:numPr>
+          <w:ilvl w:val="0"/>
+          <w:numId w:val="17"/>
+        </w:numPr>
+      </w:pPr>
+      <w:r>
+        <w:t xml:space="preserve">Attendre que le </w:t>
+      </w:r>
+      <w:proofErr w:type="spellStart"/>
+      <w:r>
+        <w:t>build</w:t>
+      </w:r>
+      <w:proofErr w:type="spellEnd"/>
+      <w:r>
+        <w:t xml:space="preserve"> des images soient finis.</w:t>
+      </w:r>
+    </w:p>
+    <w:p>
+      <w:pPr>
+        <w:pStyle w:val="Paragraphedeliste"/>
+        <w:ind w:left="1080"/>
+      </w:pPr>
+      <w:r>
+        <w:rPr>
+          <w:noProof/>
+        </w:rPr>
+        <w:drawing>
+          <wp:inline distT="0" distB="0" distL="0" distR="0" wp14:anchorId="017BE0AC" wp14:editId="2A4DD3B6">
+            <wp:extent cx="1305107" cy="543001"/>
+            <wp:effectExtent l="0" t="0" r="0" b="9525"/>
+            <wp:docPr id="1381678438" name="Image 20" descr="Une image contenant texte, Police, outil, conception&#10;&#10;Description générée automatiquement"/>
+            <wp:cNvGraphicFramePr>
+              <a:graphicFrameLocks xmlns:a="http://schemas.openxmlformats.org/drawingml/2006/main" noChangeAspect="1"/>
+            </wp:cNvGraphicFramePr>
+            <a:graphic xmlns:a="http://schemas.openxmlformats.org/drawingml/2006/main">
+              <a:graphicData uri="http://schemas.openxmlformats.org/drawingml/2006/picture">
+                <pic:pic xmlns:pic="http://schemas.openxmlformats.org/drawingml/2006/picture">
+                  <pic:nvPicPr>
+                    <pic:cNvPr id="1381678438" name="Image 20" descr="Une image contenant texte, Police, outil, conception&#10;&#10;Description générée automatiquement"/>
+                    <pic:cNvPicPr/>
+                  </pic:nvPicPr>
+                  <pic:blipFill>
+                    <a:blip r:embed="rId34">
+                      <a:extLst>
+                        <a:ext uri="{28A0092B-C50C-407E-A947-70E740481C1C}">
+                          <a14:useLocalDpi xmlns:a14="http://schemas.microsoft.com/office/drawing/2010/main" val="0"/>
+                        </a:ext>
+                      </a:extLst>
+                    </a:blip>
+                    <a:stretch>
+                      <a:fillRect/>
+                    </a:stretch>
+                  </pic:blipFill>
+                  <pic:spPr>
+                    <a:xfrm>
+                      <a:off x="0" y="0"/>
+                      <a:ext cx="1305107" cy="543001"/>
+                    </a:xfrm>
+                    <a:prstGeom prst="rect">
+                      <a:avLst/>
+                    </a:prstGeom>
+                  </pic:spPr>
+                </pic:pic>
+              </a:graphicData>
+            </a:graphic>
+          </wp:inline>
+        </w:drawing>
+      </w:r>
+    </w:p>
+    <w:p>
+      <w:pPr>
+        <w:pStyle w:val="Paragraphedeliste"/>
+        <w:ind w:left="1080"/>
+      </w:pPr>
+    </w:p>
+    <w:p>
+      <w:pPr>
+        <w:pStyle w:val="Paragraphedeliste"/>
+        <w:ind w:left="1080"/>
+      </w:pPr>
+    </w:p>
+    <w:p>
+      <w:pPr>
+        <w:pStyle w:val="Paragraphedeliste"/>
+        <w:numPr>
+          <w:ilvl w:val="0"/>
+          <w:numId w:val="17"/>
+        </w:numPr>
+      </w:pPr>
+      <w:r>
+        <w:lastRenderedPageBreak/>
+        <w:t>Installer docker compose.</w:t>
+      </w:r>
+    </w:p>
+    <w:p>
+      <w:pPr>
+        <w:pStyle w:val="Paragraphedeliste"/>
+        <w:ind w:left="1080"/>
+      </w:pPr>
+      <w:r>
+        <w:rPr>
+          <w:noProof/>
+        </w:rPr>
+        <w:drawing>
+          <wp:inline distT="0" distB="0" distL="0" distR="0" wp14:anchorId="00A65F57" wp14:editId="6609A53F">
+            <wp:extent cx="5760720" cy="554355"/>
+            <wp:effectExtent l="0" t="0" r="0" b="0"/>
+            <wp:docPr id="166771247" name="Image 21"/>
+            <wp:cNvGraphicFramePr>
+              <a:graphicFrameLocks xmlns:a="http://schemas.openxmlformats.org/drawingml/2006/main" noChangeAspect="1"/>
+            </wp:cNvGraphicFramePr>
+            <a:graphic xmlns:a="http://schemas.openxmlformats.org/drawingml/2006/main">
+              <a:graphicData uri="http://schemas.openxmlformats.org/drawingml/2006/picture">
+                <pic:pic xmlns:pic="http://schemas.openxmlformats.org/drawingml/2006/picture">
+                  <pic:nvPicPr>
+                    <pic:cNvPr id="166771247" name="Image 166771247"/>
+                    <pic:cNvPicPr/>
+                  </pic:nvPicPr>
+                  <pic:blipFill>
+                    <a:blip r:embed="rId35">
+                      <a:extLst>
+                        <a:ext uri="{28A0092B-C50C-407E-A947-70E740481C1C}">
+                          <a14:useLocalDpi xmlns:a14="http://schemas.microsoft.com/office/drawing/2010/main" val="0"/>
+                        </a:ext>
+                      </a:extLst>
+                    </a:blip>
+                    <a:stretch>
+                      <a:fillRect/>
+                    </a:stretch>
+                  </pic:blipFill>
+                  <pic:spPr>
+                    <a:xfrm>
+                      <a:off x="0" y="0"/>
+                      <a:ext cx="5760720" cy="554355"/>
+                    </a:xfrm>
+                    <a:prstGeom prst="rect">
+                      <a:avLst/>
+                    </a:prstGeom>
+                  </pic:spPr>
+                </pic:pic>
+              </a:graphicData>
+            </a:graphic>
+          </wp:inline>
+        </w:drawing>
+      </w:r>
+    </w:p>
+    <w:p>
+      <w:pPr>
+        <w:pStyle w:val="Paragraphedeliste"/>
+        <w:numPr>
+          <w:ilvl w:val="0"/>
+          <w:numId w:val="17"/>
+        </w:numPr>
+      </w:pPr>
+      <w:r>
+        <w:t>Lancer le docker compose.</w:t>
+      </w:r>
+    </w:p>
+    <w:p>
+      <w:pPr>
+        <w:pStyle w:val="Paragraphedeliste"/>
+        <w:ind w:left="1080"/>
+      </w:pPr>
+      <w:r>
+        <w:rPr>
+          <w:noProof/>
+        </w:rPr>
+        <w:drawing>
+          <wp:inline distT="0" distB="0" distL="0" distR="0" wp14:anchorId="185CCBF4" wp14:editId="5E176B3E">
+            <wp:extent cx="3238952" cy="647790"/>
+            <wp:effectExtent l="0" t="0" r="0" b="0"/>
+            <wp:docPr id="1417100587" name="Image 22" descr="Une image contenant texte, capture d’écran, Police, ligne&#10;&#10;Description générée automatiquement"/>
+            <wp:cNvGraphicFramePr>
+              <a:graphicFrameLocks xmlns:a="http://schemas.openxmlformats.org/drawingml/2006/main" noChangeAspect="1"/>
+            </wp:cNvGraphicFramePr>
+            <a:graphic xmlns:a="http://schemas.openxmlformats.org/drawingml/2006/main">
+              <a:graphicData uri="http://schemas.openxmlformats.org/drawingml/2006/picture">
+                <pic:pic xmlns:pic="http://schemas.openxmlformats.org/drawingml/2006/picture">
+                  <pic:nvPicPr>
+                    <pic:cNvPr id="1417100587" name="Image 22" descr="Une image contenant texte, capture d’écran, Police, ligne&#10;&#10;Description générée automatiquement"/>
+                    <pic:cNvPicPr/>
+                  </pic:nvPicPr>
+                  <pic:blipFill>
+                    <a:blip r:embed="rId36">
+                      <a:extLst>
+                        <a:ext uri="{28A0092B-C50C-407E-A947-70E740481C1C}">
+                          <a14:useLocalDpi xmlns:a14="http://schemas.microsoft.com/office/drawing/2010/main" val="0"/>
+                        </a:ext>
+                      </a:extLst>
+                    </a:blip>
+                    <a:stretch>
+                      <a:fillRect/>
+                    </a:stretch>
+                  </pic:blipFill>
+                  <pic:spPr>
+                    <a:xfrm>
+                      <a:off x="0" y="0"/>
+                      <a:ext cx="3238952" cy="647790"/>
+                    </a:xfrm>
+                    <a:prstGeom prst="rect">
+                      <a:avLst/>
+                    </a:prstGeom>
+                  </pic:spPr>
+                </pic:pic>
+              </a:graphicData>
+            </a:graphic>
+          </wp:inline>
+        </w:drawing>
+      </w:r>
+    </w:p>
+    <w:p>
+      <w:pPr>
+        <w:pStyle w:val="Paragraphedeliste"/>
+        <w:numPr>
+          <w:ilvl w:val="0"/>
+          <w:numId w:val="17"/>
+        </w:numPr>
+      </w:pPr>
+      <w:r>
+        <w:t>Mise en place d’un time out afin de s’assurer que les containers soit bien actif et disponible.</w:t>
+      </w:r>
+    </w:p>
+    <w:p>
+      <w:pPr>
+        <w:pStyle w:val="Paragraphedeliste"/>
+        <w:ind w:left="1080"/>
+      </w:pPr>
+      <w:r>
+        <w:rPr>
+          <w:noProof/>
+        </w:rPr>
+        <w:drawing>
+          <wp:inline distT="0" distB="0" distL="0" distR="0" wp14:anchorId="713A2BC4" wp14:editId="3D12AA67">
+            <wp:extent cx="3858163" cy="552527"/>
+            <wp:effectExtent l="0" t="0" r="9525" b="0"/>
+            <wp:docPr id="944798615" name="Image 23" descr="Une image contenant texte, capture d’écran, Police, ligne&#10;&#10;Description générée automatiquement"/>
+            <wp:cNvGraphicFramePr>
+              <a:graphicFrameLocks xmlns:a="http://schemas.openxmlformats.org/drawingml/2006/main" noChangeAspect="1"/>
+            </wp:cNvGraphicFramePr>
+            <a:graphic xmlns:a="http://schemas.openxmlformats.org/drawingml/2006/main">
+              <a:graphicData uri="http://schemas.openxmlformats.org/drawingml/2006/picture">
+                <pic:pic xmlns:pic="http://schemas.openxmlformats.org/drawingml/2006/picture">
+                  <pic:nvPicPr>
+                    <pic:cNvPr id="944798615" name="Image 23" descr="Une image contenant texte, capture d’écran, Police, ligne&#10;&#10;Description générée automatiquement"/>
+                    <pic:cNvPicPr/>
+                  </pic:nvPicPr>
+                  <pic:blipFill>
+                    <a:blip r:embed="rId37">
+                      <a:extLst>
+                        <a:ext uri="{28A0092B-C50C-407E-A947-70E740481C1C}">
+                          <a14:useLocalDpi xmlns:a14="http://schemas.microsoft.com/office/drawing/2010/main" val="0"/>
+                        </a:ext>
+                      </a:extLst>
+                    </a:blip>
+                    <a:stretch>
+                      <a:fillRect/>
+                    </a:stretch>
+                  </pic:blipFill>
+                  <pic:spPr>
+                    <a:xfrm>
+                      <a:off x="0" y="0"/>
+                      <a:ext cx="3858163" cy="552527"/>
+                    </a:xfrm>
+                    <a:prstGeom prst="rect">
+                      <a:avLst/>
+                    </a:prstGeom>
+                  </pic:spPr>
+                </pic:pic>
+              </a:graphicData>
+            </a:graphic>
+          </wp:inline>
+        </w:drawing>
+      </w:r>
+    </w:p>
+    <w:p>
+      <w:pPr>
+        <w:pStyle w:val="Paragraphedeliste"/>
+        <w:numPr>
+          <w:ilvl w:val="0"/>
+          <w:numId w:val="17"/>
+        </w:numPr>
+      </w:pPr>
+      <w:r>
+        <w:t xml:space="preserve">Envoie d’une requête </w:t>
+      </w:r>
+      <w:proofErr w:type="spellStart"/>
+      <w:r>
+        <w:t>curl</w:t>
+      </w:r>
+      <w:proofErr w:type="spellEnd"/>
+      <w:r>
+        <w:t xml:space="preserve"> aux différents containers afin de s’assurer qu’ils fonctionnent.</w:t>
+      </w:r>
+    </w:p>
+    <w:p>
+      <w:pPr>
+        <w:pStyle w:val="Paragraphedeliste"/>
+        <w:ind w:left="1080"/>
+      </w:pPr>
+      <w:r>
+        <w:rPr>
+          <w:noProof/>
+        </w:rPr>
+        <w:drawing>
+          <wp:inline distT="0" distB="0" distL="0" distR="0" wp14:anchorId="331C25FD" wp14:editId="6236D870">
+            <wp:extent cx="2553056" cy="981212"/>
+            <wp:effectExtent l="0" t="0" r="0" b="9525"/>
+            <wp:docPr id="275864473" name="Image 24" descr="Une image contenant texte, Police, capture d’écran, algèbre&#10;&#10;Description générée automatiquement"/>
+            <wp:cNvGraphicFramePr>
+              <a:graphicFrameLocks xmlns:a="http://schemas.openxmlformats.org/drawingml/2006/main" noChangeAspect="1"/>
+            </wp:cNvGraphicFramePr>
+            <a:graphic xmlns:a="http://schemas.openxmlformats.org/drawingml/2006/main">
+              <a:graphicData uri="http://schemas.openxmlformats.org/drawingml/2006/picture">
+                <pic:pic xmlns:pic="http://schemas.openxmlformats.org/drawingml/2006/picture">
+                  <pic:nvPicPr>
+                    <pic:cNvPr id="275864473" name="Image 24" descr="Une image contenant texte, Police, capture d’écran, algèbre&#10;&#10;Description générée automatiquement"/>
+                    <pic:cNvPicPr/>
+                  </pic:nvPicPr>
+                  <pic:blipFill>
+                    <a:blip r:embed="rId38">
+                      <a:extLst>
+                        <a:ext uri="{28A0092B-C50C-407E-A947-70E740481C1C}">
+                          <a14:useLocalDpi xmlns:a14="http://schemas.microsoft.com/office/drawing/2010/main" val="0"/>
+                        </a:ext>
+                      </a:extLst>
+                    </a:blip>
+                    <a:stretch>
+                      <a:fillRect/>
+                    </a:stretch>
+                  </pic:blipFill>
+                  <pic:spPr>
+                    <a:xfrm>
+                      <a:off x="0" y="0"/>
+                      <a:ext cx="2553056" cy="981212"/>
+                    </a:xfrm>
+                    <a:prstGeom prst="rect">
+                      <a:avLst/>
+                    </a:prstGeom>
+                  </pic:spPr>
+                </pic:pic>
+              </a:graphicData>
+            </a:graphic>
+          </wp:inline>
+        </w:drawing>
+      </w:r>
+    </w:p>
+    <w:p>
+      <w:pPr>
+        <w:pStyle w:val="Paragraphedeliste"/>
+        <w:numPr>
+          <w:ilvl w:val="0"/>
+          <w:numId w:val="17"/>
+        </w:numPr>
+      </w:pPr>
+      <w:r>
+        <w:t>Fermeture des containers.</w:t>
+      </w:r>
+    </w:p>
+    <w:p>
+      <w:pPr>
+        <w:pStyle w:val="Paragraphedeliste"/>
+        <w:ind w:left="1080"/>
+      </w:pPr>
+      <w:r>
+        <w:rPr>
+          <w:noProof/>
+        </w:rPr>
+        <w:drawing>
+          <wp:inline distT="0" distB="0" distL="0" distR="0" wp14:anchorId="4977F465" wp14:editId="1F486340">
+            <wp:extent cx="3115110" cy="571580"/>
+            <wp:effectExtent l="0" t="0" r="0" b="0"/>
+            <wp:docPr id="1010095083" name="Image 25" descr="Une image contenant texte, Police, capture d’écran, ligne&#10;&#10;Description générée automatiquement"/>
+            <wp:cNvGraphicFramePr>
+              <a:graphicFrameLocks xmlns:a="http://schemas.openxmlformats.org/drawingml/2006/main" noChangeAspect="1"/>
+            </wp:cNvGraphicFramePr>
+            <a:graphic xmlns:a="http://schemas.openxmlformats.org/drawingml/2006/main">
+              <a:graphicData uri="http://schemas.openxmlformats.org/drawingml/2006/picture">
+                <pic:pic xmlns:pic="http://schemas.openxmlformats.org/drawingml/2006/picture">
+                  <pic:nvPicPr>
+                    <pic:cNvPr id="1010095083" name="Image 25" descr="Une image contenant texte, Police, capture d’écran, ligne&#10;&#10;Description générée automatiquement"/>
+                    <pic:cNvPicPr/>
+                  </pic:nvPicPr>
+                  <pic:blipFill>
+                    <a:blip r:embed="rId39">
+                      <a:extLst>
+                        <a:ext uri="{28A0092B-C50C-407E-A947-70E740481C1C}">
+                          <a14:useLocalDpi xmlns:a14="http://schemas.microsoft.com/office/drawing/2010/main" val="0"/>
+                        </a:ext>
+                      </a:extLst>
+                    </a:blip>
+                    <a:stretch>
+                      <a:fillRect/>
+                    </a:stretch>
+                  </pic:blipFill>
+                  <pic:spPr>
+                    <a:xfrm>
+                      <a:off x="0" y="0"/>
+                      <a:ext cx="3115110" cy="571580"/>
+                    </a:xfrm>
+                    <a:prstGeom prst="rect">
+                      <a:avLst/>
+                    </a:prstGeom>
+                  </pic:spPr>
+                </pic:pic>
+              </a:graphicData>
+            </a:graphic>
+          </wp:inline>
+        </w:drawing>
+      </w:r>
+    </w:p>
+    <w:p>
+      <w:pPr>
+        <w:pStyle w:val="Titre2"/>
+        <w:numPr>
+          <w:ilvl w:val="1"/>
+          <w:numId w:val="1"/>
+        </w:numPr>
+      </w:pPr>
+      <w:r>
+        <w:t>Diagramme de flux du workflow</w:t>
+      </w:r>
+    </w:p>
+    <w:p>
+      <w:pPr>
+        <w:ind w:left="360"/>
+      </w:pPr>
+      <w:r>
+        <w:rPr>
+          <w:noProof/>
+        </w:rPr>
+        <w:drawing>
+          <wp:inline distT="0" distB="0" distL="0" distR="0" wp14:anchorId="74901BFA" wp14:editId="3B22674E">
+            <wp:extent cx="5760720" cy="2402205"/>
+            <wp:effectExtent l="0" t="0" r="0" b="0"/>
+            <wp:docPr id="569491861" name="Image 26" descr="Une image contenant texte, capture d’écran, diagramme, conception&#10;&#10;Description générée automatiquement"/>
+            <wp:cNvGraphicFramePr>
+              <a:graphicFrameLocks xmlns:a="http://schemas.openxmlformats.org/drawingml/2006/main" noChangeAspect="1"/>
+            </wp:cNvGraphicFramePr>
+            <a:graphic xmlns:a="http://schemas.openxmlformats.org/drawingml/2006/main">
+              <a:graphicData uri="http://schemas.openxmlformats.org/drawingml/2006/picture">
+                <pic:pic xmlns:pic="http://schemas.openxmlformats.org/drawingml/2006/picture">
+                  <pic:nvPicPr>
+                    <pic:cNvPr id="569491861" name="Image 26" descr="Une image contenant texte, capture d’écran, diagramme, conception&#10;&#10;Description générée automatiquement"/>
+                    <pic:cNvPicPr/>
+                  </pic:nvPicPr>
+                  <pic:blipFill>
+                    <a:blip r:embed="rId40" cstate="print">
+                      <a:extLst>
+                        <a:ext uri="{28A0092B-C50C-407E-A947-70E740481C1C}">
+                          <a14:useLocalDpi xmlns:a14="http://schemas.microsoft.com/office/drawing/2010/main" val="0"/>
+                        </a:ext>
+                      </a:extLst>
+                    </a:blip>
+                    <a:stretch>
+                      <a:fillRect/>
+                    </a:stretch>
+                  </pic:blipFill>
+                  <pic:spPr>
+                    <a:xfrm>
+                      <a:off x="0" y="0"/>
+                      <a:ext cx="5760720" cy="2402205"/>
+                    </a:xfrm>
+                    <a:prstGeom prst="rect">
+                      <a:avLst/>
+                    </a:prstGeom>
+                  </pic:spPr>
+                </pic:pic>
+              </a:graphicData>
+            </a:graphic>
+          </wp:inline>
+        </w:drawing>
+      </w:r>
+    </w:p>
+    <w:p/>
+    <w:p>
+      <w:pPr>
+        <w:ind w:left="360"/>
+      </w:pPr>
     </w:p>
     <w:p>
       <w:pPr>
@@ -2917,8 +4848,8 @@
       </w:pPr>
     </w:p>
     <w:sectPr>
-      <w:headerReference w:type="default" r:id="rId18"/>
-      <w:headerReference w:type="first" r:id="rId19"/>
+      <w:headerReference w:type="default" r:id="rId41"/>
+      <w:headerReference w:type="first" r:id="rId42"/>
       <w:pgSz w:w="11906" w:h="16838"/>
       <w:pgMar w:top="1417" w:right="1417" w:bottom="1417" w:left="1417" w:header="709" w:footer="708" w:gutter="0"/>
       <w:pgNumType w:start="0"/>
@@ -2931,7 +4862,7 @@
 </file>
 
 <file path=word/endnotes.xml><?xml version="1.0" encoding="utf-8"?>
-<w:endnotes xmlns:wpc="http://schemas.microsoft.com/office/word/2010/wordprocessingCanvas" xmlns:cx="http://schemas.microsoft.com/office/drawing/2014/chartex" xmlns:cx1="http://schemas.microsoft.com/office/drawing/2015/9/8/chartex" xmlns:cx2="http://schemas.microsoft.com/office/drawing/2015/10/21/chartex" xmlns:cx3="http://schemas.microsoft.com/office/drawing/2016/5/9/chartex" xmlns:cx4="http://schemas.microsoft.com/office/drawing/2016/5/10/chartex" xmlns:cx5="http://schemas.microsoft.com/office/drawing/2016/5/11/chartex" xmlns:cx6="http://schemas.microsoft.com/office/drawing/2016/5/12/chartex" xmlns:cx7="http://schemas.microsoft.com/office/drawing/2016/5/13/chartex" xmlns:cx8="http://schemas.microsoft.com/office/drawing/2016/5/14/chartex" xmlns:mc="http://schemas.openxmlformats.org/markup-compatibility/2006" xmlns:aink="http://schemas.microsoft.com/office/drawing/2016/ink" xmlns:am3d="http://schemas.microsoft.com/office/drawing/2017/model3d" xmlns:o="urn:schemas-microsoft-com:office:office" xmlns:oel="http://schemas.microsoft.com/office/2019/extlst" xmlns:r="http://schemas.openxmlformats.org/officeDocument/2006/relationships" xmlns:m="http://schemas.openxmlformats.org/officeDocument/2006/math" xmlns:v="urn:schemas-microsoft-com:vml" xmlns:wp14="http://schemas.microsoft.com/office/word/2010/wordprocessingDrawing" xmlns:wp="http://schemas.openxmlformats.org/drawingml/2006/wordprocessingDrawing" xmlns:w10="urn:schemas-microsoft-com:office:word" xmlns:w="http://schemas.openxmlformats.org/wordprocessingml/2006/main" xmlns:w14="http://schemas.microsoft.com/office/word/2010/wordml" xmlns:w15="http://schemas.microsoft.com/office/word/2012/wordml" xmlns:w16cex="http://schemas.microsoft.com/office/word/2018/wordml/cex" xmlns:w16cid="http://schemas.microsoft.com/office/word/2016/wordml/cid" xmlns:w16="http://schemas.microsoft.com/office/word/2018/wordml" xmlns:w16sdtdh="http://schemas.microsoft.com/office/word/2020/wordml/sdtdatahash" xmlns:w16se="http://schemas.microsoft.com/office/word/2015/wordml/symex" xmlns:wpg="http://schemas.microsoft.com/office/word/2010/wordprocessingGroup" xmlns:wpi="http://schemas.microsoft.com/office/word/2010/wordprocessingInk" xmlns:wne="http://schemas.microsoft.com/office/word/2006/wordml" xmlns:wps="http://schemas.microsoft.com/office/word/2010/wordprocessingShape" mc:Ignorable="w14 w15 w16se w16cid w16 w16cex w16sdtdh wp14">
+<w:endnotes xmlns:wpc="http://schemas.microsoft.com/office/word/2010/wordprocessingCanvas" xmlns:cx="http://schemas.microsoft.com/office/drawing/2014/chartex" xmlns:cx1="http://schemas.microsoft.com/office/drawing/2015/9/8/chartex" xmlns:cx2="http://schemas.microsoft.com/office/drawing/2015/10/21/chartex" xmlns:cx3="http://schemas.microsoft.com/office/drawing/2016/5/9/chartex" xmlns:cx4="http://schemas.microsoft.com/office/drawing/2016/5/10/chartex" xmlns:cx5="http://schemas.microsoft.com/office/drawing/2016/5/11/chartex" xmlns:cx6="http://schemas.microsoft.com/office/drawing/2016/5/12/chartex" xmlns:cx7="http://schemas.microsoft.com/office/drawing/2016/5/13/chartex" xmlns:cx8="http://schemas.microsoft.com/office/drawing/2016/5/14/chartex" xmlns:mc="http://schemas.openxmlformats.org/markup-compatibility/2006" xmlns:aink="http://schemas.microsoft.com/office/drawing/2016/ink" xmlns:am3d="http://schemas.microsoft.com/office/drawing/2017/model3d" xmlns:o="urn:schemas-microsoft-com:office:office" xmlns:oel="http://schemas.microsoft.com/office/2019/extlst" xmlns:r="http://schemas.openxmlformats.org/officeDocument/2006/relationships" xmlns:m="http://schemas.openxmlformats.org/officeDocument/2006/math" xmlns:v="urn:schemas-microsoft-com:vml" xmlns:wp14="http://schemas.microsoft.com/office/word/2010/wordprocessingDrawing" xmlns:wp="http://schemas.openxmlformats.org/drawingml/2006/wordprocessingDrawing" xmlns:w10="urn:schemas-microsoft-com:office:word" xmlns:w="http://schemas.openxmlformats.org/wordprocessingml/2006/main" xmlns:w14="http://schemas.microsoft.com/office/word/2010/wordml" xmlns:w15="http://schemas.microsoft.com/office/word/2012/wordml" xmlns:w16cex="http://schemas.microsoft.com/office/word/2018/wordml/cex" xmlns:w16cid="http://schemas.microsoft.com/office/word/2016/wordml/cid" xmlns:w16="http://schemas.microsoft.com/office/word/2018/wordml" xmlns:w16du="http://schemas.microsoft.com/office/word/2023/wordml/word16du" xmlns:w16sdtdh="http://schemas.microsoft.com/office/word/2020/wordml/sdtdatahash" xmlns:w16se="http://schemas.microsoft.com/office/word/2015/wordml/symex" xmlns:wpg="http://schemas.microsoft.com/office/word/2010/wordprocessingGroup" xmlns:wpi="http://schemas.microsoft.com/office/word/2010/wordprocessingInk" xmlns:wne="http://schemas.microsoft.com/office/word/2006/wordml" xmlns:wps="http://schemas.microsoft.com/office/word/2010/wordprocessingShape" mc:Ignorable="w14 w15 w16se w16cid w16 w16cex w16sdtdh w16du wp14">
   <w:endnote w:type="separator" w:id="-1">
     <w:p>
       <w:pPr>
@@ -2956,7 +4887,7 @@
 </file>
 
 <file path=word/footnotes.xml><?xml version="1.0" encoding="utf-8"?>
-<w:footnotes xmlns:wpc="http://schemas.microsoft.com/office/word/2010/wordprocessingCanvas" xmlns:cx="http://schemas.microsoft.com/office/drawing/2014/chartex" xmlns:cx1="http://schemas.microsoft.com/office/drawing/2015/9/8/chartex" xmlns:cx2="http://schemas.microsoft.com/office/drawing/2015/10/21/chartex" xmlns:cx3="http://schemas.microsoft.com/office/drawing/2016/5/9/chartex" xmlns:cx4="http://schemas.microsoft.com/office/drawing/2016/5/10/chartex" xmlns:cx5="http://schemas.microsoft.com/office/drawing/2016/5/11/chartex" xmlns:cx6="http://schemas.microsoft.com/office/drawing/2016/5/12/chartex" xmlns:cx7="http://schemas.microsoft.com/office/drawing/2016/5/13/chartex" xmlns:cx8="http://schemas.microsoft.com/office/drawing/2016/5/14/chartex" xmlns:mc="http://schemas.openxmlformats.org/markup-compatibility/2006" xmlns:aink="http://schemas.microsoft.com/office/drawing/2016/ink" xmlns:am3d="http://schemas.microsoft.com/office/drawing/2017/model3d" xmlns:o="urn:schemas-microsoft-com:office:office" xmlns:oel="http://schemas.microsoft.com/office/2019/extlst" xmlns:r="http://schemas.openxmlformats.org/officeDocument/2006/relationships" xmlns:m="http://schemas.openxmlformats.org/officeDocument/2006/math" xmlns:v="urn:schemas-microsoft-com:vml" xmlns:wp14="http://schemas.microsoft.com/office/word/2010/wordprocessingDrawing" xmlns:wp="http://schemas.openxmlformats.org/drawingml/2006/wordprocessingDrawing" xmlns:w10="urn:schemas-microsoft-com:office:word" xmlns:w="http://schemas.openxmlformats.org/wordprocessingml/2006/main" xmlns:w14="http://schemas.microsoft.com/office/word/2010/wordml" xmlns:w15="http://schemas.microsoft.com/office/word/2012/wordml" xmlns:w16cex="http://schemas.microsoft.com/office/word/2018/wordml/cex" xmlns:w16cid="http://schemas.microsoft.com/office/word/2016/wordml/cid" xmlns:w16="http://schemas.microsoft.com/office/word/2018/wordml" xmlns:w16sdtdh="http://schemas.microsoft.com/office/word/2020/wordml/sdtdatahash" xmlns:w16se="http://schemas.microsoft.com/office/word/2015/wordml/symex" xmlns:wpg="http://schemas.microsoft.com/office/word/2010/wordprocessingGroup" xmlns:wpi="http://schemas.microsoft.com/office/word/2010/wordprocessingInk" xmlns:wne="http://schemas.microsoft.com/office/word/2006/wordml" xmlns:wps="http://schemas.microsoft.com/office/word/2010/wordprocessingShape" mc:Ignorable="w14 w15 w16se w16cid w16 w16cex w16sdtdh wp14">
+<w:footnotes xmlns:wpc="http://schemas.microsoft.com/office/word/2010/wordprocessingCanvas" xmlns:cx="http://schemas.microsoft.com/office/drawing/2014/chartex" xmlns:cx1="http://schemas.microsoft.com/office/drawing/2015/9/8/chartex" xmlns:cx2="http://schemas.microsoft.com/office/drawing/2015/10/21/chartex" xmlns:cx3="http://schemas.microsoft.com/office/drawing/2016/5/9/chartex" xmlns:cx4="http://schemas.microsoft.com/office/drawing/2016/5/10/chartex" xmlns:cx5="http://schemas.microsoft.com/office/drawing/2016/5/11/chartex" xmlns:cx6="http://schemas.microsoft.com/office/drawing/2016/5/12/chartex" xmlns:cx7="http://schemas.microsoft.com/office/drawing/2016/5/13/chartex" xmlns:cx8="http://schemas.microsoft.com/office/drawing/2016/5/14/chartex" xmlns:mc="http://schemas.openxmlformats.org/markup-compatibility/2006" xmlns:aink="http://schemas.microsoft.com/office/drawing/2016/ink" xmlns:am3d="http://schemas.microsoft.com/office/drawing/2017/model3d" xmlns:o="urn:schemas-microsoft-com:office:office" xmlns:oel="http://schemas.microsoft.com/office/2019/extlst" xmlns:r="http://schemas.openxmlformats.org/officeDocument/2006/relationships" xmlns:m="http://schemas.openxmlformats.org/officeDocument/2006/math" xmlns:v="urn:schemas-microsoft-com:vml" xmlns:wp14="http://schemas.microsoft.com/office/word/2010/wordprocessingDrawing" xmlns:wp="http://schemas.openxmlformats.org/drawingml/2006/wordprocessingDrawing" xmlns:w10="urn:schemas-microsoft-com:office:word" xmlns:w="http://schemas.openxmlformats.org/wordprocessingml/2006/main" xmlns:w14="http://schemas.microsoft.com/office/word/2010/wordml" xmlns:w15="http://schemas.microsoft.com/office/word/2012/wordml" xmlns:w16cex="http://schemas.microsoft.com/office/word/2018/wordml/cex" xmlns:w16cid="http://schemas.microsoft.com/office/word/2016/wordml/cid" xmlns:w16="http://schemas.microsoft.com/office/word/2018/wordml" xmlns:w16du="http://schemas.microsoft.com/office/word/2023/wordml/word16du" xmlns:w16sdtdh="http://schemas.microsoft.com/office/word/2020/wordml/sdtdatahash" xmlns:w16se="http://schemas.microsoft.com/office/word/2015/wordml/symex" xmlns:wpg="http://schemas.microsoft.com/office/word/2010/wordprocessingGroup" xmlns:wpi="http://schemas.microsoft.com/office/word/2010/wordprocessingInk" xmlns:wne="http://schemas.microsoft.com/office/word/2006/wordml" xmlns:wps="http://schemas.microsoft.com/office/word/2010/wordprocessingShape" mc:Ignorable="w14 w15 w16se w16cid w16 w16cex w16sdtdh w16du wp14">
   <w:footnote w:type="separator" w:id="-1">
     <w:p>
       <w:pPr>
@@ -2981,7 +4912,7 @@
 </file>
 
 <file path=word/header1.xml><?xml version="1.0" encoding="utf-8"?>
-<w:hdr xmlns:wpc="http://schemas.microsoft.com/office/word/2010/wordprocessingCanvas" xmlns:cx="http://schemas.microsoft.com/office/drawing/2014/chartex" xmlns:cx1="http://schemas.microsoft.com/office/drawing/2015/9/8/chartex" xmlns:cx2="http://schemas.microsoft.com/office/drawing/2015/10/21/chartex" xmlns:cx3="http://schemas.microsoft.com/office/drawing/2016/5/9/chartex" xmlns:cx4="http://schemas.microsoft.com/office/drawing/2016/5/10/chartex" xmlns:cx5="http://schemas.microsoft.com/office/drawing/2016/5/11/chartex" xmlns:cx6="http://schemas.microsoft.com/office/drawing/2016/5/12/chartex" xmlns:cx7="http://schemas.microsoft.com/office/drawing/2016/5/13/chartex" xmlns:cx8="http://schemas.microsoft.com/office/drawing/2016/5/14/chartex" xmlns:mc="http://schemas.openxmlformats.org/markup-compatibility/2006" xmlns:aink="http://schemas.microsoft.com/office/drawing/2016/ink" xmlns:am3d="http://schemas.microsoft.com/office/drawing/2017/model3d" xmlns:o="urn:schemas-microsoft-com:office:office" xmlns:oel="http://schemas.microsoft.com/office/2019/extlst" xmlns:r="http://schemas.openxmlformats.org/officeDocument/2006/relationships" xmlns:m="http://schemas.openxmlformats.org/officeDocument/2006/math" xmlns:v="urn:schemas-microsoft-com:vml" xmlns:wp14="http://schemas.microsoft.com/office/word/2010/wordprocessingDrawing" xmlns:wp="http://schemas.openxmlformats.org/drawingml/2006/wordprocessingDrawing" xmlns:w10="urn:schemas-microsoft-com:office:word" xmlns:w="http://schemas.openxmlformats.org/wordprocessingml/2006/main" xmlns:w14="http://schemas.microsoft.com/office/word/2010/wordml" xmlns:w15="http://schemas.microsoft.com/office/word/2012/wordml" xmlns:w16cex="http://schemas.microsoft.com/office/word/2018/wordml/cex" xmlns:w16cid="http://schemas.microsoft.com/office/word/2016/wordml/cid" xmlns:w16="http://schemas.microsoft.com/office/word/2018/wordml" xmlns:w16sdtdh="http://schemas.microsoft.com/office/word/2020/wordml/sdtdatahash" xmlns:w16se="http://schemas.microsoft.com/office/word/2015/wordml/symex" xmlns:wpg="http://schemas.microsoft.com/office/word/2010/wordprocessingGroup" xmlns:wpi="http://schemas.microsoft.com/office/word/2010/wordprocessingInk" xmlns:wne="http://schemas.microsoft.com/office/word/2006/wordml" xmlns:wps="http://schemas.microsoft.com/office/word/2010/wordprocessingShape" mc:Ignorable="w14 w15 w16se w16cid w16 w16cex w16sdtdh wp14">
+<w:hdr xmlns:wpc="http://schemas.microsoft.com/office/word/2010/wordprocessingCanvas" xmlns:cx="http://schemas.microsoft.com/office/drawing/2014/chartex" xmlns:cx1="http://schemas.microsoft.com/office/drawing/2015/9/8/chartex" xmlns:cx2="http://schemas.microsoft.com/office/drawing/2015/10/21/chartex" xmlns:cx3="http://schemas.microsoft.com/office/drawing/2016/5/9/chartex" xmlns:cx4="http://schemas.microsoft.com/office/drawing/2016/5/10/chartex" xmlns:cx5="http://schemas.microsoft.com/office/drawing/2016/5/11/chartex" xmlns:cx6="http://schemas.microsoft.com/office/drawing/2016/5/12/chartex" xmlns:cx7="http://schemas.microsoft.com/office/drawing/2016/5/13/chartex" xmlns:cx8="http://schemas.microsoft.com/office/drawing/2016/5/14/chartex" xmlns:mc="http://schemas.openxmlformats.org/markup-compatibility/2006" xmlns:aink="http://schemas.microsoft.com/office/drawing/2016/ink" xmlns:am3d="http://schemas.microsoft.com/office/drawing/2017/model3d" xmlns:o="urn:schemas-microsoft-com:office:office" xmlns:oel="http://schemas.microsoft.com/office/2019/extlst" xmlns:r="http://schemas.openxmlformats.org/officeDocument/2006/relationships" xmlns:m="http://schemas.openxmlformats.org/officeDocument/2006/math" xmlns:v="urn:schemas-microsoft-com:vml" xmlns:wp14="http://schemas.microsoft.com/office/word/2010/wordprocessingDrawing" xmlns:wp="http://schemas.openxmlformats.org/drawingml/2006/wordprocessingDrawing" xmlns:w10="urn:schemas-microsoft-com:office:word" xmlns:w="http://schemas.openxmlformats.org/wordprocessingml/2006/main" xmlns:w14="http://schemas.microsoft.com/office/word/2010/wordml" xmlns:w15="http://schemas.microsoft.com/office/word/2012/wordml" xmlns:w16cex="http://schemas.microsoft.com/office/word/2018/wordml/cex" xmlns:w16cid="http://schemas.microsoft.com/office/word/2016/wordml/cid" xmlns:w16="http://schemas.microsoft.com/office/word/2018/wordml" xmlns:w16du="http://schemas.microsoft.com/office/word/2023/wordml/word16du" xmlns:w16sdtdh="http://schemas.microsoft.com/office/word/2020/wordml/sdtdatahash" xmlns:w16se="http://schemas.microsoft.com/office/word/2015/wordml/symex" xmlns:wpg="http://schemas.microsoft.com/office/word/2010/wordprocessingGroup" xmlns:wpi="http://schemas.microsoft.com/office/word/2010/wordprocessingInk" xmlns:wne="http://schemas.microsoft.com/office/word/2006/wordml" xmlns:wps="http://schemas.microsoft.com/office/word/2010/wordprocessingShape" mc:Ignorable="w14 w15 w16se w16cid w16 w16cex w16sdtdh w16du wp14">
   <w:p>
     <w:pPr>
       <w:pStyle w:val="En-tte"/>
@@ -3118,7 +5049,7 @@
 </file>
 
 <file path=word/header2.xml><?xml version="1.0" encoding="utf-8"?>
-<w:hdr xmlns:wpc="http://schemas.microsoft.com/office/word/2010/wordprocessingCanvas" xmlns:cx="http://schemas.microsoft.com/office/drawing/2014/chartex" xmlns:cx1="http://schemas.microsoft.com/office/drawing/2015/9/8/chartex" xmlns:cx2="http://schemas.microsoft.com/office/drawing/2015/10/21/chartex" xmlns:cx3="http://schemas.microsoft.com/office/drawing/2016/5/9/chartex" xmlns:cx4="http://schemas.microsoft.com/office/drawing/2016/5/10/chartex" xmlns:cx5="http://schemas.microsoft.com/office/drawing/2016/5/11/chartex" xmlns:cx6="http://schemas.microsoft.com/office/drawing/2016/5/12/chartex" xmlns:cx7="http://schemas.microsoft.com/office/drawing/2016/5/13/chartex" xmlns:cx8="http://schemas.microsoft.com/office/drawing/2016/5/14/chartex" xmlns:mc="http://schemas.openxmlformats.org/markup-compatibility/2006" xmlns:aink="http://schemas.microsoft.com/office/drawing/2016/ink" xmlns:am3d="http://schemas.microsoft.com/office/drawing/2017/model3d" xmlns:o="urn:schemas-microsoft-com:office:office" xmlns:oel="http://schemas.microsoft.com/office/2019/extlst" xmlns:r="http://schemas.openxmlformats.org/officeDocument/2006/relationships" xmlns:m="http://schemas.openxmlformats.org/officeDocument/2006/math" xmlns:v="urn:schemas-microsoft-com:vml" xmlns:wp14="http://schemas.microsoft.com/office/word/2010/wordprocessingDrawing" xmlns:wp="http://schemas.openxmlformats.org/drawingml/2006/wordprocessingDrawing" xmlns:w10="urn:schemas-microsoft-com:office:word" xmlns:w="http://schemas.openxmlformats.org/wordprocessingml/2006/main" xmlns:w14="http://schemas.microsoft.com/office/word/2010/wordml" xmlns:w15="http://schemas.microsoft.com/office/word/2012/wordml" xmlns:w16cex="http://schemas.microsoft.com/office/word/2018/wordml/cex" xmlns:w16cid="http://schemas.microsoft.com/office/word/2016/wordml/cid" xmlns:w16="http://schemas.microsoft.com/office/word/2018/wordml" xmlns:w16sdtdh="http://schemas.microsoft.com/office/word/2020/wordml/sdtdatahash" xmlns:w16se="http://schemas.microsoft.com/office/word/2015/wordml/symex" xmlns:wpg="http://schemas.microsoft.com/office/word/2010/wordprocessingGroup" xmlns:wpi="http://schemas.microsoft.com/office/word/2010/wordprocessingInk" xmlns:wne="http://schemas.microsoft.com/office/word/2006/wordml" xmlns:wps="http://schemas.microsoft.com/office/word/2010/wordprocessingShape" mc:Ignorable="w14 w15 w16se w16cid w16 w16cex w16sdtdh wp14">
+<w:hdr xmlns:wpc="http://schemas.microsoft.com/office/word/2010/wordprocessingCanvas" xmlns:cx="http://schemas.microsoft.com/office/drawing/2014/chartex" xmlns:cx1="http://schemas.microsoft.com/office/drawing/2015/9/8/chartex" xmlns:cx2="http://schemas.microsoft.com/office/drawing/2015/10/21/chartex" xmlns:cx3="http://schemas.microsoft.com/office/drawing/2016/5/9/chartex" xmlns:cx4="http://schemas.microsoft.com/office/drawing/2016/5/10/chartex" xmlns:cx5="http://schemas.microsoft.com/office/drawing/2016/5/11/chartex" xmlns:cx6="http://schemas.microsoft.com/office/drawing/2016/5/12/chartex" xmlns:cx7="http://schemas.microsoft.com/office/drawing/2016/5/13/chartex" xmlns:cx8="http://schemas.microsoft.com/office/drawing/2016/5/14/chartex" xmlns:mc="http://schemas.openxmlformats.org/markup-compatibility/2006" xmlns:aink="http://schemas.microsoft.com/office/drawing/2016/ink" xmlns:am3d="http://schemas.microsoft.com/office/drawing/2017/model3d" xmlns:o="urn:schemas-microsoft-com:office:office" xmlns:oel="http://schemas.microsoft.com/office/2019/extlst" xmlns:r="http://schemas.openxmlformats.org/officeDocument/2006/relationships" xmlns:m="http://schemas.openxmlformats.org/officeDocument/2006/math" xmlns:v="urn:schemas-microsoft-com:vml" xmlns:wp14="http://schemas.microsoft.com/office/word/2010/wordprocessingDrawing" xmlns:wp="http://schemas.openxmlformats.org/drawingml/2006/wordprocessingDrawing" xmlns:w10="urn:schemas-microsoft-com:office:word" xmlns:w="http://schemas.openxmlformats.org/wordprocessingml/2006/main" xmlns:w14="http://schemas.microsoft.com/office/word/2010/wordml" xmlns:w15="http://schemas.microsoft.com/office/word/2012/wordml" xmlns:w16cex="http://schemas.microsoft.com/office/word/2018/wordml/cex" xmlns:w16cid="http://schemas.microsoft.com/office/word/2016/wordml/cid" xmlns:w16="http://schemas.microsoft.com/office/word/2018/wordml" xmlns:w16du="http://schemas.microsoft.com/office/word/2023/wordml/word16du" xmlns:w16sdtdh="http://schemas.microsoft.com/office/word/2020/wordml/sdtdatahash" xmlns:w16se="http://schemas.microsoft.com/office/word/2015/wordml/symex" xmlns:wpg="http://schemas.microsoft.com/office/word/2010/wordprocessingGroup" xmlns:wpi="http://schemas.microsoft.com/office/word/2010/wordprocessingInk" xmlns:wne="http://schemas.microsoft.com/office/word/2006/wordml" xmlns:wps="http://schemas.microsoft.com/office/word/2010/wordprocessingShape" mc:Ignorable="w14 w15 w16se w16cid w16 w16cex w16sdtdh w16du wp14">
   <w:p>
     <w:pPr>
       <w:pStyle w:val="En-tte"/>
@@ -3203,7 +5134,7 @@
 </file>
 
 <file path=word/numbering.xml><?xml version="1.0" encoding="utf-8"?>
-<w:numbering xmlns:wpc="http://schemas.microsoft.com/office/word/2010/wordprocessingCanvas" xmlns:cx="http://schemas.microsoft.com/office/drawing/2014/chartex" xmlns:cx1="http://schemas.microsoft.com/office/drawing/2015/9/8/chartex" xmlns:cx2="http://schemas.microsoft.com/office/drawing/2015/10/21/chartex" xmlns:cx3="http://schemas.microsoft.com/office/drawing/2016/5/9/chartex" xmlns:cx4="http://schemas.microsoft.com/office/drawing/2016/5/10/chartex" xmlns:cx5="http://schemas.microsoft.com/office/drawing/2016/5/11/chartex" xmlns:cx6="http://schemas.microsoft.com/office/drawing/2016/5/12/chartex" xmlns:cx7="http://schemas.microsoft.com/office/drawing/2016/5/13/chartex" xmlns:cx8="http://schemas.microsoft.com/office/drawing/2016/5/14/chartex" xmlns:mc="http://schemas.openxmlformats.org/markup-compatibility/2006" xmlns:aink="http://schemas.microsoft.com/office/drawing/2016/ink" xmlns:am3d="http://schemas.microsoft.com/office/drawing/2017/model3d" xmlns:o="urn:schemas-microsoft-com:office:office" xmlns:oel="http://schemas.microsoft.com/office/2019/extlst" xmlns:r="http://schemas.openxmlformats.org/officeDocument/2006/relationships" xmlns:m="http://schemas.openxmlformats.org/officeDocument/2006/math" xmlns:v="urn:schemas-microsoft-com:vml" xmlns:wp14="http://schemas.microsoft.com/office/word/2010/wordprocessingDrawing" xmlns:wp="http://schemas.openxmlformats.org/drawingml/2006/wordprocessingDrawing" xmlns:w10="urn:schemas-microsoft-com:office:word" xmlns:w="http://schemas.openxmlformats.org/wordprocessingml/2006/main" xmlns:w14="http://schemas.microsoft.com/office/word/2010/wordml" xmlns:w15="http://schemas.microsoft.com/office/word/2012/wordml" xmlns:w16cex="http://schemas.microsoft.com/office/word/2018/wordml/cex" xmlns:w16cid="http://schemas.microsoft.com/office/word/2016/wordml/cid" xmlns:w16="http://schemas.microsoft.com/office/word/2018/wordml" xmlns:w16sdtdh="http://schemas.microsoft.com/office/word/2020/wordml/sdtdatahash" xmlns:w16se="http://schemas.microsoft.com/office/word/2015/wordml/symex" xmlns:wpg="http://schemas.microsoft.com/office/word/2010/wordprocessingGroup" xmlns:wpi="http://schemas.microsoft.com/office/word/2010/wordprocessingInk" xmlns:wne="http://schemas.microsoft.com/office/word/2006/wordml" xmlns:wps="http://schemas.microsoft.com/office/word/2010/wordprocessingShape" mc:Ignorable="w14 w15 w16se w16cid w16 w16cex w16sdtdh wp14">
+<w:numbering xmlns:wpc="http://schemas.microsoft.com/office/word/2010/wordprocessingCanvas" xmlns:cx="http://schemas.microsoft.com/office/drawing/2014/chartex" xmlns:cx1="http://schemas.microsoft.com/office/drawing/2015/9/8/chartex" xmlns:cx2="http://schemas.microsoft.com/office/drawing/2015/10/21/chartex" xmlns:cx3="http://schemas.microsoft.com/office/drawing/2016/5/9/chartex" xmlns:cx4="http://schemas.microsoft.com/office/drawing/2016/5/10/chartex" xmlns:cx5="http://schemas.microsoft.com/office/drawing/2016/5/11/chartex" xmlns:cx6="http://schemas.microsoft.com/office/drawing/2016/5/12/chartex" xmlns:cx7="http://schemas.microsoft.com/office/drawing/2016/5/13/chartex" xmlns:cx8="http://schemas.microsoft.com/office/drawing/2016/5/14/chartex" xmlns:mc="http://schemas.openxmlformats.org/markup-compatibility/2006" xmlns:aink="http://schemas.microsoft.com/office/drawing/2016/ink" xmlns:am3d="http://schemas.microsoft.com/office/drawing/2017/model3d" xmlns:o="urn:schemas-microsoft-com:office:office" xmlns:oel="http://schemas.microsoft.com/office/2019/extlst" xmlns:r="http://schemas.openxmlformats.org/officeDocument/2006/relationships" xmlns:m="http://schemas.openxmlformats.org/officeDocument/2006/math" xmlns:v="urn:schemas-microsoft-com:vml" xmlns:wp14="http://schemas.microsoft.com/office/word/2010/wordprocessingDrawing" xmlns:wp="http://schemas.openxmlformats.org/drawingml/2006/wordprocessingDrawing" xmlns:w10="urn:schemas-microsoft-com:office:word" xmlns:w="http://schemas.openxmlformats.org/wordprocessingml/2006/main" xmlns:w14="http://schemas.microsoft.com/office/word/2010/wordml" xmlns:w15="http://schemas.microsoft.com/office/word/2012/wordml" xmlns:w16cex="http://schemas.microsoft.com/office/word/2018/wordml/cex" xmlns:w16cid="http://schemas.microsoft.com/office/word/2016/wordml/cid" xmlns:w16="http://schemas.microsoft.com/office/word/2018/wordml" xmlns:w16du="http://schemas.microsoft.com/office/word/2023/wordml/word16du" xmlns:w16sdtdh="http://schemas.microsoft.com/office/word/2020/wordml/sdtdatahash" xmlns:w16se="http://schemas.microsoft.com/office/word/2015/wordml/symex" xmlns:wpg="http://schemas.microsoft.com/office/word/2010/wordprocessingGroup" xmlns:wpi="http://schemas.microsoft.com/office/word/2010/wordprocessingInk" xmlns:wne="http://schemas.microsoft.com/office/word/2006/wordml" xmlns:wps="http://schemas.microsoft.com/office/word/2010/wordprocessingShape" mc:Ignorable="w14 w15 w16se w16cid w16 w16cex w16sdtdh w16du wp14">
   <w:abstractNum w:abstractNumId="0" w15:restartNumberingAfterBreak="0">
     <w:nsid w:val="07B855A3"/>
     <w:multiLevelType w:val="hybridMultilevel"/>
@@ -4992,7 +6923,7 @@
 </file>
 
 <file path=word/styles.xml><?xml version="1.0" encoding="utf-8"?>
-<w:styles xmlns:mc="http://schemas.openxmlformats.org/markup-compatibility/2006" xmlns:r="http://schemas.openxmlformats.org/officeDocument/2006/relationships" xmlns:w="http://schemas.openxmlformats.org/wordprocessingml/2006/main" xmlns:w14="http://schemas.microsoft.com/office/word/2010/wordml" xmlns:w15="http://schemas.microsoft.com/office/word/2012/wordml" xmlns:w16cex="http://schemas.microsoft.com/office/word/2018/wordml/cex" xmlns:w16cid="http://schemas.microsoft.com/office/word/2016/wordml/cid" xmlns:w16="http://schemas.microsoft.com/office/word/2018/wordml" xmlns:w16sdtdh="http://schemas.microsoft.com/office/word/2020/wordml/sdtdatahash" xmlns:w16se="http://schemas.microsoft.com/office/word/2015/wordml/symex" mc:Ignorable="w14 w15 w16se w16cid w16 w16cex w16sdtdh">
+<w:styles xmlns:mc="http://schemas.openxmlformats.org/markup-compatibility/2006" xmlns:r="http://schemas.openxmlformats.org/officeDocument/2006/relationships" xmlns:w="http://schemas.openxmlformats.org/wordprocessingml/2006/main" xmlns:w14="http://schemas.microsoft.com/office/word/2010/wordml" xmlns:w15="http://schemas.microsoft.com/office/word/2012/wordml" xmlns:w16cex="http://schemas.microsoft.com/office/word/2018/wordml/cex" xmlns:w16cid="http://schemas.microsoft.com/office/word/2016/wordml/cid" xmlns:w16="http://schemas.microsoft.com/office/word/2018/wordml" xmlns:w16du="http://schemas.microsoft.com/office/word/2023/wordml/word16du" xmlns:w16sdtdh="http://schemas.microsoft.com/office/word/2020/wordml/sdtdatahash" xmlns:w16se="http://schemas.microsoft.com/office/word/2015/wordml/symex" mc:Ignorable="w14 w15 w16se w16cid w16 w16cex w16sdtdh w16du">
   <w:docDefaults>
     <w:rPrDefault>
       <w:rPr>

</xml_diff>

<commit_message>
doc(Rapport de projet): Conculsion
</commit_message>
<xml_diff>
--- a/WIP/rapport de projet/Rapport de projet.docx
+++ b/WIP/rapport de projet/Rapport de projet.docx
@@ -1,6 +1,6 @@
 
 <file path=word/document.xml><?xml version="1.0" encoding="utf-8"?>
-<w:document xmlns:wpc="http://schemas.microsoft.com/office/word/2010/wordprocessingCanvas" xmlns:cx="http://schemas.microsoft.com/office/drawing/2014/chartex" xmlns:cx1="http://schemas.microsoft.com/office/drawing/2015/9/8/chartex" xmlns:cx2="http://schemas.microsoft.com/office/drawing/2015/10/21/chartex" xmlns:cx3="http://schemas.microsoft.com/office/drawing/2016/5/9/chartex" xmlns:cx4="http://schemas.microsoft.com/office/drawing/2016/5/10/chartex" xmlns:cx5="http://schemas.microsoft.com/office/drawing/2016/5/11/chartex" xmlns:cx6="http://schemas.microsoft.com/office/drawing/2016/5/12/chartex" xmlns:cx7="http://schemas.microsoft.com/office/drawing/2016/5/13/chartex" xmlns:cx8="http://schemas.microsoft.com/office/drawing/2016/5/14/chartex" xmlns:mc="http://schemas.openxmlformats.org/markup-compatibility/2006" xmlns:aink="http://schemas.microsoft.com/office/drawing/2016/ink" xmlns:am3d="http://schemas.microsoft.com/office/drawing/2017/model3d" xmlns:o="urn:schemas-microsoft-com:office:office" xmlns:oel="http://schemas.microsoft.com/office/2019/extlst" xmlns:r="http://schemas.openxmlformats.org/officeDocument/2006/relationships" xmlns:m="http://schemas.openxmlformats.org/officeDocument/2006/math" xmlns:v="urn:schemas-microsoft-com:vml" xmlns:wp14="http://schemas.microsoft.com/office/word/2010/wordprocessingDrawing" xmlns:wp="http://schemas.openxmlformats.org/drawingml/2006/wordprocessingDrawing" xmlns:w10="urn:schemas-microsoft-com:office:word" xmlns:w="http://schemas.openxmlformats.org/wordprocessingml/2006/main" xmlns:w14="http://schemas.microsoft.com/office/word/2010/wordml" xmlns:w15="http://schemas.microsoft.com/office/word/2012/wordml" xmlns:w16cex="http://schemas.microsoft.com/office/word/2018/wordml/cex" xmlns:w16cid="http://schemas.microsoft.com/office/word/2016/wordml/cid" xmlns:w16="http://schemas.microsoft.com/office/word/2018/wordml" xmlns:w16du="http://schemas.microsoft.com/office/word/2023/wordml/word16du" xmlns:w16sdtdh="http://schemas.microsoft.com/office/word/2020/wordml/sdtdatahash" xmlns:w16se="http://schemas.microsoft.com/office/word/2015/wordml/symex" xmlns:wpg="http://schemas.microsoft.com/office/word/2010/wordprocessingGroup" xmlns:wpi="http://schemas.microsoft.com/office/word/2010/wordprocessingInk" xmlns:wne="http://schemas.microsoft.com/office/word/2006/wordml" xmlns:wps="http://schemas.microsoft.com/office/word/2010/wordprocessingShape" mc:Ignorable="w14 w15 w16se w16cid w16 w16cex w16sdtdh w16du wp14">
+<w:document xmlns:wpc="http://schemas.microsoft.com/office/word/2010/wordprocessingCanvas" xmlns:cx="http://schemas.microsoft.com/office/drawing/2014/chartex" xmlns:cx1="http://schemas.microsoft.com/office/drawing/2015/9/8/chartex" xmlns:cx2="http://schemas.microsoft.com/office/drawing/2015/10/21/chartex" xmlns:cx3="http://schemas.microsoft.com/office/drawing/2016/5/9/chartex" xmlns:cx4="http://schemas.microsoft.com/office/drawing/2016/5/10/chartex" xmlns:cx5="http://schemas.microsoft.com/office/drawing/2016/5/11/chartex" xmlns:cx6="http://schemas.microsoft.com/office/drawing/2016/5/12/chartex" xmlns:cx7="http://schemas.microsoft.com/office/drawing/2016/5/13/chartex" xmlns:cx8="http://schemas.microsoft.com/office/drawing/2016/5/14/chartex" xmlns:mc="http://schemas.openxmlformats.org/markup-compatibility/2006" xmlns:aink="http://schemas.microsoft.com/office/drawing/2016/ink" xmlns:am3d="http://schemas.microsoft.com/office/drawing/2017/model3d" xmlns:o="urn:schemas-microsoft-com:office:office" xmlns:oel="http://schemas.microsoft.com/office/2019/extlst" xmlns:r="http://schemas.openxmlformats.org/officeDocument/2006/relationships" xmlns:m="http://schemas.openxmlformats.org/officeDocument/2006/math" xmlns:v="urn:schemas-microsoft-com:vml" xmlns:wp14="http://schemas.microsoft.com/office/word/2010/wordprocessingDrawing" xmlns:wp="http://schemas.openxmlformats.org/drawingml/2006/wordprocessingDrawing" xmlns:w10="urn:schemas-microsoft-com:office:word" xmlns:w="http://schemas.openxmlformats.org/wordprocessingml/2006/main" xmlns:w14="http://schemas.microsoft.com/office/word/2010/wordml" xmlns:w15="http://schemas.microsoft.com/office/word/2012/wordml" xmlns:w16cex="http://schemas.microsoft.com/office/word/2018/wordml/cex" xmlns:w16cid="http://schemas.microsoft.com/office/word/2016/wordml/cid" xmlns:w16="http://schemas.microsoft.com/office/word/2018/wordml" xmlns:w16sdtdh="http://schemas.microsoft.com/office/word/2020/wordml/sdtdatahash" xmlns:w16se="http://schemas.microsoft.com/office/word/2015/wordml/symex" xmlns:wpg="http://schemas.microsoft.com/office/word/2010/wordprocessingGroup" xmlns:wpi="http://schemas.microsoft.com/office/word/2010/wordprocessingInk" xmlns:wne="http://schemas.microsoft.com/office/word/2006/wordml" xmlns:wps="http://schemas.microsoft.com/office/word/2010/wordprocessingShape" mc:Ignorable="w14 w15 w16se w16cid w16 w16cex w16sdtdh wp14">
   <w:body>
     <w:sdt>
       <w:sdtPr>
@@ -12,6 +12,9 @@
       </w:sdtPr>
       <w:sdtContent>
         <w:p>
+          <w:pPr>
+            <w:jc w:val="both"/>
+          </w:pPr>
           <w:r>
             <w:rPr>
               <w:noProof/>
@@ -115,6 +118,7 @@
             <w:p>
               <w:pPr>
                 <w:pStyle w:val="En-ttedetabledesmatires"/>
+                <w:jc w:val="both"/>
               </w:pPr>
               <w:r>
                 <w:rPr>
@@ -130,6 +134,7 @@
                   <w:tab w:val="left" w:pos="440"/>
                   <w:tab w:val="right" w:leader="dot" w:pos="9062"/>
                 </w:tabs>
+                <w:jc w:val="both"/>
                 <w:rPr>
                   <w:rFonts w:cstheme="minorBidi"/>
                   <w:noProof/>
@@ -227,6 +232,7 @@
                   <w:tab w:val="left" w:pos="880"/>
                   <w:tab w:val="right" w:leader="dot" w:pos="9062"/>
                 </w:tabs>
+                <w:jc w:val="both"/>
                 <w:rPr>
                   <w:rFonts w:cstheme="minorBidi"/>
                   <w:noProof/>
@@ -315,6 +321,7 @@
                   <w:tab w:val="left" w:pos="880"/>
                   <w:tab w:val="right" w:leader="dot" w:pos="9062"/>
                 </w:tabs>
+                <w:jc w:val="both"/>
                 <w:rPr>
                   <w:rFonts w:cstheme="minorBidi"/>
                   <w:noProof/>
@@ -403,6 +410,7 @@
                   <w:tab w:val="left" w:pos="880"/>
                   <w:tab w:val="right" w:leader="dot" w:pos="9062"/>
                 </w:tabs>
+                <w:jc w:val="both"/>
                 <w:rPr>
                   <w:rFonts w:cstheme="minorBidi"/>
                   <w:noProof/>
@@ -491,6 +499,7 @@
                   <w:tab w:val="left" w:pos="880"/>
                   <w:tab w:val="right" w:leader="dot" w:pos="9062"/>
                 </w:tabs>
+                <w:jc w:val="both"/>
                 <w:rPr>
                   <w:rFonts w:cstheme="minorBidi"/>
                   <w:noProof/>
@@ -573,6 +582,9 @@
               </w:hyperlink>
             </w:p>
             <w:p>
+              <w:pPr>
+                <w:jc w:val="both"/>
+              </w:pPr>
               <w:r>
                 <w:rPr>
                   <w:b/>
@@ -584,34 +596,119 @@
             </w:p>
           </w:sdtContent>
         </w:sdt>
-        <w:p/>
+        <w:p>
+          <w:pPr>
+            <w:jc w:val="both"/>
+          </w:pPr>
+        </w:p>
       </w:sdtContent>
     </w:sdt>
-    <w:p/>
-    <w:p/>
-    <w:p/>
-    <w:p/>
-    <w:p/>
-    <w:p/>
-    <w:p/>
-    <w:p/>
-    <w:p/>
-    <w:p/>
-    <w:p/>
-    <w:p/>
-    <w:p/>
-    <w:p/>
-    <w:p/>
-    <w:p/>
-    <w:p/>
-    <w:p/>
-    <w:p/>
-    <w:p/>
+    <w:p>
+      <w:pPr>
+        <w:jc w:val="both"/>
+      </w:pPr>
+    </w:p>
+    <w:p>
+      <w:pPr>
+        <w:jc w:val="both"/>
+      </w:pPr>
+    </w:p>
+    <w:p>
+      <w:pPr>
+        <w:jc w:val="both"/>
+      </w:pPr>
+    </w:p>
+    <w:p>
+      <w:pPr>
+        <w:jc w:val="both"/>
+      </w:pPr>
+    </w:p>
+    <w:p>
+      <w:pPr>
+        <w:jc w:val="both"/>
+      </w:pPr>
+    </w:p>
+    <w:p>
+      <w:pPr>
+        <w:jc w:val="both"/>
+      </w:pPr>
+    </w:p>
+    <w:p>
+      <w:pPr>
+        <w:jc w:val="both"/>
+      </w:pPr>
+    </w:p>
+    <w:p>
+      <w:pPr>
+        <w:jc w:val="both"/>
+      </w:pPr>
+    </w:p>
+    <w:p>
+      <w:pPr>
+        <w:jc w:val="both"/>
+      </w:pPr>
+    </w:p>
+    <w:p>
+      <w:pPr>
+        <w:jc w:val="both"/>
+      </w:pPr>
+    </w:p>
+    <w:p>
+      <w:pPr>
+        <w:jc w:val="both"/>
+      </w:pPr>
+    </w:p>
+    <w:p>
+      <w:pPr>
+        <w:jc w:val="both"/>
+      </w:pPr>
+    </w:p>
+    <w:p>
+      <w:pPr>
+        <w:jc w:val="both"/>
+      </w:pPr>
+    </w:p>
+    <w:p>
+      <w:pPr>
+        <w:jc w:val="both"/>
+      </w:pPr>
+    </w:p>
+    <w:p>
+      <w:pPr>
+        <w:jc w:val="both"/>
+      </w:pPr>
+    </w:p>
+    <w:p>
+      <w:pPr>
+        <w:jc w:val="both"/>
+      </w:pPr>
+    </w:p>
+    <w:p>
+      <w:pPr>
+        <w:jc w:val="both"/>
+      </w:pPr>
+    </w:p>
+    <w:p>
+      <w:pPr>
+        <w:jc w:val="both"/>
+      </w:pPr>
+    </w:p>
+    <w:p>
+      <w:pPr>
+        <w:jc w:val="both"/>
+      </w:pPr>
+    </w:p>
+    <w:p>
+      <w:pPr>
+        <w:jc w:val="both"/>
+      </w:pPr>
+    </w:p>
     <w:p>
       <w:pPr>
         <w:tabs>
           <w:tab w:val="left" w:pos="2400"/>
         </w:tabs>
+        <w:jc w:val="both"/>
       </w:pPr>
       <w:r>
         <w:tab/>
@@ -620,6 +717,7 @@
     <w:p>
       <w:pPr>
         <w:pStyle w:val="Titre2"/>
+        <w:jc w:val="both"/>
       </w:pPr>
       <w:r>
         <w:br w:type="page"/>
@@ -632,6 +730,7 @@
           <w:ilvl w:val="0"/>
           <w:numId w:val="1"/>
         </w:numPr>
+        <w:jc w:val="both"/>
       </w:pPr>
       <w:bookmarkStart w:id="0" w:name="_Toc181801036"/>
       <w:r>
@@ -647,6 +746,7 @@
           <w:ilvl w:val="1"/>
           <w:numId w:val="1"/>
         </w:numPr>
+        <w:jc w:val="both"/>
       </w:pPr>
       <w:bookmarkStart w:id="1" w:name="_Toc181801037"/>
       <w:r>
@@ -1132,14 +1232,27 @@
                             <w:r>
                               <w:t xml:space="preserve"> </w:t>
                             </w:r>
-                            <w:fldSimple w:instr=" SEQ To_do_list \* ARABIC ">
-                              <w:r>
-                                <w:rPr>
-                                  <w:noProof/>
-                                </w:rPr>
-                                <w:t>1</w:t>
-                              </w:r>
-                            </w:fldSimple>
+                            <w:r>
+                              <w:fldChar w:fldCharType="begin"/>
+                            </w:r>
+                            <w:r>
+                              <w:instrText xml:space="preserve"> SEQ To_do_list \* ARABIC </w:instrText>
+                            </w:r>
+                            <w:r>
+                              <w:fldChar w:fldCharType="separate"/>
+                            </w:r>
+                            <w:r>
+                              <w:rPr>
+                                <w:noProof/>
+                              </w:rPr>
+                              <w:t>1</w:t>
+                            </w:r>
+                            <w:r>
+                              <w:rPr>
+                                <w:noProof/>
+                              </w:rPr>
+                              <w:fldChar w:fldCharType="end"/>
+                            </w:r>
                           </w:p>
                         </w:txbxContent>
                       </wps:txbx>
@@ -1183,14 +1296,27 @@
                       <w:r>
                         <w:t xml:space="preserve"> </w:t>
                       </w:r>
-                      <w:fldSimple w:instr=" SEQ To_do_list \* ARABIC ">
-                        <w:r>
-                          <w:rPr>
-                            <w:noProof/>
-                          </w:rPr>
-                          <w:t>1</w:t>
-                        </w:r>
-                      </w:fldSimple>
+                      <w:r>
+                        <w:fldChar w:fldCharType="begin"/>
+                      </w:r>
+                      <w:r>
+                        <w:instrText xml:space="preserve"> SEQ To_do_list \* ARABIC </w:instrText>
+                      </w:r>
+                      <w:r>
+                        <w:fldChar w:fldCharType="separate"/>
+                      </w:r>
+                      <w:r>
+                        <w:rPr>
+                          <w:noProof/>
+                        </w:rPr>
+                        <w:t>1</w:t>
+                      </w:r>
+                      <w:r>
+                        <w:rPr>
+                          <w:noProof/>
+                        </w:rPr>
+                        <w:fldChar w:fldCharType="end"/>
+                      </w:r>
                     </w:p>
                   </w:txbxContent>
                 </v:textbox>
@@ -1386,6 +1512,7 @@
           <w:ilvl w:val="0"/>
           <w:numId w:val="1"/>
         </w:numPr>
+        <w:jc w:val="both"/>
       </w:pPr>
       <w:r>
         <w:t>Mise en place</w:t>
@@ -1398,6 +1525,7 @@
           <w:ilvl w:val="1"/>
           <w:numId w:val="1"/>
         </w:numPr>
+        <w:jc w:val="both"/>
       </w:pPr>
       <w:r>
         <w:t>Prérequis</w:t>
@@ -1406,6 +1534,7 @@
     <w:p>
       <w:pPr>
         <w:ind w:left="360"/>
+        <w:jc w:val="both"/>
         <w:rPr>
           <w:b/>
           <w:bCs/>
@@ -1432,6 +1561,7 @@
     <w:p>
       <w:pPr>
         <w:ind w:left="360"/>
+        <w:jc w:val="both"/>
       </w:pPr>
       <w:r>
         <w:t>La première étape</w:t>
@@ -1457,6 +1587,7 @@
     <w:p>
       <w:pPr>
         <w:ind w:left="360"/>
+        <w:jc w:val="both"/>
         <w:rPr>
           <w:b/>
           <w:bCs/>
@@ -1509,6 +1640,7 @@
     <w:p>
       <w:pPr>
         <w:ind w:left="360"/>
+        <w:jc w:val="both"/>
       </w:pPr>
       <w:r>
         <w:t>Une fois le dossier installé il est possible de créer le « </w:t>
@@ -1531,6 +1663,7 @@
     <w:p>
       <w:pPr>
         <w:ind w:left="360"/>
+        <w:jc w:val="both"/>
       </w:pPr>
       <w:r>
         <w:t>Pour que le « </w:t>
@@ -1551,6 +1684,7 @@
           <w:ilvl w:val="0"/>
           <w:numId w:val="17"/>
         </w:numPr>
+        <w:jc w:val="both"/>
       </w:pPr>
       <w:r>
         <w:t>Pull Node.js version 20.12.</w:t>
@@ -1563,6 +1697,7 @@
           <w:ilvl w:val="0"/>
           <w:numId w:val="17"/>
         </w:numPr>
+        <w:jc w:val="both"/>
       </w:pPr>
       <w:r>
         <w:t>Indiquer le répertoire de travail.</w:t>
@@ -1575,6 +1710,7 @@
           <w:ilvl w:val="0"/>
           <w:numId w:val="17"/>
         </w:numPr>
+        <w:jc w:val="both"/>
       </w:pPr>
       <w:r>
         <w:t>Copier le fichier « </w:t>
@@ -1597,6 +1733,7 @@
           <w:ilvl w:val="0"/>
           <w:numId w:val="17"/>
         </w:numPr>
+        <w:jc w:val="both"/>
       </w:pPr>
       <w:r>
         <w:t>Installer les dépendances du projet.</w:t>
@@ -1609,6 +1746,7 @@
           <w:ilvl w:val="0"/>
           <w:numId w:val="17"/>
         </w:numPr>
+        <w:jc w:val="both"/>
       </w:pPr>
       <w:r>
         <w:t>Recopier les fichiers dans le répertoire de travail.</w:t>
@@ -1621,6 +1759,7 @@
           <w:ilvl w:val="0"/>
           <w:numId w:val="17"/>
         </w:numPr>
+        <w:jc w:val="both"/>
       </w:pPr>
       <w:r>
         <w:t>Exposer le port 3000 du container.</w:t>
@@ -1633,6 +1772,7 @@
           <w:ilvl w:val="0"/>
           <w:numId w:val="17"/>
         </w:numPr>
+        <w:jc w:val="both"/>
       </w:pPr>
       <w:r>
         <w:t>Exécuter la commande « </w:t>
@@ -1649,6 +1789,7 @@
     <w:p>
       <w:pPr>
         <w:ind w:left="360"/>
+        <w:jc w:val="both"/>
         <w:rPr>
           <w:b/>
           <w:bCs/>
@@ -1689,6 +1830,7 @@
     <w:p>
       <w:pPr>
         <w:ind w:left="360"/>
+        <w:jc w:val="both"/>
         <w:rPr>
           <w:b/>
           <w:bCs/>
@@ -1750,6 +1892,7 @@
     <w:p>
       <w:pPr>
         <w:ind w:firstLine="360"/>
+        <w:jc w:val="both"/>
         <w:rPr>
           <w:b/>
           <w:bCs/>
@@ -1776,6 +1919,7 @@
     <w:p>
       <w:pPr>
         <w:ind w:left="360"/>
+        <w:jc w:val="both"/>
       </w:pPr>
       <w:r>
         <w:t xml:space="preserve">Avant de pouvoir </w:t>
@@ -1795,6 +1939,7 @@
     <w:p>
       <w:pPr>
         <w:ind w:left="360"/>
+        <w:jc w:val="both"/>
       </w:pPr>
       <w:r>
         <w:t>Pour ce faire :</w:t>
@@ -1807,6 +1952,7 @@
           <w:ilvl w:val="0"/>
           <w:numId w:val="17"/>
         </w:numPr>
+        <w:jc w:val="both"/>
       </w:pPr>
       <w:r>
         <w:t xml:space="preserve">Ouvrez le fichier </w:t>
@@ -1829,6 +1975,7 @@
           <w:ilvl w:val="0"/>
           <w:numId w:val="17"/>
         </w:numPr>
+        <w:jc w:val="both"/>
       </w:pPr>
       <w:r>
         <w:t>Trouver la ligne « dev » de la partie s’occupant des scripts</w:t>
@@ -1893,6 +2040,7 @@
           <w:ilvl w:val="0"/>
           <w:numId w:val="17"/>
         </w:numPr>
+        <w:jc w:val="both"/>
       </w:pPr>
       <w:r>
         <w:t xml:space="preserve">Modifier la ligne afin que vite s’exécute sur le port 4173 </w:t>
@@ -1938,15 +2086,27 @@
         </w:drawing>
       </w:r>
     </w:p>
-    <w:p/>
-    <w:p/>
-    <w:p/>
+    <w:p>
+      <w:pPr>
+        <w:jc w:val="both"/>
+      </w:pPr>
+    </w:p>
+    <w:p>
+      <w:pPr>
+        <w:jc w:val="both"/>
+      </w:pPr>
+    </w:p>
+    <w:p>
+      <w:pPr>
+        <w:jc w:val="both"/>
+      </w:pPr>
+    </w:p>
     <w:p>
       <w:pPr>
         <w:ind w:left="360"/>
-      </w:pPr>
-      <w:r>
-        <w:lastRenderedPageBreak/>
+        <w:jc w:val="both"/>
+      </w:pPr>
+      <w:r>
         <w:t>Puis :</w:t>
       </w:r>
     </w:p>
@@ -1957,8 +2117,10 @@
           <w:ilvl w:val="0"/>
           <w:numId w:val="17"/>
         </w:numPr>
-      </w:pPr>
-      <w:r>
+        <w:jc w:val="both"/>
+      </w:pPr>
+      <w:r>
+        <w:lastRenderedPageBreak/>
         <w:t xml:space="preserve">Ouvrir le fichier </w:t>
       </w:r>
       <w:r>
@@ -1980,6 +2142,7 @@
           <w:ilvl w:val="0"/>
           <w:numId w:val="17"/>
         </w:numPr>
+        <w:jc w:val="both"/>
       </w:pPr>
       <w:r>
         <w:t xml:space="preserve">Modifier la ligne </w:t>
@@ -2040,6 +2203,7 @@
           <w:ilvl w:val="0"/>
           <w:numId w:val="17"/>
         </w:numPr>
+        <w:jc w:val="both"/>
       </w:pPr>
       <w:r>
         <w:t xml:space="preserve">En </w:t>
@@ -2088,6 +2252,7 @@
     <w:p>
       <w:pPr>
         <w:ind w:left="360"/>
+        <w:jc w:val="both"/>
         <w:rPr>
           <w:b/>
           <w:bCs/>
@@ -2116,6 +2281,7 @@
     <w:p>
       <w:pPr>
         <w:ind w:left="360"/>
+        <w:jc w:val="both"/>
       </w:pPr>
       <w:r>
         <w:t>Tout comme le backend il est nécessaire de créer le « </w:t>
@@ -2132,6 +2298,7 @@
     <w:p>
       <w:pPr>
         <w:ind w:left="360"/>
+        <w:jc w:val="both"/>
       </w:pPr>
       <w:r>
         <w:t xml:space="preserve">Pour que le </w:t>
@@ -2152,6 +2319,7 @@
           <w:ilvl w:val="0"/>
           <w:numId w:val="17"/>
         </w:numPr>
+        <w:jc w:val="both"/>
       </w:pPr>
       <w:r>
         <w:t>Pull Node.js version 20.12.</w:t>
@@ -2164,6 +2332,7 @@
           <w:ilvl w:val="0"/>
           <w:numId w:val="17"/>
         </w:numPr>
+        <w:jc w:val="both"/>
       </w:pPr>
       <w:r>
         <w:t>Indiquer le répertoire de travail.</w:t>
@@ -2176,6 +2345,7 @@
           <w:ilvl w:val="0"/>
           <w:numId w:val="17"/>
         </w:numPr>
+        <w:jc w:val="both"/>
       </w:pPr>
       <w:r>
         <w:t>Copier le fichier « </w:t>
@@ -2198,6 +2368,7 @@
           <w:ilvl w:val="0"/>
           <w:numId w:val="17"/>
         </w:numPr>
+        <w:jc w:val="both"/>
       </w:pPr>
       <w:r>
         <w:t>Installer les dépendances du projet.</w:t>
@@ -2210,6 +2381,7 @@
           <w:ilvl w:val="0"/>
           <w:numId w:val="17"/>
         </w:numPr>
+        <w:jc w:val="both"/>
       </w:pPr>
       <w:r>
         <w:t xml:space="preserve">Recopier </w:t>
@@ -2231,6 +2403,7 @@
           <w:ilvl w:val="0"/>
           <w:numId w:val="17"/>
         </w:numPr>
+        <w:jc w:val="both"/>
       </w:pPr>
       <w:r>
         <w:t>Exposer le port 4173 du container.</w:t>
@@ -2243,6 +2416,7 @@
           <w:ilvl w:val="0"/>
           <w:numId w:val="17"/>
         </w:numPr>
+        <w:jc w:val="both"/>
       </w:pPr>
       <w:r>
         <w:t>Ajouter « </w:t>
@@ -2263,6 +2437,7 @@
           <w:ilvl w:val="0"/>
           <w:numId w:val="17"/>
         </w:numPr>
+        <w:jc w:val="both"/>
       </w:pPr>
       <w:r>
         <w:t xml:space="preserve">Lancer le script « dev » du </w:t>
@@ -2278,10 +2453,15 @@
         <w:t xml:space="preserve"> avec comme paramètre de dev « --host ».</w:t>
       </w:r>
     </w:p>
-    <w:p/>
+    <w:p>
+      <w:pPr>
+        <w:jc w:val="both"/>
+      </w:pPr>
+    </w:p>
     <w:p>
       <w:pPr>
         <w:ind w:firstLine="360"/>
+        <w:jc w:val="both"/>
         <w:rPr>
           <w:b/>
           <w:bCs/>
@@ -2322,6 +2502,7 @@
     <w:p>
       <w:pPr>
         <w:ind w:firstLine="360"/>
+        <w:jc w:val="both"/>
         <w:rPr>
           <w:b/>
           <w:bCs/>
@@ -2383,6 +2564,7 @@
     <w:p>
       <w:pPr>
         <w:ind w:firstLine="360"/>
+        <w:jc w:val="both"/>
         <w:rPr>
           <w:b/>
           <w:bCs/>
@@ -2423,6 +2605,7 @@
     <w:p>
       <w:pPr>
         <w:ind w:left="360"/>
+        <w:jc w:val="both"/>
       </w:pPr>
       <w:r>
         <w:t xml:space="preserve">Une fois les différents </w:t>
@@ -2455,6 +2638,7 @@
     <w:p>
       <w:pPr>
         <w:ind w:left="360"/>
+        <w:jc w:val="both"/>
       </w:pPr>
       <w:r>
         <w:t xml:space="preserve">Pour </w:t>
@@ -2481,6 +2665,7 @@
           <w:ilvl w:val="0"/>
           <w:numId w:val="17"/>
         </w:numPr>
+        <w:jc w:val="both"/>
       </w:pPr>
       <w:proofErr w:type="gramStart"/>
       <w:r>
@@ -2519,6 +2704,7 @@
     <w:p>
       <w:pPr>
         <w:ind w:left="360"/>
+        <w:jc w:val="both"/>
       </w:pPr>
       <w:r>
         <w:t xml:space="preserve">Une fois que les images ont été </w:t>
@@ -2542,6 +2728,7 @@
           <w:ilvl w:val="0"/>
           <w:numId w:val="17"/>
         </w:numPr>
+        <w:jc w:val="both"/>
       </w:pPr>
       <w:r>
         <w:t xml:space="preserve">Créer un compte docker sur </w:t>
@@ -2559,6 +2746,7 @@
           <w:ilvl w:val="0"/>
           <w:numId w:val="17"/>
         </w:numPr>
+        <w:jc w:val="both"/>
       </w:pPr>
       <w:r>
         <w:t>Depuis le cmd se connecter à docker avec la commande :</w:t>
@@ -2571,6 +2759,7 @@
           <w:ilvl w:val="1"/>
           <w:numId w:val="17"/>
         </w:numPr>
+        <w:jc w:val="both"/>
       </w:pPr>
       <w:proofErr w:type="gramStart"/>
       <w:r>
@@ -2601,10 +2790,10 @@
           <w:ilvl w:val="0"/>
           <w:numId w:val="17"/>
         </w:numPr>
+        <w:jc w:val="both"/>
       </w:pPr>
       <w:proofErr w:type="spellStart"/>
       <w:r>
-        <w:lastRenderedPageBreak/>
         <w:t>Tager</w:t>
       </w:r>
       <w:proofErr w:type="spellEnd"/>
@@ -2619,6 +2808,7 @@
           <w:ilvl w:val="1"/>
           <w:numId w:val="17"/>
         </w:numPr>
+        <w:jc w:val="both"/>
       </w:pPr>
       <w:proofErr w:type="gramStart"/>
       <w:r>
@@ -2639,6 +2829,7 @@
           <w:ilvl w:val="1"/>
           <w:numId w:val="17"/>
         </w:numPr>
+        <w:jc w:val="both"/>
       </w:pPr>
       <w:r>
         <w:t>Mettre « </w:t>
@@ -2659,8 +2850,10 @@
           <w:ilvl w:val="0"/>
           <w:numId w:val="17"/>
         </w:numPr>
-      </w:pPr>
-      <w:r>
+        <w:jc w:val="both"/>
+      </w:pPr>
+      <w:r>
+        <w:lastRenderedPageBreak/>
         <w:t>Publier l’image avec la commande :</w:t>
       </w:r>
     </w:p>
@@ -2671,6 +2864,7 @@
           <w:ilvl w:val="1"/>
           <w:numId w:val="17"/>
         </w:numPr>
+        <w:jc w:val="both"/>
       </w:pPr>
       <w:proofErr w:type="gramStart"/>
       <w:r>
@@ -2684,6 +2878,7 @@
     <w:p>
       <w:pPr>
         <w:ind w:left="360"/>
+        <w:jc w:val="both"/>
         <w:rPr>
           <w:b/>
           <w:bCs/>
@@ -2710,6 +2905,7 @@
     <w:p>
       <w:pPr>
         <w:ind w:left="360"/>
+        <w:jc w:val="both"/>
       </w:pPr>
       <w:r>
         <w:t xml:space="preserve">Une fois toutes </w:t>
@@ -2737,6 +2933,7 @@
           <w:ilvl w:val="0"/>
           <w:numId w:val="17"/>
         </w:numPr>
+        <w:jc w:val="both"/>
       </w:pPr>
       <w:r>
         <w:t>Créer la section services.</w:t>
@@ -2749,6 +2946,7 @@
           <w:ilvl w:val="0"/>
           <w:numId w:val="17"/>
         </w:numPr>
+        <w:jc w:val="both"/>
       </w:pPr>
       <w:r>
         <w:t>Mettre dedans le service « backend »</w:t>
@@ -2761,6 +2959,7 @@
           <w:ilvl w:val="1"/>
           <w:numId w:val="17"/>
         </w:numPr>
+        <w:jc w:val="both"/>
       </w:pPr>
       <w:r>
         <w:t>Lui attribuer le port 3000</w:t>
@@ -2773,6 +2972,7 @@
           <w:ilvl w:val="0"/>
           <w:numId w:val="17"/>
         </w:numPr>
+        <w:jc w:val="both"/>
       </w:pPr>
       <w:r>
         <w:t>Mettre en place le service « frontend »</w:t>
@@ -2785,6 +2985,7 @@
           <w:ilvl w:val="1"/>
           <w:numId w:val="17"/>
         </w:numPr>
+        <w:jc w:val="both"/>
       </w:pPr>
       <w:r>
         <w:t>Lui attribuer le port 4173.</w:t>
@@ -2797,17 +2998,31 @@
           <w:ilvl w:val="1"/>
           <w:numId w:val="17"/>
         </w:numPr>
+        <w:jc w:val="both"/>
       </w:pPr>
       <w:r>
         <w:t>Ne le lancer que si le backend s’est lancé correctement.</w:t>
       </w:r>
     </w:p>
-    <w:p/>
-    <w:p/>
-    <w:p/>
+    <w:p>
+      <w:pPr>
+        <w:jc w:val="both"/>
+      </w:pPr>
+    </w:p>
+    <w:p>
+      <w:pPr>
+        <w:jc w:val="both"/>
+      </w:pPr>
+    </w:p>
+    <w:p>
+      <w:pPr>
+        <w:jc w:val="both"/>
+      </w:pPr>
+    </w:p>
     <w:p>
       <w:pPr>
         <w:ind w:left="360"/>
+        <w:jc w:val="both"/>
         <w:rPr>
           <w:b/>
           <w:bCs/>
@@ -2834,6 +3049,7 @@
     <w:p>
       <w:pPr>
         <w:ind w:left="360"/>
+        <w:jc w:val="both"/>
         <w:rPr>
           <w:b/>
           <w:bCs/>
@@ -2895,6 +3111,7 @@
     <w:p>
       <w:pPr>
         <w:ind w:left="360"/>
+        <w:jc w:val="both"/>
       </w:pPr>
       <w:r>
         <w:t xml:space="preserve">A noté que tous ce qui est lié au container </w:t>
@@ -2911,6 +3128,7 @@
     <w:p>
       <w:pPr>
         <w:ind w:left="360"/>
+        <w:jc w:val="both"/>
       </w:pPr>
     </w:p>
     <w:p>
@@ -2920,15 +3138,16 @@
           <w:ilvl w:val="1"/>
           <w:numId w:val="1"/>
         </w:numPr>
-      </w:pPr>
-      <w:r>
-        <w:lastRenderedPageBreak/>
+        <w:jc w:val="both"/>
+      </w:pPr>
+      <w:r>
         <w:t>Description du Workflow</w:t>
       </w:r>
     </w:p>
     <w:p>
       <w:pPr>
         <w:ind w:left="360"/>
+        <w:jc w:val="both"/>
         <w:rPr>
           <w:b/>
           <w:bCs/>
@@ -2969,8 +3188,10 @@
     <w:p>
       <w:pPr>
         <w:ind w:left="360"/>
-      </w:pPr>
-      <w:r>
+        <w:jc w:val="both"/>
+      </w:pPr>
+      <w:r>
+        <w:lastRenderedPageBreak/>
         <w:t>La première étape du workflow consiste à vérifier le code grâce a au linter (</w:t>
       </w:r>
       <w:proofErr w:type="spellStart"/>
@@ -2985,6 +3206,7 @@
     <w:p>
       <w:pPr>
         <w:ind w:left="360"/>
+        <w:jc w:val="both"/>
         <w:rPr>
           <w:i/>
           <w:iCs/>
@@ -3011,6 +3233,7 @@
           <w:ilvl w:val="0"/>
           <w:numId w:val="17"/>
         </w:numPr>
+        <w:jc w:val="both"/>
       </w:pPr>
       <w:r>
         <w:t>Installer les dépendances du backend.</w:t>
@@ -3020,6 +3243,7 @@
       <w:pPr>
         <w:pStyle w:val="Paragraphedeliste"/>
         <w:ind w:left="1080"/>
+        <w:jc w:val="both"/>
       </w:pPr>
       <w:r>
         <w:rPr>
@@ -3075,21 +3299,17 @@
           <w:ilvl w:val="0"/>
           <w:numId w:val="17"/>
         </w:numPr>
-      </w:pPr>
-      <w:r>
-        <w:t xml:space="preserve">Installer les dépendances du </w:t>
-      </w:r>
-      <w:r>
-        <w:t>frontend</w:t>
-      </w:r>
-      <w:r>
-        <w:t>.</w:t>
+        <w:jc w:val="both"/>
+      </w:pPr>
+      <w:r>
+        <w:t>Installer les dépendances du frontend.</w:t>
       </w:r>
     </w:p>
     <w:p>
       <w:pPr>
         <w:pStyle w:val="Paragraphedeliste"/>
         <w:ind w:left="1080"/>
+        <w:jc w:val="both"/>
       </w:pPr>
       <w:r>
         <w:rPr>
@@ -3145,6 +3365,7 @@
           <w:ilvl w:val="0"/>
           <w:numId w:val="17"/>
         </w:numPr>
+        <w:jc w:val="both"/>
       </w:pPr>
       <w:r>
         <w:t>Mise en place du linter pour le backend.</w:t>
@@ -3154,6 +3375,7 @@
       <w:pPr>
         <w:pStyle w:val="Paragraphedeliste"/>
         <w:ind w:left="1080"/>
+        <w:jc w:val="both"/>
       </w:pPr>
       <w:r>
         <w:rPr>
@@ -3209,6 +3431,7 @@
           <w:ilvl w:val="0"/>
           <w:numId w:val="17"/>
         </w:numPr>
+        <w:jc w:val="both"/>
       </w:pPr>
       <w:r>
         <w:t>Mise en place di linter pour le frontend.</w:t>
@@ -3218,6 +3441,7 @@
       <w:pPr>
         <w:pStyle w:val="Paragraphedeliste"/>
         <w:ind w:left="1080"/>
+        <w:jc w:val="both"/>
       </w:pPr>
       <w:r>
         <w:rPr>
@@ -3273,6 +3497,7 @@
           <w:ilvl w:val="0"/>
           <w:numId w:val="17"/>
         </w:numPr>
+        <w:jc w:val="both"/>
       </w:pPr>
       <w:r>
         <w:t>Mise en place de l’audit pour le backend en fixant les problèmes dans le cas où des vulnérabilités sont détecté.</w:t>
@@ -3282,6 +3507,7 @@
       <w:pPr>
         <w:pStyle w:val="Paragraphedeliste"/>
         <w:ind w:left="1080"/>
+        <w:jc w:val="both"/>
       </w:pPr>
       <w:r>
         <w:rPr>
@@ -3334,48 +3560,56 @@
       <w:pPr>
         <w:pStyle w:val="Paragraphedeliste"/>
         <w:ind w:left="1080"/>
+        <w:jc w:val="both"/>
       </w:pPr>
     </w:p>
     <w:p>
       <w:pPr>
         <w:pStyle w:val="Paragraphedeliste"/>
         <w:ind w:left="1080"/>
+        <w:jc w:val="both"/>
       </w:pPr>
     </w:p>
     <w:p>
       <w:pPr>
         <w:pStyle w:val="Paragraphedeliste"/>
         <w:ind w:left="1080"/>
+        <w:jc w:val="both"/>
       </w:pPr>
     </w:p>
     <w:p>
       <w:pPr>
         <w:pStyle w:val="Paragraphedeliste"/>
         <w:ind w:left="1080"/>
+        <w:jc w:val="both"/>
       </w:pPr>
     </w:p>
     <w:p>
       <w:pPr>
         <w:pStyle w:val="Paragraphedeliste"/>
         <w:ind w:left="1080"/>
+        <w:jc w:val="both"/>
       </w:pPr>
     </w:p>
     <w:p>
       <w:pPr>
         <w:pStyle w:val="Paragraphedeliste"/>
         <w:ind w:left="1080"/>
+        <w:jc w:val="both"/>
       </w:pPr>
     </w:p>
     <w:p>
       <w:pPr>
         <w:pStyle w:val="Paragraphedeliste"/>
         <w:ind w:left="1080"/>
+        <w:jc w:val="both"/>
       </w:pPr>
     </w:p>
     <w:p>
       <w:pPr>
         <w:pStyle w:val="Paragraphedeliste"/>
         <w:ind w:left="1080"/>
+        <w:jc w:val="both"/>
       </w:pPr>
     </w:p>
     <w:p>
@@ -3385,21 +3619,23 @@
           <w:ilvl w:val="0"/>
           <w:numId w:val="17"/>
         </w:numPr>
-      </w:pPr>
-      <w:r>
+        <w:jc w:val="both"/>
+      </w:pPr>
+      <w:r>
+        <w:t>Mise en place de l’audit pour le backend en fixant les problèmes dans le cas où des vulnérabilités sont détecté.</w:t>
+      </w:r>
+    </w:p>
+    <w:p>
+      <w:pPr>
+        <w:pStyle w:val="Paragraphedeliste"/>
+        <w:ind w:left="1080"/>
+        <w:jc w:val="both"/>
+      </w:pPr>
+      <w:r>
+        <w:rPr>
+          <w:noProof/>
+        </w:rPr>
         <w:lastRenderedPageBreak/>
-        <w:t>Mise en place de l’audit pour le backend en fixant les problèmes dans le cas où des vulnérabilités sont détecté.</w:t>
-      </w:r>
-    </w:p>
-    <w:p>
-      <w:pPr>
-        <w:pStyle w:val="Paragraphedeliste"/>
-        <w:ind w:left="1080"/>
-      </w:pPr>
-      <w:r>
-        <w:rPr>
-          <w:noProof/>
-        </w:rPr>
         <w:drawing>
           <wp:inline distT="0" distB="0" distL="0" distR="0" wp14:anchorId="07ABDC8A" wp14:editId="7C400526">
             <wp:extent cx="3562847" cy="1676634"/>
@@ -3445,6 +3681,7 @@
     </w:p>
     <w:p>
       <w:pPr>
+        <w:jc w:val="both"/>
         <w:rPr>
           <w:b/>
           <w:bCs/>
@@ -3483,6 +3720,9 @@
       <w:proofErr w:type="spellEnd"/>
     </w:p>
     <w:p>
+      <w:pPr>
+        <w:jc w:val="both"/>
+      </w:pPr>
       <w:r>
         <w:t xml:space="preserve">Cette étape permet au workflow de déployer l’image du backend sur </w:t>
       </w:r>
@@ -3497,6 +3737,7 @@
     </w:p>
     <w:p>
       <w:pPr>
+        <w:jc w:val="both"/>
         <w:rPr>
           <w:i/>
           <w:iCs/>
@@ -3523,6 +3764,7 @@
           <w:ilvl w:val="0"/>
           <w:numId w:val="17"/>
         </w:numPr>
+        <w:jc w:val="both"/>
       </w:pPr>
       <w:r>
         <w:t>Ne démarrer le déploiement que quand l’audit est passé.</w:t>
@@ -3532,6 +3774,7 @@
       <w:pPr>
         <w:pStyle w:val="Paragraphedeliste"/>
         <w:ind w:left="1080"/>
+        <w:jc w:val="both"/>
       </w:pPr>
       <w:r>
         <w:rPr>
@@ -3587,6 +3830,7 @@
           <w:ilvl w:val="0"/>
           <w:numId w:val="17"/>
         </w:numPr>
+        <w:jc w:val="both"/>
       </w:pPr>
       <w:r>
         <w:t xml:space="preserve">Login a docker afin de déployer l’image en utilisant les différends secrets du répertoire </w:t>
@@ -3604,6 +3848,7 @@
       <w:pPr>
         <w:pStyle w:val="Paragraphedeliste"/>
         <w:ind w:left="1080"/>
+        <w:jc w:val="both"/>
       </w:pPr>
       <w:r>
         <w:rPr>
@@ -3659,6 +3904,7 @@
           <w:ilvl w:val="0"/>
           <w:numId w:val="17"/>
         </w:numPr>
+        <w:jc w:val="both"/>
       </w:pPr>
       <w:proofErr w:type="spellStart"/>
       <w:r>
@@ -3673,6 +3919,7 @@
       <w:pPr>
         <w:pStyle w:val="Paragraphedeliste"/>
         <w:ind w:left="1080"/>
+        <w:jc w:val="both"/>
       </w:pPr>
       <w:r>
         <w:rPr>
@@ -3728,6 +3975,7 @@
           <w:ilvl w:val="0"/>
           <w:numId w:val="17"/>
         </w:numPr>
+        <w:jc w:val="both"/>
       </w:pPr>
       <w:r>
         <w:t xml:space="preserve">Tag de l’image du backend avec le tag </w:t>
@@ -3745,6 +3993,7 @@
       <w:pPr>
         <w:pStyle w:val="Paragraphedeliste"/>
         <w:ind w:left="1080"/>
+        <w:jc w:val="both"/>
       </w:pPr>
       <w:r>
         <w:rPr>
@@ -3800,6 +4049,7 @@
           <w:ilvl w:val="0"/>
           <w:numId w:val="17"/>
         </w:numPr>
+        <w:jc w:val="both"/>
       </w:pPr>
       <w:r>
         <w:t xml:space="preserve">Push de l’image du backend sur </w:t>
@@ -3817,6 +4067,7 @@
       <w:pPr>
         <w:pStyle w:val="Paragraphedeliste"/>
         <w:ind w:left="1080"/>
+        <w:jc w:val="both"/>
       </w:pPr>
       <w:r>
         <w:rPr>
@@ -3867,6 +4118,7 @@
     </w:p>
     <w:p>
       <w:pPr>
+        <w:jc w:val="both"/>
         <w:rPr>
           <w:b/>
           <w:bCs/>
@@ -3887,7 +4139,6 @@
           <w:szCs w:val="26"/>
           <w:u w:val="single"/>
         </w:rPr>
-        <w:lastRenderedPageBreak/>
         <w:t xml:space="preserve">Déploiement de l’image du frontend sur </w:t>
       </w:r>
       <w:proofErr w:type="spellStart"/>
@@ -3906,7 +4157,11 @@
       <w:proofErr w:type="spellEnd"/>
     </w:p>
     <w:p>
-      <w:r>
+      <w:pPr>
+        <w:jc w:val="both"/>
+      </w:pPr>
+      <w:r>
+        <w:lastRenderedPageBreak/>
         <w:t xml:space="preserve">Cette étape permet au workflow de déployer l’image du backend sur </w:t>
       </w:r>
       <w:proofErr w:type="spellStart"/>
@@ -3920,6 +4175,7 @@
     </w:p>
     <w:p>
       <w:pPr>
+        <w:jc w:val="both"/>
         <w:rPr>
           <w:i/>
           <w:iCs/>
@@ -3946,6 +4202,7 @@
           <w:ilvl w:val="0"/>
           <w:numId w:val="17"/>
         </w:numPr>
+        <w:jc w:val="both"/>
       </w:pPr>
       <w:r>
         <w:t>Ne démarrer le déploiement que quand l’audit est passé.</w:t>
@@ -3955,6 +4212,7 @@
       <w:pPr>
         <w:pStyle w:val="Paragraphedeliste"/>
         <w:ind w:left="1080"/>
+        <w:jc w:val="both"/>
       </w:pPr>
       <w:r>
         <w:rPr>
@@ -4010,6 +4268,7 @@
           <w:ilvl w:val="0"/>
           <w:numId w:val="17"/>
         </w:numPr>
+        <w:jc w:val="both"/>
       </w:pPr>
       <w:r>
         <w:t xml:space="preserve">Login a docker afin de déployer l’image en utilisant les différends secrets du répertoire </w:t>
@@ -4027,6 +4286,7 @@
       <w:pPr>
         <w:pStyle w:val="Paragraphedeliste"/>
         <w:ind w:left="1080"/>
+        <w:jc w:val="both"/>
       </w:pPr>
       <w:r>
         <w:rPr>
@@ -4082,6 +4342,7 @@
           <w:ilvl w:val="0"/>
           <w:numId w:val="17"/>
         </w:numPr>
+        <w:jc w:val="both"/>
       </w:pPr>
       <w:proofErr w:type="spellStart"/>
       <w:r>
@@ -4089,19 +4350,14 @@
       </w:r>
       <w:proofErr w:type="spellEnd"/>
       <w:r>
-        <w:t xml:space="preserve"> de l’image du </w:t>
-      </w:r>
-      <w:r>
-        <w:t>frontend</w:t>
-      </w:r>
-      <w:r>
-        <w:t>.</w:t>
+        <w:t xml:space="preserve"> de l’image du frontend.</w:t>
       </w:r>
     </w:p>
     <w:p>
       <w:pPr>
         <w:pStyle w:val="Paragraphedeliste"/>
         <w:ind w:left="1080"/>
+        <w:jc w:val="both"/>
       </w:pPr>
       <w:r>
         <w:rPr>
@@ -4157,15 +4413,10 @@
           <w:ilvl w:val="0"/>
           <w:numId w:val="17"/>
         </w:numPr>
-      </w:pPr>
-      <w:r>
-        <w:t xml:space="preserve">Tag de l’image du </w:t>
-      </w:r>
-      <w:r>
-        <w:t>frontend</w:t>
-      </w:r>
-      <w:r>
-        <w:t xml:space="preserve"> avec le tag </w:t>
+        <w:jc w:val="both"/>
+      </w:pPr>
+      <w:r>
+        <w:t xml:space="preserve">Tag de l’image du frontend avec le tag </w:t>
       </w:r>
       <w:proofErr w:type="spellStart"/>
       <w:r>
@@ -4180,6 +4431,7 @@
       <w:pPr>
         <w:pStyle w:val="Paragraphedeliste"/>
         <w:ind w:left="1080"/>
+        <w:jc w:val="both"/>
       </w:pPr>
       <w:r>
         <w:rPr>
@@ -4235,15 +4487,10 @@
           <w:ilvl w:val="0"/>
           <w:numId w:val="17"/>
         </w:numPr>
-      </w:pPr>
-      <w:r>
-        <w:t xml:space="preserve">Push de l’image du </w:t>
-      </w:r>
-      <w:r>
-        <w:t>frontend</w:t>
-      </w:r>
-      <w:r>
-        <w:t xml:space="preserve"> sur </w:t>
+        <w:jc w:val="both"/>
+      </w:pPr>
+      <w:r>
+        <w:t xml:space="preserve">Push de l’image du frontend sur </w:t>
       </w:r>
       <w:proofErr w:type="spellStart"/>
       <w:r>
@@ -4258,6 +4505,7 @@
       <w:pPr>
         <w:pStyle w:val="Paragraphedeliste"/>
         <w:ind w:left="1080"/>
+        <w:jc w:val="both"/>
       </w:pPr>
       <w:r>
         <w:rPr>
@@ -4308,6 +4556,7 @@
     </w:p>
     <w:p>
       <w:pPr>
+        <w:jc w:val="both"/>
         <w:rPr>
           <w:b/>
           <w:bCs/>
@@ -4332,6 +4581,9 @@
       </w:r>
     </w:p>
     <w:p>
+      <w:pPr>
+        <w:jc w:val="both"/>
+      </w:pPr>
       <w:r>
         <w:t xml:space="preserve">Installation de docker-compose afin de lancer et vérifier le bon fonctionnement des containers backend et frontend en lançant une requête </w:t>
       </w:r>
@@ -4345,6 +4597,9 @@
       </w:r>
     </w:p>
     <w:p>
+      <w:pPr>
+        <w:jc w:val="both"/>
+      </w:pPr>
       <w:r>
         <w:rPr>
           <w:i/>
@@ -4363,6 +4618,7 @@
           <w:ilvl w:val="0"/>
           <w:numId w:val="17"/>
         </w:numPr>
+        <w:jc w:val="both"/>
       </w:pPr>
       <w:r>
         <w:t xml:space="preserve">Attendre que le </w:t>
@@ -4380,6 +4636,7 @@
       <w:pPr>
         <w:pStyle w:val="Paragraphedeliste"/>
         <w:ind w:left="1080"/>
+        <w:jc w:val="both"/>
       </w:pPr>
       <w:r>
         <w:rPr>
@@ -4432,12 +4689,14 @@
       <w:pPr>
         <w:pStyle w:val="Paragraphedeliste"/>
         <w:ind w:left="1080"/>
+        <w:jc w:val="both"/>
       </w:pPr>
     </w:p>
     <w:p>
       <w:pPr>
         <w:pStyle w:val="Paragraphedeliste"/>
         <w:ind w:left="1080"/>
+        <w:jc w:val="both"/>
       </w:pPr>
     </w:p>
     <w:p>
@@ -4447,21 +4706,23 @@
           <w:ilvl w:val="0"/>
           <w:numId w:val="17"/>
         </w:numPr>
-      </w:pPr>
-      <w:r>
+        <w:jc w:val="both"/>
+      </w:pPr>
+      <w:r>
+        <w:t>Installer docker compose.</w:t>
+      </w:r>
+    </w:p>
+    <w:p>
+      <w:pPr>
+        <w:pStyle w:val="Paragraphedeliste"/>
+        <w:ind w:left="1080"/>
+        <w:jc w:val="both"/>
+      </w:pPr>
+      <w:r>
+        <w:rPr>
+          <w:noProof/>
+        </w:rPr>
         <w:lastRenderedPageBreak/>
-        <w:t>Installer docker compose.</w:t>
-      </w:r>
-    </w:p>
-    <w:p>
-      <w:pPr>
-        <w:pStyle w:val="Paragraphedeliste"/>
-        <w:ind w:left="1080"/>
-      </w:pPr>
-      <w:r>
-        <w:rPr>
-          <w:noProof/>
-        </w:rPr>
         <w:drawing>
           <wp:inline distT="0" distB="0" distL="0" distR="0" wp14:anchorId="00A65F57" wp14:editId="6609A53F">
             <wp:extent cx="5760720" cy="554355"/>
@@ -4512,6 +4773,7 @@
           <w:ilvl w:val="0"/>
           <w:numId w:val="17"/>
         </w:numPr>
+        <w:jc w:val="both"/>
       </w:pPr>
       <w:r>
         <w:t>Lancer le docker compose.</w:t>
@@ -4521,6 +4783,7 @@
       <w:pPr>
         <w:pStyle w:val="Paragraphedeliste"/>
         <w:ind w:left="1080"/>
+        <w:jc w:val="both"/>
       </w:pPr>
       <w:r>
         <w:rPr>
@@ -4576,6 +4839,7 @@
           <w:ilvl w:val="0"/>
           <w:numId w:val="17"/>
         </w:numPr>
+        <w:jc w:val="both"/>
       </w:pPr>
       <w:r>
         <w:t>Mise en place d’un time out afin de s’assurer que les containers soit bien actif et disponible.</w:t>
@@ -4585,6 +4849,7 @@
       <w:pPr>
         <w:pStyle w:val="Paragraphedeliste"/>
         <w:ind w:left="1080"/>
+        <w:jc w:val="both"/>
       </w:pPr>
       <w:r>
         <w:rPr>
@@ -4640,6 +4905,7 @@
           <w:ilvl w:val="0"/>
           <w:numId w:val="17"/>
         </w:numPr>
+        <w:jc w:val="both"/>
       </w:pPr>
       <w:r>
         <w:t xml:space="preserve">Envoie d’une requête </w:t>
@@ -4657,6 +4923,7 @@
       <w:pPr>
         <w:pStyle w:val="Paragraphedeliste"/>
         <w:ind w:left="1080"/>
+        <w:jc w:val="both"/>
       </w:pPr>
       <w:r>
         <w:rPr>
@@ -4712,6 +4979,7 @@
           <w:ilvl w:val="0"/>
           <w:numId w:val="17"/>
         </w:numPr>
+        <w:jc w:val="both"/>
       </w:pPr>
       <w:r>
         <w:t>Fermeture des containers.</w:t>
@@ -4721,6 +4989,7 @@
       <w:pPr>
         <w:pStyle w:val="Paragraphedeliste"/>
         <w:ind w:left="1080"/>
+        <w:jc w:val="both"/>
       </w:pPr>
       <w:r>
         <w:rPr>
@@ -4776,6 +5045,7 @@
           <w:ilvl w:val="1"/>
           <w:numId w:val="1"/>
         </w:numPr>
+        <w:jc w:val="both"/>
       </w:pPr>
       <w:r>
         <w:t>Diagramme de flux du workflow</w:t>
@@ -4784,13 +5054,14 @@
     <w:p>
       <w:pPr>
         <w:ind w:left="360"/>
+        <w:jc w:val="both"/>
       </w:pPr>
       <w:r>
         <w:rPr>
           <w:noProof/>
         </w:rPr>
         <w:drawing>
-          <wp:inline distT="0" distB="0" distL="0" distR="0" wp14:anchorId="74901BFA" wp14:editId="3B22674E">
+          <wp:inline distT="0" distB="0" distL="0" distR="0" wp14:anchorId="74901BFA" wp14:editId="2A5A3D82">
             <wp:extent cx="5760720" cy="2402205"/>
             <wp:effectExtent l="0" t="0" r="0" b="0"/>
             <wp:docPr id="569491861" name="Image 26" descr="Une image contenant texte, capture d’écran, diagramme, conception&#10;&#10;Description générée automatiquement"/>
@@ -4832,24 +5103,1321 @@
         </w:drawing>
       </w:r>
     </w:p>
-    <w:p/>
+    <w:p>
+      <w:pPr>
+        <w:pStyle w:val="Titre1"/>
+        <w:numPr>
+          <w:ilvl w:val="0"/>
+          <w:numId w:val="1"/>
+        </w:numPr>
+        <w:jc w:val="both"/>
+      </w:pPr>
+      <w:r>
+        <w:t>Conclusion</w:t>
+      </w:r>
+    </w:p>
+    <w:p>
+      <w:pPr>
+        <w:pStyle w:val="Titre2"/>
+        <w:numPr>
+          <w:ilvl w:val="1"/>
+          <w:numId w:val="1"/>
+        </w:numPr>
+        <w:jc w:val="both"/>
+      </w:pPr>
+      <w:r>
+        <w:t>Rapport de déploiement</w:t>
+      </w:r>
+    </w:p>
+    <w:p>
+      <w:pPr>
+        <w:jc w:val="both"/>
+      </w:pPr>
+      <w:r>
+        <w:t>Notre déploiement de notre application est divisé en deux workflows :</w:t>
+      </w:r>
+    </w:p>
+    <w:p>
+      <w:pPr>
+        <w:pStyle w:val="Paragraphedeliste"/>
+        <w:numPr>
+          <w:ilvl w:val="0"/>
+          <w:numId w:val="19"/>
+        </w:numPr>
+        <w:jc w:val="both"/>
+      </w:pPr>
+      <w:r>
+        <w:t>Un premier qui va nous permettre de déployer l’application avec son environnement.</w:t>
+      </w:r>
+    </w:p>
+    <w:p>
+      <w:pPr>
+        <w:pStyle w:val="Paragraphedeliste"/>
+        <w:numPr>
+          <w:ilvl w:val="0"/>
+          <w:numId w:val="19"/>
+        </w:numPr>
+        <w:jc w:val="both"/>
+      </w:pPr>
+      <w:r>
+        <w:t>Un autre qui va tester l’application backend et frontend.</w:t>
+      </w:r>
+    </w:p>
     <w:p>
       <w:pPr>
         <w:ind w:left="360"/>
-      </w:pPr>
+        <w:jc w:val="both"/>
+      </w:pPr>
+      <w:r>
+        <w:t>Pour l’instant, seul le workflow de déploiement de l’application est mis en place et est fonctionnel. Nous ne nous sommes pas encore penchés sur le workflow des tests. Voici comment celui-ci fonctionne, comment il est structuré, quels sont ses statuts et ce qu’il fait.</w:t>
+      </w:r>
     </w:p>
     <w:p>
       <w:pPr>
         <w:ind w:left="360"/>
         <w:jc w:val="both"/>
         <w:rPr>
-          <w:szCs w:val="14"/>
-        </w:rPr>
-      </w:pPr>
+          <w:b/>
+          <w:bCs/>
+        </w:rPr>
+      </w:pPr>
+      <w:r>
+        <w:rPr>
+          <w:b/>
+          <w:bCs/>
+        </w:rPr>
+        <w:lastRenderedPageBreak/>
+        <w:t>Workflow Déploiement Application</w:t>
+      </w:r>
+    </w:p>
+    <w:p>
+      <w:pPr>
+        <w:ind w:left="360"/>
+        <w:jc w:val="both"/>
+      </w:pPr>
+      <w:r>
+        <w:t>Notre workflow est divisé en plusieurs jobs. Un job contient plusieurs étapes qui sont exécutées les unes après les autres. Cependant, plusieurs jobs sont parfois exécutés en parallèle afin d’optimiser le temps et l’utilisation des ressources pendant l’exécution du workflow.</w:t>
+      </w:r>
+    </w:p>
+    <w:p>
+      <w:pPr>
+        <w:pStyle w:val="Paragraphedeliste"/>
+        <w:numPr>
+          <w:ilvl w:val="0"/>
+          <w:numId w:val="20"/>
+        </w:numPr>
+        <w:jc w:val="both"/>
+        <w:rPr>
+          <w:b/>
+          <w:bCs/>
+          <w:i/>
+          <w:iCs/>
+          <w:color w:val="4472C4" w:themeColor="accent1"/>
+        </w:rPr>
+      </w:pPr>
+      <w:r>
+        <w:rPr>
+          <w:b/>
+          <w:bCs/>
+          <w:i/>
+          <w:iCs/>
+          <w:color w:val="4472C4" w:themeColor="accent1"/>
+        </w:rPr>
+        <w:t xml:space="preserve">Job d’installation, d’audit et de </w:t>
+      </w:r>
+      <w:proofErr w:type="spellStart"/>
+      <w:r>
+        <w:rPr>
+          <w:b/>
+          <w:bCs/>
+          <w:i/>
+          <w:iCs/>
+          <w:color w:val="4472C4" w:themeColor="accent1"/>
+        </w:rPr>
+        <w:t>linting</w:t>
+      </w:r>
+      <w:proofErr w:type="spellEnd"/>
+      <w:r>
+        <w:rPr>
+          <w:b/>
+          <w:bCs/>
+          <w:i/>
+          <w:iCs/>
+          <w:color w:val="4472C4" w:themeColor="accent1"/>
+        </w:rPr>
+        <w:t xml:space="preserve"> :</w:t>
+      </w:r>
+    </w:p>
+    <w:p>
+      <w:pPr>
+        <w:pStyle w:val="Paragraphedeliste"/>
+        <w:numPr>
+          <w:ilvl w:val="0"/>
+          <w:numId w:val="17"/>
+        </w:numPr>
+        <w:jc w:val="both"/>
+        <w:rPr>
+          <w:szCs w:val="14"/>
+        </w:rPr>
+      </w:pPr>
+      <w:r>
+        <w:rPr>
+          <w:szCs w:val="14"/>
+        </w:rPr>
+        <w:t>Ce job nous permet de nous assurer que l’application et son code ne comportent pas de failles ou de problèmes dans les packages ou son code.</w:t>
+      </w:r>
+    </w:p>
+    <w:p>
+      <w:pPr>
+        <w:pStyle w:val="Paragraphedeliste"/>
+        <w:ind w:left="1080"/>
+        <w:jc w:val="both"/>
+        <w:rPr>
+          <w:szCs w:val="14"/>
+        </w:rPr>
+      </w:pPr>
+    </w:p>
+    <w:p>
+      <w:pPr>
+        <w:pStyle w:val="Paragraphedeliste"/>
+        <w:numPr>
+          <w:ilvl w:val="0"/>
+          <w:numId w:val="17"/>
+        </w:numPr>
+        <w:jc w:val="both"/>
+        <w:rPr>
+          <w:szCs w:val="14"/>
+        </w:rPr>
+      </w:pPr>
+      <w:r>
+        <w:rPr>
+          <w:szCs w:val="14"/>
+        </w:rPr>
+        <w:t>C’est le premier job. Une fois qu’il est validé, cela déclenche l’exécution de deux autres jobs.</w:t>
+      </w:r>
+    </w:p>
+    <w:p>
+      <w:pPr>
+        <w:pStyle w:val="Paragraphedeliste"/>
+        <w:jc w:val="both"/>
+        <w:rPr>
+          <w:szCs w:val="14"/>
+        </w:rPr>
+      </w:pPr>
+    </w:p>
+    <w:p>
+      <w:pPr>
+        <w:pStyle w:val="Paragraphedeliste"/>
+        <w:numPr>
+          <w:ilvl w:val="0"/>
+          <w:numId w:val="20"/>
+        </w:numPr>
+        <w:jc w:val="both"/>
+        <w:rPr>
+          <w:b/>
+          <w:bCs/>
+          <w:i/>
+          <w:iCs/>
+          <w:color w:val="4472C4" w:themeColor="accent1"/>
+          <w:szCs w:val="14"/>
+        </w:rPr>
+      </w:pPr>
+      <w:r>
+        <w:rPr>
+          <w:b/>
+          <w:bCs/>
+          <w:i/>
+          <w:iCs/>
+          <w:color w:val="4472C4" w:themeColor="accent1"/>
+          <w:szCs w:val="14"/>
+        </w:rPr>
+        <w:t xml:space="preserve">    </w:t>
+      </w:r>
+      <w:r>
+        <w:rPr>
+          <w:b/>
+          <w:bCs/>
+          <w:i/>
+          <w:iCs/>
+          <w:color w:val="4472C4" w:themeColor="accent1"/>
+          <w:szCs w:val="14"/>
+        </w:rPr>
+        <w:t xml:space="preserve">Jobs de </w:t>
+      </w:r>
+      <w:proofErr w:type="spellStart"/>
+      <w:r>
+        <w:rPr>
+          <w:b/>
+          <w:bCs/>
+          <w:i/>
+          <w:iCs/>
+          <w:color w:val="4472C4" w:themeColor="accent1"/>
+          <w:szCs w:val="14"/>
+        </w:rPr>
+        <w:t>build</w:t>
+      </w:r>
+      <w:proofErr w:type="spellEnd"/>
+      <w:r>
+        <w:rPr>
+          <w:b/>
+          <w:bCs/>
+          <w:i/>
+          <w:iCs/>
+          <w:color w:val="4472C4" w:themeColor="accent1"/>
+          <w:szCs w:val="14"/>
+        </w:rPr>
+        <w:t xml:space="preserve"> et de push des images Docker :</w:t>
+      </w:r>
+    </w:p>
+    <w:p>
+      <w:pPr>
+        <w:pStyle w:val="Paragraphedeliste"/>
+        <w:numPr>
+          <w:ilvl w:val="0"/>
+          <w:numId w:val="17"/>
+        </w:numPr>
+        <w:jc w:val="both"/>
+        <w:rPr>
+          <w:color w:val="000000" w:themeColor="text1"/>
+          <w:szCs w:val="14"/>
+        </w:rPr>
+      </w:pPr>
+      <w:r>
+        <w:rPr>
+          <w:color w:val="000000" w:themeColor="text1"/>
+          <w:szCs w:val="14"/>
+        </w:rPr>
+        <w:t>Ces deux jobs sont exécutés en parallèle et effectuent presque la même chose à un détail près :</w:t>
+      </w:r>
+    </w:p>
+    <w:p>
+      <w:pPr>
+        <w:pStyle w:val="Paragraphedeliste"/>
+        <w:numPr>
+          <w:ilvl w:val="1"/>
+          <w:numId w:val="17"/>
+        </w:numPr>
+        <w:jc w:val="both"/>
+        <w:rPr>
+          <w:color w:val="000000" w:themeColor="text1"/>
+          <w:szCs w:val="14"/>
+        </w:rPr>
+      </w:pPr>
+      <w:r>
+        <w:rPr>
+          <w:color w:val="000000" w:themeColor="text1"/>
+          <w:szCs w:val="14"/>
+        </w:rPr>
+        <w:t xml:space="preserve">L’un </w:t>
+      </w:r>
+      <w:proofErr w:type="spellStart"/>
+      <w:r>
+        <w:rPr>
+          <w:color w:val="000000" w:themeColor="text1"/>
+          <w:szCs w:val="14"/>
+        </w:rPr>
+        <w:t>build</w:t>
+      </w:r>
+      <w:proofErr w:type="spellEnd"/>
+      <w:r>
+        <w:rPr>
+          <w:color w:val="000000" w:themeColor="text1"/>
+          <w:szCs w:val="14"/>
+        </w:rPr>
+        <w:t xml:space="preserve"> l’image backend.</w:t>
+      </w:r>
+    </w:p>
+    <w:p>
+      <w:pPr>
+        <w:pStyle w:val="Paragraphedeliste"/>
+        <w:numPr>
+          <w:ilvl w:val="1"/>
+          <w:numId w:val="17"/>
+        </w:numPr>
+        <w:jc w:val="both"/>
+        <w:rPr>
+          <w:color w:val="000000" w:themeColor="text1"/>
+          <w:szCs w:val="14"/>
+        </w:rPr>
+      </w:pPr>
+      <w:r>
+        <w:rPr>
+          <w:color w:val="000000" w:themeColor="text1"/>
+          <w:szCs w:val="14"/>
+        </w:rPr>
+        <w:t xml:space="preserve">L’autre </w:t>
+      </w:r>
+      <w:proofErr w:type="spellStart"/>
+      <w:r>
+        <w:rPr>
+          <w:color w:val="000000" w:themeColor="text1"/>
+          <w:szCs w:val="14"/>
+        </w:rPr>
+        <w:t>build</w:t>
+      </w:r>
+      <w:proofErr w:type="spellEnd"/>
+      <w:r>
+        <w:rPr>
+          <w:color w:val="000000" w:themeColor="text1"/>
+          <w:szCs w:val="14"/>
+        </w:rPr>
+        <w:t xml:space="preserve"> l’image frontend.</w:t>
+      </w:r>
+    </w:p>
+    <w:p>
+      <w:pPr>
+        <w:pStyle w:val="Paragraphedeliste"/>
+        <w:ind w:left="1800"/>
+        <w:jc w:val="both"/>
+        <w:rPr>
+          <w:color w:val="000000" w:themeColor="text1"/>
+          <w:szCs w:val="14"/>
+        </w:rPr>
+      </w:pPr>
+    </w:p>
+    <w:p>
+      <w:pPr>
+        <w:pStyle w:val="Paragraphedeliste"/>
+        <w:numPr>
+          <w:ilvl w:val="0"/>
+          <w:numId w:val="17"/>
+        </w:numPr>
+        <w:jc w:val="both"/>
+        <w:rPr>
+          <w:color w:val="000000" w:themeColor="text1"/>
+          <w:szCs w:val="14"/>
+        </w:rPr>
+      </w:pPr>
+      <w:r>
+        <w:rPr>
+          <w:color w:val="000000" w:themeColor="text1"/>
+          <w:szCs w:val="14"/>
+        </w:rPr>
+        <w:t>Les images sont ensuite poussées sur Docker Hub afin qu’on puisse, par la suite</w:t>
+      </w:r>
+      <w:r>
+        <w:rPr>
+          <w:color w:val="000000" w:themeColor="text1"/>
+          <w:szCs w:val="14"/>
+        </w:rPr>
+        <w:t xml:space="preserve"> les</w:t>
+      </w:r>
+      <w:r>
+        <w:rPr>
+          <w:color w:val="000000" w:themeColor="text1"/>
+          <w:szCs w:val="14"/>
+        </w:rPr>
+        <w:t xml:space="preserve"> exécuter </w:t>
+      </w:r>
+      <w:r>
+        <w:rPr>
+          <w:color w:val="000000" w:themeColor="text1"/>
+          <w:szCs w:val="14"/>
+        </w:rPr>
+        <w:t xml:space="preserve">sur </w:t>
+      </w:r>
+      <w:r>
+        <w:rPr>
+          <w:color w:val="000000" w:themeColor="text1"/>
+          <w:szCs w:val="14"/>
+        </w:rPr>
+        <w:t>notre docker-compose et mettre à jour l’application en temps réel.</w:t>
+      </w:r>
+    </w:p>
+    <w:p>
+      <w:pPr>
+        <w:pStyle w:val="Paragraphedeliste"/>
+        <w:ind w:left="1080"/>
+        <w:jc w:val="both"/>
+        <w:rPr>
+          <w:color w:val="000000" w:themeColor="text1"/>
+          <w:szCs w:val="14"/>
+        </w:rPr>
+      </w:pPr>
+    </w:p>
+    <w:p>
+      <w:pPr>
+        <w:pStyle w:val="Paragraphedeliste"/>
+        <w:numPr>
+          <w:ilvl w:val="0"/>
+          <w:numId w:val="20"/>
+        </w:numPr>
+        <w:jc w:val="both"/>
+        <w:rPr>
+          <w:b/>
+          <w:bCs/>
+          <w:i/>
+          <w:iCs/>
+          <w:color w:val="4472C4" w:themeColor="accent1"/>
+          <w:szCs w:val="14"/>
+        </w:rPr>
+      </w:pPr>
+      <w:r>
+        <w:rPr>
+          <w:b/>
+          <w:bCs/>
+          <w:i/>
+          <w:iCs/>
+          <w:color w:val="4472C4" w:themeColor="accent1"/>
+          <w:szCs w:val="14"/>
+        </w:rPr>
+        <w:t xml:space="preserve"> </w:t>
+      </w:r>
+      <w:r>
+        <w:rPr>
+          <w:b/>
+          <w:bCs/>
+          <w:i/>
+          <w:iCs/>
+          <w:color w:val="4472C4" w:themeColor="accent1"/>
+          <w:szCs w:val="14"/>
+        </w:rPr>
+        <w:t xml:space="preserve">Jobs de </w:t>
+      </w:r>
+      <w:proofErr w:type="spellStart"/>
+      <w:r>
+        <w:rPr>
+          <w:b/>
+          <w:bCs/>
+          <w:i/>
+          <w:iCs/>
+          <w:color w:val="4472C4" w:themeColor="accent1"/>
+          <w:szCs w:val="14"/>
+        </w:rPr>
+        <w:t>build</w:t>
+      </w:r>
+      <w:proofErr w:type="spellEnd"/>
+      <w:r>
+        <w:rPr>
+          <w:b/>
+          <w:bCs/>
+          <w:i/>
+          <w:iCs/>
+          <w:color w:val="4472C4" w:themeColor="accent1"/>
+          <w:szCs w:val="14"/>
+        </w:rPr>
+        <w:t xml:space="preserve"> et de push des images Docker :</w:t>
+      </w:r>
+    </w:p>
+    <w:p>
+      <w:pPr>
+        <w:pStyle w:val="Paragraphedeliste"/>
+        <w:numPr>
+          <w:ilvl w:val="0"/>
+          <w:numId w:val="17"/>
+        </w:numPr>
+        <w:jc w:val="both"/>
+        <w:rPr>
+          <w:color w:val="000000" w:themeColor="text1"/>
+          <w:szCs w:val="14"/>
+        </w:rPr>
+      </w:pPr>
+      <w:r>
+        <w:rPr>
+          <w:color w:val="000000" w:themeColor="text1"/>
+          <w:szCs w:val="14"/>
+        </w:rPr>
+        <w:t>Ce job va tester et valider la création de notre application sur Docker. Il crée les containers et attend une réponse de leur part.</w:t>
+      </w:r>
+    </w:p>
+    <w:p>
+      <w:pPr>
+        <w:pStyle w:val="Paragraphedeliste"/>
+        <w:ind w:left="1080"/>
+        <w:jc w:val="both"/>
+        <w:rPr>
+          <w:color w:val="000000" w:themeColor="text1"/>
+          <w:szCs w:val="14"/>
+        </w:rPr>
+      </w:pPr>
+    </w:p>
+    <w:p>
+      <w:pPr>
+        <w:pStyle w:val="Paragraphedeliste"/>
+        <w:numPr>
+          <w:ilvl w:val="0"/>
+          <w:numId w:val="17"/>
+        </w:numPr>
+        <w:jc w:val="both"/>
+        <w:rPr>
+          <w:color w:val="000000" w:themeColor="text1"/>
+          <w:szCs w:val="14"/>
+        </w:rPr>
+      </w:pPr>
+      <w:r>
+        <w:rPr>
+          <w:color w:val="000000" w:themeColor="text1"/>
+          <w:szCs w:val="14"/>
+        </w:rPr>
+        <w:t>Si cela fonctionne, il stoppe les containers afin de ne pas utiliser plus de ressources. Le déploiement est alors effectué.</w:t>
+      </w:r>
+    </w:p>
+    <w:p>
+      <w:pPr>
+        <w:pStyle w:val="Paragraphedeliste"/>
+        <w:jc w:val="both"/>
+        <w:rPr>
+          <w:color w:val="000000" w:themeColor="text1"/>
+          <w:szCs w:val="14"/>
+        </w:rPr>
+      </w:pPr>
+    </w:p>
+    <w:p>
+      <w:pPr>
+        <w:ind w:left="708"/>
+        <w:jc w:val="both"/>
+        <w:rPr>
+          <w:color w:val="000000" w:themeColor="text1"/>
+          <w:szCs w:val="14"/>
+        </w:rPr>
+      </w:pPr>
+      <w:r>
+        <w:rPr>
+          <w:color w:val="000000" w:themeColor="text1"/>
+          <w:szCs w:val="14"/>
+        </w:rPr>
+        <w:t>Cette structure permet d’exécuter étape par étape le déploiement de l’application sans avoir de conflits entre les jobs. Chaque étape est isolée dans son environnement et dans son job associé.</w:t>
+      </w:r>
+    </w:p>
+    <w:p>
+      <w:pPr>
+        <w:ind w:left="708"/>
+        <w:jc w:val="both"/>
+        <w:rPr>
+          <w:b/>
+          <w:bCs/>
+        </w:rPr>
+      </w:pPr>
+      <w:r>
+        <w:rPr>
+          <w:b/>
+          <w:bCs/>
+        </w:rPr>
+        <w:t>Historique et Optimisation</w:t>
+      </w:r>
+    </w:p>
+    <w:p>
+      <w:pPr>
+        <w:ind w:left="708"/>
+        <w:jc w:val="both"/>
+        <w:rPr>
+          <w:color w:val="000000" w:themeColor="text1"/>
+          <w:szCs w:val="14"/>
+        </w:rPr>
+      </w:pPr>
+      <w:r>
+        <w:rPr>
+          <w:color w:val="000000" w:themeColor="text1"/>
+          <w:szCs w:val="14"/>
+        </w:rPr>
+        <w:t>Durant notre déploiement de notre application, nous avons dû déployer et tester plusieurs fois notre workflow. C’est pour cela que dans notre historique de déploiement, nous pouvons voir que le workflow était parfois en statut réussi et parfois en échec. Cela se produisait lorsque nous ajoutions de nouvelles étapes ou des jobs afin d’optimiser celui-ci ou de mieux le tester. Par exemple, lors de l’ajout du job de validation des containers.</w:t>
+      </w:r>
+    </w:p>
+    <w:p>
+      <w:pPr>
+        <w:jc w:val="both"/>
+        <w:rPr>
+          <w:color w:val="000000" w:themeColor="text1"/>
+          <w:szCs w:val="14"/>
+        </w:rPr>
+      </w:pPr>
+      <w:r>
+        <w:rPr>
+          <w:color w:val="000000" w:themeColor="text1"/>
+          <w:szCs w:val="14"/>
+        </w:rPr>
+        <w:lastRenderedPageBreak/>
+        <w:drawing>
+          <wp:anchor distT="0" distB="0" distL="114300" distR="114300" simplePos="0" relativeHeight="251662336" behindDoc="0" locked="0" layoutInCell="1" allowOverlap="1" wp14:anchorId="7414251F" wp14:editId="11A1762B">
+            <wp:simplePos x="0" y="0"/>
+            <wp:positionH relativeFrom="margin">
+              <wp:align>right</wp:align>
+            </wp:positionH>
+            <wp:positionV relativeFrom="paragraph">
+              <wp:posOffset>133350</wp:posOffset>
+            </wp:positionV>
+            <wp:extent cx="5760720" cy="2770505"/>
+            <wp:effectExtent l="0" t="0" r="0" b="0"/>
+            <wp:wrapSquare wrapText="bothSides"/>
+            <wp:docPr id="9" name="Image 9"/>
+            <wp:cNvGraphicFramePr>
+              <a:graphicFrameLocks xmlns:a="http://schemas.openxmlformats.org/drawingml/2006/main" noChangeAspect="1"/>
+            </wp:cNvGraphicFramePr>
+            <a:graphic xmlns:a="http://schemas.openxmlformats.org/drawingml/2006/main">
+              <a:graphicData uri="http://schemas.openxmlformats.org/drawingml/2006/picture">
+                <pic:pic xmlns:pic="http://schemas.openxmlformats.org/drawingml/2006/picture">
+                  <pic:nvPicPr>
+                    <pic:cNvPr id="1" name=""/>
+                    <pic:cNvPicPr/>
+                  </pic:nvPicPr>
+                  <pic:blipFill>
+                    <a:blip r:embed="rId41">
+                      <a:extLst>
+                        <a:ext uri="{28A0092B-C50C-407E-A947-70E740481C1C}">
+                          <a14:useLocalDpi xmlns:a14="http://schemas.microsoft.com/office/drawing/2010/main" val="0"/>
+                        </a:ext>
+                      </a:extLst>
+                    </a:blip>
+                    <a:stretch>
+                      <a:fillRect/>
+                    </a:stretch>
+                  </pic:blipFill>
+                  <pic:spPr>
+                    <a:xfrm>
+                      <a:off x="0" y="0"/>
+                      <a:ext cx="5760720" cy="2770505"/>
+                    </a:xfrm>
+                    <a:prstGeom prst="rect">
+                      <a:avLst/>
+                    </a:prstGeom>
+                  </pic:spPr>
+                </pic:pic>
+              </a:graphicData>
+            </a:graphic>
+          </wp:anchor>
+        </w:drawing>
+      </w:r>
+    </w:p>
+    <w:p>
+      <w:pPr>
+        <w:jc w:val="both"/>
+        <w:rPr>
+          <w:b/>
+          <w:bCs/>
+        </w:rPr>
+      </w:pPr>
+      <w:r>
+        <w:rPr>
+          <w:b/>
+          <w:bCs/>
+        </w:rPr>
+        <w:t>Etat actuel</w:t>
+      </w:r>
+    </w:p>
+    <w:p>
+      <w:pPr>
+        <w:jc w:val="both"/>
+        <w:rPr>
+          <w:color w:val="000000" w:themeColor="text1"/>
+          <w:szCs w:val="14"/>
+        </w:rPr>
+      </w:pPr>
+      <w:r>
+        <w:rPr>
+          <w:color w:val="000000" w:themeColor="text1"/>
+          <w:szCs w:val="14"/>
+        </w:rPr>
+        <w:t>Actuellement, le workflow CI/CD de déploiement comprend les étapes suivantes :</w:t>
+      </w:r>
+    </w:p>
+    <w:p>
+      <w:pPr>
+        <w:pStyle w:val="Paragraphedeliste"/>
+        <w:numPr>
+          <w:ilvl w:val="0"/>
+          <w:numId w:val="21"/>
+        </w:numPr>
+        <w:jc w:val="both"/>
+        <w:rPr>
+          <w:color w:val="000000" w:themeColor="text1"/>
+          <w:szCs w:val="14"/>
+        </w:rPr>
+      </w:pPr>
+      <w:r>
+        <w:rPr>
+          <w:color w:val="70AD47" w:themeColor="accent6"/>
+          <w:szCs w:val="14"/>
+        </w:rPr>
+        <w:t>Setup</w:t>
+      </w:r>
+      <w:r>
+        <w:rPr>
+          <w:color w:val="000000" w:themeColor="text1"/>
+          <w:szCs w:val="14"/>
+        </w:rPr>
+        <w:t xml:space="preserve"> : Installation, audit, et </w:t>
+      </w:r>
+      <w:proofErr w:type="spellStart"/>
+      <w:r>
+        <w:rPr>
+          <w:color w:val="000000" w:themeColor="text1"/>
+          <w:szCs w:val="14"/>
+        </w:rPr>
+        <w:t>linting</w:t>
+      </w:r>
+      <w:proofErr w:type="spellEnd"/>
+      <w:r>
+        <w:rPr>
+          <w:color w:val="000000" w:themeColor="text1"/>
+          <w:szCs w:val="14"/>
+        </w:rPr>
+        <w:t>.</w:t>
+      </w:r>
+    </w:p>
+    <w:p>
+      <w:pPr>
+        <w:pStyle w:val="Paragraphedeliste"/>
+        <w:numPr>
+          <w:ilvl w:val="0"/>
+          <w:numId w:val="21"/>
+        </w:numPr>
+        <w:jc w:val="both"/>
+        <w:rPr>
+          <w:color w:val="000000" w:themeColor="text1"/>
+          <w:szCs w:val="14"/>
+        </w:rPr>
+      </w:pPr>
+      <w:proofErr w:type="spellStart"/>
+      <w:r>
+        <w:rPr>
+          <w:color w:val="70AD47" w:themeColor="accent6"/>
+          <w:szCs w:val="14"/>
+        </w:rPr>
+        <w:t>Build</w:t>
+      </w:r>
+      <w:proofErr w:type="spellEnd"/>
+      <w:r>
+        <w:rPr>
+          <w:color w:val="70AD47" w:themeColor="accent6"/>
+          <w:szCs w:val="14"/>
+        </w:rPr>
+        <w:t xml:space="preserve"> et push </w:t>
+      </w:r>
+      <w:r>
+        <w:rPr>
+          <w:color w:val="000000" w:themeColor="text1"/>
+          <w:szCs w:val="14"/>
+        </w:rPr>
+        <w:t>: Construction et envoi des images Docker.</w:t>
+      </w:r>
+    </w:p>
+    <w:p>
+      <w:pPr>
+        <w:pStyle w:val="Paragraphedeliste"/>
+        <w:numPr>
+          <w:ilvl w:val="0"/>
+          <w:numId w:val="21"/>
+        </w:numPr>
+        <w:jc w:val="both"/>
+        <w:rPr>
+          <w:color w:val="000000" w:themeColor="text1"/>
+          <w:szCs w:val="14"/>
+        </w:rPr>
+      </w:pPr>
+      <w:r>
+        <w:rPr>
+          <w:color w:val="70AD47" w:themeColor="accent6"/>
+          <w:szCs w:val="14"/>
+        </w:rPr>
+        <w:t xml:space="preserve">Validation des containers </w:t>
+      </w:r>
+      <w:r>
+        <w:rPr>
+          <w:color w:val="000000" w:themeColor="text1"/>
+          <w:szCs w:val="14"/>
+        </w:rPr>
+        <w:t>: Vérification de la fonctionnalité des images Docker.</w:t>
+      </w:r>
+    </w:p>
+    <w:p>
+      <w:pPr>
+        <w:jc w:val="both"/>
+        <w:rPr>
+          <w:szCs w:val="14"/>
+        </w:rPr>
+      </w:pPr>
+      <w:r>
+        <w:rPr>
+          <w:color w:val="000000" w:themeColor="text1"/>
+          <w:szCs w:val="14"/>
+        </w:rPr>
+        <w:t>Les étapes manquantes sont les suivantes </w:t>
+      </w:r>
+      <w:r>
+        <w:rPr>
+          <w:szCs w:val="14"/>
+        </w:rPr>
+        <w:t>:</w:t>
+      </w:r>
+    </w:p>
+    <w:p>
+      <w:pPr>
+        <w:pStyle w:val="Paragraphedeliste"/>
+        <w:numPr>
+          <w:ilvl w:val="0"/>
+          <w:numId w:val="21"/>
+        </w:numPr>
+        <w:jc w:val="both"/>
+        <w:rPr>
+          <w:color w:val="000000" w:themeColor="text1"/>
+          <w:szCs w:val="14"/>
+        </w:rPr>
+      </w:pPr>
+      <w:r>
+        <w:rPr>
+          <w:color w:val="C00000"/>
+          <w:szCs w:val="14"/>
+        </w:rPr>
+        <w:t>Déploiement serveur </w:t>
+      </w:r>
+      <w:r>
+        <w:rPr>
+          <w:color w:val="000000" w:themeColor="text1"/>
+          <w:szCs w:val="14"/>
+        </w:rPr>
+        <w:t>: Déployer la production sur un serveur dédié.</w:t>
+      </w:r>
+    </w:p>
+    <w:p>
+      <w:pPr>
+        <w:jc w:val="both"/>
+        <w:rPr>
+          <w:color w:val="000000" w:themeColor="text1"/>
+          <w:szCs w:val="14"/>
+        </w:rPr>
+      </w:pPr>
+      <w:r>
+        <w:rPr>
+          <w:color w:val="000000" w:themeColor="text1"/>
+          <w:szCs w:val="14"/>
+        </w:rPr>
+        <w:t>La seule étape qu’il manque est le déploiement en production sur un serveur dédié. Cela sera ajouté une fois que le workflow de tests sera mis en place.</w:t>
+      </w:r>
+    </w:p>
+    <w:p>
+      <w:pPr>
+        <w:pStyle w:val="Titre2"/>
+        <w:numPr>
+          <w:ilvl w:val="1"/>
+          <w:numId w:val="1"/>
+        </w:numPr>
+        <w:jc w:val="both"/>
+      </w:pPr>
+      <w:r>
+        <w:t xml:space="preserve">Schéma CI/CD </w:t>
+      </w:r>
+      <w:proofErr w:type="spellStart"/>
+      <w:r>
+        <w:t>Github</w:t>
+      </w:r>
+      <w:proofErr w:type="spellEnd"/>
+      <w:r>
+        <w:t xml:space="preserve"> Action</w:t>
+      </w:r>
+    </w:p>
+    <w:p>
+      <w:r>
+        <w:t xml:space="preserve">Voici le schéma de notre déploiement </w:t>
+      </w:r>
+      <w:proofErr w:type="spellStart"/>
+      <w:r>
+        <w:t>github</w:t>
+      </w:r>
+      <w:proofErr w:type="spellEnd"/>
+      <w:r>
+        <w:t xml:space="preserve"> action :</w:t>
+      </w:r>
+    </w:p>
+    <w:p>
+      <w:pPr>
+        <w:rPr>
+          <w:b/>
+          <w:bCs/>
+        </w:rPr>
+      </w:pPr>
+      <w:r>
+        <w:rPr>
+          <w:b/>
+          <w:bCs/>
+        </w:rPr>
+        <w:t>Workflow déploiement production</w:t>
+      </w:r>
+      <w:r>
+        <w:rPr>
+          <w:b/>
+          <w:bCs/>
+        </w:rPr>
+        <w:t> :</w:t>
+      </w:r>
+      <w:r>
+        <w:drawing>
+          <wp:anchor distT="0" distB="0" distL="114300" distR="114300" simplePos="0" relativeHeight="251663360" behindDoc="0" locked="0" layoutInCell="1" allowOverlap="1" wp14:anchorId="68AF7033" wp14:editId="2E78027C">
+            <wp:simplePos x="0" y="0"/>
+            <wp:positionH relativeFrom="margin">
+              <wp:posOffset>74295</wp:posOffset>
+            </wp:positionH>
+            <wp:positionV relativeFrom="paragraph">
+              <wp:posOffset>419100</wp:posOffset>
+            </wp:positionV>
+            <wp:extent cx="5505450" cy="1637665"/>
+            <wp:effectExtent l="0" t="0" r="0" b="635"/>
+            <wp:wrapSquare wrapText="bothSides"/>
+            <wp:docPr id="14" name="Image 14"/>
+            <wp:cNvGraphicFramePr>
+              <a:graphicFrameLocks xmlns:a="http://schemas.openxmlformats.org/drawingml/2006/main" noChangeAspect="1"/>
+            </wp:cNvGraphicFramePr>
+            <a:graphic xmlns:a="http://schemas.openxmlformats.org/drawingml/2006/main">
+              <a:graphicData uri="http://schemas.openxmlformats.org/drawingml/2006/picture">
+                <pic:pic xmlns:pic="http://schemas.openxmlformats.org/drawingml/2006/picture">
+                  <pic:nvPicPr>
+                    <pic:cNvPr id="1" name=""/>
+                    <pic:cNvPicPr/>
+                  </pic:nvPicPr>
+                  <pic:blipFill rotWithShape="1">
+                    <a:blip r:embed="rId42">
+                      <a:extLst>
+                        <a:ext uri="{28A0092B-C50C-407E-A947-70E740481C1C}">
+                          <a14:useLocalDpi xmlns:a14="http://schemas.microsoft.com/office/drawing/2010/main" val="0"/>
+                        </a:ext>
+                      </a:extLst>
+                    </a:blip>
+                    <a:srcRect r="24133"/>
+                    <a:stretch/>
+                  </pic:blipFill>
+                  <pic:spPr bwMode="auto">
+                    <a:xfrm>
+                      <a:off x="0" y="0"/>
+                      <a:ext cx="5505450" cy="1637665"/>
+                    </a:xfrm>
+                    <a:prstGeom prst="rect">
+                      <a:avLst/>
+                    </a:prstGeom>
+                    <a:ln>
+                      <a:noFill/>
+                    </a:ln>
+                    <a:extLst>
+                      <a:ext uri="{53640926-AAD7-44D8-BBD7-CCE9431645EC}">
+                        <a14:shadowObscured xmlns:a14="http://schemas.microsoft.com/office/drawing/2010/main"/>
+                      </a:ext>
+                    </a:extLst>
+                  </pic:spPr>
+                </pic:pic>
+              </a:graphicData>
+            </a:graphic>
+            <wp14:sizeRelH relativeFrom="margin">
+              <wp14:pctWidth>0</wp14:pctWidth>
+            </wp14:sizeRelH>
+            <wp14:sizeRelV relativeFrom="margin">
+              <wp14:pctHeight>0</wp14:pctHeight>
+            </wp14:sizeRelV>
+          </wp:anchor>
+        </w:drawing>
+      </w:r>
+    </w:p>
+    <w:p>
+      <w:pPr>
+        <w:jc w:val="both"/>
+        <w:rPr>
+          <w:color w:val="000000" w:themeColor="text1"/>
+          <w:szCs w:val="14"/>
+        </w:rPr>
+      </w:pPr>
+      <w:r>
+        <w:t xml:space="preserve"> </w:t>
+      </w:r>
+    </w:p>
+    <w:p>
+      <w:pPr>
+        <w:jc w:val="both"/>
+        <w:rPr>
+          <w:b/>
+          <w:bCs/>
+          <w:color w:val="000000" w:themeColor="text1"/>
+          <w:szCs w:val="14"/>
+        </w:rPr>
+      </w:pPr>
+      <w:r>
+        <w:rPr>
+          <w:b/>
+          <w:bCs/>
+          <w:color w:val="000000" w:themeColor="text1"/>
+          <w:szCs w:val="14"/>
+        </w:rPr>
+        <w:t>Workflow de test :</w:t>
+      </w:r>
+    </w:p>
+    <w:p>
+      <w:pPr>
+        <w:jc w:val="both"/>
+        <w:rPr>
+          <w:color w:val="C00000"/>
+          <w:szCs w:val="14"/>
+        </w:rPr>
+      </w:pPr>
+      <w:r>
+        <w:rPr>
+          <w:color w:val="C00000"/>
+          <w:szCs w:val="14"/>
+        </w:rPr>
+        <w:t>(Non implémenté)</w:t>
+      </w:r>
+    </w:p>
+    <w:p>
+      <w:pPr>
+        <w:pStyle w:val="Titre2"/>
+        <w:numPr>
+          <w:ilvl w:val="1"/>
+          <w:numId w:val="1"/>
+        </w:numPr>
+        <w:jc w:val="both"/>
+      </w:pPr>
+      <w:r>
+        <w:lastRenderedPageBreak/>
+        <w:t xml:space="preserve">Utilisation de </w:t>
+      </w:r>
+      <w:proofErr w:type="spellStart"/>
+      <w:r>
+        <w:t>l’ia</w:t>
+      </w:r>
+      <w:proofErr w:type="spellEnd"/>
+    </w:p>
+    <w:p>
+      <w:r>
+        <w:t>L’IA est maintenant un outil qui est de plus en plus utilisé. Dans notre projet, nous l'avons utilisée afin qu’elle nous aide dans différentes tâches :</w:t>
+      </w:r>
+    </w:p>
+    <w:p>
+      <w:pPr>
+        <w:pStyle w:val="Paragraphedeliste"/>
+        <w:numPr>
+          <w:ilvl w:val="0"/>
+          <w:numId w:val="25"/>
+        </w:numPr>
+      </w:pPr>
+      <w:r>
+        <w:t>Compréhension de parties de code de l’application.</w:t>
+      </w:r>
+    </w:p>
+    <w:p>
+      <w:pPr>
+        <w:pStyle w:val="Paragraphedeliste"/>
+        <w:numPr>
+          <w:ilvl w:val="0"/>
+          <w:numId w:val="25"/>
+        </w:numPr>
+      </w:pPr>
+      <w:r>
+        <w:t>Compréhension de la structure d’un workflow.</w:t>
+      </w:r>
+    </w:p>
+    <w:p>
+      <w:pPr>
+        <w:pStyle w:val="Paragraphedeliste"/>
+        <w:numPr>
+          <w:ilvl w:val="0"/>
+          <w:numId w:val="25"/>
+        </w:numPr>
+      </w:pPr>
+      <w:r>
+        <w:t>Compréhension des erreurs et des codes d’erreur.</w:t>
+      </w:r>
+    </w:p>
+    <w:p>
+      <w:pPr>
+        <w:pStyle w:val="Paragraphedeliste"/>
+        <w:numPr>
+          <w:ilvl w:val="0"/>
+          <w:numId w:val="25"/>
+        </w:numPr>
+      </w:pPr>
+      <w:r>
+        <w:t>Correction de la syntaxe et des fautes d’orthographe.</w:t>
+      </w:r>
+    </w:p>
+    <w:p>
+      <w:r>
+        <w:t xml:space="preserve">L’IA qui a été utilisée durant ce projet est </w:t>
+      </w:r>
+      <w:proofErr w:type="spellStart"/>
+      <w:r>
+        <w:t>ChatGPT</w:t>
+      </w:r>
+      <w:proofErr w:type="spellEnd"/>
+      <w:r>
+        <w:t>. Elle nous a aidés à comprendre du code, des concepts ou encore des erreurs, mais ne nous a pas donné tout bêtement la solution. Nous l’avons utilisée davantage comme un outil de recherche qu’un simple générateur de solutions.</w:t>
+      </w:r>
+    </w:p>
+    <w:p>
+      <w:r>
+        <w:t xml:space="preserve">Par exemple, quand nous avons dû commencer à créer le workflow de production, nous n’étions pas encore familiers avec sa structure, comme les jobs et les </w:t>
+      </w:r>
+      <w:proofErr w:type="spellStart"/>
+      <w:r>
+        <w:t>steps</w:t>
+      </w:r>
+      <w:proofErr w:type="spellEnd"/>
+      <w:r>
+        <w:t>. Elle nous a donc expliqué comment cela était divisé et ce que faisait chaque section d’un workflow, au lieu de nous donner directement un workflow fonctionnel.</w:t>
+      </w:r>
+    </w:p>
+    <w:p>
+      <w:r>
+        <w:t>En ce qui concerne son utilisation pour le rapport de projet, elle nous a permis de corriger les erreurs de syntaxe et d’orthographe de nos textes.</w:t>
+      </w:r>
+    </w:p>
+    <w:p>
+      <w:pPr>
+        <w:rPr>
+          <w:b/>
+          <w:bCs/>
+        </w:rPr>
+      </w:pPr>
+      <w:r>
+        <w:rPr>
+          <w:color w:val="C00000"/>
+          <w:szCs w:val="14"/>
+        </w:rPr>
+        <w:drawing>
+          <wp:anchor distT="0" distB="0" distL="114300" distR="114300" simplePos="0" relativeHeight="251664384" behindDoc="0" locked="0" layoutInCell="1" allowOverlap="1" wp14:anchorId="13D40599" wp14:editId="6F97E09B">
+            <wp:simplePos x="0" y="0"/>
+            <wp:positionH relativeFrom="column">
+              <wp:posOffset>1090930</wp:posOffset>
+            </wp:positionH>
+            <wp:positionV relativeFrom="paragraph">
+              <wp:posOffset>214630</wp:posOffset>
+            </wp:positionV>
+            <wp:extent cx="2782570" cy="2512060"/>
+            <wp:effectExtent l="0" t="0" r="0" b="2540"/>
+            <wp:wrapSquare wrapText="bothSides"/>
+            <wp:docPr id="15" name="Image 15"/>
+            <wp:cNvGraphicFramePr>
+              <a:graphicFrameLocks xmlns:a="http://schemas.openxmlformats.org/drawingml/2006/main" noChangeAspect="1"/>
+            </wp:cNvGraphicFramePr>
+            <a:graphic xmlns:a="http://schemas.openxmlformats.org/drawingml/2006/main">
+              <a:graphicData uri="http://schemas.openxmlformats.org/drawingml/2006/picture">
+                <pic:pic xmlns:pic="http://schemas.openxmlformats.org/drawingml/2006/picture">
+                  <pic:nvPicPr>
+                    <pic:cNvPr id="1" name=""/>
+                    <pic:cNvPicPr/>
+                  </pic:nvPicPr>
+                  <pic:blipFill rotWithShape="1">
+                    <a:blip r:embed="rId43">
+                      <a:extLst>
+                        <a:ext uri="{28A0092B-C50C-407E-A947-70E740481C1C}">
+                          <a14:useLocalDpi xmlns:a14="http://schemas.microsoft.com/office/drawing/2010/main" val="0"/>
+                        </a:ext>
+                      </a:extLst>
+                    </a:blip>
+                    <a:srcRect l="29763" r="13359"/>
+                    <a:stretch/>
+                  </pic:blipFill>
+                  <pic:spPr bwMode="auto">
+                    <a:xfrm>
+                      <a:off x="0" y="0"/>
+                      <a:ext cx="2782570" cy="2512060"/>
+                    </a:xfrm>
+                    <a:prstGeom prst="rect">
+                      <a:avLst/>
+                    </a:prstGeom>
+                    <a:ln>
+                      <a:noFill/>
+                    </a:ln>
+                    <a:extLst>
+                      <a:ext uri="{53640926-AAD7-44D8-BBD7-CCE9431645EC}">
+                        <a14:shadowObscured xmlns:a14="http://schemas.microsoft.com/office/drawing/2010/main"/>
+                      </a:ext>
+                    </a:extLst>
+                  </pic:spPr>
+                </pic:pic>
+              </a:graphicData>
+            </a:graphic>
+            <wp14:sizeRelH relativeFrom="margin">
+              <wp14:pctWidth>0</wp14:pctWidth>
+            </wp14:sizeRelH>
+            <wp14:sizeRelV relativeFrom="margin">
+              <wp14:pctHeight>0</wp14:pctHeight>
+            </wp14:sizeRelV>
+          </wp:anchor>
+        </w:drawing>
+      </w:r>
+      <w:r>
+        <w:rPr>
+          <w:b/>
+          <w:bCs/>
+        </w:rPr>
+        <w:t>Exemple concret d’utilisation :</w:t>
+      </w:r>
+    </w:p>
+    <w:p>
+      <w:pPr>
+        <w:jc w:val="both"/>
+        <w:rPr>
+          <w:color w:val="C00000"/>
+          <w:szCs w:val="14"/>
+        </w:rPr>
+      </w:pPr>
+      <w:r>
+        <w:rPr>
+          <w:color w:val="C00000"/>
+          <w:szCs w:val="14"/>
+        </w:rPr>
+        <w:drawing>
+          <wp:anchor distT="0" distB="0" distL="114300" distR="114300" simplePos="0" relativeHeight="251665408" behindDoc="0" locked="0" layoutInCell="1" allowOverlap="1" wp14:anchorId="72217BCC" wp14:editId="3447B70E">
+            <wp:simplePos x="0" y="0"/>
+            <wp:positionH relativeFrom="column">
+              <wp:posOffset>748030</wp:posOffset>
+            </wp:positionH>
+            <wp:positionV relativeFrom="paragraph">
+              <wp:posOffset>2313305</wp:posOffset>
+            </wp:positionV>
+            <wp:extent cx="3733800" cy="2804160"/>
+            <wp:effectExtent l="0" t="0" r="0" b="0"/>
+            <wp:wrapSquare wrapText="bothSides"/>
+            <wp:docPr id="16" name="Image 16"/>
+            <wp:cNvGraphicFramePr>
+              <a:graphicFrameLocks xmlns:a="http://schemas.openxmlformats.org/drawingml/2006/main" noChangeAspect="1"/>
+            </wp:cNvGraphicFramePr>
+            <a:graphic xmlns:a="http://schemas.openxmlformats.org/drawingml/2006/main">
+              <a:graphicData uri="http://schemas.openxmlformats.org/drawingml/2006/picture">
+                <pic:pic xmlns:pic="http://schemas.openxmlformats.org/drawingml/2006/picture">
+                  <pic:nvPicPr>
+                    <pic:cNvPr id="1" name=""/>
+                    <pic:cNvPicPr/>
+                  </pic:nvPicPr>
+                  <pic:blipFill rotWithShape="1">
+                    <a:blip r:embed="rId44">
+                      <a:extLst>
+                        <a:ext uri="{28A0092B-C50C-407E-A947-70E740481C1C}">
+                          <a14:useLocalDpi xmlns:a14="http://schemas.microsoft.com/office/drawing/2010/main" val="0"/>
+                        </a:ext>
+                      </a:extLst>
+                    </a:blip>
+                    <a:srcRect l="8763" r="19643"/>
+                    <a:stretch/>
+                  </pic:blipFill>
+                  <pic:spPr bwMode="auto">
+                    <a:xfrm>
+                      <a:off x="0" y="0"/>
+                      <a:ext cx="3733800" cy="2804160"/>
+                    </a:xfrm>
+                    <a:prstGeom prst="rect">
+                      <a:avLst/>
+                    </a:prstGeom>
+                    <a:ln>
+                      <a:noFill/>
+                    </a:ln>
+                    <a:extLst>
+                      <a:ext uri="{53640926-AAD7-44D8-BBD7-CCE9431645EC}">
+                        <a14:shadowObscured xmlns:a14="http://schemas.microsoft.com/office/drawing/2010/main"/>
+                      </a:ext>
+                    </a:extLst>
+                  </pic:spPr>
+                </pic:pic>
+              </a:graphicData>
+            </a:graphic>
+            <wp14:sizeRelH relativeFrom="margin">
+              <wp14:pctWidth>0</wp14:pctWidth>
+            </wp14:sizeRelH>
+            <wp14:sizeRelV relativeFrom="margin">
+              <wp14:pctHeight>0</wp14:pctHeight>
+            </wp14:sizeRelV>
+          </wp:anchor>
+        </w:drawing>
+      </w:r>
     </w:p>
     <w:sectPr>
-      <w:headerReference w:type="default" r:id="rId41"/>
-      <w:headerReference w:type="first" r:id="rId42"/>
+      <w:headerReference w:type="default" r:id="rId45"/>
+      <w:headerReference w:type="first" r:id="rId46"/>
       <w:pgSz w:w="11906" w:h="16838"/>
       <w:pgMar w:top="1417" w:right="1417" w:bottom="1417" w:left="1417" w:header="709" w:footer="708" w:gutter="0"/>
       <w:pgNumType w:start="0"/>
@@ -4862,7 +6430,7 @@
 </file>
 
 <file path=word/endnotes.xml><?xml version="1.0" encoding="utf-8"?>
-<w:endnotes xmlns:wpc="http://schemas.microsoft.com/office/word/2010/wordprocessingCanvas" xmlns:cx="http://schemas.microsoft.com/office/drawing/2014/chartex" xmlns:cx1="http://schemas.microsoft.com/office/drawing/2015/9/8/chartex" xmlns:cx2="http://schemas.microsoft.com/office/drawing/2015/10/21/chartex" xmlns:cx3="http://schemas.microsoft.com/office/drawing/2016/5/9/chartex" xmlns:cx4="http://schemas.microsoft.com/office/drawing/2016/5/10/chartex" xmlns:cx5="http://schemas.microsoft.com/office/drawing/2016/5/11/chartex" xmlns:cx6="http://schemas.microsoft.com/office/drawing/2016/5/12/chartex" xmlns:cx7="http://schemas.microsoft.com/office/drawing/2016/5/13/chartex" xmlns:cx8="http://schemas.microsoft.com/office/drawing/2016/5/14/chartex" xmlns:mc="http://schemas.openxmlformats.org/markup-compatibility/2006" xmlns:aink="http://schemas.microsoft.com/office/drawing/2016/ink" xmlns:am3d="http://schemas.microsoft.com/office/drawing/2017/model3d" xmlns:o="urn:schemas-microsoft-com:office:office" xmlns:oel="http://schemas.microsoft.com/office/2019/extlst" xmlns:r="http://schemas.openxmlformats.org/officeDocument/2006/relationships" xmlns:m="http://schemas.openxmlformats.org/officeDocument/2006/math" xmlns:v="urn:schemas-microsoft-com:vml" xmlns:wp14="http://schemas.microsoft.com/office/word/2010/wordprocessingDrawing" xmlns:wp="http://schemas.openxmlformats.org/drawingml/2006/wordprocessingDrawing" xmlns:w10="urn:schemas-microsoft-com:office:word" xmlns:w="http://schemas.openxmlformats.org/wordprocessingml/2006/main" xmlns:w14="http://schemas.microsoft.com/office/word/2010/wordml" xmlns:w15="http://schemas.microsoft.com/office/word/2012/wordml" xmlns:w16cex="http://schemas.microsoft.com/office/word/2018/wordml/cex" xmlns:w16cid="http://schemas.microsoft.com/office/word/2016/wordml/cid" xmlns:w16="http://schemas.microsoft.com/office/word/2018/wordml" xmlns:w16du="http://schemas.microsoft.com/office/word/2023/wordml/word16du" xmlns:w16sdtdh="http://schemas.microsoft.com/office/word/2020/wordml/sdtdatahash" xmlns:w16se="http://schemas.microsoft.com/office/word/2015/wordml/symex" xmlns:wpg="http://schemas.microsoft.com/office/word/2010/wordprocessingGroup" xmlns:wpi="http://schemas.microsoft.com/office/word/2010/wordprocessingInk" xmlns:wne="http://schemas.microsoft.com/office/word/2006/wordml" xmlns:wps="http://schemas.microsoft.com/office/word/2010/wordprocessingShape" mc:Ignorable="w14 w15 w16se w16cid w16 w16cex w16sdtdh w16du wp14">
+<w:endnotes xmlns:wpc="http://schemas.microsoft.com/office/word/2010/wordprocessingCanvas" xmlns:cx="http://schemas.microsoft.com/office/drawing/2014/chartex" xmlns:cx1="http://schemas.microsoft.com/office/drawing/2015/9/8/chartex" xmlns:cx2="http://schemas.microsoft.com/office/drawing/2015/10/21/chartex" xmlns:cx3="http://schemas.microsoft.com/office/drawing/2016/5/9/chartex" xmlns:cx4="http://schemas.microsoft.com/office/drawing/2016/5/10/chartex" xmlns:cx5="http://schemas.microsoft.com/office/drawing/2016/5/11/chartex" xmlns:cx6="http://schemas.microsoft.com/office/drawing/2016/5/12/chartex" xmlns:cx7="http://schemas.microsoft.com/office/drawing/2016/5/13/chartex" xmlns:cx8="http://schemas.microsoft.com/office/drawing/2016/5/14/chartex" xmlns:mc="http://schemas.openxmlformats.org/markup-compatibility/2006" xmlns:aink="http://schemas.microsoft.com/office/drawing/2016/ink" xmlns:am3d="http://schemas.microsoft.com/office/drawing/2017/model3d" xmlns:o="urn:schemas-microsoft-com:office:office" xmlns:oel="http://schemas.microsoft.com/office/2019/extlst" xmlns:r="http://schemas.openxmlformats.org/officeDocument/2006/relationships" xmlns:m="http://schemas.openxmlformats.org/officeDocument/2006/math" xmlns:v="urn:schemas-microsoft-com:vml" xmlns:wp14="http://schemas.microsoft.com/office/word/2010/wordprocessingDrawing" xmlns:wp="http://schemas.openxmlformats.org/drawingml/2006/wordprocessingDrawing" xmlns:w10="urn:schemas-microsoft-com:office:word" xmlns:w="http://schemas.openxmlformats.org/wordprocessingml/2006/main" xmlns:w14="http://schemas.microsoft.com/office/word/2010/wordml" xmlns:w15="http://schemas.microsoft.com/office/word/2012/wordml" xmlns:w16cex="http://schemas.microsoft.com/office/word/2018/wordml/cex" xmlns:w16cid="http://schemas.microsoft.com/office/word/2016/wordml/cid" xmlns:w16="http://schemas.microsoft.com/office/word/2018/wordml" xmlns:w16sdtdh="http://schemas.microsoft.com/office/word/2020/wordml/sdtdatahash" xmlns:w16se="http://schemas.microsoft.com/office/word/2015/wordml/symex" xmlns:wpg="http://schemas.microsoft.com/office/word/2010/wordprocessingGroup" xmlns:wpi="http://schemas.microsoft.com/office/word/2010/wordprocessingInk" xmlns:wne="http://schemas.microsoft.com/office/word/2006/wordml" xmlns:wps="http://schemas.microsoft.com/office/word/2010/wordprocessingShape" mc:Ignorable="w14 w15 w16se w16cid w16 w16cex w16sdtdh wp14">
   <w:endnote w:type="separator" w:id="-1">
     <w:p>
       <w:pPr>
@@ -4887,7 +6455,7 @@
 </file>
 
 <file path=word/footnotes.xml><?xml version="1.0" encoding="utf-8"?>
-<w:footnotes xmlns:wpc="http://schemas.microsoft.com/office/word/2010/wordprocessingCanvas" xmlns:cx="http://schemas.microsoft.com/office/drawing/2014/chartex" xmlns:cx1="http://schemas.microsoft.com/office/drawing/2015/9/8/chartex" xmlns:cx2="http://schemas.microsoft.com/office/drawing/2015/10/21/chartex" xmlns:cx3="http://schemas.microsoft.com/office/drawing/2016/5/9/chartex" xmlns:cx4="http://schemas.microsoft.com/office/drawing/2016/5/10/chartex" xmlns:cx5="http://schemas.microsoft.com/office/drawing/2016/5/11/chartex" xmlns:cx6="http://schemas.microsoft.com/office/drawing/2016/5/12/chartex" xmlns:cx7="http://schemas.microsoft.com/office/drawing/2016/5/13/chartex" xmlns:cx8="http://schemas.microsoft.com/office/drawing/2016/5/14/chartex" xmlns:mc="http://schemas.openxmlformats.org/markup-compatibility/2006" xmlns:aink="http://schemas.microsoft.com/office/drawing/2016/ink" xmlns:am3d="http://schemas.microsoft.com/office/drawing/2017/model3d" xmlns:o="urn:schemas-microsoft-com:office:office" xmlns:oel="http://schemas.microsoft.com/office/2019/extlst" xmlns:r="http://schemas.openxmlformats.org/officeDocument/2006/relationships" xmlns:m="http://schemas.openxmlformats.org/officeDocument/2006/math" xmlns:v="urn:schemas-microsoft-com:vml" xmlns:wp14="http://schemas.microsoft.com/office/word/2010/wordprocessingDrawing" xmlns:wp="http://schemas.openxmlformats.org/drawingml/2006/wordprocessingDrawing" xmlns:w10="urn:schemas-microsoft-com:office:word" xmlns:w="http://schemas.openxmlformats.org/wordprocessingml/2006/main" xmlns:w14="http://schemas.microsoft.com/office/word/2010/wordml" xmlns:w15="http://schemas.microsoft.com/office/word/2012/wordml" xmlns:w16cex="http://schemas.microsoft.com/office/word/2018/wordml/cex" xmlns:w16cid="http://schemas.microsoft.com/office/word/2016/wordml/cid" xmlns:w16="http://schemas.microsoft.com/office/word/2018/wordml" xmlns:w16du="http://schemas.microsoft.com/office/word/2023/wordml/word16du" xmlns:w16sdtdh="http://schemas.microsoft.com/office/word/2020/wordml/sdtdatahash" xmlns:w16se="http://schemas.microsoft.com/office/word/2015/wordml/symex" xmlns:wpg="http://schemas.microsoft.com/office/word/2010/wordprocessingGroup" xmlns:wpi="http://schemas.microsoft.com/office/word/2010/wordprocessingInk" xmlns:wne="http://schemas.microsoft.com/office/word/2006/wordml" xmlns:wps="http://schemas.microsoft.com/office/word/2010/wordprocessingShape" mc:Ignorable="w14 w15 w16se w16cid w16 w16cex w16sdtdh w16du wp14">
+<w:footnotes xmlns:wpc="http://schemas.microsoft.com/office/word/2010/wordprocessingCanvas" xmlns:cx="http://schemas.microsoft.com/office/drawing/2014/chartex" xmlns:cx1="http://schemas.microsoft.com/office/drawing/2015/9/8/chartex" xmlns:cx2="http://schemas.microsoft.com/office/drawing/2015/10/21/chartex" xmlns:cx3="http://schemas.microsoft.com/office/drawing/2016/5/9/chartex" xmlns:cx4="http://schemas.microsoft.com/office/drawing/2016/5/10/chartex" xmlns:cx5="http://schemas.microsoft.com/office/drawing/2016/5/11/chartex" xmlns:cx6="http://schemas.microsoft.com/office/drawing/2016/5/12/chartex" xmlns:cx7="http://schemas.microsoft.com/office/drawing/2016/5/13/chartex" xmlns:cx8="http://schemas.microsoft.com/office/drawing/2016/5/14/chartex" xmlns:mc="http://schemas.openxmlformats.org/markup-compatibility/2006" xmlns:aink="http://schemas.microsoft.com/office/drawing/2016/ink" xmlns:am3d="http://schemas.microsoft.com/office/drawing/2017/model3d" xmlns:o="urn:schemas-microsoft-com:office:office" xmlns:oel="http://schemas.microsoft.com/office/2019/extlst" xmlns:r="http://schemas.openxmlformats.org/officeDocument/2006/relationships" xmlns:m="http://schemas.openxmlformats.org/officeDocument/2006/math" xmlns:v="urn:schemas-microsoft-com:vml" xmlns:wp14="http://schemas.microsoft.com/office/word/2010/wordprocessingDrawing" xmlns:wp="http://schemas.openxmlformats.org/drawingml/2006/wordprocessingDrawing" xmlns:w10="urn:schemas-microsoft-com:office:word" xmlns:w="http://schemas.openxmlformats.org/wordprocessingml/2006/main" xmlns:w14="http://schemas.microsoft.com/office/word/2010/wordml" xmlns:w15="http://schemas.microsoft.com/office/word/2012/wordml" xmlns:w16cex="http://schemas.microsoft.com/office/word/2018/wordml/cex" xmlns:w16cid="http://schemas.microsoft.com/office/word/2016/wordml/cid" xmlns:w16="http://schemas.microsoft.com/office/word/2018/wordml" xmlns:w16sdtdh="http://schemas.microsoft.com/office/word/2020/wordml/sdtdatahash" xmlns:w16se="http://schemas.microsoft.com/office/word/2015/wordml/symex" xmlns:wpg="http://schemas.microsoft.com/office/word/2010/wordprocessingGroup" xmlns:wpi="http://schemas.microsoft.com/office/word/2010/wordprocessingInk" xmlns:wne="http://schemas.microsoft.com/office/word/2006/wordml" xmlns:wps="http://schemas.microsoft.com/office/word/2010/wordprocessingShape" mc:Ignorable="w14 w15 w16se w16cid w16 w16cex w16sdtdh wp14">
   <w:footnote w:type="separator" w:id="-1">
     <w:p>
       <w:pPr>
@@ -4912,7 +6480,7 @@
 </file>
 
 <file path=word/header1.xml><?xml version="1.0" encoding="utf-8"?>
-<w:hdr xmlns:wpc="http://schemas.microsoft.com/office/word/2010/wordprocessingCanvas" xmlns:cx="http://schemas.microsoft.com/office/drawing/2014/chartex" xmlns:cx1="http://schemas.microsoft.com/office/drawing/2015/9/8/chartex" xmlns:cx2="http://schemas.microsoft.com/office/drawing/2015/10/21/chartex" xmlns:cx3="http://schemas.microsoft.com/office/drawing/2016/5/9/chartex" xmlns:cx4="http://schemas.microsoft.com/office/drawing/2016/5/10/chartex" xmlns:cx5="http://schemas.microsoft.com/office/drawing/2016/5/11/chartex" xmlns:cx6="http://schemas.microsoft.com/office/drawing/2016/5/12/chartex" xmlns:cx7="http://schemas.microsoft.com/office/drawing/2016/5/13/chartex" xmlns:cx8="http://schemas.microsoft.com/office/drawing/2016/5/14/chartex" xmlns:mc="http://schemas.openxmlformats.org/markup-compatibility/2006" xmlns:aink="http://schemas.microsoft.com/office/drawing/2016/ink" xmlns:am3d="http://schemas.microsoft.com/office/drawing/2017/model3d" xmlns:o="urn:schemas-microsoft-com:office:office" xmlns:oel="http://schemas.microsoft.com/office/2019/extlst" xmlns:r="http://schemas.openxmlformats.org/officeDocument/2006/relationships" xmlns:m="http://schemas.openxmlformats.org/officeDocument/2006/math" xmlns:v="urn:schemas-microsoft-com:vml" xmlns:wp14="http://schemas.microsoft.com/office/word/2010/wordprocessingDrawing" xmlns:wp="http://schemas.openxmlformats.org/drawingml/2006/wordprocessingDrawing" xmlns:w10="urn:schemas-microsoft-com:office:word" xmlns:w="http://schemas.openxmlformats.org/wordprocessingml/2006/main" xmlns:w14="http://schemas.microsoft.com/office/word/2010/wordml" xmlns:w15="http://schemas.microsoft.com/office/word/2012/wordml" xmlns:w16cex="http://schemas.microsoft.com/office/word/2018/wordml/cex" xmlns:w16cid="http://schemas.microsoft.com/office/word/2016/wordml/cid" xmlns:w16="http://schemas.microsoft.com/office/word/2018/wordml" xmlns:w16du="http://schemas.microsoft.com/office/word/2023/wordml/word16du" xmlns:w16sdtdh="http://schemas.microsoft.com/office/word/2020/wordml/sdtdatahash" xmlns:w16se="http://schemas.microsoft.com/office/word/2015/wordml/symex" xmlns:wpg="http://schemas.microsoft.com/office/word/2010/wordprocessingGroup" xmlns:wpi="http://schemas.microsoft.com/office/word/2010/wordprocessingInk" xmlns:wne="http://schemas.microsoft.com/office/word/2006/wordml" xmlns:wps="http://schemas.microsoft.com/office/word/2010/wordprocessingShape" mc:Ignorable="w14 w15 w16se w16cid w16 w16cex w16sdtdh w16du wp14">
+<w:hdr xmlns:wpc="http://schemas.microsoft.com/office/word/2010/wordprocessingCanvas" xmlns:cx="http://schemas.microsoft.com/office/drawing/2014/chartex" xmlns:cx1="http://schemas.microsoft.com/office/drawing/2015/9/8/chartex" xmlns:cx2="http://schemas.microsoft.com/office/drawing/2015/10/21/chartex" xmlns:cx3="http://schemas.microsoft.com/office/drawing/2016/5/9/chartex" xmlns:cx4="http://schemas.microsoft.com/office/drawing/2016/5/10/chartex" xmlns:cx5="http://schemas.microsoft.com/office/drawing/2016/5/11/chartex" xmlns:cx6="http://schemas.microsoft.com/office/drawing/2016/5/12/chartex" xmlns:cx7="http://schemas.microsoft.com/office/drawing/2016/5/13/chartex" xmlns:cx8="http://schemas.microsoft.com/office/drawing/2016/5/14/chartex" xmlns:mc="http://schemas.openxmlformats.org/markup-compatibility/2006" xmlns:aink="http://schemas.microsoft.com/office/drawing/2016/ink" xmlns:am3d="http://schemas.microsoft.com/office/drawing/2017/model3d" xmlns:o="urn:schemas-microsoft-com:office:office" xmlns:oel="http://schemas.microsoft.com/office/2019/extlst" xmlns:r="http://schemas.openxmlformats.org/officeDocument/2006/relationships" xmlns:m="http://schemas.openxmlformats.org/officeDocument/2006/math" xmlns:v="urn:schemas-microsoft-com:vml" xmlns:wp14="http://schemas.microsoft.com/office/word/2010/wordprocessingDrawing" xmlns:wp="http://schemas.openxmlformats.org/drawingml/2006/wordprocessingDrawing" xmlns:w10="urn:schemas-microsoft-com:office:word" xmlns:w="http://schemas.openxmlformats.org/wordprocessingml/2006/main" xmlns:w14="http://schemas.microsoft.com/office/word/2010/wordml" xmlns:w15="http://schemas.microsoft.com/office/word/2012/wordml" xmlns:w16cex="http://schemas.microsoft.com/office/word/2018/wordml/cex" xmlns:w16cid="http://schemas.microsoft.com/office/word/2016/wordml/cid" xmlns:w16="http://schemas.microsoft.com/office/word/2018/wordml" xmlns:w16sdtdh="http://schemas.microsoft.com/office/word/2020/wordml/sdtdatahash" xmlns:w16se="http://schemas.microsoft.com/office/word/2015/wordml/symex" xmlns:wpg="http://schemas.microsoft.com/office/word/2010/wordprocessingGroup" xmlns:wpi="http://schemas.microsoft.com/office/word/2010/wordprocessingInk" xmlns:wne="http://schemas.microsoft.com/office/word/2006/wordml" xmlns:wps="http://schemas.microsoft.com/office/word/2010/wordprocessingShape" mc:Ignorable="w14 w15 w16se w16cid w16 w16cex w16sdtdh wp14">
   <w:p>
     <w:pPr>
       <w:pStyle w:val="En-tte"/>
@@ -5034,7 +6602,7 @@
             </wp:anchor>
           </w:drawing>
         </mc:Choice>
-        <mc:Fallback>
+        <mc:Fallback xmlns:w16du="http://schemas.microsoft.com/office/word/2023/wordml/word16du">
           <w:pict>
             <v:line w14:anchorId="5FE2BA12" id="Connecteur droit 4" o:spid="_x0000_s1026" style="position:absolute;z-index:251660288;visibility:visible;mso-wrap-style:square;mso-wrap-distance-left:9pt;mso-wrap-distance-top:0;mso-wrap-distance-right:9pt;mso-wrap-distance-bottom:0;mso-position-horizontal:right;mso-position-horizontal-relative:margin;mso-position-vertical:absolute;mso-position-vertical-relative:text" from="402.55pt,13.35pt" to="856.3pt,13.35pt" o:gfxdata="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" strokecolor="black [3213]" strokeweight=".5pt">
               <v:stroke joinstyle="miter"/>
@@ -5049,7 +6617,7 @@
 </file>
 
 <file path=word/header2.xml><?xml version="1.0" encoding="utf-8"?>
-<w:hdr xmlns:wpc="http://schemas.microsoft.com/office/word/2010/wordprocessingCanvas" xmlns:cx="http://schemas.microsoft.com/office/drawing/2014/chartex" xmlns:cx1="http://schemas.microsoft.com/office/drawing/2015/9/8/chartex" xmlns:cx2="http://schemas.microsoft.com/office/drawing/2015/10/21/chartex" xmlns:cx3="http://schemas.microsoft.com/office/drawing/2016/5/9/chartex" xmlns:cx4="http://schemas.microsoft.com/office/drawing/2016/5/10/chartex" xmlns:cx5="http://schemas.microsoft.com/office/drawing/2016/5/11/chartex" xmlns:cx6="http://schemas.microsoft.com/office/drawing/2016/5/12/chartex" xmlns:cx7="http://schemas.microsoft.com/office/drawing/2016/5/13/chartex" xmlns:cx8="http://schemas.microsoft.com/office/drawing/2016/5/14/chartex" xmlns:mc="http://schemas.openxmlformats.org/markup-compatibility/2006" xmlns:aink="http://schemas.microsoft.com/office/drawing/2016/ink" xmlns:am3d="http://schemas.microsoft.com/office/drawing/2017/model3d" xmlns:o="urn:schemas-microsoft-com:office:office" xmlns:oel="http://schemas.microsoft.com/office/2019/extlst" xmlns:r="http://schemas.openxmlformats.org/officeDocument/2006/relationships" xmlns:m="http://schemas.openxmlformats.org/officeDocument/2006/math" xmlns:v="urn:schemas-microsoft-com:vml" xmlns:wp14="http://schemas.microsoft.com/office/word/2010/wordprocessingDrawing" xmlns:wp="http://schemas.openxmlformats.org/drawingml/2006/wordprocessingDrawing" xmlns:w10="urn:schemas-microsoft-com:office:word" xmlns:w="http://schemas.openxmlformats.org/wordprocessingml/2006/main" xmlns:w14="http://schemas.microsoft.com/office/word/2010/wordml" xmlns:w15="http://schemas.microsoft.com/office/word/2012/wordml" xmlns:w16cex="http://schemas.microsoft.com/office/word/2018/wordml/cex" xmlns:w16cid="http://schemas.microsoft.com/office/word/2016/wordml/cid" xmlns:w16="http://schemas.microsoft.com/office/word/2018/wordml" xmlns:w16du="http://schemas.microsoft.com/office/word/2023/wordml/word16du" xmlns:w16sdtdh="http://schemas.microsoft.com/office/word/2020/wordml/sdtdatahash" xmlns:w16se="http://schemas.microsoft.com/office/word/2015/wordml/symex" xmlns:wpg="http://schemas.microsoft.com/office/word/2010/wordprocessingGroup" xmlns:wpi="http://schemas.microsoft.com/office/word/2010/wordprocessingInk" xmlns:wne="http://schemas.microsoft.com/office/word/2006/wordml" xmlns:wps="http://schemas.microsoft.com/office/word/2010/wordprocessingShape" mc:Ignorable="w14 w15 w16se w16cid w16 w16cex w16sdtdh w16du wp14">
+<w:hdr xmlns:wpc="http://schemas.microsoft.com/office/word/2010/wordprocessingCanvas" xmlns:cx="http://schemas.microsoft.com/office/drawing/2014/chartex" xmlns:cx1="http://schemas.microsoft.com/office/drawing/2015/9/8/chartex" xmlns:cx2="http://schemas.microsoft.com/office/drawing/2015/10/21/chartex" xmlns:cx3="http://schemas.microsoft.com/office/drawing/2016/5/9/chartex" xmlns:cx4="http://schemas.microsoft.com/office/drawing/2016/5/10/chartex" xmlns:cx5="http://schemas.microsoft.com/office/drawing/2016/5/11/chartex" xmlns:cx6="http://schemas.microsoft.com/office/drawing/2016/5/12/chartex" xmlns:cx7="http://schemas.microsoft.com/office/drawing/2016/5/13/chartex" xmlns:cx8="http://schemas.microsoft.com/office/drawing/2016/5/14/chartex" xmlns:mc="http://schemas.openxmlformats.org/markup-compatibility/2006" xmlns:aink="http://schemas.microsoft.com/office/drawing/2016/ink" xmlns:am3d="http://schemas.microsoft.com/office/drawing/2017/model3d" xmlns:o="urn:schemas-microsoft-com:office:office" xmlns:oel="http://schemas.microsoft.com/office/2019/extlst" xmlns:r="http://schemas.openxmlformats.org/officeDocument/2006/relationships" xmlns:m="http://schemas.openxmlformats.org/officeDocument/2006/math" xmlns:v="urn:schemas-microsoft-com:vml" xmlns:wp14="http://schemas.microsoft.com/office/word/2010/wordprocessingDrawing" xmlns:wp="http://schemas.openxmlformats.org/drawingml/2006/wordprocessingDrawing" xmlns:w10="urn:schemas-microsoft-com:office:word" xmlns:w="http://schemas.openxmlformats.org/wordprocessingml/2006/main" xmlns:w14="http://schemas.microsoft.com/office/word/2010/wordml" xmlns:w15="http://schemas.microsoft.com/office/word/2012/wordml" xmlns:w16cex="http://schemas.microsoft.com/office/word/2018/wordml/cex" xmlns:w16cid="http://schemas.microsoft.com/office/word/2016/wordml/cid" xmlns:w16="http://schemas.microsoft.com/office/word/2018/wordml" xmlns:w16sdtdh="http://schemas.microsoft.com/office/word/2020/wordml/sdtdatahash" xmlns:w16se="http://schemas.microsoft.com/office/word/2015/wordml/symex" xmlns:wpg="http://schemas.microsoft.com/office/word/2010/wordprocessingGroup" xmlns:wpi="http://schemas.microsoft.com/office/word/2010/wordprocessingInk" xmlns:wne="http://schemas.microsoft.com/office/word/2006/wordml" xmlns:wps="http://schemas.microsoft.com/office/word/2010/wordprocessingShape" mc:Ignorable="w14 w15 w16se w16cid w16 w16cex w16sdtdh wp14">
   <w:p>
     <w:pPr>
       <w:pStyle w:val="En-tte"/>
@@ -5134,7 +6702,7 @@
 </file>
 
 <file path=word/numbering.xml><?xml version="1.0" encoding="utf-8"?>
-<w:numbering xmlns:wpc="http://schemas.microsoft.com/office/word/2010/wordprocessingCanvas" xmlns:cx="http://schemas.microsoft.com/office/drawing/2014/chartex" xmlns:cx1="http://schemas.microsoft.com/office/drawing/2015/9/8/chartex" xmlns:cx2="http://schemas.microsoft.com/office/drawing/2015/10/21/chartex" xmlns:cx3="http://schemas.microsoft.com/office/drawing/2016/5/9/chartex" xmlns:cx4="http://schemas.microsoft.com/office/drawing/2016/5/10/chartex" xmlns:cx5="http://schemas.microsoft.com/office/drawing/2016/5/11/chartex" xmlns:cx6="http://schemas.microsoft.com/office/drawing/2016/5/12/chartex" xmlns:cx7="http://schemas.microsoft.com/office/drawing/2016/5/13/chartex" xmlns:cx8="http://schemas.microsoft.com/office/drawing/2016/5/14/chartex" xmlns:mc="http://schemas.openxmlformats.org/markup-compatibility/2006" xmlns:aink="http://schemas.microsoft.com/office/drawing/2016/ink" xmlns:am3d="http://schemas.microsoft.com/office/drawing/2017/model3d" xmlns:o="urn:schemas-microsoft-com:office:office" xmlns:oel="http://schemas.microsoft.com/office/2019/extlst" xmlns:r="http://schemas.openxmlformats.org/officeDocument/2006/relationships" xmlns:m="http://schemas.openxmlformats.org/officeDocument/2006/math" xmlns:v="urn:schemas-microsoft-com:vml" xmlns:wp14="http://schemas.microsoft.com/office/word/2010/wordprocessingDrawing" xmlns:wp="http://schemas.openxmlformats.org/drawingml/2006/wordprocessingDrawing" xmlns:w10="urn:schemas-microsoft-com:office:word" xmlns:w="http://schemas.openxmlformats.org/wordprocessingml/2006/main" xmlns:w14="http://schemas.microsoft.com/office/word/2010/wordml" xmlns:w15="http://schemas.microsoft.com/office/word/2012/wordml" xmlns:w16cex="http://schemas.microsoft.com/office/word/2018/wordml/cex" xmlns:w16cid="http://schemas.microsoft.com/office/word/2016/wordml/cid" xmlns:w16="http://schemas.microsoft.com/office/word/2018/wordml" xmlns:w16du="http://schemas.microsoft.com/office/word/2023/wordml/word16du" xmlns:w16sdtdh="http://schemas.microsoft.com/office/word/2020/wordml/sdtdatahash" xmlns:w16se="http://schemas.microsoft.com/office/word/2015/wordml/symex" xmlns:wpg="http://schemas.microsoft.com/office/word/2010/wordprocessingGroup" xmlns:wpi="http://schemas.microsoft.com/office/word/2010/wordprocessingInk" xmlns:wne="http://schemas.microsoft.com/office/word/2006/wordml" xmlns:wps="http://schemas.microsoft.com/office/word/2010/wordprocessingShape" mc:Ignorable="w14 w15 w16se w16cid w16 w16cex w16sdtdh w16du wp14">
+<w:numbering xmlns:wpc="http://schemas.microsoft.com/office/word/2010/wordprocessingCanvas" xmlns:cx="http://schemas.microsoft.com/office/drawing/2014/chartex" xmlns:cx1="http://schemas.microsoft.com/office/drawing/2015/9/8/chartex" xmlns:cx2="http://schemas.microsoft.com/office/drawing/2015/10/21/chartex" xmlns:cx3="http://schemas.microsoft.com/office/drawing/2016/5/9/chartex" xmlns:cx4="http://schemas.microsoft.com/office/drawing/2016/5/10/chartex" xmlns:cx5="http://schemas.microsoft.com/office/drawing/2016/5/11/chartex" xmlns:cx6="http://schemas.microsoft.com/office/drawing/2016/5/12/chartex" xmlns:cx7="http://schemas.microsoft.com/office/drawing/2016/5/13/chartex" xmlns:cx8="http://schemas.microsoft.com/office/drawing/2016/5/14/chartex" xmlns:mc="http://schemas.openxmlformats.org/markup-compatibility/2006" xmlns:aink="http://schemas.microsoft.com/office/drawing/2016/ink" xmlns:am3d="http://schemas.microsoft.com/office/drawing/2017/model3d" xmlns:o="urn:schemas-microsoft-com:office:office" xmlns:oel="http://schemas.microsoft.com/office/2019/extlst" xmlns:r="http://schemas.openxmlformats.org/officeDocument/2006/relationships" xmlns:m="http://schemas.openxmlformats.org/officeDocument/2006/math" xmlns:v="urn:schemas-microsoft-com:vml" xmlns:wp14="http://schemas.microsoft.com/office/word/2010/wordprocessingDrawing" xmlns:wp="http://schemas.openxmlformats.org/drawingml/2006/wordprocessingDrawing" xmlns:w10="urn:schemas-microsoft-com:office:word" xmlns:w="http://schemas.openxmlformats.org/wordprocessingml/2006/main" xmlns:w14="http://schemas.microsoft.com/office/word/2010/wordml" xmlns:w15="http://schemas.microsoft.com/office/word/2012/wordml" xmlns:w16cex="http://schemas.microsoft.com/office/word/2018/wordml/cex" xmlns:w16cid="http://schemas.microsoft.com/office/word/2016/wordml/cid" xmlns:w16="http://schemas.microsoft.com/office/word/2018/wordml" xmlns:w16sdtdh="http://schemas.microsoft.com/office/word/2020/wordml/sdtdatahash" xmlns:w16se="http://schemas.microsoft.com/office/word/2015/wordml/symex" xmlns:wpg="http://schemas.microsoft.com/office/word/2010/wordprocessingGroup" xmlns:wpi="http://schemas.microsoft.com/office/word/2010/wordprocessingInk" xmlns:wne="http://schemas.microsoft.com/office/word/2006/wordml" xmlns:wps="http://schemas.microsoft.com/office/word/2010/wordprocessingShape" mc:Ignorable="w14 w15 w16se w16cid w16 w16cex w16sdtdh wp14">
   <w:abstractNum w:abstractNumId="0" w15:restartNumberingAfterBreak="0">
     <w:nsid w:val="07B855A3"/>
     <w:multiLevelType w:val="hybridMultilevel"/>
@@ -5339,6 +6907,127 @@
     </w:lvl>
   </w:abstractNum>
   <w:abstractNum w:abstractNumId="2" w15:restartNumberingAfterBreak="0">
+    <w:nsid w:val="1DC25F85"/>
+    <w:multiLevelType w:val="multilevel"/>
+    <w:tmpl w:val="D5944422"/>
+    <w:lvl w:ilvl="0">
+      <w:start w:val="1"/>
+      <w:numFmt w:val="decimal"/>
+      <w:lvlText w:val="%1."/>
+      <w:lvlJc w:val="left"/>
+      <w:pPr>
+        <w:ind w:left="720" w:hanging="360"/>
+      </w:pPr>
+      <w:rPr>
+        <w:rFonts w:hint="default"/>
+      </w:rPr>
+    </w:lvl>
+    <w:lvl w:ilvl="1">
+      <w:start w:val="1"/>
+      <w:numFmt w:val="decimal"/>
+      <w:isLgl/>
+      <w:lvlText w:val="%1.%2"/>
+      <w:lvlJc w:val="left"/>
+      <w:pPr>
+        <w:ind w:left="750" w:hanging="390"/>
+      </w:pPr>
+      <w:rPr>
+        <w:rFonts w:hint="default"/>
+      </w:rPr>
+    </w:lvl>
+    <w:lvl w:ilvl="2">
+      <w:start w:val="1"/>
+      <w:numFmt w:val="decimal"/>
+      <w:isLgl/>
+      <w:lvlText w:val="%1.%2.%3"/>
+      <w:lvlJc w:val="left"/>
+      <w:pPr>
+        <w:ind w:left="1080" w:hanging="720"/>
+      </w:pPr>
+      <w:rPr>
+        <w:rFonts w:hint="default"/>
+      </w:rPr>
+    </w:lvl>
+    <w:lvl w:ilvl="3">
+      <w:start w:val="1"/>
+      <w:numFmt w:val="decimal"/>
+      <w:isLgl/>
+      <w:lvlText w:val="%1.%2.%3.%4"/>
+      <w:lvlJc w:val="left"/>
+      <w:pPr>
+        <w:ind w:left="1080" w:hanging="720"/>
+      </w:pPr>
+      <w:rPr>
+        <w:rFonts w:hint="default"/>
+      </w:rPr>
+    </w:lvl>
+    <w:lvl w:ilvl="4">
+      <w:start w:val="1"/>
+      <w:numFmt w:val="decimal"/>
+      <w:isLgl/>
+      <w:lvlText w:val="%1.%2.%3.%4.%5"/>
+      <w:lvlJc w:val="left"/>
+      <w:pPr>
+        <w:ind w:left="1440" w:hanging="1080"/>
+      </w:pPr>
+      <w:rPr>
+        <w:rFonts w:hint="default"/>
+      </w:rPr>
+    </w:lvl>
+    <w:lvl w:ilvl="5">
+      <w:start w:val="1"/>
+      <w:numFmt w:val="decimal"/>
+      <w:isLgl/>
+      <w:lvlText w:val="%1.%2.%3.%4.%5.%6"/>
+      <w:lvlJc w:val="left"/>
+      <w:pPr>
+        <w:ind w:left="1440" w:hanging="1080"/>
+      </w:pPr>
+      <w:rPr>
+        <w:rFonts w:hint="default"/>
+      </w:rPr>
+    </w:lvl>
+    <w:lvl w:ilvl="6">
+      <w:start w:val="1"/>
+      <w:numFmt w:val="decimal"/>
+      <w:isLgl/>
+      <w:lvlText w:val="%1.%2.%3.%4.%5.%6.%7"/>
+      <w:lvlJc w:val="left"/>
+      <w:pPr>
+        <w:ind w:left="1800" w:hanging="1440"/>
+      </w:pPr>
+      <w:rPr>
+        <w:rFonts w:hint="default"/>
+      </w:rPr>
+    </w:lvl>
+    <w:lvl w:ilvl="7">
+      <w:start w:val="1"/>
+      <w:numFmt w:val="decimal"/>
+      <w:isLgl/>
+      <w:lvlText w:val="%1.%2.%3.%4.%5.%6.%7.%8"/>
+      <w:lvlJc w:val="left"/>
+      <w:pPr>
+        <w:ind w:left="1800" w:hanging="1440"/>
+      </w:pPr>
+      <w:rPr>
+        <w:rFonts w:hint="default"/>
+      </w:rPr>
+    </w:lvl>
+    <w:lvl w:ilvl="8">
+      <w:start w:val="1"/>
+      <w:numFmt w:val="decimal"/>
+      <w:isLgl/>
+      <w:lvlText w:val="%1.%2.%3.%4.%5.%6.%7.%8.%9"/>
+      <w:lvlJc w:val="left"/>
+      <w:pPr>
+        <w:ind w:left="1800" w:hanging="1440"/>
+      </w:pPr>
+      <w:rPr>
+        <w:rFonts w:hint="default"/>
+      </w:rPr>
+    </w:lvl>
+  </w:abstractNum>
+  <w:abstractNum w:abstractNumId="3" w15:restartNumberingAfterBreak="0">
     <w:nsid w:val="2A5417FE"/>
     <w:multiLevelType w:val="hybridMultilevel"/>
     <w:tmpl w:val="53E25DEA"/>
@@ -5451,7 +7140,7 @@
       </w:rPr>
     </w:lvl>
   </w:abstractNum>
-  <w:abstractNum w:abstractNumId="3" w15:restartNumberingAfterBreak="0">
+  <w:abstractNum w:abstractNumId="4" w15:restartNumberingAfterBreak="0">
     <w:nsid w:val="35DD2AA3"/>
     <w:multiLevelType w:val="hybridMultilevel"/>
     <w:tmpl w:val="C0AE6D94"/>
@@ -5564,7 +7253,96 @@
       </w:rPr>
     </w:lvl>
   </w:abstractNum>
-  <w:abstractNum w:abstractNumId="4" w15:restartNumberingAfterBreak="0">
+  <w:abstractNum w:abstractNumId="5" w15:restartNumberingAfterBreak="0">
+    <w:nsid w:val="3CE26B12"/>
+    <w:multiLevelType w:val="hybridMultilevel"/>
+    <w:tmpl w:val="5E1233B6"/>
+    <w:lvl w:ilvl="0" w:tplc="100C000F">
+      <w:start w:val="1"/>
+      <w:numFmt w:val="decimal"/>
+      <w:lvlText w:val="%1."/>
+      <w:lvlJc w:val="left"/>
+      <w:pPr>
+        <w:ind w:left="720" w:hanging="360"/>
+      </w:pPr>
+      <w:rPr>
+        <w:rFonts w:hint="default"/>
+      </w:rPr>
+    </w:lvl>
+    <w:lvl w:ilvl="1" w:tplc="100C0019" w:tentative="1">
+      <w:start w:val="1"/>
+      <w:numFmt w:val="lowerLetter"/>
+      <w:lvlText w:val="%2."/>
+      <w:lvlJc w:val="left"/>
+      <w:pPr>
+        <w:ind w:left="1440" w:hanging="360"/>
+      </w:pPr>
+    </w:lvl>
+    <w:lvl w:ilvl="2" w:tplc="100C001B" w:tentative="1">
+      <w:start w:val="1"/>
+      <w:numFmt w:val="lowerRoman"/>
+      <w:lvlText w:val="%3."/>
+      <w:lvlJc w:val="right"/>
+      <w:pPr>
+        <w:ind w:left="2160" w:hanging="180"/>
+      </w:pPr>
+    </w:lvl>
+    <w:lvl w:ilvl="3" w:tplc="100C000F" w:tentative="1">
+      <w:start w:val="1"/>
+      <w:numFmt w:val="decimal"/>
+      <w:lvlText w:val="%4."/>
+      <w:lvlJc w:val="left"/>
+      <w:pPr>
+        <w:ind w:left="2880" w:hanging="360"/>
+      </w:pPr>
+    </w:lvl>
+    <w:lvl w:ilvl="4" w:tplc="100C0019" w:tentative="1">
+      <w:start w:val="1"/>
+      <w:numFmt w:val="lowerLetter"/>
+      <w:lvlText w:val="%5."/>
+      <w:lvlJc w:val="left"/>
+      <w:pPr>
+        <w:ind w:left="3600" w:hanging="360"/>
+      </w:pPr>
+    </w:lvl>
+    <w:lvl w:ilvl="5" w:tplc="100C001B" w:tentative="1">
+      <w:start w:val="1"/>
+      <w:numFmt w:val="lowerRoman"/>
+      <w:lvlText w:val="%6."/>
+      <w:lvlJc w:val="right"/>
+      <w:pPr>
+        <w:ind w:left="4320" w:hanging="180"/>
+      </w:pPr>
+    </w:lvl>
+    <w:lvl w:ilvl="6" w:tplc="100C000F" w:tentative="1">
+      <w:start w:val="1"/>
+      <w:numFmt w:val="decimal"/>
+      <w:lvlText w:val="%7."/>
+      <w:lvlJc w:val="left"/>
+      <w:pPr>
+        <w:ind w:left="5040" w:hanging="360"/>
+      </w:pPr>
+    </w:lvl>
+    <w:lvl w:ilvl="7" w:tplc="100C0019" w:tentative="1">
+      <w:start w:val="1"/>
+      <w:numFmt w:val="lowerLetter"/>
+      <w:lvlText w:val="%8."/>
+      <w:lvlJc w:val="left"/>
+      <w:pPr>
+        <w:ind w:left="5760" w:hanging="360"/>
+      </w:pPr>
+    </w:lvl>
+    <w:lvl w:ilvl="8" w:tplc="100C001B" w:tentative="1">
+      <w:start w:val="1"/>
+      <w:numFmt w:val="lowerRoman"/>
+      <w:lvlText w:val="%9."/>
+      <w:lvlJc w:val="right"/>
+      <w:pPr>
+        <w:ind w:left="6480" w:hanging="180"/>
+      </w:pPr>
+    </w:lvl>
+  </w:abstractNum>
+  <w:abstractNum w:abstractNumId="6" w15:restartNumberingAfterBreak="0">
     <w:nsid w:val="3DE24D8C"/>
     <w:multiLevelType w:val="hybridMultilevel"/>
     <w:tmpl w:val="FF425546"/>
@@ -5653,7 +7431,7 @@
       </w:pPr>
     </w:lvl>
   </w:abstractNum>
-  <w:abstractNum w:abstractNumId="5" w15:restartNumberingAfterBreak="0">
+  <w:abstractNum w:abstractNumId="7" w15:restartNumberingAfterBreak="0">
     <w:nsid w:val="409D0152"/>
     <w:multiLevelType w:val="hybridMultilevel"/>
     <w:tmpl w:val="ECCAA098"/>
@@ -5742,7 +7520,7 @@
       </w:pPr>
     </w:lvl>
   </w:abstractNum>
-  <w:abstractNum w:abstractNumId="6" w15:restartNumberingAfterBreak="0">
+  <w:abstractNum w:abstractNumId="8" w15:restartNumberingAfterBreak="0">
     <w:nsid w:val="40F656A2"/>
     <w:multiLevelType w:val="hybridMultilevel"/>
     <w:tmpl w:val="6C8EE962"/>
@@ -5831,7 +7609,96 @@
       </w:pPr>
     </w:lvl>
   </w:abstractNum>
-  <w:abstractNum w:abstractNumId="7" w15:restartNumberingAfterBreak="0">
+  <w:abstractNum w:abstractNumId="9" w15:restartNumberingAfterBreak="0">
+    <w:nsid w:val="432C233E"/>
+    <w:multiLevelType w:val="hybridMultilevel"/>
+    <w:tmpl w:val="8416D388"/>
+    <w:lvl w:ilvl="0" w:tplc="100C000F">
+      <w:start w:val="1"/>
+      <w:numFmt w:val="decimal"/>
+      <w:lvlText w:val="%1."/>
+      <w:lvlJc w:val="left"/>
+      <w:pPr>
+        <w:ind w:left="720" w:hanging="360"/>
+      </w:pPr>
+      <w:rPr>
+        <w:rFonts w:hint="default"/>
+      </w:rPr>
+    </w:lvl>
+    <w:lvl w:ilvl="1" w:tplc="100C0019" w:tentative="1">
+      <w:start w:val="1"/>
+      <w:numFmt w:val="lowerLetter"/>
+      <w:lvlText w:val="%2."/>
+      <w:lvlJc w:val="left"/>
+      <w:pPr>
+        <w:ind w:left="1440" w:hanging="360"/>
+      </w:pPr>
+    </w:lvl>
+    <w:lvl w:ilvl="2" w:tplc="100C001B" w:tentative="1">
+      <w:start w:val="1"/>
+      <w:numFmt w:val="lowerRoman"/>
+      <w:lvlText w:val="%3."/>
+      <w:lvlJc w:val="right"/>
+      <w:pPr>
+        <w:ind w:left="2160" w:hanging="180"/>
+      </w:pPr>
+    </w:lvl>
+    <w:lvl w:ilvl="3" w:tplc="100C000F" w:tentative="1">
+      <w:start w:val="1"/>
+      <w:numFmt w:val="decimal"/>
+      <w:lvlText w:val="%4."/>
+      <w:lvlJc w:val="left"/>
+      <w:pPr>
+        <w:ind w:left="2880" w:hanging="360"/>
+      </w:pPr>
+    </w:lvl>
+    <w:lvl w:ilvl="4" w:tplc="100C0019" w:tentative="1">
+      <w:start w:val="1"/>
+      <w:numFmt w:val="lowerLetter"/>
+      <w:lvlText w:val="%5."/>
+      <w:lvlJc w:val="left"/>
+      <w:pPr>
+        <w:ind w:left="3600" w:hanging="360"/>
+      </w:pPr>
+    </w:lvl>
+    <w:lvl w:ilvl="5" w:tplc="100C001B" w:tentative="1">
+      <w:start w:val="1"/>
+      <w:numFmt w:val="lowerRoman"/>
+      <w:lvlText w:val="%6."/>
+      <w:lvlJc w:val="right"/>
+      <w:pPr>
+        <w:ind w:left="4320" w:hanging="180"/>
+      </w:pPr>
+    </w:lvl>
+    <w:lvl w:ilvl="6" w:tplc="100C000F" w:tentative="1">
+      <w:start w:val="1"/>
+      <w:numFmt w:val="decimal"/>
+      <w:lvlText w:val="%7."/>
+      <w:lvlJc w:val="left"/>
+      <w:pPr>
+        <w:ind w:left="5040" w:hanging="360"/>
+      </w:pPr>
+    </w:lvl>
+    <w:lvl w:ilvl="7" w:tplc="100C0019" w:tentative="1">
+      <w:start w:val="1"/>
+      <w:numFmt w:val="lowerLetter"/>
+      <w:lvlText w:val="%8."/>
+      <w:lvlJc w:val="left"/>
+      <w:pPr>
+        <w:ind w:left="5760" w:hanging="360"/>
+      </w:pPr>
+    </w:lvl>
+    <w:lvl w:ilvl="8" w:tplc="100C001B" w:tentative="1">
+      <w:start w:val="1"/>
+      <w:numFmt w:val="lowerRoman"/>
+      <w:lvlText w:val="%9."/>
+      <w:lvlJc w:val="right"/>
+      <w:pPr>
+        <w:ind w:left="6480" w:hanging="180"/>
+      </w:pPr>
+    </w:lvl>
+  </w:abstractNum>
+  <w:abstractNum w:abstractNumId="10" w15:restartNumberingAfterBreak="0">
     <w:nsid w:val="435A14FD"/>
     <w:multiLevelType w:val="hybridMultilevel"/>
     <w:tmpl w:val="12024242"/>
@@ -5920,7 +7787,217 @@
       </w:pPr>
     </w:lvl>
   </w:abstractNum>
-  <w:abstractNum w:abstractNumId="8" w15:restartNumberingAfterBreak="0">
+  <w:abstractNum w:abstractNumId="11" w15:restartNumberingAfterBreak="0">
+    <w:nsid w:val="441A4B86"/>
+    <w:multiLevelType w:val="hybridMultilevel"/>
+    <w:tmpl w:val="CA64EF66"/>
+    <w:lvl w:ilvl="0" w:tplc="100C000F">
+      <w:start w:val="1"/>
+      <w:numFmt w:val="decimal"/>
+      <w:lvlText w:val="%1."/>
+      <w:lvlJc w:val="left"/>
+      <w:pPr>
+        <w:ind w:left="720" w:hanging="360"/>
+      </w:pPr>
+      <w:rPr>
+        <w:rFonts w:hint="default"/>
+      </w:rPr>
+    </w:lvl>
+    <w:lvl w:ilvl="1" w:tplc="100C0019" w:tentative="1">
+      <w:start w:val="1"/>
+      <w:numFmt w:val="lowerLetter"/>
+      <w:lvlText w:val="%2."/>
+      <w:lvlJc w:val="left"/>
+      <w:pPr>
+        <w:ind w:left="1440" w:hanging="360"/>
+      </w:pPr>
+    </w:lvl>
+    <w:lvl w:ilvl="2" w:tplc="100C001B" w:tentative="1">
+      <w:start w:val="1"/>
+      <w:numFmt w:val="lowerRoman"/>
+      <w:lvlText w:val="%3."/>
+      <w:lvlJc w:val="right"/>
+      <w:pPr>
+        <w:ind w:left="2160" w:hanging="180"/>
+      </w:pPr>
+    </w:lvl>
+    <w:lvl w:ilvl="3" w:tplc="100C000F" w:tentative="1">
+      <w:start w:val="1"/>
+      <w:numFmt w:val="decimal"/>
+      <w:lvlText w:val="%4."/>
+      <w:lvlJc w:val="left"/>
+      <w:pPr>
+        <w:ind w:left="2880" w:hanging="360"/>
+      </w:pPr>
+    </w:lvl>
+    <w:lvl w:ilvl="4" w:tplc="100C0019" w:tentative="1">
+      <w:start w:val="1"/>
+      <w:numFmt w:val="lowerLetter"/>
+      <w:lvlText w:val="%5."/>
+      <w:lvlJc w:val="left"/>
+      <w:pPr>
+        <w:ind w:left="3600" w:hanging="360"/>
+      </w:pPr>
+    </w:lvl>
+    <w:lvl w:ilvl="5" w:tplc="100C001B" w:tentative="1">
+      <w:start w:val="1"/>
+      <w:numFmt w:val="lowerRoman"/>
+      <w:lvlText w:val="%6."/>
+      <w:lvlJc w:val="right"/>
+      <w:pPr>
+        <w:ind w:left="4320" w:hanging="180"/>
+      </w:pPr>
+    </w:lvl>
+    <w:lvl w:ilvl="6" w:tplc="100C000F" w:tentative="1">
+      <w:start w:val="1"/>
+      <w:numFmt w:val="decimal"/>
+      <w:lvlText w:val="%7."/>
+      <w:lvlJc w:val="left"/>
+      <w:pPr>
+        <w:ind w:left="5040" w:hanging="360"/>
+      </w:pPr>
+    </w:lvl>
+    <w:lvl w:ilvl="7" w:tplc="100C0019" w:tentative="1">
+      <w:start w:val="1"/>
+      <w:numFmt w:val="lowerLetter"/>
+      <w:lvlText w:val="%8."/>
+      <w:lvlJc w:val="left"/>
+      <w:pPr>
+        <w:ind w:left="5760" w:hanging="360"/>
+      </w:pPr>
+    </w:lvl>
+    <w:lvl w:ilvl="8" w:tplc="100C001B" w:tentative="1">
+      <w:start w:val="1"/>
+      <w:numFmt w:val="lowerRoman"/>
+      <w:lvlText w:val="%9."/>
+      <w:lvlJc w:val="right"/>
+      <w:pPr>
+        <w:ind w:left="6480" w:hanging="180"/>
+      </w:pPr>
+    </w:lvl>
+  </w:abstractNum>
+  <w:abstractNum w:abstractNumId="12" w15:restartNumberingAfterBreak="0">
+    <w:nsid w:val="52024FF4"/>
+    <w:multiLevelType w:val="multilevel"/>
+    <w:tmpl w:val="D5944422"/>
+    <w:lvl w:ilvl="0">
+      <w:start w:val="1"/>
+      <w:numFmt w:val="decimal"/>
+      <w:lvlText w:val="%1."/>
+      <w:lvlJc w:val="left"/>
+      <w:pPr>
+        <w:ind w:left="720" w:hanging="360"/>
+      </w:pPr>
+      <w:rPr>
+        <w:rFonts w:hint="default"/>
+      </w:rPr>
+    </w:lvl>
+    <w:lvl w:ilvl="1">
+      <w:start w:val="1"/>
+      <w:numFmt w:val="decimal"/>
+      <w:isLgl/>
+      <w:lvlText w:val="%1.%2"/>
+      <w:lvlJc w:val="left"/>
+      <w:pPr>
+        <w:ind w:left="750" w:hanging="390"/>
+      </w:pPr>
+      <w:rPr>
+        <w:rFonts w:hint="default"/>
+      </w:rPr>
+    </w:lvl>
+    <w:lvl w:ilvl="2">
+      <w:start w:val="1"/>
+      <w:numFmt w:val="decimal"/>
+      <w:isLgl/>
+      <w:lvlText w:val="%1.%2.%3"/>
+      <w:lvlJc w:val="left"/>
+      <w:pPr>
+        <w:ind w:left="1080" w:hanging="720"/>
+      </w:pPr>
+      <w:rPr>
+        <w:rFonts w:hint="default"/>
+      </w:rPr>
+    </w:lvl>
+    <w:lvl w:ilvl="3">
+      <w:start w:val="1"/>
+      <w:numFmt w:val="decimal"/>
+      <w:isLgl/>
+      <w:lvlText w:val="%1.%2.%3.%4"/>
+      <w:lvlJc w:val="left"/>
+      <w:pPr>
+        <w:ind w:left="1080" w:hanging="720"/>
+      </w:pPr>
+      <w:rPr>
+        <w:rFonts w:hint="default"/>
+      </w:rPr>
+    </w:lvl>
+    <w:lvl w:ilvl="4">
+      <w:start w:val="1"/>
+      <w:numFmt w:val="decimal"/>
+      <w:isLgl/>
+      <w:lvlText w:val="%1.%2.%3.%4.%5"/>
+      <w:lvlJc w:val="left"/>
+      <w:pPr>
+        <w:ind w:left="1440" w:hanging="1080"/>
+      </w:pPr>
+      <w:rPr>
+        <w:rFonts w:hint="default"/>
+      </w:rPr>
+    </w:lvl>
+    <w:lvl w:ilvl="5">
+      <w:start w:val="1"/>
+      <w:numFmt w:val="decimal"/>
+      <w:isLgl/>
+      <w:lvlText w:val="%1.%2.%3.%4.%5.%6"/>
+      <w:lvlJc w:val="left"/>
+      <w:pPr>
+        <w:ind w:left="1440" w:hanging="1080"/>
+      </w:pPr>
+      <w:rPr>
+        <w:rFonts w:hint="default"/>
+      </w:rPr>
+    </w:lvl>
+    <w:lvl w:ilvl="6">
+      <w:start w:val="1"/>
+      <w:numFmt w:val="decimal"/>
+      <w:isLgl/>
+      <w:lvlText w:val="%1.%2.%3.%4.%5.%6.%7"/>
+      <w:lvlJc w:val="left"/>
+      <w:pPr>
+        <w:ind w:left="1800" w:hanging="1440"/>
+      </w:pPr>
+      <w:rPr>
+        <w:rFonts w:hint="default"/>
+      </w:rPr>
+    </w:lvl>
+    <w:lvl w:ilvl="7">
+      <w:start w:val="1"/>
+      <w:numFmt w:val="decimal"/>
+      <w:isLgl/>
+      <w:lvlText w:val="%1.%2.%3.%4.%5.%6.%7.%8"/>
+      <w:lvlJc w:val="left"/>
+      <w:pPr>
+        <w:ind w:left="1800" w:hanging="1440"/>
+      </w:pPr>
+      <w:rPr>
+        <w:rFonts w:hint="default"/>
+      </w:rPr>
+    </w:lvl>
+    <w:lvl w:ilvl="8">
+      <w:start w:val="1"/>
+      <w:numFmt w:val="decimal"/>
+      <w:isLgl/>
+      <w:lvlText w:val="%1.%2.%3.%4.%5.%6.%7.%8.%9"/>
+      <w:lvlJc w:val="left"/>
+      <w:pPr>
+        <w:ind w:left="1800" w:hanging="1440"/>
+      </w:pPr>
+      <w:rPr>
+        <w:rFonts w:hint="default"/>
+      </w:rPr>
+    </w:lvl>
+  </w:abstractNum>
+  <w:abstractNum w:abstractNumId="13" w15:restartNumberingAfterBreak="0">
     <w:nsid w:val="52FE2E9D"/>
     <w:multiLevelType w:val="hybridMultilevel"/>
     <w:tmpl w:val="59CE9F8A"/>
@@ -6009,7 +8086,7 @@
       </w:pPr>
     </w:lvl>
   </w:abstractNum>
-  <w:abstractNum w:abstractNumId="9" w15:restartNumberingAfterBreak="0">
+  <w:abstractNum w:abstractNumId="14" w15:restartNumberingAfterBreak="0">
     <w:nsid w:val="54F575DD"/>
     <w:multiLevelType w:val="hybridMultilevel"/>
     <w:tmpl w:val="72187D18"/>
@@ -6098,7 +8175,7 @@
       </w:pPr>
     </w:lvl>
   </w:abstractNum>
-  <w:abstractNum w:abstractNumId="10" w15:restartNumberingAfterBreak="0">
+  <w:abstractNum w:abstractNumId="15" w15:restartNumberingAfterBreak="0">
     <w:nsid w:val="592C3193"/>
     <w:multiLevelType w:val="hybridMultilevel"/>
     <w:tmpl w:val="3B38282A"/>
@@ -6187,7 +8264,7 @@
       </w:pPr>
     </w:lvl>
   </w:abstractNum>
-  <w:abstractNum w:abstractNumId="11" w15:restartNumberingAfterBreak="0">
+  <w:abstractNum w:abstractNumId="16" w15:restartNumberingAfterBreak="0">
     <w:nsid w:val="5A4F4CA5"/>
     <w:multiLevelType w:val="hybridMultilevel"/>
     <w:tmpl w:val="1CA08AB8"/>
@@ -6276,7 +8353,7 @@
       </w:pPr>
     </w:lvl>
   </w:abstractNum>
-  <w:abstractNum w:abstractNumId="12" w15:restartNumberingAfterBreak="0">
+  <w:abstractNum w:abstractNumId="17" w15:restartNumberingAfterBreak="0">
     <w:nsid w:val="5A6C2FB3"/>
     <w:multiLevelType w:val="hybridMultilevel"/>
     <w:tmpl w:val="E7A0842C"/>
@@ -6365,7 +8442,128 @@
       </w:pPr>
     </w:lvl>
   </w:abstractNum>
-  <w:abstractNum w:abstractNumId="13" w15:restartNumberingAfterBreak="0">
+  <w:abstractNum w:abstractNumId="18" w15:restartNumberingAfterBreak="0">
+    <w:nsid w:val="5B162396"/>
+    <w:multiLevelType w:val="multilevel"/>
+    <w:tmpl w:val="D5944422"/>
+    <w:lvl w:ilvl="0">
+      <w:start w:val="1"/>
+      <w:numFmt w:val="decimal"/>
+      <w:lvlText w:val="%1."/>
+      <w:lvlJc w:val="left"/>
+      <w:pPr>
+        <w:ind w:left="720" w:hanging="360"/>
+      </w:pPr>
+      <w:rPr>
+        <w:rFonts w:hint="default"/>
+      </w:rPr>
+    </w:lvl>
+    <w:lvl w:ilvl="1">
+      <w:start w:val="1"/>
+      <w:numFmt w:val="decimal"/>
+      <w:isLgl/>
+      <w:lvlText w:val="%1.%2"/>
+      <w:lvlJc w:val="left"/>
+      <w:pPr>
+        <w:ind w:left="750" w:hanging="390"/>
+      </w:pPr>
+      <w:rPr>
+        <w:rFonts w:hint="default"/>
+      </w:rPr>
+    </w:lvl>
+    <w:lvl w:ilvl="2">
+      <w:start w:val="1"/>
+      <w:numFmt w:val="decimal"/>
+      <w:isLgl/>
+      <w:lvlText w:val="%1.%2.%3"/>
+      <w:lvlJc w:val="left"/>
+      <w:pPr>
+        <w:ind w:left="1080" w:hanging="720"/>
+      </w:pPr>
+      <w:rPr>
+        <w:rFonts w:hint="default"/>
+      </w:rPr>
+    </w:lvl>
+    <w:lvl w:ilvl="3">
+      <w:start w:val="1"/>
+      <w:numFmt w:val="decimal"/>
+      <w:isLgl/>
+      <w:lvlText w:val="%1.%2.%3.%4"/>
+      <w:lvlJc w:val="left"/>
+      <w:pPr>
+        <w:ind w:left="1080" w:hanging="720"/>
+      </w:pPr>
+      <w:rPr>
+        <w:rFonts w:hint="default"/>
+      </w:rPr>
+    </w:lvl>
+    <w:lvl w:ilvl="4">
+      <w:start w:val="1"/>
+      <w:numFmt w:val="decimal"/>
+      <w:isLgl/>
+      <w:lvlText w:val="%1.%2.%3.%4.%5"/>
+      <w:lvlJc w:val="left"/>
+      <w:pPr>
+        <w:ind w:left="1440" w:hanging="1080"/>
+      </w:pPr>
+      <w:rPr>
+        <w:rFonts w:hint="default"/>
+      </w:rPr>
+    </w:lvl>
+    <w:lvl w:ilvl="5">
+      <w:start w:val="1"/>
+      <w:numFmt w:val="decimal"/>
+      <w:isLgl/>
+      <w:lvlText w:val="%1.%2.%3.%4.%5.%6"/>
+      <w:lvlJc w:val="left"/>
+      <w:pPr>
+        <w:ind w:left="1440" w:hanging="1080"/>
+      </w:pPr>
+      <w:rPr>
+        <w:rFonts w:hint="default"/>
+      </w:rPr>
+    </w:lvl>
+    <w:lvl w:ilvl="6">
+      <w:start w:val="1"/>
+      <w:numFmt w:val="decimal"/>
+      <w:isLgl/>
+      <w:lvlText w:val="%1.%2.%3.%4.%5.%6.%7"/>
+      <w:lvlJc w:val="left"/>
+      <w:pPr>
+        <w:ind w:left="1800" w:hanging="1440"/>
+      </w:pPr>
+      <w:rPr>
+        <w:rFonts w:hint="default"/>
+      </w:rPr>
+    </w:lvl>
+    <w:lvl w:ilvl="7">
+      <w:start w:val="1"/>
+      <w:numFmt w:val="decimal"/>
+      <w:isLgl/>
+      <w:lvlText w:val="%1.%2.%3.%4.%5.%6.%7.%8"/>
+      <w:lvlJc w:val="left"/>
+      <w:pPr>
+        <w:ind w:left="1800" w:hanging="1440"/>
+      </w:pPr>
+      <w:rPr>
+        <w:rFonts w:hint="default"/>
+      </w:rPr>
+    </w:lvl>
+    <w:lvl w:ilvl="8">
+      <w:start w:val="1"/>
+      <w:numFmt w:val="decimal"/>
+      <w:isLgl/>
+      <w:lvlText w:val="%1.%2.%3.%4.%5.%6.%7.%8.%9"/>
+      <w:lvlJc w:val="left"/>
+      <w:pPr>
+        <w:ind w:left="1800" w:hanging="1440"/>
+      </w:pPr>
+      <w:rPr>
+        <w:rFonts w:hint="default"/>
+      </w:rPr>
+    </w:lvl>
+  </w:abstractNum>
+  <w:abstractNum w:abstractNumId="19" w15:restartNumberingAfterBreak="0">
     <w:nsid w:val="5CC1222F"/>
     <w:multiLevelType w:val="hybridMultilevel"/>
     <w:tmpl w:val="1A0A690E"/>
@@ -6477,7 +8675,7 @@
       </w:rPr>
     </w:lvl>
   </w:abstractNum>
-  <w:abstractNum w:abstractNumId="14" w15:restartNumberingAfterBreak="0">
+  <w:abstractNum w:abstractNumId="20" w15:restartNumberingAfterBreak="0">
     <w:nsid w:val="6B3F167A"/>
     <w:multiLevelType w:val="hybridMultilevel"/>
     <w:tmpl w:val="B3204C64"/>
@@ -6566,7 +8764,7 @@
       </w:pPr>
     </w:lvl>
   </w:abstractNum>
-  <w:abstractNum w:abstractNumId="15" w15:restartNumberingAfterBreak="0">
+  <w:abstractNum w:abstractNumId="21" w15:restartNumberingAfterBreak="0">
     <w:nsid w:val="70BF0E87"/>
     <w:multiLevelType w:val="multilevel"/>
     <w:tmpl w:val="D5944422"/>
@@ -6687,7 +8885,7 @@
       </w:rPr>
     </w:lvl>
   </w:abstractNum>
-  <w:abstractNum w:abstractNumId="16" w15:restartNumberingAfterBreak="0">
+  <w:abstractNum w:abstractNumId="22" w15:restartNumberingAfterBreak="0">
     <w:nsid w:val="7CB45ADD"/>
     <w:multiLevelType w:val="hybridMultilevel"/>
     <w:tmpl w:val="F7DAF148"/>
@@ -6776,7 +8974,7 @@
       </w:pPr>
     </w:lvl>
   </w:abstractNum>
-  <w:abstractNum w:abstractNumId="17" w15:restartNumberingAfterBreak="0">
+  <w:abstractNum w:abstractNumId="23" w15:restartNumberingAfterBreak="0">
     <w:nsid w:val="7D161309"/>
     <w:multiLevelType w:val="hybridMultilevel"/>
     <w:tmpl w:val="2C46CF0C"/>
@@ -6865,65 +9063,207 @@
       </w:pPr>
     </w:lvl>
   </w:abstractNum>
+  <w:abstractNum w:abstractNumId="24" w15:restartNumberingAfterBreak="0">
+    <w:nsid w:val="7E3B776E"/>
+    <w:multiLevelType w:val="multilevel"/>
+    <w:tmpl w:val="D4E279D0"/>
+    <w:lvl w:ilvl="0">
+      <w:start w:val="1"/>
+      <w:numFmt w:val="decimal"/>
+      <w:lvlText w:val="%1."/>
+      <w:lvlJc w:val="left"/>
+      <w:pPr>
+        <w:ind w:left="720" w:hanging="360"/>
+      </w:pPr>
+      <w:rPr>
+        <w:rFonts w:hint="default"/>
+      </w:rPr>
+    </w:lvl>
+    <w:lvl w:ilvl="1">
+      <w:start w:val="1"/>
+      <w:numFmt w:val="decimal"/>
+      <w:isLgl/>
+      <w:lvlText w:val="%1.%2"/>
+      <w:lvlJc w:val="left"/>
+      <w:pPr>
+        <w:ind w:left="720" w:hanging="360"/>
+      </w:pPr>
+      <w:rPr>
+        <w:rFonts w:hint="default"/>
+      </w:rPr>
+    </w:lvl>
+    <w:lvl w:ilvl="2">
+      <w:start w:val="1"/>
+      <w:numFmt w:val="decimal"/>
+      <w:isLgl/>
+      <w:lvlText w:val="%1.%2.%3"/>
+      <w:lvlJc w:val="left"/>
+      <w:pPr>
+        <w:ind w:left="1080" w:hanging="720"/>
+      </w:pPr>
+      <w:rPr>
+        <w:rFonts w:hint="default"/>
+      </w:rPr>
+    </w:lvl>
+    <w:lvl w:ilvl="3">
+      <w:start w:val="1"/>
+      <w:numFmt w:val="decimal"/>
+      <w:isLgl/>
+      <w:lvlText w:val="%1.%2.%3.%4"/>
+      <w:lvlJc w:val="left"/>
+      <w:pPr>
+        <w:ind w:left="1080" w:hanging="720"/>
+      </w:pPr>
+      <w:rPr>
+        <w:rFonts w:hint="default"/>
+      </w:rPr>
+    </w:lvl>
+    <w:lvl w:ilvl="4">
+      <w:start w:val="1"/>
+      <w:numFmt w:val="decimal"/>
+      <w:isLgl/>
+      <w:lvlText w:val="%1.%2.%3.%4.%5"/>
+      <w:lvlJc w:val="left"/>
+      <w:pPr>
+        <w:ind w:left="1440" w:hanging="1080"/>
+      </w:pPr>
+      <w:rPr>
+        <w:rFonts w:hint="default"/>
+      </w:rPr>
+    </w:lvl>
+    <w:lvl w:ilvl="5">
+      <w:start w:val="1"/>
+      <w:numFmt w:val="decimal"/>
+      <w:isLgl/>
+      <w:lvlText w:val="%1.%2.%3.%4.%5.%6"/>
+      <w:lvlJc w:val="left"/>
+      <w:pPr>
+        <w:ind w:left="1800" w:hanging="1440"/>
+      </w:pPr>
+      <w:rPr>
+        <w:rFonts w:hint="default"/>
+      </w:rPr>
+    </w:lvl>
+    <w:lvl w:ilvl="6">
+      <w:start w:val="1"/>
+      <w:numFmt w:val="decimal"/>
+      <w:isLgl/>
+      <w:lvlText w:val="%1.%2.%3.%4.%5.%6.%7"/>
+      <w:lvlJc w:val="left"/>
+      <w:pPr>
+        <w:ind w:left="1800" w:hanging="1440"/>
+      </w:pPr>
+      <w:rPr>
+        <w:rFonts w:hint="default"/>
+      </w:rPr>
+    </w:lvl>
+    <w:lvl w:ilvl="7">
+      <w:start w:val="1"/>
+      <w:numFmt w:val="decimal"/>
+      <w:isLgl/>
+      <w:lvlText w:val="%1.%2.%3.%4.%5.%6.%7.%8"/>
+      <w:lvlJc w:val="left"/>
+      <w:pPr>
+        <w:ind w:left="2160" w:hanging="1800"/>
+      </w:pPr>
+      <w:rPr>
+        <w:rFonts w:hint="default"/>
+      </w:rPr>
+    </w:lvl>
+    <w:lvl w:ilvl="8">
+      <w:start w:val="1"/>
+      <w:numFmt w:val="decimal"/>
+      <w:isLgl/>
+      <w:lvlText w:val="%1.%2.%3.%4.%5.%6.%7.%8.%9"/>
+      <w:lvlJc w:val="left"/>
+      <w:pPr>
+        <w:ind w:left="2160" w:hanging="1800"/>
+      </w:pPr>
+      <w:rPr>
+        <w:rFonts w:hint="default"/>
+      </w:rPr>
+    </w:lvl>
+  </w:abstractNum>
   <w:num w:numId="1" w16cid:durableId="886915133">
-    <w:abstractNumId w:val="15"/>
+    <w:abstractNumId w:val="21"/>
   </w:num>
   <w:num w:numId="2" w16cid:durableId="260184172">
-    <w:abstractNumId w:val="17"/>
+    <w:abstractNumId w:val="23"/>
   </w:num>
   <w:num w:numId="3" w16cid:durableId="1738160831">
     <w:abstractNumId w:val="0"/>
   </w:num>
   <w:num w:numId="4" w16cid:durableId="2002734290">
+    <w:abstractNumId w:val="20"/>
+  </w:num>
+  <w:num w:numId="5" w16cid:durableId="1966042056">
+    <w:abstractNumId w:val="16"/>
+  </w:num>
+  <w:num w:numId="6" w16cid:durableId="250549568">
+    <w:abstractNumId w:val="17"/>
+  </w:num>
+  <w:num w:numId="7" w16cid:durableId="1322662321">
+    <w:abstractNumId w:val="8"/>
+  </w:num>
+  <w:num w:numId="8" w16cid:durableId="1139374756">
     <w:abstractNumId w:val="14"/>
   </w:num>
-  <w:num w:numId="5" w16cid:durableId="1966042056">
-    <w:abstractNumId w:val="11"/>
+  <w:num w:numId="9" w16cid:durableId="1418283196">
+    <w:abstractNumId w:val="15"/>
   </w:num>
-  <w:num w:numId="6" w16cid:durableId="250549568">
-    <w:abstractNumId w:val="12"/>
-  </w:num>
-  <w:num w:numId="7" w16cid:durableId="1322662321">
+  <w:num w:numId="10" w16cid:durableId="317924423">
     <w:abstractNumId w:val="6"/>
   </w:num>
-  <w:num w:numId="8" w16cid:durableId="1139374756">
-    <w:abstractNumId w:val="9"/>
+  <w:num w:numId="11" w16cid:durableId="1052847847">
+    <w:abstractNumId w:val="13"/>
   </w:num>
-  <w:num w:numId="9" w16cid:durableId="1418283196">
+  <w:num w:numId="12" w16cid:durableId="752707573">
+    <w:abstractNumId w:val="7"/>
+  </w:num>
+  <w:num w:numId="13" w16cid:durableId="728310756">
+    <w:abstractNumId w:val="22"/>
+  </w:num>
+  <w:num w:numId="14" w16cid:durableId="1184242767">
     <w:abstractNumId w:val="10"/>
   </w:num>
-  <w:num w:numId="10" w16cid:durableId="317924423">
-    <w:abstractNumId w:val="4"/>
-  </w:num>
-  <w:num w:numId="11" w16cid:durableId="1052847847">
-    <w:abstractNumId w:val="8"/>
-  </w:num>
-  <w:num w:numId="12" w16cid:durableId="752707573">
-    <w:abstractNumId w:val="5"/>
-  </w:num>
-  <w:num w:numId="13" w16cid:durableId="728310756">
-    <w:abstractNumId w:val="16"/>
-  </w:num>
-  <w:num w:numId="14" w16cid:durableId="1184242767">
-    <w:abstractNumId w:val="7"/>
-  </w:num>
   <w:num w:numId="15" w16cid:durableId="1138492108">
-    <w:abstractNumId w:val="2"/>
+    <w:abstractNumId w:val="3"/>
   </w:num>
   <w:num w:numId="16" w16cid:durableId="1321076024">
     <w:abstractNumId w:val="1"/>
   </w:num>
   <w:num w:numId="17" w16cid:durableId="5330189">
-    <w:abstractNumId w:val="3"/>
+    <w:abstractNumId w:val="4"/>
   </w:num>
   <w:num w:numId="18" w16cid:durableId="153498764">
-    <w:abstractNumId w:val="13"/>
+    <w:abstractNumId w:val="19"/>
+  </w:num>
+  <w:num w:numId="19" w16cid:durableId="1368096520">
+    <w:abstractNumId w:val="5"/>
+  </w:num>
+  <w:num w:numId="20" w16cid:durableId="1652178411">
+    <w:abstractNumId w:val="24"/>
+  </w:num>
+  <w:num w:numId="21" w16cid:durableId="592393772">
+    <w:abstractNumId w:val="11"/>
+  </w:num>
+  <w:num w:numId="22" w16cid:durableId="1771856127">
+    <w:abstractNumId w:val="18"/>
+  </w:num>
+  <w:num w:numId="23" w16cid:durableId="1194272190">
+    <w:abstractNumId w:val="2"/>
+  </w:num>
+  <w:num w:numId="24" w16cid:durableId="25909811">
+    <w:abstractNumId w:val="12"/>
+  </w:num>
+  <w:num w:numId="25" w16cid:durableId="1944531448">
+    <w:abstractNumId w:val="9"/>
   </w:num>
 </w:numbering>
 </file>
 
 <file path=word/styles.xml><?xml version="1.0" encoding="utf-8"?>
-<w:styles xmlns:mc="http://schemas.openxmlformats.org/markup-compatibility/2006" xmlns:r="http://schemas.openxmlformats.org/officeDocument/2006/relationships" xmlns:w="http://schemas.openxmlformats.org/wordprocessingml/2006/main" xmlns:w14="http://schemas.microsoft.com/office/word/2010/wordml" xmlns:w15="http://schemas.microsoft.com/office/word/2012/wordml" xmlns:w16cex="http://schemas.microsoft.com/office/word/2018/wordml/cex" xmlns:w16cid="http://schemas.microsoft.com/office/word/2016/wordml/cid" xmlns:w16="http://schemas.microsoft.com/office/word/2018/wordml" xmlns:w16du="http://schemas.microsoft.com/office/word/2023/wordml/word16du" xmlns:w16sdtdh="http://schemas.microsoft.com/office/word/2020/wordml/sdtdatahash" xmlns:w16se="http://schemas.microsoft.com/office/word/2015/wordml/symex" mc:Ignorable="w14 w15 w16se w16cid w16 w16cex w16sdtdh w16du">
+<w:styles xmlns:mc="http://schemas.openxmlformats.org/markup-compatibility/2006" xmlns:r="http://schemas.openxmlformats.org/officeDocument/2006/relationships" xmlns:w="http://schemas.openxmlformats.org/wordprocessingml/2006/main" xmlns:w14="http://schemas.microsoft.com/office/word/2010/wordml" xmlns:w15="http://schemas.microsoft.com/office/word/2012/wordml" xmlns:w16cex="http://schemas.microsoft.com/office/word/2018/wordml/cex" xmlns:w16cid="http://schemas.microsoft.com/office/word/2016/wordml/cid" xmlns:w16="http://schemas.microsoft.com/office/word/2018/wordml" xmlns:w16sdtdh="http://schemas.microsoft.com/office/word/2020/wordml/sdtdatahash" xmlns:w16se="http://schemas.microsoft.com/office/word/2015/wordml/symex" mc:Ignorable="w14 w15 w16se w16cid w16 w16cex w16sdtdh">
   <w:docDefaults>
     <w:rPrDefault>
       <w:rPr>

</xml_diff>

<commit_message>
doc(fix): Modification page de garde, pied de page
</commit_message>
<xml_diff>
--- a/WIP/rapport de projet/Rapport de projet.docx
+++ b/WIP/rapport de projet/Rapport de projet.docx
@@ -134,7 +134,6 @@
                   <w:tab w:val="left" w:pos="440"/>
                   <w:tab w:val="right" w:leader="dot" w:pos="9062"/>
                 </w:tabs>
-                <w:jc w:val="both"/>
                 <w:rPr>
                   <w:rFonts w:cstheme="minorBidi"/>
                   <w:noProof/>
@@ -151,7 +150,7 @@
               <w:r>
                 <w:fldChar w:fldCharType="separate"/>
               </w:r>
-              <w:hyperlink w:anchor="_Toc181801036" w:history="1">
+              <w:hyperlink w:anchor="_Toc184818893" w:history="1">
                 <w:r>
                   <w:rPr>
                     <w:rStyle w:val="Lienhypertexte"/>
@@ -194,7 +193,7 @@
                     <w:noProof/>
                     <w:webHidden/>
                   </w:rPr>
-                  <w:instrText xml:space="preserve"> PAGEREF _Toc181801036 \h </w:instrText>
+                  <w:instrText xml:space="preserve"> PAGEREF _Toc184818893 \h </w:instrText>
                 </w:r>
                 <w:r>
                   <w:rPr>
@@ -214,7 +213,7 @@
                     <w:noProof/>
                     <w:webHidden/>
                   </w:rPr>
-                  <w:t>2</w:t>
+                  <w:t>3</w:t>
                 </w:r>
                 <w:r>
                   <w:rPr>
@@ -232,7 +231,6 @@
                   <w:tab w:val="left" w:pos="880"/>
                   <w:tab w:val="right" w:leader="dot" w:pos="9062"/>
                 </w:tabs>
-                <w:jc w:val="both"/>
                 <w:rPr>
                   <w:rFonts w:cstheme="minorBidi"/>
                   <w:noProof/>
@@ -240,7 +238,7 @@
                   <w14:ligatures w14:val="standardContextual"/>
                 </w:rPr>
               </w:pPr>
-              <w:hyperlink w:anchor="_Toc181801037" w:history="1">
+              <w:hyperlink w:anchor="_Toc184818894" w:history="1">
                 <w:r>
                   <w:rPr>
                     <w:rStyle w:val="Lienhypertexte"/>
@@ -283,7 +281,7 @@
                     <w:noProof/>
                     <w:webHidden/>
                   </w:rPr>
-                  <w:instrText xml:space="preserve"> PAGEREF _Toc181801037 \h </w:instrText>
+                  <w:instrText xml:space="preserve"> PAGEREF _Toc184818894 \h </w:instrText>
                 </w:r>
                 <w:r>
                   <w:rPr>
@@ -303,7 +301,7 @@
                     <w:noProof/>
                     <w:webHidden/>
                   </w:rPr>
-                  <w:t>2</w:t>
+                  <w:t>3</w:t>
                 </w:r>
                 <w:r>
                   <w:rPr>
@@ -321,7 +319,6 @@
                   <w:tab w:val="left" w:pos="880"/>
                   <w:tab w:val="right" w:leader="dot" w:pos="9062"/>
                 </w:tabs>
-                <w:jc w:val="both"/>
                 <w:rPr>
                   <w:rFonts w:cstheme="minorBidi"/>
                   <w:noProof/>
@@ -329,7 +326,7 @@
                   <w14:ligatures w14:val="standardContextual"/>
                 </w:rPr>
               </w:pPr>
-              <w:hyperlink w:anchor="_Toc181801038" w:history="1">
+              <w:hyperlink w:anchor="_Toc184818895" w:history="1">
                 <w:r>
                   <w:rPr>
                     <w:rStyle w:val="Lienhypertexte"/>
@@ -372,7 +369,7 @@
                     <w:noProof/>
                     <w:webHidden/>
                   </w:rPr>
-                  <w:instrText xml:space="preserve"> PAGEREF _Toc181801038 \h </w:instrText>
+                  <w:instrText xml:space="preserve"> PAGEREF _Toc184818895 \h </w:instrText>
                 </w:r>
                 <w:r>
                   <w:rPr>
@@ -392,7 +389,7 @@
                     <w:noProof/>
                     <w:webHidden/>
                   </w:rPr>
-                  <w:t>2</w:t>
+                  <w:t>3</w:t>
                 </w:r>
                 <w:r>
                   <w:rPr>
@@ -410,7 +407,6 @@
                   <w:tab w:val="left" w:pos="880"/>
                   <w:tab w:val="right" w:leader="dot" w:pos="9062"/>
                 </w:tabs>
-                <w:jc w:val="both"/>
                 <w:rPr>
                   <w:rFonts w:cstheme="minorBidi"/>
                   <w:noProof/>
@@ -418,7 +414,7 @@
                   <w14:ligatures w14:val="standardContextual"/>
                 </w:rPr>
               </w:pPr>
-              <w:hyperlink w:anchor="_Toc181801039" w:history="1">
+              <w:hyperlink w:anchor="_Toc184818896" w:history="1">
                 <w:r>
                   <w:rPr>
                     <w:rStyle w:val="Lienhypertexte"/>
@@ -461,7 +457,7 @@
                     <w:noProof/>
                     <w:webHidden/>
                   </w:rPr>
-                  <w:instrText xml:space="preserve"> PAGEREF _Toc181801039 \h </w:instrText>
+                  <w:instrText xml:space="preserve"> PAGEREF _Toc184818896 \h </w:instrText>
                 </w:r>
                 <w:r>
                   <w:rPr>
@@ -481,7 +477,7 @@
                     <w:noProof/>
                     <w:webHidden/>
                   </w:rPr>
-                  <w:t>2</w:t>
+                  <w:t>3</w:t>
                 </w:r>
                 <w:r>
                   <w:rPr>
@@ -499,7 +495,6 @@
                   <w:tab w:val="left" w:pos="880"/>
                   <w:tab w:val="right" w:leader="dot" w:pos="9062"/>
                 </w:tabs>
-                <w:jc w:val="both"/>
                 <w:rPr>
                   <w:rFonts w:cstheme="minorBidi"/>
                   <w:noProof/>
@@ -507,7 +502,7 @@
                   <w14:ligatures w14:val="standardContextual"/>
                 </w:rPr>
               </w:pPr>
-              <w:hyperlink w:anchor="_Toc181801040" w:history="1">
+              <w:hyperlink w:anchor="_Toc184818897" w:history="1">
                 <w:r>
                   <w:rPr>
                     <w:rStyle w:val="Lienhypertexte"/>
@@ -550,7 +545,7 @@
                     <w:noProof/>
                     <w:webHidden/>
                   </w:rPr>
-                  <w:instrText xml:space="preserve"> PAGEREF _Toc181801040 \h </w:instrText>
+                  <w:instrText xml:space="preserve"> PAGEREF _Toc184818897 \h </w:instrText>
                 </w:r>
                 <w:r>
                   <w:rPr>
@@ -570,7 +565,711 @@
                     <w:noProof/>
                     <w:webHidden/>
                   </w:rPr>
-                  <w:t>2</w:t>
+                  <w:t>3</w:t>
+                </w:r>
+                <w:r>
+                  <w:rPr>
+                    <w:noProof/>
+                    <w:webHidden/>
+                  </w:rPr>
+                  <w:fldChar w:fldCharType="end"/>
+                </w:r>
+              </w:hyperlink>
+            </w:p>
+            <w:p>
+              <w:pPr>
+                <w:pStyle w:val="TM1"/>
+                <w:tabs>
+                  <w:tab w:val="left" w:pos="440"/>
+                  <w:tab w:val="right" w:leader="dot" w:pos="9062"/>
+                </w:tabs>
+                <w:rPr>
+                  <w:rFonts w:cstheme="minorBidi"/>
+                  <w:noProof/>
+                  <w:kern w:val="2"/>
+                  <w14:ligatures w14:val="standardContextual"/>
+                </w:rPr>
+              </w:pPr>
+              <w:hyperlink w:anchor="_Toc184818898" w:history="1">
+                <w:r>
+                  <w:rPr>
+                    <w:rStyle w:val="Lienhypertexte"/>
+                    <w:noProof/>
+                  </w:rPr>
+                  <w:t>2.</w:t>
+                </w:r>
+                <w:r>
+                  <w:rPr>
+                    <w:rFonts w:cstheme="minorBidi"/>
+                    <w:noProof/>
+                    <w:kern w:val="2"/>
+                    <w14:ligatures w14:val="standardContextual"/>
+                  </w:rPr>
+                  <w:tab/>
+                </w:r>
+                <w:r>
+                  <w:rPr>
+                    <w:rStyle w:val="Lienhypertexte"/>
+                    <w:noProof/>
+                  </w:rPr>
+                  <w:t>Mise en place</w:t>
+                </w:r>
+                <w:r>
+                  <w:rPr>
+                    <w:noProof/>
+                    <w:webHidden/>
+                  </w:rPr>
+                  <w:tab/>
+                </w:r>
+                <w:r>
+                  <w:rPr>
+                    <w:noProof/>
+                    <w:webHidden/>
+                  </w:rPr>
+                  <w:fldChar w:fldCharType="begin"/>
+                </w:r>
+                <w:r>
+                  <w:rPr>
+                    <w:noProof/>
+                    <w:webHidden/>
+                  </w:rPr>
+                  <w:instrText xml:space="preserve"> PAGEREF _Toc184818898 \h </w:instrText>
+                </w:r>
+                <w:r>
+                  <w:rPr>
+                    <w:noProof/>
+                    <w:webHidden/>
+                  </w:rPr>
+                </w:r>
+                <w:r>
+                  <w:rPr>
+                    <w:noProof/>
+                    <w:webHidden/>
+                  </w:rPr>
+                  <w:fldChar w:fldCharType="separate"/>
+                </w:r>
+                <w:r>
+                  <w:rPr>
+                    <w:noProof/>
+                    <w:webHidden/>
+                  </w:rPr>
+                  <w:t>5</w:t>
+                </w:r>
+                <w:r>
+                  <w:rPr>
+                    <w:noProof/>
+                    <w:webHidden/>
+                  </w:rPr>
+                  <w:fldChar w:fldCharType="end"/>
+                </w:r>
+              </w:hyperlink>
+            </w:p>
+            <w:p>
+              <w:pPr>
+                <w:pStyle w:val="TM2"/>
+                <w:tabs>
+                  <w:tab w:val="left" w:pos="880"/>
+                  <w:tab w:val="right" w:leader="dot" w:pos="9062"/>
+                </w:tabs>
+                <w:rPr>
+                  <w:rFonts w:cstheme="minorBidi"/>
+                  <w:noProof/>
+                  <w:kern w:val="2"/>
+                  <w14:ligatures w14:val="standardContextual"/>
+                </w:rPr>
+              </w:pPr>
+              <w:hyperlink w:anchor="_Toc184818899" w:history="1">
+                <w:r>
+                  <w:rPr>
+                    <w:rStyle w:val="Lienhypertexte"/>
+                    <w:noProof/>
+                  </w:rPr>
+                  <w:t>2.1</w:t>
+                </w:r>
+                <w:r>
+                  <w:rPr>
+                    <w:rFonts w:cstheme="minorBidi"/>
+                    <w:noProof/>
+                    <w:kern w:val="2"/>
+                    <w14:ligatures w14:val="standardContextual"/>
+                  </w:rPr>
+                  <w:tab/>
+                </w:r>
+                <w:r>
+                  <w:rPr>
+                    <w:rStyle w:val="Lienhypertexte"/>
+                    <w:noProof/>
+                  </w:rPr>
+                  <w:t>Prérequis</w:t>
+                </w:r>
+                <w:r>
+                  <w:rPr>
+                    <w:noProof/>
+                    <w:webHidden/>
+                  </w:rPr>
+                  <w:tab/>
+                </w:r>
+                <w:r>
+                  <w:rPr>
+                    <w:noProof/>
+                    <w:webHidden/>
+                  </w:rPr>
+                  <w:fldChar w:fldCharType="begin"/>
+                </w:r>
+                <w:r>
+                  <w:rPr>
+                    <w:noProof/>
+                    <w:webHidden/>
+                  </w:rPr>
+                  <w:instrText xml:space="preserve"> PAGEREF _Toc184818899 \h </w:instrText>
+                </w:r>
+                <w:r>
+                  <w:rPr>
+                    <w:noProof/>
+                    <w:webHidden/>
+                  </w:rPr>
+                </w:r>
+                <w:r>
+                  <w:rPr>
+                    <w:noProof/>
+                    <w:webHidden/>
+                  </w:rPr>
+                  <w:fldChar w:fldCharType="separate"/>
+                </w:r>
+                <w:r>
+                  <w:rPr>
+                    <w:noProof/>
+                    <w:webHidden/>
+                  </w:rPr>
+                  <w:t>5</w:t>
+                </w:r>
+                <w:r>
+                  <w:rPr>
+                    <w:noProof/>
+                    <w:webHidden/>
+                  </w:rPr>
+                  <w:fldChar w:fldCharType="end"/>
+                </w:r>
+              </w:hyperlink>
+            </w:p>
+            <w:p>
+              <w:pPr>
+                <w:pStyle w:val="TM2"/>
+                <w:tabs>
+                  <w:tab w:val="left" w:pos="880"/>
+                  <w:tab w:val="right" w:leader="dot" w:pos="9062"/>
+                </w:tabs>
+                <w:rPr>
+                  <w:rFonts w:cstheme="minorBidi"/>
+                  <w:noProof/>
+                  <w:kern w:val="2"/>
+                  <w14:ligatures w14:val="standardContextual"/>
+                </w:rPr>
+              </w:pPr>
+              <w:hyperlink w:anchor="_Toc184818900" w:history="1">
+                <w:r>
+                  <w:rPr>
+                    <w:rStyle w:val="Lienhypertexte"/>
+                    <w:noProof/>
+                  </w:rPr>
+                  <w:t>2.2</w:t>
+                </w:r>
+                <w:r>
+                  <w:rPr>
+                    <w:rFonts w:cstheme="minorBidi"/>
+                    <w:noProof/>
+                    <w:kern w:val="2"/>
+                    <w14:ligatures w14:val="standardContextual"/>
+                  </w:rPr>
+                  <w:tab/>
+                </w:r>
+                <w:r>
+                  <w:rPr>
+                    <w:rStyle w:val="Lienhypertexte"/>
+                    <w:noProof/>
+                  </w:rPr>
+                  <w:t>Description du Workflow</w:t>
+                </w:r>
+                <w:r>
+                  <w:rPr>
+                    <w:noProof/>
+                    <w:webHidden/>
+                  </w:rPr>
+                  <w:tab/>
+                </w:r>
+                <w:r>
+                  <w:rPr>
+                    <w:noProof/>
+                    <w:webHidden/>
+                  </w:rPr>
+                  <w:fldChar w:fldCharType="begin"/>
+                </w:r>
+                <w:r>
+                  <w:rPr>
+                    <w:noProof/>
+                    <w:webHidden/>
+                  </w:rPr>
+                  <w:instrText xml:space="preserve"> PAGEREF _Toc184818900 \h </w:instrText>
+                </w:r>
+                <w:r>
+                  <w:rPr>
+                    <w:noProof/>
+                    <w:webHidden/>
+                  </w:rPr>
+                </w:r>
+                <w:r>
+                  <w:rPr>
+                    <w:noProof/>
+                    <w:webHidden/>
+                  </w:rPr>
+                  <w:fldChar w:fldCharType="separate"/>
+                </w:r>
+                <w:r>
+                  <w:rPr>
+                    <w:noProof/>
+                    <w:webHidden/>
+                  </w:rPr>
+                  <w:t>7</w:t>
+                </w:r>
+                <w:r>
+                  <w:rPr>
+                    <w:noProof/>
+                    <w:webHidden/>
+                  </w:rPr>
+                  <w:fldChar w:fldCharType="end"/>
+                </w:r>
+              </w:hyperlink>
+            </w:p>
+            <w:p>
+              <w:pPr>
+                <w:pStyle w:val="TM2"/>
+                <w:tabs>
+                  <w:tab w:val="left" w:pos="880"/>
+                  <w:tab w:val="right" w:leader="dot" w:pos="9062"/>
+                </w:tabs>
+                <w:rPr>
+                  <w:rFonts w:cstheme="minorBidi"/>
+                  <w:noProof/>
+                  <w:kern w:val="2"/>
+                  <w14:ligatures w14:val="standardContextual"/>
+                </w:rPr>
+              </w:pPr>
+              <w:hyperlink w:anchor="_Toc184818901" w:history="1">
+                <w:r>
+                  <w:rPr>
+                    <w:rStyle w:val="Lienhypertexte"/>
+                    <w:noProof/>
+                  </w:rPr>
+                  <w:t>2.3</w:t>
+                </w:r>
+                <w:r>
+                  <w:rPr>
+                    <w:rFonts w:cstheme="minorBidi"/>
+                    <w:noProof/>
+                    <w:kern w:val="2"/>
+                    <w14:ligatures w14:val="standardContextual"/>
+                  </w:rPr>
+                  <w:tab/>
+                </w:r>
+                <w:r>
+                  <w:rPr>
+                    <w:rStyle w:val="Lienhypertexte"/>
+                    <w:noProof/>
+                  </w:rPr>
+                  <w:t>Diagramme de flux du workflow</w:t>
+                </w:r>
+                <w:r>
+                  <w:rPr>
+                    <w:noProof/>
+                    <w:webHidden/>
+                  </w:rPr>
+                  <w:tab/>
+                </w:r>
+                <w:r>
+                  <w:rPr>
+                    <w:noProof/>
+                    <w:webHidden/>
+                  </w:rPr>
+                  <w:fldChar w:fldCharType="begin"/>
+                </w:r>
+                <w:r>
+                  <w:rPr>
+                    <w:noProof/>
+                    <w:webHidden/>
+                  </w:rPr>
+                  <w:instrText xml:space="preserve"> PAGEREF _Toc184818901 \h </w:instrText>
+                </w:r>
+                <w:r>
+                  <w:rPr>
+                    <w:noProof/>
+                    <w:webHidden/>
+                  </w:rPr>
+                </w:r>
+                <w:r>
+                  <w:rPr>
+                    <w:noProof/>
+                    <w:webHidden/>
+                  </w:rPr>
+                  <w:fldChar w:fldCharType="separate"/>
+                </w:r>
+                <w:r>
+                  <w:rPr>
+                    <w:noProof/>
+                    <w:webHidden/>
+                  </w:rPr>
+                  <w:t>11</w:t>
+                </w:r>
+                <w:r>
+                  <w:rPr>
+                    <w:noProof/>
+                    <w:webHidden/>
+                  </w:rPr>
+                  <w:fldChar w:fldCharType="end"/>
+                </w:r>
+              </w:hyperlink>
+            </w:p>
+            <w:p>
+              <w:pPr>
+                <w:pStyle w:val="TM1"/>
+                <w:tabs>
+                  <w:tab w:val="left" w:pos="440"/>
+                  <w:tab w:val="right" w:leader="dot" w:pos="9062"/>
+                </w:tabs>
+                <w:rPr>
+                  <w:rFonts w:cstheme="minorBidi"/>
+                  <w:noProof/>
+                  <w:kern w:val="2"/>
+                  <w14:ligatures w14:val="standardContextual"/>
+                </w:rPr>
+              </w:pPr>
+              <w:hyperlink w:anchor="_Toc184818902" w:history="1">
+                <w:r>
+                  <w:rPr>
+                    <w:rStyle w:val="Lienhypertexte"/>
+                    <w:noProof/>
+                  </w:rPr>
+                  <w:t>3.</w:t>
+                </w:r>
+                <w:r>
+                  <w:rPr>
+                    <w:rFonts w:cstheme="minorBidi"/>
+                    <w:noProof/>
+                    <w:kern w:val="2"/>
+                    <w14:ligatures w14:val="standardContextual"/>
+                  </w:rPr>
+                  <w:tab/>
+                </w:r>
+                <w:r>
+                  <w:rPr>
+                    <w:rStyle w:val="Lienhypertexte"/>
+                    <w:noProof/>
+                  </w:rPr>
+                  <w:t>Conclusion</w:t>
+                </w:r>
+                <w:r>
+                  <w:rPr>
+                    <w:noProof/>
+                    <w:webHidden/>
+                  </w:rPr>
+                  <w:tab/>
+                </w:r>
+                <w:r>
+                  <w:rPr>
+                    <w:noProof/>
+                    <w:webHidden/>
+                  </w:rPr>
+                  <w:fldChar w:fldCharType="begin"/>
+                </w:r>
+                <w:r>
+                  <w:rPr>
+                    <w:noProof/>
+                    <w:webHidden/>
+                  </w:rPr>
+                  <w:instrText xml:space="preserve"> PAGEREF _Toc184818902 \h </w:instrText>
+                </w:r>
+                <w:r>
+                  <w:rPr>
+                    <w:noProof/>
+                    <w:webHidden/>
+                  </w:rPr>
+                </w:r>
+                <w:r>
+                  <w:rPr>
+                    <w:noProof/>
+                    <w:webHidden/>
+                  </w:rPr>
+                  <w:fldChar w:fldCharType="separate"/>
+                </w:r>
+                <w:r>
+                  <w:rPr>
+                    <w:noProof/>
+                    <w:webHidden/>
+                  </w:rPr>
+                  <w:t>11</w:t>
+                </w:r>
+                <w:r>
+                  <w:rPr>
+                    <w:noProof/>
+                    <w:webHidden/>
+                  </w:rPr>
+                  <w:fldChar w:fldCharType="end"/>
+                </w:r>
+              </w:hyperlink>
+            </w:p>
+            <w:p>
+              <w:pPr>
+                <w:pStyle w:val="TM2"/>
+                <w:tabs>
+                  <w:tab w:val="left" w:pos="880"/>
+                  <w:tab w:val="right" w:leader="dot" w:pos="9062"/>
+                </w:tabs>
+                <w:rPr>
+                  <w:rFonts w:cstheme="minorBidi"/>
+                  <w:noProof/>
+                  <w:kern w:val="2"/>
+                  <w14:ligatures w14:val="standardContextual"/>
+                </w:rPr>
+              </w:pPr>
+              <w:hyperlink w:anchor="_Toc184818903" w:history="1">
+                <w:r>
+                  <w:rPr>
+                    <w:rStyle w:val="Lienhypertexte"/>
+                    <w:noProof/>
+                  </w:rPr>
+                  <w:t>3.1</w:t>
+                </w:r>
+                <w:r>
+                  <w:rPr>
+                    <w:rFonts w:cstheme="minorBidi"/>
+                    <w:noProof/>
+                    <w:kern w:val="2"/>
+                    <w14:ligatures w14:val="standardContextual"/>
+                  </w:rPr>
+                  <w:tab/>
+                </w:r>
+                <w:r>
+                  <w:rPr>
+                    <w:rStyle w:val="Lienhypertexte"/>
+                    <w:noProof/>
+                  </w:rPr>
+                  <w:t>Rapport de déploiement</w:t>
+                </w:r>
+                <w:r>
+                  <w:rPr>
+                    <w:noProof/>
+                    <w:webHidden/>
+                  </w:rPr>
+                  <w:tab/>
+                </w:r>
+                <w:r>
+                  <w:rPr>
+                    <w:noProof/>
+                    <w:webHidden/>
+                  </w:rPr>
+                  <w:fldChar w:fldCharType="begin"/>
+                </w:r>
+                <w:r>
+                  <w:rPr>
+                    <w:noProof/>
+                    <w:webHidden/>
+                  </w:rPr>
+                  <w:instrText xml:space="preserve"> PAGEREF _Toc184818903 \h </w:instrText>
+                </w:r>
+                <w:r>
+                  <w:rPr>
+                    <w:noProof/>
+                    <w:webHidden/>
+                  </w:rPr>
+                </w:r>
+                <w:r>
+                  <w:rPr>
+                    <w:noProof/>
+                    <w:webHidden/>
+                  </w:rPr>
+                  <w:fldChar w:fldCharType="separate"/>
+                </w:r>
+                <w:r>
+                  <w:rPr>
+                    <w:noProof/>
+                    <w:webHidden/>
+                  </w:rPr>
+                  <w:t>11</w:t>
+                </w:r>
+                <w:r>
+                  <w:rPr>
+                    <w:noProof/>
+                    <w:webHidden/>
+                  </w:rPr>
+                  <w:fldChar w:fldCharType="end"/>
+                </w:r>
+              </w:hyperlink>
+            </w:p>
+            <w:p>
+              <w:pPr>
+                <w:pStyle w:val="TM2"/>
+                <w:tabs>
+                  <w:tab w:val="left" w:pos="880"/>
+                  <w:tab w:val="right" w:leader="dot" w:pos="9062"/>
+                </w:tabs>
+                <w:rPr>
+                  <w:rFonts w:cstheme="minorBidi"/>
+                  <w:noProof/>
+                  <w:kern w:val="2"/>
+                  <w14:ligatures w14:val="standardContextual"/>
+                </w:rPr>
+              </w:pPr>
+              <w:hyperlink w:anchor="_Toc184818904" w:history="1">
+                <w:r>
+                  <w:rPr>
+                    <w:rStyle w:val="Lienhypertexte"/>
+                    <w:noProof/>
+                  </w:rPr>
+                  <w:t>3.2</w:t>
+                </w:r>
+                <w:r>
+                  <w:rPr>
+                    <w:rFonts w:cstheme="minorBidi"/>
+                    <w:noProof/>
+                    <w:kern w:val="2"/>
+                    <w14:ligatures w14:val="standardContextual"/>
+                  </w:rPr>
+                  <w:tab/>
+                </w:r>
+                <w:r>
+                  <w:rPr>
+                    <w:rStyle w:val="Lienhypertexte"/>
+                    <w:noProof/>
+                  </w:rPr>
+                  <w:t>Schéma CI/CD Github Action</w:t>
+                </w:r>
+                <w:r>
+                  <w:rPr>
+                    <w:noProof/>
+                    <w:webHidden/>
+                  </w:rPr>
+                  <w:tab/>
+                </w:r>
+                <w:r>
+                  <w:rPr>
+                    <w:noProof/>
+                    <w:webHidden/>
+                  </w:rPr>
+                  <w:fldChar w:fldCharType="begin"/>
+                </w:r>
+                <w:r>
+                  <w:rPr>
+                    <w:noProof/>
+                    <w:webHidden/>
+                  </w:rPr>
+                  <w:instrText xml:space="preserve"> PAGEREF _Toc184818904 \h </w:instrText>
+                </w:r>
+                <w:r>
+                  <w:rPr>
+                    <w:noProof/>
+                    <w:webHidden/>
+                  </w:rPr>
+                </w:r>
+                <w:r>
+                  <w:rPr>
+                    <w:noProof/>
+                    <w:webHidden/>
+                  </w:rPr>
+                  <w:fldChar w:fldCharType="separate"/>
+                </w:r>
+                <w:r>
+                  <w:rPr>
+                    <w:noProof/>
+                    <w:webHidden/>
+                  </w:rPr>
+                  <w:t>13</w:t>
+                </w:r>
+                <w:r>
+                  <w:rPr>
+                    <w:noProof/>
+                    <w:webHidden/>
+                  </w:rPr>
+                  <w:fldChar w:fldCharType="end"/>
+                </w:r>
+              </w:hyperlink>
+            </w:p>
+            <w:p>
+              <w:pPr>
+                <w:pStyle w:val="TM2"/>
+                <w:tabs>
+                  <w:tab w:val="left" w:pos="880"/>
+                  <w:tab w:val="right" w:leader="dot" w:pos="9062"/>
+                </w:tabs>
+                <w:rPr>
+                  <w:rFonts w:cstheme="minorBidi"/>
+                  <w:noProof/>
+                  <w:kern w:val="2"/>
+                  <w14:ligatures w14:val="standardContextual"/>
+                </w:rPr>
+              </w:pPr>
+              <w:hyperlink w:anchor="_Toc184818905" w:history="1">
+                <w:r>
+                  <w:rPr>
+                    <w:rStyle w:val="Lienhypertexte"/>
+                    <w:noProof/>
+                  </w:rPr>
+                  <w:t>3.3</w:t>
+                </w:r>
+                <w:r>
+                  <w:rPr>
+                    <w:rFonts w:cstheme="minorBidi"/>
+                    <w:noProof/>
+                    <w:kern w:val="2"/>
+                    <w14:ligatures w14:val="standardContextual"/>
+                  </w:rPr>
+                  <w:tab/>
+                </w:r>
+                <w:r>
+                  <w:rPr>
+                    <w:rStyle w:val="Lienhypertexte"/>
+                    <w:noProof/>
+                  </w:rPr>
+                  <w:t>Utilisation de l’ia</w:t>
+                </w:r>
+                <w:r>
+                  <w:rPr>
+                    <w:noProof/>
+                    <w:webHidden/>
+                  </w:rPr>
+                  <w:tab/>
+                </w:r>
+                <w:r>
+                  <w:rPr>
+                    <w:noProof/>
+                    <w:webHidden/>
+                  </w:rPr>
+                  <w:fldChar w:fldCharType="begin"/>
+                </w:r>
+                <w:r>
+                  <w:rPr>
+                    <w:noProof/>
+                    <w:webHidden/>
+                  </w:rPr>
+                  <w:instrText xml:space="preserve"> PAGEREF _Toc184818905 \h </w:instrText>
+                </w:r>
+                <w:r>
+                  <w:rPr>
+                    <w:noProof/>
+                    <w:webHidden/>
+                  </w:rPr>
+                </w:r>
+                <w:r>
+                  <w:rPr>
+                    <w:noProof/>
+                    <w:webHidden/>
+                  </w:rPr>
+                  <w:fldChar w:fldCharType="separate"/>
+                </w:r>
+                <w:r>
+                  <w:rPr>
+                    <w:noProof/>
+                    <w:webHidden/>
+                  </w:rPr>
+                  <w:t>14</w:t>
                 </w:r>
                 <w:r>
                   <w:rPr>
@@ -732,7 +1431,7 @@
         </w:numPr>
         <w:jc w:val="both"/>
       </w:pPr>
-      <w:bookmarkStart w:id="0" w:name="_Toc181801036"/>
+      <w:bookmarkStart w:id="0" w:name="_Toc184818893"/>
       <w:r>
         <w:lastRenderedPageBreak/>
         <w:t>Analyse préliminaire</w:t>
@@ -748,7 +1447,7 @@
         </w:numPr>
         <w:jc w:val="both"/>
       </w:pPr>
-      <w:bookmarkStart w:id="1" w:name="_Toc181801037"/>
+      <w:bookmarkStart w:id="1" w:name="_Toc184818894"/>
       <w:r>
         <w:t>Introduction</w:t>
       </w:r>
@@ -796,7 +1495,7 @@
         </w:numPr>
         <w:jc w:val="both"/>
       </w:pPr>
-      <w:bookmarkStart w:id="2" w:name="_Toc181801038"/>
+      <w:bookmarkStart w:id="2" w:name="_Toc184818895"/>
       <w:r>
         <w:t>Objectifs</w:t>
       </w:r>
@@ -1057,7 +1756,7 @@
         </w:numPr>
         <w:jc w:val="both"/>
       </w:pPr>
-      <w:bookmarkStart w:id="3" w:name="_Toc181801039"/>
+      <w:bookmarkStart w:id="3" w:name="_Toc184818896"/>
       <w:r>
         <w:t>Gestion de projet</w:t>
       </w:r>
@@ -1115,7 +1814,7 @@
         </w:numPr>
         <w:jc w:val="both"/>
       </w:pPr>
-      <w:bookmarkStart w:id="4" w:name="_Toc181801040"/>
+      <w:bookmarkStart w:id="4" w:name="_Toc184818897"/>
       <w:r>
         <w:t>Planification initiale</w:t>
       </w:r>
@@ -1232,27 +1931,14 @@
                             <w:r>
                               <w:t xml:space="preserve"> </w:t>
                             </w:r>
-                            <w:r>
-                              <w:fldChar w:fldCharType="begin"/>
-                            </w:r>
-                            <w:r>
-                              <w:instrText xml:space="preserve"> SEQ To_do_list \* ARABIC </w:instrText>
-                            </w:r>
-                            <w:r>
-                              <w:fldChar w:fldCharType="separate"/>
-                            </w:r>
-                            <w:r>
-                              <w:rPr>
-                                <w:noProof/>
-                              </w:rPr>
-                              <w:t>1</w:t>
-                            </w:r>
-                            <w:r>
-                              <w:rPr>
-                                <w:noProof/>
-                              </w:rPr>
-                              <w:fldChar w:fldCharType="end"/>
-                            </w:r>
+                            <w:fldSimple w:instr=" SEQ To_do_list \* ARABIC ">
+                              <w:r>
+                                <w:rPr>
+                                  <w:noProof/>
+                                </w:rPr>
+                                <w:t>1</w:t>
+                              </w:r>
+                            </w:fldSimple>
                           </w:p>
                         </w:txbxContent>
                       </wps:txbx>
@@ -1296,27 +1982,14 @@
                       <w:r>
                         <w:t xml:space="preserve"> </w:t>
                       </w:r>
-                      <w:r>
-                        <w:fldChar w:fldCharType="begin"/>
-                      </w:r>
-                      <w:r>
-                        <w:instrText xml:space="preserve"> SEQ To_do_list \* ARABIC </w:instrText>
-                      </w:r>
-                      <w:r>
-                        <w:fldChar w:fldCharType="separate"/>
-                      </w:r>
-                      <w:r>
-                        <w:rPr>
-                          <w:noProof/>
-                        </w:rPr>
-                        <w:t>1</w:t>
-                      </w:r>
-                      <w:r>
-                        <w:rPr>
-                          <w:noProof/>
-                        </w:rPr>
-                        <w:fldChar w:fldCharType="end"/>
-                      </w:r>
+                      <w:fldSimple w:instr=" SEQ To_do_list \* ARABIC ">
+                        <w:r>
+                          <w:rPr>
+                            <w:noProof/>
+                          </w:rPr>
+                          <w:t>1</w:t>
+                        </w:r>
+                      </w:fldSimple>
                     </w:p>
                   </w:txbxContent>
                 </v:textbox>
@@ -1514,9 +2187,11 @@
         </w:numPr>
         <w:jc w:val="both"/>
       </w:pPr>
+      <w:bookmarkStart w:id="5" w:name="_Toc184818898"/>
       <w:r>
         <w:t>Mise en place</w:t>
       </w:r>
+      <w:bookmarkEnd w:id="5"/>
     </w:p>
     <w:p>
       <w:pPr>
@@ -1527,9 +2202,11 @@
         </w:numPr>
         <w:jc w:val="both"/>
       </w:pPr>
+      <w:bookmarkStart w:id="6" w:name="_Toc184818899"/>
       <w:r>
         <w:t>Prérequis</w:t>
       </w:r>
+      <w:bookmarkEnd w:id="6"/>
     </w:p>
     <w:p>
       <w:pPr>
@@ -3140,9 +3817,11 @@
         </w:numPr>
         <w:jc w:val="both"/>
       </w:pPr>
+      <w:bookmarkStart w:id="7" w:name="_Toc184818900"/>
       <w:r>
         <w:t>Description du Workflow</w:t>
       </w:r>
+      <w:bookmarkEnd w:id="7"/>
     </w:p>
     <w:p>
       <w:pPr>
@@ -5047,9 +5726,11 @@
         </w:numPr>
         <w:jc w:val="both"/>
       </w:pPr>
+      <w:bookmarkStart w:id="8" w:name="_Toc184818901"/>
       <w:r>
         <w:t>Diagramme de flux du workflow</w:t>
       </w:r>
+      <w:bookmarkEnd w:id="8"/>
     </w:p>
     <w:p>
       <w:pPr>
@@ -5061,7 +5742,7 @@
           <w:noProof/>
         </w:rPr>
         <w:drawing>
-          <wp:inline distT="0" distB="0" distL="0" distR="0" wp14:anchorId="74901BFA" wp14:editId="2A5A3D82">
+          <wp:inline distT="0" distB="0" distL="0" distR="0" wp14:anchorId="74901BFA" wp14:editId="376A076D">
             <wp:extent cx="5760720" cy="2402205"/>
             <wp:effectExtent l="0" t="0" r="0" b="0"/>
             <wp:docPr id="569491861" name="Image 26" descr="Une image contenant texte, capture d’écran, diagramme, conception&#10;&#10;Description générée automatiquement"/>
@@ -5112,9 +5793,11 @@
         </w:numPr>
         <w:jc w:val="both"/>
       </w:pPr>
+      <w:bookmarkStart w:id="9" w:name="_Toc184818902"/>
       <w:r>
         <w:t>Conclusion</w:t>
       </w:r>
+      <w:bookmarkEnd w:id="9"/>
     </w:p>
     <w:p>
       <w:pPr>
@@ -5125,9 +5808,11 @@
         </w:numPr>
         <w:jc w:val="both"/>
       </w:pPr>
+      <w:bookmarkStart w:id="10" w:name="_Toc184818903"/>
       <w:r>
         <w:t>Rapport de déploiement</w:t>
       </w:r>
+      <w:bookmarkEnd w:id="10"/>
     </w:p>
     <w:p>
       <w:pPr>
@@ -5331,8 +6016,9 @@
           <w:color w:val="4472C4" w:themeColor="accent1"/>
           <w:szCs w:val="14"/>
         </w:rPr>
-        <w:t xml:space="preserve">    </w:t>
-      </w:r>
+        <w:t xml:space="preserve">    Jobs de </w:t>
+      </w:r>
+      <w:proofErr w:type="spellStart"/>
       <w:r>
         <w:rPr>
           <w:b/>
@@ -5342,9 +6028,9 @@
           <w:color w:val="4472C4" w:themeColor="accent1"/>
           <w:szCs w:val="14"/>
         </w:rPr>
-        <w:t xml:space="preserve">Jobs de </w:t>
-      </w:r>
-      <w:proofErr w:type="spellStart"/>
+        <w:t>build</w:t>
+      </w:r>
+      <w:proofErr w:type="spellEnd"/>
       <w:r>
         <w:rPr>
           <w:b/>
@@ -5354,10 +6040,183 @@
           <w:color w:val="4472C4" w:themeColor="accent1"/>
           <w:szCs w:val="14"/>
         </w:rPr>
+        <w:t xml:space="preserve"> et de push des images Docker :</w:t>
+      </w:r>
+    </w:p>
+    <w:p>
+      <w:pPr>
+        <w:pStyle w:val="Paragraphedeliste"/>
+        <w:numPr>
+          <w:ilvl w:val="0"/>
+          <w:numId w:val="17"/>
+        </w:numPr>
+        <w:jc w:val="both"/>
+        <w:rPr>
+          <w:color w:val="000000" w:themeColor="text1"/>
+          <w:szCs w:val="14"/>
+        </w:rPr>
+      </w:pPr>
+      <w:r>
+        <w:rPr>
+          <w:color w:val="000000" w:themeColor="text1"/>
+          <w:szCs w:val="14"/>
+        </w:rPr>
+        <w:t>Ces deux jobs sont exécutés en parallèle et effectuent presque la même chose à un détail près :</w:t>
+      </w:r>
+    </w:p>
+    <w:p>
+      <w:pPr>
+        <w:pStyle w:val="Paragraphedeliste"/>
+        <w:numPr>
+          <w:ilvl w:val="1"/>
+          <w:numId w:val="17"/>
+        </w:numPr>
+        <w:jc w:val="both"/>
+        <w:rPr>
+          <w:color w:val="000000" w:themeColor="text1"/>
+          <w:szCs w:val="14"/>
+        </w:rPr>
+      </w:pPr>
+      <w:r>
+        <w:rPr>
+          <w:color w:val="000000" w:themeColor="text1"/>
+          <w:szCs w:val="14"/>
+        </w:rPr>
+        <w:t xml:space="preserve">L’un </w:t>
+      </w:r>
+      <w:proofErr w:type="spellStart"/>
+      <w:r>
+        <w:rPr>
+          <w:color w:val="000000" w:themeColor="text1"/>
+          <w:szCs w:val="14"/>
+        </w:rPr>
         <w:t>build</w:t>
       </w:r>
       <w:proofErr w:type="spellEnd"/>
       <w:r>
+        <w:rPr>
+          <w:color w:val="000000" w:themeColor="text1"/>
+          <w:szCs w:val="14"/>
+        </w:rPr>
+        <w:t xml:space="preserve"> l’image backend.</w:t>
+      </w:r>
+    </w:p>
+    <w:p>
+      <w:pPr>
+        <w:pStyle w:val="Paragraphedeliste"/>
+        <w:numPr>
+          <w:ilvl w:val="1"/>
+          <w:numId w:val="17"/>
+        </w:numPr>
+        <w:jc w:val="both"/>
+        <w:rPr>
+          <w:color w:val="000000" w:themeColor="text1"/>
+          <w:szCs w:val="14"/>
+        </w:rPr>
+      </w:pPr>
+      <w:r>
+        <w:rPr>
+          <w:color w:val="000000" w:themeColor="text1"/>
+          <w:szCs w:val="14"/>
+        </w:rPr>
+        <w:t xml:space="preserve">L’autre </w:t>
+      </w:r>
+      <w:proofErr w:type="spellStart"/>
+      <w:r>
+        <w:rPr>
+          <w:color w:val="000000" w:themeColor="text1"/>
+          <w:szCs w:val="14"/>
+        </w:rPr>
+        <w:t>build</w:t>
+      </w:r>
+      <w:proofErr w:type="spellEnd"/>
+      <w:r>
+        <w:rPr>
+          <w:color w:val="000000" w:themeColor="text1"/>
+          <w:szCs w:val="14"/>
+        </w:rPr>
+        <w:t xml:space="preserve"> l’image frontend.</w:t>
+      </w:r>
+    </w:p>
+    <w:p>
+      <w:pPr>
+        <w:pStyle w:val="Paragraphedeliste"/>
+        <w:ind w:left="1800"/>
+        <w:jc w:val="both"/>
+        <w:rPr>
+          <w:color w:val="000000" w:themeColor="text1"/>
+          <w:szCs w:val="14"/>
+        </w:rPr>
+      </w:pPr>
+    </w:p>
+    <w:p>
+      <w:pPr>
+        <w:pStyle w:val="Paragraphedeliste"/>
+        <w:numPr>
+          <w:ilvl w:val="0"/>
+          <w:numId w:val="17"/>
+        </w:numPr>
+        <w:jc w:val="both"/>
+        <w:rPr>
+          <w:color w:val="000000" w:themeColor="text1"/>
+          <w:szCs w:val="14"/>
+        </w:rPr>
+      </w:pPr>
+      <w:r>
+        <w:rPr>
+          <w:color w:val="000000" w:themeColor="text1"/>
+          <w:szCs w:val="14"/>
+        </w:rPr>
+        <w:t>Les images sont ensuite poussées sur Docker Hub afin qu’on puisse, par la suite</w:t>
+      </w:r>
+      <w:r>
+        <w:rPr>
+          <w:color w:val="000000" w:themeColor="text1"/>
+          <w:szCs w:val="14"/>
+        </w:rPr>
+        <w:t xml:space="preserve"> les</w:t>
+      </w:r>
+      <w:r>
+        <w:rPr>
+          <w:color w:val="000000" w:themeColor="text1"/>
+          <w:szCs w:val="14"/>
+        </w:rPr>
+        <w:t xml:space="preserve"> exécuter </w:t>
+      </w:r>
+      <w:r>
+        <w:rPr>
+          <w:color w:val="000000" w:themeColor="text1"/>
+          <w:szCs w:val="14"/>
+        </w:rPr>
+        <w:t xml:space="preserve">sur </w:t>
+      </w:r>
+      <w:r>
+        <w:rPr>
+          <w:color w:val="000000" w:themeColor="text1"/>
+          <w:szCs w:val="14"/>
+        </w:rPr>
+        <w:t>notre docker-compose et mettre à jour l’application en temps réel.</w:t>
+      </w:r>
+    </w:p>
+    <w:p>
+      <w:pPr>
+        <w:pStyle w:val="Paragraphedeliste"/>
+        <w:ind w:left="1080"/>
+        <w:jc w:val="both"/>
+        <w:rPr>
+          <w:color w:val="000000" w:themeColor="text1"/>
+          <w:szCs w:val="14"/>
+        </w:rPr>
+      </w:pPr>
+    </w:p>
+    <w:p>
+      <w:pPr>
+        <w:pStyle w:val="Paragraphedeliste"/>
+        <w:numPr>
+          <w:ilvl w:val="0"/>
+          <w:numId w:val="20"/>
+        </w:numPr>
+        <w:jc w:val="both"/>
         <w:rPr>
           <w:b/>
           <w:bCs/>
@@ -5366,183 +6225,8 @@
           <w:color w:val="4472C4" w:themeColor="accent1"/>
           <w:szCs w:val="14"/>
         </w:rPr>
-        <w:t xml:space="preserve"> et de push des images Docker :</w:t>
-      </w:r>
-    </w:p>
-    <w:p>
-      <w:pPr>
-        <w:pStyle w:val="Paragraphedeliste"/>
-        <w:numPr>
-          <w:ilvl w:val="0"/>
-          <w:numId w:val="17"/>
-        </w:numPr>
-        <w:jc w:val="both"/>
-        <w:rPr>
-          <w:color w:val="000000" w:themeColor="text1"/>
-          <w:szCs w:val="14"/>
-        </w:rPr>
-      </w:pPr>
-      <w:r>
-        <w:rPr>
-          <w:color w:val="000000" w:themeColor="text1"/>
-          <w:szCs w:val="14"/>
-        </w:rPr>
-        <w:t>Ces deux jobs sont exécutés en parallèle et effectuent presque la même chose à un détail près :</w:t>
-      </w:r>
-    </w:p>
-    <w:p>
-      <w:pPr>
-        <w:pStyle w:val="Paragraphedeliste"/>
-        <w:numPr>
-          <w:ilvl w:val="1"/>
-          <w:numId w:val="17"/>
-        </w:numPr>
-        <w:jc w:val="both"/>
-        <w:rPr>
-          <w:color w:val="000000" w:themeColor="text1"/>
-          <w:szCs w:val="14"/>
-        </w:rPr>
-      </w:pPr>
-      <w:r>
-        <w:rPr>
-          <w:color w:val="000000" w:themeColor="text1"/>
-          <w:szCs w:val="14"/>
-        </w:rPr>
-        <w:t xml:space="preserve">L’un </w:t>
-      </w:r>
-      <w:proofErr w:type="spellStart"/>
-      <w:r>
-        <w:rPr>
-          <w:color w:val="000000" w:themeColor="text1"/>
-          <w:szCs w:val="14"/>
-        </w:rPr>
-        <w:t>build</w:t>
-      </w:r>
-      <w:proofErr w:type="spellEnd"/>
-      <w:r>
-        <w:rPr>
-          <w:color w:val="000000" w:themeColor="text1"/>
-          <w:szCs w:val="14"/>
-        </w:rPr>
-        <w:t xml:space="preserve"> l’image backend.</w:t>
-      </w:r>
-    </w:p>
-    <w:p>
-      <w:pPr>
-        <w:pStyle w:val="Paragraphedeliste"/>
-        <w:numPr>
-          <w:ilvl w:val="1"/>
-          <w:numId w:val="17"/>
-        </w:numPr>
-        <w:jc w:val="both"/>
-        <w:rPr>
-          <w:color w:val="000000" w:themeColor="text1"/>
-          <w:szCs w:val="14"/>
-        </w:rPr>
-      </w:pPr>
-      <w:r>
-        <w:rPr>
-          <w:color w:val="000000" w:themeColor="text1"/>
-          <w:szCs w:val="14"/>
-        </w:rPr>
-        <w:t xml:space="preserve">L’autre </w:t>
-      </w:r>
-      <w:proofErr w:type="spellStart"/>
-      <w:r>
-        <w:rPr>
-          <w:color w:val="000000" w:themeColor="text1"/>
-          <w:szCs w:val="14"/>
-        </w:rPr>
-        <w:t>build</w:t>
-      </w:r>
-      <w:proofErr w:type="spellEnd"/>
-      <w:r>
-        <w:rPr>
-          <w:color w:val="000000" w:themeColor="text1"/>
-          <w:szCs w:val="14"/>
-        </w:rPr>
-        <w:t xml:space="preserve"> l’image frontend.</w:t>
-      </w:r>
-    </w:p>
-    <w:p>
-      <w:pPr>
-        <w:pStyle w:val="Paragraphedeliste"/>
-        <w:ind w:left="1800"/>
-        <w:jc w:val="both"/>
-        <w:rPr>
-          <w:color w:val="000000" w:themeColor="text1"/>
-          <w:szCs w:val="14"/>
-        </w:rPr>
-      </w:pPr>
-    </w:p>
-    <w:p>
-      <w:pPr>
-        <w:pStyle w:val="Paragraphedeliste"/>
-        <w:numPr>
-          <w:ilvl w:val="0"/>
-          <w:numId w:val="17"/>
-        </w:numPr>
-        <w:jc w:val="both"/>
-        <w:rPr>
-          <w:color w:val="000000" w:themeColor="text1"/>
-          <w:szCs w:val="14"/>
-        </w:rPr>
-      </w:pPr>
-      <w:r>
-        <w:rPr>
-          <w:color w:val="000000" w:themeColor="text1"/>
-          <w:szCs w:val="14"/>
-        </w:rPr>
-        <w:t>Les images sont ensuite poussées sur Docker Hub afin qu’on puisse, par la suite</w:t>
-      </w:r>
-      <w:r>
-        <w:rPr>
-          <w:color w:val="000000" w:themeColor="text1"/>
-          <w:szCs w:val="14"/>
-        </w:rPr>
-        <w:t xml:space="preserve"> les</w:t>
-      </w:r>
-      <w:r>
-        <w:rPr>
-          <w:color w:val="000000" w:themeColor="text1"/>
-          <w:szCs w:val="14"/>
-        </w:rPr>
-        <w:t xml:space="preserve"> exécuter </w:t>
-      </w:r>
-      <w:r>
-        <w:rPr>
-          <w:color w:val="000000" w:themeColor="text1"/>
-          <w:szCs w:val="14"/>
-        </w:rPr>
-        <w:t xml:space="preserve">sur </w:t>
-      </w:r>
-      <w:r>
-        <w:rPr>
-          <w:color w:val="000000" w:themeColor="text1"/>
-          <w:szCs w:val="14"/>
-        </w:rPr>
-        <w:t>notre docker-compose et mettre à jour l’application en temps réel.</w:t>
-      </w:r>
-    </w:p>
-    <w:p>
-      <w:pPr>
-        <w:pStyle w:val="Paragraphedeliste"/>
-        <w:ind w:left="1080"/>
-        <w:jc w:val="both"/>
-        <w:rPr>
-          <w:color w:val="000000" w:themeColor="text1"/>
-          <w:szCs w:val="14"/>
-        </w:rPr>
-      </w:pPr>
-    </w:p>
-    <w:p>
-      <w:pPr>
-        <w:pStyle w:val="Paragraphedeliste"/>
-        <w:numPr>
-          <w:ilvl w:val="0"/>
-          <w:numId w:val="20"/>
-        </w:numPr>
-        <w:jc w:val="both"/>
+      </w:pPr>
+      <w:r>
         <w:rPr>
           <w:b/>
           <w:bCs/>
@@ -5551,7 +6235,9 @@
           <w:color w:val="4472C4" w:themeColor="accent1"/>
           <w:szCs w:val="14"/>
         </w:rPr>
-      </w:pPr>
+        <w:t xml:space="preserve"> Jobs de </w:t>
+      </w:r>
+      <w:proofErr w:type="spellStart"/>
       <w:r>
         <w:rPr>
           <w:b/>
@@ -5561,8 +6247,9 @@
           <w:color w:val="4472C4" w:themeColor="accent1"/>
           <w:szCs w:val="14"/>
         </w:rPr>
-        <w:t xml:space="preserve"> </w:t>
-      </w:r>
+        <w:t>build</w:t>
+      </w:r>
+      <w:proofErr w:type="spellEnd"/>
       <w:r>
         <w:rPr>
           <w:b/>
@@ -5572,30 +6259,6 @@
           <w:color w:val="4472C4" w:themeColor="accent1"/>
           <w:szCs w:val="14"/>
         </w:rPr>
-        <w:t xml:space="preserve">Jobs de </w:t>
-      </w:r>
-      <w:proofErr w:type="spellStart"/>
-      <w:r>
-        <w:rPr>
-          <w:b/>
-          <w:bCs/>
-          <w:i/>
-          <w:iCs/>
-          <w:color w:val="4472C4" w:themeColor="accent1"/>
-          <w:szCs w:val="14"/>
-        </w:rPr>
-        <w:t>build</w:t>
-      </w:r>
-      <w:proofErr w:type="spellEnd"/>
-      <w:r>
-        <w:rPr>
-          <w:b/>
-          <w:bCs/>
-          <w:i/>
-          <w:iCs/>
-          <w:color w:val="4472C4" w:themeColor="accent1"/>
-          <w:szCs w:val="14"/>
-        </w:rPr>
         <w:t xml:space="preserve"> et de push des images Docker :</w:t>
       </w:r>
     </w:p>
@@ -5723,6 +6386,7 @@
       </w:pPr>
       <w:r>
         <w:rPr>
+          <w:noProof/>
           <w:color w:val="000000" w:themeColor="text1"/>
           <w:szCs w:val="14"/>
         </w:rPr>
@@ -5993,6 +6657,7 @@
         </w:numPr>
         <w:jc w:val="both"/>
       </w:pPr>
+      <w:bookmarkStart w:id="11" w:name="_Toc184818904"/>
       <w:r>
         <w:t xml:space="preserve">Schéma CI/CD </w:t>
       </w:r>
@@ -6004,6 +6669,7 @@
       <w:r>
         <w:t xml:space="preserve"> Action</w:t>
       </w:r>
+      <w:bookmarkEnd w:id="11"/>
     </w:p>
     <w:p>
       <w:r>
@@ -6023,23 +6689,21 @@
         <w:rPr>
           <w:b/>
           <w:bCs/>
+          <w:lang w:val="en-US"/>
         </w:rPr>
       </w:pPr>
       <w:r>
         <w:rPr>
           <w:b/>
           <w:bCs/>
-        </w:rPr>
-        <w:t>Workflow déploiement production</w:t>
-      </w:r>
-      <w:r>
-        <w:rPr>
-          <w:b/>
-          <w:bCs/>
-        </w:rPr>
-        <w:t> :</w:t>
-      </w:r>
-      <w:r>
+          <w:lang w:val="en-US"/>
+        </w:rPr>
+        <w:t>Workflow déploiement production :</w:t>
+      </w:r>
+      <w:r>
+        <w:rPr>
+          <w:noProof/>
+        </w:rPr>
         <w:drawing>
           <wp:anchor distT="0" distB="0" distL="114300" distR="114300" simplePos="0" relativeHeight="251663360" behindDoc="0" locked="0" layoutInCell="1" allowOverlap="1" wp14:anchorId="68AF7033" wp14:editId="2E78027C">
             <wp:simplePos x="0" y="0"/>
@@ -6110,9 +6774,13 @@
         <w:rPr>
           <w:color w:val="000000" w:themeColor="text1"/>
           <w:szCs w:val="14"/>
-        </w:rPr>
-      </w:pPr>
-      <w:r>
+          <w:lang w:val="en-US"/>
+        </w:rPr>
+      </w:pPr>
+      <w:r>
+        <w:rPr>
+          <w:lang w:val="en-US"/>
+        </w:rPr>
         <w:t xml:space="preserve"> </w:t>
       </w:r>
     </w:p>
@@ -6124,6 +6792,7 @@
           <w:bCs/>
           <w:color w:val="000000" w:themeColor="text1"/>
           <w:szCs w:val="14"/>
+          <w:lang w:val="en-US"/>
         </w:rPr>
       </w:pPr>
       <w:r>
@@ -6132,6 +6801,7 @@
           <w:bCs/>
           <w:color w:val="000000" w:themeColor="text1"/>
           <w:szCs w:val="14"/>
+          <w:lang w:val="en-US"/>
         </w:rPr>
         <w:t>Workflow de test :</w:t>
       </w:r>
@@ -6161,6 +6831,7 @@
         </w:numPr>
         <w:jc w:val="both"/>
       </w:pPr>
+      <w:bookmarkStart w:id="12" w:name="_Toc184818905"/>
       <w:r>
         <w:lastRenderedPageBreak/>
         <w:t xml:space="preserve">Utilisation de </w:t>
@@ -6169,6 +6840,7 @@
       <w:r>
         <w:t>l’ia</w:t>
       </w:r>
+      <w:bookmarkEnd w:id="12"/>
       <w:proofErr w:type="spellEnd"/>
     </w:p>
     <w:p>
@@ -6264,6 +6936,7 @@
       </w:pPr>
       <w:r>
         <w:rPr>
+          <w:noProof/>
           <w:color w:val="C00000"/>
           <w:szCs w:val="14"/>
         </w:rPr>
@@ -6348,6 +7021,7 @@
       </w:pPr>
       <w:r>
         <w:rPr>
+          <w:noProof/>
           <w:color w:val="C00000"/>
           <w:szCs w:val="14"/>
         </w:rPr>
@@ -6417,7 +7091,8 @@
     </w:p>
     <w:sectPr>
       <w:headerReference w:type="default" r:id="rId45"/>
-      <w:headerReference w:type="first" r:id="rId46"/>
+      <w:footerReference w:type="default" r:id="rId46"/>
+      <w:headerReference w:type="first" r:id="rId47"/>
       <w:pgSz w:w="11906" w:h="16838"/>
       <w:pgMar w:top="1417" w:right="1417" w:bottom="1417" w:left="1417" w:header="709" w:footer="708" w:gutter="0"/>
       <w:pgNumType w:start="0"/>
@@ -6452,6 +7127,118 @@
     </w:p>
   </w:endnote>
 </w:endnotes>
+</file>
+
+<file path=word/footer1.xml><?xml version="1.0" encoding="utf-8"?>
+<w:ftr xmlns:wpc="http://schemas.microsoft.com/office/word/2010/wordprocessingCanvas" xmlns:cx="http://schemas.microsoft.com/office/drawing/2014/chartex" xmlns:cx1="http://schemas.microsoft.com/office/drawing/2015/9/8/chartex" xmlns:cx2="http://schemas.microsoft.com/office/drawing/2015/10/21/chartex" xmlns:cx3="http://schemas.microsoft.com/office/drawing/2016/5/9/chartex" xmlns:cx4="http://schemas.microsoft.com/office/drawing/2016/5/10/chartex" xmlns:cx5="http://schemas.microsoft.com/office/drawing/2016/5/11/chartex" xmlns:cx6="http://schemas.microsoft.com/office/drawing/2016/5/12/chartex" xmlns:cx7="http://schemas.microsoft.com/office/drawing/2016/5/13/chartex" xmlns:cx8="http://schemas.microsoft.com/office/drawing/2016/5/14/chartex" xmlns:mc="http://schemas.openxmlformats.org/markup-compatibility/2006" xmlns:aink="http://schemas.microsoft.com/office/drawing/2016/ink" xmlns:am3d="http://schemas.microsoft.com/office/drawing/2017/model3d" xmlns:o="urn:schemas-microsoft-com:office:office" xmlns:oel="http://schemas.microsoft.com/office/2019/extlst" xmlns:r="http://schemas.openxmlformats.org/officeDocument/2006/relationships" xmlns:m="http://schemas.openxmlformats.org/officeDocument/2006/math" xmlns:v="urn:schemas-microsoft-com:vml" xmlns:wp14="http://schemas.microsoft.com/office/word/2010/wordprocessingDrawing" xmlns:wp="http://schemas.openxmlformats.org/drawingml/2006/wordprocessingDrawing" xmlns:w10="urn:schemas-microsoft-com:office:word" xmlns:w="http://schemas.openxmlformats.org/wordprocessingml/2006/main" xmlns:w14="http://schemas.microsoft.com/office/word/2010/wordml" xmlns:w15="http://schemas.microsoft.com/office/word/2012/wordml" xmlns:w16cex="http://schemas.microsoft.com/office/word/2018/wordml/cex" xmlns:w16cid="http://schemas.microsoft.com/office/word/2016/wordml/cid" xmlns:w16="http://schemas.microsoft.com/office/word/2018/wordml" xmlns:w16sdtdh="http://schemas.microsoft.com/office/word/2020/wordml/sdtdatahash" xmlns:w16se="http://schemas.microsoft.com/office/word/2015/wordml/symex" xmlns:wpg="http://schemas.microsoft.com/office/word/2010/wordprocessingGroup" xmlns:wpi="http://schemas.microsoft.com/office/word/2010/wordprocessingInk" xmlns:wne="http://schemas.microsoft.com/office/word/2006/wordml" xmlns:wps="http://schemas.microsoft.com/office/word/2010/wordprocessingShape" mc:Ignorable="w14 w15 w16se w16cid w16 w16cex w16sdtdh wp14">
+  <w:p>
+    <w:pPr>
+      <w:pStyle w:val="Pieddepage"/>
+    </w:pPr>
+    <w:r>
+      <w:t>11.12.2024</w:t>
+    </w:r>
+    <w:r>
+      <w:ptab w:relativeTo="margin" w:alignment="center" w:leader="none"/>
+    </w:r>
+    <w:r>
+      <w:rPr>
+        <w:lang w:val="fr-FR"/>
+      </w:rPr>
+      <w:t xml:space="preserve">Page </w:t>
+    </w:r>
+    <w:r>
+      <w:rPr>
+        <w:b/>
+        <w:bCs/>
+      </w:rPr>
+      <w:fldChar w:fldCharType="begin"/>
+    </w:r>
+    <w:r>
+      <w:rPr>
+        <w:b/>
+        <w:bCs/>
+      </w:rPr>
+      <w:instrText>PAGE  \* Arabic  \* MERGEFORMAT</w:instrText>
+    </w:r>
+    <w:r>
+      <w:rPr>
+        <w:b/>
+        <w:bCs/>
+      </w:rPr>
+      <w:fldChar w:fldCharType="separate"/>
+    </w:r>
+    <w:r>
+      <w:rPr>
+        <w:b/>
+        <w:bCs/>
+        <w:lang w:val="fr-FR"/>
+      </w:rPr>
+      <w:t>1</w:t>
+    </w:r>
+    <w:r>
+      <w:rPr>
+        <w:b/>
+        <w:bCs/>
+      </w:rPr>
+      <w:fldChar w:fldCharType="end"/>
+    </w:r>
+    <w:r>
+      <w:rPr>
+        <w:lang w:val="fr-FR"/>
+      </w:rPr>
+      <w:t xml:space="preserve"> sur </w:t>
+    </w:r>
+    <w:r>
+      <w:rPr>
+        <w:b/>
+        <w:bCs/>
+      </w:rPr>
+      <w:fldChar w:fldCharType="begin"/>
+    </w:r>
+    <w:r>
+      <w:rPr>
+        <w:b/>
+        <w:bCs/>
+      </w:rPr>
+      <w:instrText>NUMPAGES  \* Arabic  \* MERGEFORMAT</w:instrText>
+    </w:r>
+    <w:r>
+      <w:rPr>
+        <w:b/>
+        <w:bCs/>
+      </w:rPr>
+      <w:fldChar w:fldCharType="separate"/>
+    </w:r>
+    <w:r>
+      <w:rPr>
+        <w:b/>
+        <w:bCs/>
+        <w:lang w:val="fr-FR"/>
+      </w:rPr>
+      <w:t>2</w:t>
+    </w:r>
+    <w:r>
+      <w:rPr>
+        <w:b/>
+        <w:bCs/>
+      </w:rPr>
+      <w:fldChar w:fldCharType="end"/>
+    </w:r>
+    <w:r>
+      <w:ptab w:relativeTo="margin" w:alignment="right" w:leader="none"/>
+    </w:r>
+    <w:r>
+      <w:rPr>
+        <w:rFonts w:ascii="ETML" w:hAnsi="ETML"/>
+      </w:rPr>
+      <w:t>ETML</w:t>
+    </w:r>
+    <w:r>
+      <w:t xml:space="preserve"> </w:t>
+    </w:r>
+  </w:p>
+</w:ftr>
 </file>
 
 <file path=word/footnotes.xml><?xml version="1.0" encoding="utf-8"?>
@@ -6627,16 +7414,16 @@
         <w:noProof/>
       </w:rPr>
       <w:drawing>
-        <wp:anchor distT="0" distB="0" distL="114300" distR="114300" simplePos="0" relativeHeight="251659264" behindDoc="0" locked="0" layoutInCell="1" allowOverlap="1" wp14:anchorId="62092835" wp14:editId="27F29CEF">
+        <wp:anchor distT="0" distB="0" distL="114300" distR="114300" simplePos="0" relativeHeight="251659264" behindDoc="0" locked="0" layoutInCell="1" allowOverlap="1" wp14:anchorId="62092835" wp14:editId="12CBF578">
           <wp:simplePos x="0" y="0"/>
           <wp:positionH relativeFrom="page">
             <wp:align>right</wp:align>
           </wp:positionH>
           <wp:positionV relativeFrom="paragraph">
-            <wp:posOffset>-1087755</wp:posOffset>
+            <wp:posOffset>-907415</wp:posOffset>
           </wp:positionV>
-          <wp:extent cx="7736840" cy="11312525"/>
-          <wp:effectExtent l="0" t="0" r="0" b="3175"/>
+          <wp:extent cx="7736840" cy="11121390"/>
+          <wp:effectExtent l="0" t="0" r="0" b="3810"/>
           <wp:wrapThrough wrapText="bothSides">
             <wp:wrapPolygon edited="0">
               <wp:start x="0" y="0"/>
@@ -6654,7 +7441,7 @@
             <a:graphicData uri="http://schemas.openxmlformats.org/drawingml/2006/picture">
               <pic:pic xmlns:pic="http://schemas.openxmlformats.org/drawingml/2006/picture">
                 <pic:nvPicPr>
-                  <pic:cNvPr id="0" name="Picture 2"/>
+                  <pic:cNvPr id="3" name="Image 3"/>
                   <pic:cNvPicPr>
                     <a:picLocks noChangeAspect="1" noChangeArrowheads="1"/>
                   </pic:cNvPicPr>
@@ -6667,7 +7454,6 @@
                       </a:ext>
                     </a:extLst>
                   </a:blip>
-                  <a:srcRect/>
                   <a:stretch>
                     <a:fillRect/>
                   </a:stretch>
@@ -6675,7 +7461,7 @@
                 <pic:spPr bwMode="auto">
                   <a:xfrm>
                     <a:off x="0" y="0"/>
-                    <a:ext cx="7736840" cy="11312525"/>
+                    <a:ext cx="7736840" cy="11121390"/>
                   </a:xfrm>
                   <a:prstGeom prst="rect">
                     <a:avLst/>

</xml_diff>

<commit_message>
[doc](rapport de projet): Ajout de la partie analyse initiale dans le rapport
</commit_message>
<xml_diff>
--- a/WIP/rapport de projet/Rapport de projet.docx
+++ b/WIP/rapport de projet/Rapport de projet.docx
@@ -150,7 +150,7 @@
               <w:r>
                 <w:fldChar w:fldCharType="separate"/>
               </w:r>
-              <w:hyperlink w:anchor="_Toc184818893" w:history="1">
+              <w:hyperlink w:anchor="_Toc184823404" w:history="1">
                 <w:r>
                   <w:rPr>
                     <w:rStyle w:val="Lienhypertexte"/>
@@ -172,7 +172,7 @@
                     <w:rStyle w:val="Lienhypertexte"/>
                     <w:noProof/>
                   </w:rPr>
-                  <w:t>Analyse préliminaire</w:t>
+                  <w:t>Introduction</w:t>
                 </w:r>
                 <w:r>
                   <w:rPr>
@@ -193,7 +193,7 @@
                     <w:noProof/>
                     <w:webHidden/>
                   </w:rPr>
-                  <w:instrText xml:space="preserve"> PAGEREF _Toc184818893 \h </w:instrText>
+                  <w:instrText xml:space="preserve"> PAGEREF _Toc184823404 \h </w:instrText>
                 </w:r>
                 <w:r>
                   <w:rPr>
@@ -213,7 +213,7 @@
                     <w:noProof/>
                     <w:webHidden/>
                   </w:rPr>
-                  <w:t>3</w:t>
+                  <w:t>2</w:t>
                 </w:r>
                 <w:r>
                   <w:rPr>
@@ -238,7 +238,7 @@
                   <w14:ligatures w14:val="standardContextual"/>
                 </w:rPr>
               </w:pPr>
-              <w:hyperlink w:anchor="_Toc184818894" w:history="1">
+              <w:hyperlink w:anchor="_Toc184823405" w:history="1">
                 <w:r>
                   <w:rPr>
                     <w:rStyle w:val="Lienhypertexte"/>
@@ -260,7 +260,7 @@
                     <w:rStyle w:val="Lienhypertexte"/>
                     <w:noProof/>
                   </w:rPr>
-                  <w:t>Introduction</w:t>
+                  <w:t>Contexte</w:t>
                 </w:r>
                 <w:r>
                   <w:rPr>
@@ -281,7 +281,7 @@
                     <w:noProof/>
                     <w:webHidden/>
                   </w:rPr>
-                  <w:instrText xml:space="preserve"> PAGEREF _Toc184818894 \h </w:instrText>
+                  <w:instrText xml:space="preserve"> PAGEREF _Toc184823405 \h </w:instrText>
                 </w:r>
                 <w:r>
                   <w:rPr>
@@ -301,7 +301,7 @@
                     <w:noProof/>
                     <w:webHidden/>
                   </w:rPr>
-                  <w:t>3</w:t>
+                  <w:t>2</w:t>
                 </w:r>
                 <w:r>
                   <w:rPr>
@@ -326,7 +326,7 @@
                   <w14:ligatures w14:val="standardContextual"/>
                 </w:rPr>
               </w:pPr>
-              <w:hyperlink w:anchor="_Toc184818895" w:history="1">
+              <w:hyperlink w:anchor="_Toc184823406" w:history="1">
                 <w:r>
                   <w:rPr>
                     <w:rStyle w:val="Lienhypertexte"/>
@@ -369,7 +369,7 @@
                     <w:noProof/>
                     <w:webHidden/>
                   </w:rPr>
-                  <w:instrText xml:space="preserve"> PAGEREF _Toc184818895 \h </w:instrText>
+                  <w:instrText xml:space="preserve"> PAGEREF _Toc184823406 \h </w:instrText>
                 </w:r>
                 <w:r>
                   <w:rPr>
@@ -389,7 +389,7 @@
                     <w:noProof/>
                     <w:webHidden/>
                   </w:rPr>
-                  <w:t>3</w:t>
+                  <w:t>2</w:t>
                 </w:r>
                 <w:r>
                   <w:rPr>
@@ -414,7 +414,7 @@
                   <w14:ligatures w14:val="standardContextual"/>
                 </w:rPr>
               </w:pPr>
-              <w:hyperlink w:anchor="_Toc184818896" w:history="1">
+              <w:hyperlink w:anchor="_Toc184823407" w:history="1">
                 <w:r>
                   <w:rPr>
                     <w:rStyle w:val="Lienhypertexte"/>
@@ -457,7 +457,95 @@
                     <w:noProof/>
                     <w:webHidden/>
                   </w:rPr>
-                  <w:instrText xml:space="preserve"> PAGEREF _Toc184818896 \h </w:instrText>
+                  <w:instrText xml:space="preserve"> PAGEREF _Toc184823407 \h </w:instrText>
+                </w:r>
+                <w:r>
+                  <w:rPr>
+                    <w:noProof/>
+                    <w:webHidden/>
+                  </w:rPr>
+                </w:r>
+                <w:r>
+                  <w:rPr>
+                    <w:noProof/>
+                    <w:webHidden/>
+                  </w:rPr>
+                  <w:fldChar w:fldCharType="separate"/>
+                </w:r>
+                <w:r>
+                  <w:rPr>
+                    <w:noProof/>
+                    <w:webHidden/>
+                  </w:rPr>
+                  <w:t>2</w:t>
+                </w:r>
+                <w:r>
+                  <w:rPr>
+                    <w:noProof/>
+                    <w:webHidden/>
+                  </w:rPr>
+                  <w:fldChar w:fldCharType="end"/>
+                </w:r>
+              </w:hyperlink>
+            </w:p>
+            <w:p>
+              <w:pPr>
+                <w:pStyle w:val="TM1"/>
+                <w:tabs>
+                  <w:tab w:val="left" w:pos="440"/>
+                  <w:tab w:val="right" w:leader="dot" w:pos="9062"/>
+                </w:tabs>
+                <w:rPr>
+                  <w:rFonts w:cstheme="minorBidi"/>
+                  <w:noProof/>
+                  <w:kern w:val="2"/>
+                  <w14:ligatures w14:val="standardContextual"/>
+                </w:rPr>
+              </w:pPr>
+              <w:hyperlink w:anchor="_Toc184823408" w:history="1">
+                <w:r>
+                  <w:rPr>
+                    <w:rStyle w:val="Lienhypertexte"/>
+                    <w:noProof/>
+                  </w:rPr>
+                  <w:t>2.</w:t>
+                </w:r>
+                <w:r>
+                  <w:rPr>
+                    <w:rFonts w:cstheme="minorBidi"/>
+                    <w:noProof/>
+                    <w:kern w:val="2"/>
+                    <w14:ligatures w14:val="standardContextual"/>
+                  </w:rPr>
+                  <w:tab/>
+                </w:r>
+                <w:r>
+                  <w:rPr>
+                    <w:rStyle w:val="Lienhypertexte"/>
+                    <w:noProof/>
+                  </w:rPr>
+                  <w:t>Analyse préliminaire</w:t>
+                </w:r>
+                <w:r>
+                  <w:rPr>
+                    <w:noProof/>
+                    <w:webHidden/>
+                  </w:rPr>
+                  <w:tab/>
+                </w:r>
+                <w:r>
+                  <w:rPr>
+                    <w:noProof/>
+                    <w:webHidden/>
+                  </w:rPr>
+                  <w:fldChar w:fldCharType="begin"/>
+                </w:r>
+                <w:r>
+                  <w:rPr>
+                    <w:noProof/>
+                    <w:webHidden/>
+                  </w:rPr>
+                  <w:instrText xml:space="preserve"> PAGEREF _Toc184823408 \h </w:instrText>
                 </w:r>
                 <w:r>
                   <w:rPr>
@@ -502,13 +590,13 @@
                   <w14:ligatures w14:val="standardContextual"/>
                 </w:rPr>
               </w:pPr>
-              <w:hyperlink w:anchor="_Toc184818897" w:history="1">
+              <w:hyperlink w:anchor="_Toc184823409" w:history="1">
                 <w:r>
                   <w:rPr>
                     <w:rStyle w:val="Lienhypertexte"/>
                     <w:noProof/>
                   </w:rPr>
-                  <w:t>1.4</w:t>
+                  <w:t>2.1</w:t>
                 </w:r>
                 <w:r>
                   <w:rPr>
@@ -524,7 +612,7 @@
                     <w:rStyle w:val="Lienhypertexte"/>
                     <w:noProof/>
                   </w:rPr>
-                  <w:t>Planification initiale</w:t>
+                  <w:t>Analyse Initiale</w:t>
                 </w:r>
                 <w:r>
                   <w:rPr>
@@ -545,7 +633,7 @@
                     <w:noProof/>
                     <w:webHidden/>
                   </w:rPr>
-                  <w:instrText xml:space="preserve"> PAGEREF _Toc184818897 \h </w:instrText>
+                  <w:instrText xml:space="preserve"> PAGEREF _Toc184823409 \h </w:instrText>
                 </w:r>
                 <w:r>
                   <w:rPr>
@@ -566,6 +654,77 @@
                     <w:webHidden/>
                   </w:rPr>
                   <w:t>3</w:t>
+                </w:r>
+                <w:r>
+                  <w:rPr>
+                    <w:noProof/>
+                    <w:webHidden/>
+                  </w:rPr>
+                  <w:fldChar w:fldCharType="end"/>
+                </w:r>
+              </w:hyperlink>
+            </w:p>
+            <w:p>
+              <w:pPr>
+                <w:pStyle w:val="TM2"/>
+                <w:tabs>
+                  <w:tab w:val="right" w:leader="dot" w:pos="9062"/>
+                </w:tabs>
+                <w:rPr>
+                  <w:rFonts w:cstheme="minorBidi"/>
+                  <w:noProof/>
+                  <w:kern w:val="2"/>
+                  <w14:ligatures w14:val="standardContextual"/>
+                </w:rPr>
+              </w:pPr>
+              <w:hyperlink w:anchor="_Toc184823410" w:history="1">
+                <w:r>
+                  <w:rPr>
+                    <w:rStyle w:val="Lienhypertexte"/>
+                    <w:noProof/>
+                  </w:rPr>
+                  <w:t>2.2 Planification initiale</w:t>
+                </w:r>
+                <w:r>
+                  <w:rPr>
+                    <w:noProof/>
+                    <w:webHidden/>
+                  </w:rPr>
+                  <w:tab/>
+                </w:r>
+                <w:r>
+                  <w:rPr>
+                    <w:noProof/>
+                    <w:webHidden/>
+                  </w:rPr>
+                  <w:fldChar w:fldCharType="begin"/>
+                </w:r>
+                <w:r>
+                  <w:rPr>
+                    <w:noProof/>
+                    <w:webHidden/>
+                  </w:rPr>
+                  <w:instrText xml:space="preserve"> PAGEREF _Toc184823410 \h </w:instrText>
+                </w:r>
+                <w:r>
+                  <w:rPr>
+                    <w:noProof/>
+                    <w:webHidden/>
+                  </w:rPr>
+                </w:r>
+                <w:r>
+                  <w:rPr>
+                    <w:noProof/>
+                    <w:webHidden/>
+                  </w:rPr>
+                  <w:fldChar w:fldCharType="separate"/>
+                </w:r>
+                <w:r>
+                  <w:rPr>
+                    <w:noProof/>
+                    <w:webHidden/>
+                  </w:rPr>
+                  <w:t>4</w:t>
                 </w:r>
                 <w:r>
                   <w:rPr>
@@ -590,13 +749,13 @@
                   <w14:ligatures w14:val="standardContextual"/>
                 </w:rPr>
               </w:pPr>
-              <w:hyperlink w:anchor="_Toc184818898" w:history="1">
+              <w:hyperlink w:anchor="_Toc184823411" w:history="1">
                 <w:r>
                   <w:rPr>
                     <w:rStyle w:val="Lienhypertexte"/>
                     <w:noProof/>
                   </w:rPr>
-                  <w:t>2.</w:t>
+                  <w:t>3.</w:t>
                 </w:r>
                 <w:r>
                   <w:rPr>
@@ -633,7 +792,7 @@
                     <w:noProof/>
                     <w:webHidden/>
                   </w:rPr>
-                  <w:instrText xml:space="preserve"> PAGEREF _Toc184818898 \h </w:instrText>
+                  <w:instrText xml:space="preserve"> PAGEREF _Toc184823411 \h </w:instrText>
                 </w:r>
                 <w:r>
                   <w:rPr>
@@ -678,13 +837,13 @@
                   <w14:ligatures w14:val="standardContextual"/>
                 </w:rPr>
               </w:pPr>
-              <w:hyperlink w:anchor="_Toc184818899" w:history="1">
+              <w:hyperlink w:anchor="_Toc184823412" w:history="1">
                 <w:r>
                   <w:rPr>
                     <w:rStyle w:val="Lienhypertexte"/>
                     <w:noProof/>
                   </w:rPr>
-                  <w:t>2.1</w:t>
+                  <w:t>3.1</w:t>
                 </w:r>
                 <w:r>
                   <w:rPr>
@@ -721,7 +880,7 @@
                     <w:noProof/>
                     <w:webHidden/>
                   </w:rPr>
-                  <w:instrText xml:space="preserve"> PAGEREF _Toc184818899 \h </w:instrText>
+                  <w:instrText xml:space="preserve"> PAGEREF _Toc184823412 \h </w:instrText>
                 </w:r>
                 <w:r>
                   <w:rPr>
@@ -766,13 +925,13 @@
                   <w14:ligatures w14:val="standardContextual"/>
                 </w:rPr>
               </w:pPr>
-              <w:hyperlink w:anchor="_Toc184818900" w:history="1">
+              <w:hyperlink w:anchor="_Toc184823413" w:history="1">
                 <w:r>
                   <w:rPr>
                     <w:rStyle w:val="Lienhypertexte"/>
                     <w:noProof/>
                   </w:rPr>
-                  <w:t>2.2</w:t>
+                  <w:t>3.2</w:t>
                 </w:r>
                 <w:r>
                   <w:rPr>
@@ -809,7 +968,7 @@
                     <w:noProof/>
                     <w:webHidden/>
                   </w:rPr>
-                  <w:instrText xml:space="preserve"> PAGEREF _Toc184818900 \h </w:instrText>
+                  <w:instrText xml:space="preserve"> PAGEREF _Toc184823413 \h </w:instrText>
                 </w:r>
                 <w:r>
                   <w:rPr>
@@ -854,13 +1013,13 @@
                   <w14:ligatures w14:val="standardContextual"/>
                 </w:rPr>
               </w:pPr>
-              <w:hyperlink w:anchor="_Toc184818901" w:history="1">
+              <w:hyperlink w:anchor="_Toc184823414" w:history="1">
                 <w:r>
                   <w:rPr>
                     <w:rStyle w:val="Lienhypertexte"/>
                     <w:noProof/>
                   </w:rPr>
-                  <w:t>2.3</w:t>
+                  <w:t>3.3</w:t>
                 </w:r>
                 <w:r>
                   <w:rPr>
@@ -897,7 +1056,7 @@
                     <w:noProof/>
                     <w:webHidden/>
                   </w:rPr>
-                  <w:instrText xml:space="preserve"> PAGEREF _Toc184818901 \h </w:instrText>
+                  <w:instrText xml:space="preserve"> PAGEREF _Toc184823414 \h </w:instrText>
                 </w:r>
                 <w:r>
                   <w:rPr>
@@ -942,13 +1101,13 @@
                   <w14:ligatures w14:val="standardContextual"/>
                 </w:rPr>
               </w:pPr>
-              <w:hyperlink w:anchor="_Toc184818902" w:history="1">
+              <w:hyperlink w:anchor="_Toc184823415" w:history="1">
                 <w:r>
                   <w:rPr>
                     <w:rStyle w:val="Lienhypertexte"/>
                     <w:noProof/>
                   </w:rPr>
-                  <w:t>3.</w:t>
+                  <w:t>4.</w:t>
                 </w:r>
                 <w:r>
                   <w:rPr>
@@ -985,7 +1144,7 @@
                     <w:noProof/>
                     <w:webHidden/>
                   </w:rPr>
-                  <w:instrText xml:space="preserve"> PAGEREF _Toc184818902 \h </w:instrText>
+                  <w:instrText xml:space="preserve"> PAGEREF _Toc184823415 \h </w:instrText>
                 </w:r>
                 <w:r>
                   <w:rPr>
@@ -1030,13 +1189,13 @@
                   <w14:ligatures w14:val="standardContextual"/>
                 </w:rPr>
               </w:pPr>
-              <w:hyperlink w:anchor="_Toc184818903" w:history="1">
+              <w:hyperlink w:anchor="_Toc184823416" w:history="1">
                 <w:r>
                   <w:rPr>
                     <w:rStyle w:val="Lienhypertexte"/>
                     <w:noProof/>
                   </w:rPr>
-                  <w:t>3.1</w:t>
+                  <w:t>4.1</w:t>
                 </w:r>
                 <w:r>
                   <w:rPr>
@@ -1073,7 +1232,7 @@
                     <w:noProof/>
                     <w:webHidden/>
                   </w:rPr>
-                  <w:instrText xml:space="preserve"> PAGEREF _Toc184818903 \h </w:instrText>
+                  <w:instrText xml:space="preserve"> PAGEREF _Toc184823416 \h </w:instrText>
                 </w:r>
                 <w:r>
                   <w:rPr>
@@ -1118,13 +1277,13 @@
                   <w14:ligatures w14:val="standardContextual"/>
                 </w:rPr>
               </w:pPr>
-              <w:hyperlink w:anchor="_Toc184818904" w:history="1">
+              <w:hyperlink w:anchor="_Toc184823417" w:history="1">
                 <w:r>
                   <w:rPr>
                     <w:rStyle w:val="Lienhypertexte"/>
                     <w:noProof/>
                   </w:rPr>
-                  <w:t>3.2</w:t>
+                  <w:t>4.2</w:t>
                 </w:r>
                 <w:r>
                   <w:rPr>
@@ -1161,7 +1320,7 @@
                     <w:noProof/>
                     <w:webHidden/>
                   </w:rPr>
-                  <w:instrText xml:space="preserve"> PAGEREF _Toc184818904 \h </w:instrText>
+                  <w:instrText xml:space="preserve"> PAGEREF _Toc184823417 \h </w:instrText>
                 </w:r>
                 <w:r>
                   <w:rPr>
@@ -1206,13 +1365,13 @@
                   <w14:ligatures w14:val="standardContextual"/>
                 </w:rPr>
               </w:pPr>
-              <w:hyperlink w:anchor="_Toc184818905" w:history="1">
+              <w:hyperlink w:anchor="_Toc184823418" w:history="1">
                 <w:r>
                   <w:rPr>
                     <w:rStyle w:val="Lienhypertexte"/>
                     <w:noProof/>
                   </w:rPr>
-                  <w:t>3.3</w:t>
+                  <w:t>4.3</w:t>
                 </w:r>
                 <w:r>
                   <w:rPr>
@@ -1249,7 +1408,7 @@
                     <w:noProof/>
                     <w:webHidden/>
                   </w:rPr>
-                  <w:instrText xml:space="preserve"> PAGEREF _Toc184818905 \h </w:instrText>
+                  <w:instrText xml:space="preserve"> PAGEREF _Toc184823418 \h </w:instrText>
                 </w:r>
                 <w:r>
                   <w:rPr>
@@ -1295,124 +1454,8 @@
             </w:p>
           </w:sdtContent>
         </w:sdt>
-        <w:p>
-          <w:pPr>
-            <w:jc w:val="both"/>
-          </w:pPr>
-        </w:p>
       </w:sdtContent>
     </w:sdt>
-    <w:p>
-      <w:pPr>
-        <w:jc w:val="both"/>
-      </w:pPr>
-    </w:p>
-    <w:p>
-      <w:pPr>
-        <w:jc w:val="both"/>
-      </w:pPr>
-    </w:p>
-    <w:p>
-      <w:pPr>
-        <w:jc w:val="both"/>
-      </w:pPr>
-    </w:p>
-    <w:p>
-      <w:pPr>
-        <w:jc w:val="both"/>
-      </w:pPr>
-    </w:p>
-    <w:p>
-      <w:pPr>
-        <w:jc w:val="both"/>
-      </w:pPr>
-    </w:p>
-    <w:p>
-      <w:pPr>
-        <w:jc w:val="both"/>
-      </w:pPr>
-    </w:p>
-    <w:p>
-      <w:pPr>
-        <w:jc w:val="both"/>
-      </w:pPr>
-    </w:p>
-    <w:p>
-      <w:pPr>
-        <w:jc w:val="both"/>
-      </w:pPr>
-    </w:p>
-    <w:p>
-      <w:pPr>
-        <w:jc w:val="both"/>
-      </w:pPr>
-    </w:p>
-    <w:p>
-      <w:pPr>
-        <w:jc w:val="both"/>
-      </w:pPr>
-    </w:p>
-    <w:p>
-      <w:pPr>
-        <w:jc w:val="both"/>
-      </w:pPr>
-    </w:p>
-    <w:p>
-      <w:pPr>
-        <w:jc w:val="both"/>
-      </w:pPr>
-    </w:p>
-    <w:p>
-      <w:pPr>
-        <w:jc w:val="both"/>
-      </w:pPr>
-    </w:p>
-    <w:p>
-      <w:pPr>
-        <w:jc w:val="both"/>
-      </w:pPr>
-    </w:p>
-    <w:p>
-      <w:pPr>
-        <w:jc w:val="both"/>
-      </w:pPr>
-    </w:p>
-    <w:p>
-      <w:pPr>
-        <w:jc w:val="both"/>
-      </w:pPr>
-    </w:p>
-    <w:p>
-      <w:pPr>
-        <w:jc w:val="both"/>
-      </w:pPr>
-    </w:p>
-    <w:p>
-      <w:pPr>
-        <w:jc w:val="both"/>
-      </w:pPr>
-    </w:p>
-    <w:p>
-      <w:pPr>
-        <w:jc w:val="both"/>
-      </w:pPr>
-    </w:p>
-    <w:p>
-      <w:pPr>
-        <w:jc w:val="both"/>
-      </w:pPr>
-    </w:p>
-    <w:p>
-      <w:pPr>
-        <w:tabs>
-          <w:tab w:val="left" w:pos="2400"/>
-        </w:tabs>
-        <w:jc w:val="both"/>
-      </w:pPr>
-      <w:r>
-        <w:tab/>
-      </w:r>
-    </w:p>
     <w:p>
       <w:pPr>
         <w:pStyle w:val="Titre2"/>
@@ -1431,10 +1474,10 @@
         </w:numPr>
         <w:jc w:val="both"/>
       </w:pPr>
-      <w:bookmarkStart w:id="0" w:name="_Toc184818893"/>
+      <w:bookmarkStart w:id="0" w:name="_Toc184823404"/>
       <w:r>
         <w:lastRenderedPageBreak/>
-        <w:t>Analyse préliminaire</w:t>
+        <w:t>Introduction</w:t>
       </w:r>
       <w:bookmarkEnd w:id="0"/>
     </w:p>
@@ -1447,9 +1490,9 @@
         </w:numPr>
         <w:jc w:val="both"/>
       </w:pPr>
-      <w:bookmarkStart w:id="1" w:name="_Toc184818894"/>
-      <w:r>
-        <w:t>Introduction</w:t>
+      <w:bookmarkStart w:id="1" w:name="_Toc184823405"/>
+      <w:r>
+        <w:t>Contexte</w:t>
       </w:r>
       <w:bookmarkEnd w:id="1"/>
     </w:p>
@@ -1495,7 +1538,7 @@
         </w:numPr>
         <w:jc w:val="both"/>
       </w:pPr>
-      <w:bookmarkStart w:id="2" w:name="_Toc184818895"/>
+      <w:bookmarkStart w:id="2" w:name="_Toc184823406"/>
       <w:r>
         <w:t>Objectifs</w:t>
       </w:r>
@@ -1756,7 +1799,7 @@
         </w:numPr>
         <w:jc w:val="both"/>
       </w:pPr>
-      <w:bookmarkStart w:id="3" w:name="_Toc184818896"/>
+      <w:bookmarkStart w:id="3" w:name="_Toc184823407"/>
       <w:r>
         <w:t>Gestion de projet</w:t>
       </w:r>
@@ -1804,6 +1847,57 @@
       <w:r>
         <w:t xml:space="preserve"> est également un point important, car il permet au professeur d'évaluer le projet à 80 % et d'obtenir un retour.</w:t>
       </w:r>
+    </w:p>
+    <w:p>
+      <w:pPr>
+        <w:ind w:left="360"/>
+        <w:jc w:val="both"/>
+      </w:pPr>
+    </w:p>
+    <w:p>
+      <w:pPr>
+        <w:ind w:left="360"/>
+        <w:jc w:val="both"/>
+      </w:pPr>
+    </w:p>
+    <w:p>
+      <w:pPr>
+        <w:ind w:left="360"/>
+        <w:jc w:val="both"/>
+      </w:pPr>
+    </w:p>
+    <w:p>
+      <w:pPr>
+        <w:ind w:left="360"/>
+        <w:jc w:val="both"/>
+      </w:pPr>
+    </w:p>
+    <w:p>
+      <w:pPr>
+        <w:ind w:left="360"/>
+        <w:jc w:val="both"/>
+      </w:pPr>
+    </w:p>
+    <w:p>
+      <w:pPr>
+        <w:ind w:left="360"/>
+        <w:jc w:val="both"/>
+      </w:pPr>
+    </w:p>
+    <w:p>
+      <w:pPr>
+        <w:pStyle w:val="Titre1"/>
+        <w:numPr>
+          <w:ilvl w:val="0"/>
+          <w:numId w:val="1"/>
+        </w:numPr>
+      </w:pPr>
+      <w:bookmarkStart w:id="4" w:name="_Toc184823408"/>
+      <w:r>
+        <w:lastRenderedPageBreak/>
+        <w:t>Analyse préliminaire</w:t>
+      </w:r>
+      <w:bookmarkEnd w:id="4"/>
     </w:p>
     <w:p>
       <w:pPr>
@@ -1812,13 +1906,306 @@
           <w:ilvl w:val="1"/>
           <w:numId w:val="1"/>
         </w:numPr>
-        <w:jc w:val="both"/>
-      </w:pPr>
-      <w:bookmarkStart w:id="4" w:name="_Toc184818897"/>
+      </w:pPr>
+      <w:bookmarkStart w:id="5" w:name="_Toc184823409"/>
+      <w:r>
+        <w:t>Analyse Initiale</w:t>
+      </w:r>
+      <w:bookmarkEnd w:id="5"/>
+    </w:p>
+    <w:p>
+      <w:pPr>
+        <w:ind w:left="360"/>
+        <w:jc w:val="both"/>
+      </w:pPr>
+      <w:r>
+        <w:t>Afin de mener à bien les objectifs du projet nous l’avons découpé en plusieurs partie distinct que voici :</w:t>
+      </w:r>
+    </w:p>
+    <w:p>
+      <w:pPr>
+        <w:ind w:left="360"/>
+        <w:jc w:val="both"/>
+        <w:rPr>
+          <w:b/>
+          <w:bCs/>
+          <w:i/>
+          <w:iCs/>
+          <w:sz w:val="26"/>
+          <w:szCs w:val="26"/>
+          <w:u w:val="single"/>
+        </w:rPr>
+      </w:pPr>
+      <w:r>
+        <w:rPr>
+          <w:b/>
+          <w:bCs/>
+          <w:i/>
+          <w:iCs/>
+          <w:sz w:val="26"/>
+          <w:szCs w:val="26"/>
+          <w:u w:val="single"/>
+        </w:rPr>
+        <w:t>Déploiement local</w:t>
+      </w:r>
+    </w:p>
+    <w:p>
+      <w:pPr>
+        <w:ind w:left="360"/>
+        <w:jc w:val="both"/>
+      </w:pPr>
+      <w:r>
+        <w:t>Avant tous nous allons commencer par faire tourner l’application sur notre environnement local tout d’abord sans conteneurisation et en la containerisant par la suite</w:t>
+      </w:r>
+      <w:r>
+        <w:t xml:space="preserve"> avec un </w:t>
+      </w:r>
+      <w:proofErr w:type="spellStart"/>
+      <w:r>
+        <w:t>dockerfile</w:t>
+      </w:r>
+      <w:proofErr w:type="spellEnd"/>
+      <w:r>
+        <w:t xml:space="preserve"> pour le backend et un pour le frontend</w:t>
+      </w:r>
+      <w:r>
+        <w:t xml:space="preserve">, cette étape nous permettra de nous </w:t>
+      </w:r>
+      <w:r>
+        <w:t>familiariser</w:t>
+      </w:r>
+      <w:r>
+        <w:t xml:space="preserve"> avec le code et les différentes dépendances du projet, vérifier le bon fonctionnement de l’application et si besoins gérer </w:t>
+      </w:r>
+      <w:r>
+        <w:t>certaines erreurs</w:t>
+      </w:r>
+      <w:r>
+        <w:t xml:space="preserve"> pouvant empêcher le déploiement final de l’application.</w:t>
+      </w:r>
+      <w:r>
+        <w:t xml:space="preserve"> </w:t>
+      </w:r>
+    </w:p>
+    <w:p>
+      <w:pPr>
+        <w:ind w:left="360"/>
+        <w:jc w:val="both"/>
+        <w:rPr>
+          <w:b/>
+          <w:bCs/>
+          <w:i/>
+          <w:iCs/>
+          <w:sz w:val="26"/>
+          <w:szCs w:val="26"/>
+          <w:u w:val="single"/>
+        </w:rPr>
+      </w:pPr>
+      <w:r>
+        <w:rPr>
+          <w:b/>
+          <w:bCs/>
+          <w:i/>
+          <w:iCs/>
+          <w:sz w:val="26"/>
+          <w:szCs w:val="26"/>
+          <w:u w:val="single"/>
+        </w:rPr>
+        <w:t>Création des workflows</w:t>
+      </w:r>
+    </w:p>
+    <w:p>
+      <w:pPr>
+        <w:ind w:left="360"/>
+        <w:jc w:val="both"/>
+      </w:pPr>
+      <w:r>
+        <w:t xml:space="preserve">Une fois que l’application est </w:t>
+      </w:r>
+      <w:r>
+        <w:t xml:space="preserve">fonctionnelle dans l’environnement local, nous mettrons en place un workflow permettant de pousser les images des différents </w:t>
+      </w:r>
+      <w:proofErr w:type="spellStart"/>
+      <w:r>
+        <w:t>dockerfile</w:t>
+      </w:r>
+      <w:proofErr w:type="spellEnd"/>
+      <w:r>
+        <w:t xml:space="preserve"> </w:t>
+      </w:r>
+      <w:r>
+        <w:t xml:space="preserve">sur </w:t>
+      </w:r>
+      <w:proofErr w:type="spellStart"/>
+      <w:r>
+        <w:t>dockerhub</w:t>
+      </w:r>
+      <w:proofErr w:type="spellEnd"/>
+      <w:r>
+        <w:t xml:space="preserve">, le workflow construira les images avec la même procédure qu’en local et finira par les pousser sur </w:t>
+      </w:r>
+      <w:proofErr w:type="spellStart"/>
+      <w:r>
+        <w:t>dockerhub</w:t>
+      </w:r>
+      <w:proofErr w:type="spellEnd"/>
+      <w:r>
+        <w:t>, cette étape permettra d’assurer un déploiement continu dès qu’une nouvelle version de l’application sera push sur la branche main du répertoire GitHub</w:t>
+      </w:r>
+      <w:r>
+        <w:t>.</w:t>
+      </w:r>
+    </w:p>
+    <w:p>
+      <w:pPr>
+        <w:ind w:left="360"/>
+        <w:jc w:val="both"/>
+      </w:pPr>
+      <w:r>
+        <w:t>Nous créerons aussi un workflow permettant d’exécuter les différents tests unitaires de la partie backend afin de s’assurer du bon fonctionnement du code.</w:t>
+      </w:r>
+    </w:p>
+    <w:p>
+      <w:pPr>
+        <w:ind w:left="360"/>
+        <w:jc w:val="both"/>
+        <w:rPr>
+          <w:b/>
+          <w:bCs/>
+          <w:i/>
+          <w:iCs/>
+          <w:sz w:val="26"/>
+          <w:szCs w:val="26"/>
+          <w:u w:val="single"/>
+        </w:rPr>
+      </w:pPr>
+      <w:r>
+        <w:rPr>
+          <w:b/>
+          <w:bCs/>
+          <w:i/>
+          <w:iCs/>
+          <w:sz w:val="26"/>
+          <w:szCs w:val="26"/>
+          <w:u w:val="single"/>
+        </w:rPr>
+        <w:t>Ecriture du rapport</w:t>
+      </w:r>
+    </w:p>
+    <w:p>
+      <w:pPr>
+        <w:ind w:left="360"/>
+        <w:jc w:val="both"/>
+      </w:pPr>
+      <w:r>
+        <w:t xml:space="preserve">L’écriture du rapport sera </w:t>
+      </w:r>
+      <w:r>
+        <w:t>une étape récurrente</w:t>
+      </w:r>
+      <w:r>
+        <w:t xml:space="preserve"> du projet, à chaque fois </w:t>
+      </w:r>
+      <w:r>
+        <w:t>qu’une étape</w:t>
+      </w:r>
+      <w:r>
+        <w:t xml:space="preserve"> cruciale du projet est </w:t>
+      </w:r>
+      <w:r>
+        <w:t>passée nous écrirons comment l’étape s’est déroulée ainsi que son fonctionnement.</w:t>
+      </w:r>
+    </w:p>
+    <w:p>
+      <w:pPr>
+        <w:ind w:left="360"/>
+        <w:jc w:val="both"/>
+      </w:pPr>
+    </w:p>
+    <w:p>
+      <w:pPr>
+        <w:ind w:left="360"/>
+        <w:jc w:val="both"/>
+      </w:pPr>
+    </w:p>
+    <w:p>
+      <w:pPr>
+        <w:ind w:left="360"/>
+        <w:jc w:val="both"/>
+      </w:pPr>
+    </w:p>
+    <w:p>
+      <w:pPr>
+        <w:ind w:left="360"/>
+        <w:jc w:val="both"/>
+      </w:pPr>
+    </w:p>
+    <w:p>
+      <w:pPr>
+        <w:ind w:left="360"/>
+        <w:jc w:val="both"/>
+      </w:pPr>
+    </w:p>
+    <w:p>
+      <w:pPr>
+        <w:ind w:left="360"/>
+        <w:jc w:val="both"/>
+      </w:pPr>
+    </w:p>
+    <w:p>
+      <w:pPr>
+        <w:ind w:left="360"/>
+        <w:jc w:val="both"/>
+      </w:pPr>
+    </w:p>
+    <w:p>
+      <w:pPr>
+        <w:ind w:left="360"/>
+        <w:jc w:val="both"/>
+      </w:pPr>
+    </w:p>
+    <w:p>
+      <w:pPr>
+        <w:ind w:left="360"/>
+        <w:jc w:val="both"/>
+      </w:pPr>
+    </w:p>
+    <w:p>
+      <w:pPr>
+        <w:ind w:left="360"/>
+        <w:jc w:val="both"/>
+      </w:pPr>
+    </w:p>
+    <w:p>
+      <w:pPr>
+        <w:ind w:left="360"/>
+        <w:jc w:val="both"/>
+      </w:pPr>
+    </w:p>
+    <w:p>
+      <w:pPr>
+        <w:ind w:left="360"/>
+        <w:jc w:val="both"/>
+      </w:pPr>
+      <w:r>
+        <w:t xml:space="preserve"> </w:t>
+      </w:r>
+    </w:p>
+    <w:p>
+      <w:pPr>
+        <w:pStyle w:val="Titre2"/>
+        <w:ind w:left="360"/>
+        <w:jc w:val="both"/>
+      </w:pPr>
+      <w:bookmarkStart w:id="6" w:name="_Toc184823410"/>
+      <w:r>
+        <w:lastRenderedPageBreak/>
+        <w:t xml:space="preserve">2.2 </w:t>
+      </w:r>
       <w:r>
         <w:t>Planification initiale</w:t>
       </w:r>
-      <w:bookmarkEnd w:id="4"/>
+      <w:bookmarkEnd w:id="6"/>
     </w:p>
     <w:p>
       <w:pPr>
@@ -1874,7 +2261,6 @@
         <w:rPr>
           <w:noProof/>
         </w:rPr>
-        <w:lastRenderedPageBreak/>
         <mc:AlternateContent>
           <mc:Choice Requires="wps">
             <w:drawing>
@@ -2108,70 +2494,6 @@
     </w:p>
     <w:p>
       <w:pPr>
-        <w:ind w:left="360"/>
-        <w:jc w:val="both"/>
-        <w:rPr>
-          <w:szCs w:val="14"/>
-        </w:rPr>
-      </w:pPr>
-    </w:p>
-    <w:p>
-      <w:pPr>
-        <w:ind w:left="360"/>
-        <w:jc w:val="both"/>
-        <w:rPr>
-          <w:szCs w:val="14"/>
-        </w:rPr>
-      </w:pPr>
-    </w:p>
-    <w:p>
-      <w:pPr>
-        <w:ind w:left="360"/>
-        <w:jc w:val="both"/>
-        <w:rPr>
-          <w:szCs w:val="14"/>
-        </w:rPr>
-      </w:pPr>
-    </w:p>
-    <w:p>
-      <w:pPr>
-        <w:ind w:left="360"/>
-        <w:jc w:val="both"/>
-        <w:rPr>
-          <w:szCs w:val="14"/>
-        </w:rPr>
-      </w:pPr>
-    </w:p>
-    <w:p>
-      <w:pPr>
-        <w:ind w:left="360"/>
-        <w:jc w:val="both"/>
-        <w:rPr>
-          <w:szCs w:val="14"/>
-        </w:rPr>
-      </w:pPr>
-    </w:p>
-    <w:p>
-      <w:pPr>
-        <w:ind w:left="360"/>
-        <w:jc w:val="both"/>
-        <w:rPr>
-          <w:szCs w:val="14"/>
-        </w:rPr>
-      </w:pPr>
-    </w:p>
-    <w:p>
-      <w:pPr>
-        <w:ind w:left="360"/>
-        <w:jc w:val="both"/>
-        <w:rPr>
-          <w:szCs w:val="14"/>
-        </w:rPr>
-      </w:pPr>
-    </w:p>
-    <w:p>
-      <w:pPr>
-        <w:ind w:left="360"/>
         <w:jc w:val="both"/>
         <w:rPr>
           <w:szCs w:val="14"/>
@@ -2187,11 +2509,12 @@
         </w:numPr>
         <w:jc w:val="both"/>
       </w:pPr>
-      <w:bookmarkStart w:id="5" w:name="_Toc184818898"/>
-      <w:r>
+      <w:bookmarkStart w:id="7" w:name="_Toc184823411"/>
+      <w:r>
+        <w:lastRenderedPageBreak/>
         <w:t>Mise en place</w:t>
       </w:r>
-      <w:bookmarkEnd w:id="5"/>
+      <w:bookmarkEnd w:id="7"/>
     </w:p>
     <w:p>
       <w:pPr>
@@ -2202,11 +2525,11 @@
         </w:numPr>
         <w:jc w:val="both"/>
       </w:pPr>
-      <w:bookmarkStart w:id="6" w:name="_Toc184818899"/>
+      <w:bookmarkStart w:id="8" w:name="_Toc184823412"/>
       <w:r>
         <w:t>Prérequis</w:t>
       </w:r>
-      <w:bookmarkEnd w:id="6"/>
+      <w:bookmarkEnd w:id="8"/>
     </w:p>
     <w:p>
       <w:pPr>
@@ -2797,7 +3120,6 @@
         <w:jc w:val="both"/>
       </w:pPr>
       <w:r>
-        <w:lastRenderedPageBreak/>
         <w:t xml:space="preserve">Ouvrir le fichier </w:t>
       </w:r>
       <w:r>
@@ -2883,6 +3205,7 @@
         <w:jc w:val="both"/>
       </w:pPr>
       <w:r>
+        <w:lastRenderedPageBreak/>
         <w:t xml:space="preserve">En </w:t>
       </w:r>
       <w:r>
@@ -3530,7 +3853,6 @@
         <w:jc w:val="both"/>
       </w:pPr>
       <w:r>
-        <w:lastRenderedPageBreak/>
         <w:t>Publier l’image avec la commande :</w:t>
       </w:r>
     </w:p>
@@ -3576,6 +3898,7 @@
           <w:szCs w:val="26"/>
           <w:u w:val="single"/>
         </w:rPr>
+        <w:lastRenderedPageBreak/>
         <w:t>Docker compose</w:t>
       </w:r>
     </w:p>
@@ -3817,11 +4140,11 @@
         </w:numPr>
         <w:jc w:val="both"/>
       </w:pPr>
-      <w:bookmarkStart w:id="7" w:name="_Toc184818900"/>
+      <w:bookmarkStart w:id="9" w:name="_Toc184823413"/>
       <w:r>
         <w:t>Description du Workflow</w:t>
       </w:r>
-      <w:bookmarkEnd w:id="7"/>
+      <w:bookmarkEnd w:id="9"/>
     </w:p>
     <w:p>
       <w:pPr>
@@ -3870,7 +4193,6 @@
         <w:jc w:val="both"/>
       </w:pPr>
       <w:r>
-        <w:lastRenderedPageBreak/>
         <w:t>La première étape du workflow consiste à vérifier le code grâce a au linter (</w:t>
       </w:r>
       <w:proofErr w:type="spellStart"/>
@@ -3915,6 +4237,7 @@
         <w:jc w:val="both"/>
       </w:pPr>
       <w:r>
+        <w:lastRenderedPageBreak/>
         <w:t>Installer les dépendances du backend.</w:t>
       </w:r>
     </w:p>
@@ -5726,11 +6049,11 @@
         </w:numPr>
         <w:jc w:val="both"/>
       </w:pPr>
-      <w:bookmarkStart w:id="8" w:name="_Toc184818901"/>
+      <w:bookmarkStart w:id="10" w:name="_Toc184823414"/>
       <w:r>
         <w:t>Diagramme de flux du workflow</w:t>
       </w:r>
-      <w:bookmarkEnd w:id="8"/>
+      <w:bookmarkEnd w:id="10"/>
     </w:p>
     <w:p>
       <w:pPr>
@@ -5742,7 +6065,7 @@
           <w:noProof/>
         </w:rPr>
         <w:drawing>
-          <wp:inline distT="0" distB="0" distL="0" distR="0" wp14:anchorId="74901BFA" wp14:editId="376A076D">
+          <wp:inline distT="0" distB="0" distL="0" distR="0" wp14:anchorId="74901BFA" wp14:editId="72D0A1FF">
             <wp:extent cx="5760720" cy="2402205"/>
             <wp:effectExtent l="0" t="0" r="0" b="0"/>
             <wp:docPr id="569491861" name="Image 26" descr="Une image contenant texte, capture d’écran, diagramme, conception&#10;&#10;Description générée automatiquement"/>
@@ -5793,11 +6116,11 @@
         </w:numPr>
         <w:jc w:val="both"/>
       </w:pPr>
-      <w:bookmarkStart w:id="9" w:name="_Toc184818902"/>
+      <w:bookmarkStart w:id="11" w:name="_Toc184823415"/>
       <w:r>
         <w:t>Conclusion</w:t>
       </w:r>
-      <w:bookmarkEnd w:id="9"/>
+      <w:bookmarkEnd w:id="11"/>
     </w:p>
     <w:p>
       <w:pPr>
@@ -5808,11 +6131,11 @@
         </w:numPr>
         <w:jc w:val="both"/>
       </w:pPr>
-      <w:bookmarkStart w:id="10" w:name="_Toc184818903"/>
+      <w:bookmarkStart w:id="12" w:name="_Toc184823416"/>
       <w:r>
         <w:t>Rapport de déploiement</w:t>
       </w:r>
-      <w:bookmarkEnd w:id="10"/>
+      <w:bookmarkEnd w:id="12"/>
     </w:p>
     <w:p>
       <w:pPr>
@@ -6657,7 +6980,7 @@
         </w:numPr>
         <w:jc w:val="both"/>
       </w:pPr>
-      <w:bookmarkStart w:id="11" w:name="_Toc184818904"/>
+      <w:bookmarkStart w:id="13" w:name="_Toc184823417"/>
       <w:r>
         <w:t xml:space="preserve">Schéma CI/CD </w:t>
       </w:r>
@@ -6669,7 +6992,7 @@
       <w:r>
         <w:t xml:space="preserve"> Action</w:t>
       </w:r>
-      <w:bookmarkEnd w:id="11"/>
+      <w:bookmarkEnd w:id="13"/>
     </w:p>
     <w:p>
       <w:r>
@@ -6831,7 +7154,7 @@
         </w:numPr>
         <w:jc w:val="both"/>
       </w:pPr>
-      <w:bookmarkStart w:id="12" w:name="_Toc184818905"/>
+      <w:bookmarkStart w:id="14" w:name="_Toc184823418"/>
       <w:r>
         <w:lastRenderedPageBreak/>
         <w:t xml:space="preserve">Utilisation de </w:t>
@@ -6840,7 +7163,7 @@
       <w:r>
         <w:t>l’ia</w:t>
       </w:r>
-      <w:bookmarkEnd w:id="12"/>
+      <w:bookmarkEnd w:id="14"/>
       <w:proofErr w:type="spellEnd"/>
     </w:p>
     <w:p>

</xml_diff>